<commit_message>
Add changes to do the final filing to court
</commit_message>
<xml_diff>
--- a/docassemble/MAMotiontoVacateMaritalHome/data/templates/Motion_to_Vacate_Marital_Home.docx
+++ b/docassemble/MAMotiontoVacateMaritalHome/data/templates/Motion_to_Vacate_Marital_Home.docx
@@ -1,6 +1,6 @@
 
 <file path=word/document.xml><?xml version="1.0" encoding="utf-8"?>
-<w:document xmlns:wpc="http://schemas.microsoft.com/office/word/2010/wordprocessingCanvas" xmlns:cx="http://schemas.microsoft.com/office/drawing/2014/chartex" xmlns:cx1="http://schemas.microsoft.com/office/drawing/2015/9/8/chartex" xmlns:cx2="http://schemas.microsoft.com/office/drawing/2015/10/21/chartex" xmlns:cx3="http://schemas.microsoft.com/office/drawing/2016/5/9/chartex" xmlns:cx4="http://schemas.microsoft.com/office/drawing/2016/5/10/chartex" xmlns:cx5="http://schemas.microsoft.com/office/drawing/2016/5/11/chartex" xmlns:cx6="http://schemas.microsoft.com/office/drawing/2016/5/12/chartex" xmlns:cx7="http://schemas.microsoft.com/office/drawing/2016/5/13/chartex" xmlns:cx8="http://schemas.microsoft.com/office/drawing/2016/5/14/chartex" xmlns:mc="http://schemas.openxmlformats.org/markup-compatibility/2006" xmlns:aink="http://schemas.microsoft.com/office/drawing/2016/ink" xmlns:am3d="http://schemas.microsoft.com/office/drawing/2017/model3d" xmlns:o="urn:schemas-microsoft-com:office:office" xmlns:r="http://schemas.openxmlformats.org/officeDocument/2006/relationships" xmlns:m="http://schemas.openxmlformats.org/officeDocument/2006/math" xmlns:v="urn:schemas-microsoft-com:vml" xmlns:wp14="http://schemas.microsoft.com/office/word/2010/wordprocessingDrawing" xmlns:wp="http://schemas.openxmlformats.org/drawingml/2006/wordprocessingDrawing" xmlns:w10="urn:schemas-microsoft-com:office:word" xmlns:w="http://schemas.openxmlformats.org/wordprocessingml/2006/main" xmlns:w14="http://schemas.microsoft.com/office/word/2010/wordml" xmlns:w15="http://schemas.microsoft.com/office/word/2012/wordml" xmlns:w16cex="http://schemas.microsoft.com/office/word/2018/wordml/cex" xmlns:w16cid="http://schemas.microsoft.com/office/word/2016/wordml/cid" xmlns:w16="http://schemas.microsoft.com/office/word/2018/wordml" xmlns:w16se="http://schemas.microsoft.com/office/word/2015/wordml/symex" xmlns:wpg="http://schemas.microsoft.com/office/word/2010/wordprocessingGroup" xmlns:wpi="http://schemas.microsoft.com/office/word/2010/wordprocessingInk" xmlns:wne="http://schemas.microsoft.com/office/word/2006/wordml" xmlns:wps="http://schemas.microsoft.com/office/word/2010/wordprocessingShape" mc:Ignorable="w14 w15 w16se w16cid w16 w16cex wp14">
+<w:document xmlns:wpc="http://schemas.microsoft.com/office/word/2010/wordprocessingCanvas" xmlns:cx="http://schemas.microsoft.com/office/drawing/2014/chartex" xmlns:cx1="http://schemas.microsoft.com/office/drawing/2015/9/8/chartex" xmlns:mc="http://schemas.openxmlformats.org/markup-compatibility/2006" xmlns:o="urn:schemas-microsoft-com:office:office" xmlns:r="http://schemas.openxmlformats.org/officeDocument/2006/relationships" xmlns:m="http://schemas.openxmlformats.org/officeDocument/2006/math" xmlns:v="urn:schemas-microsoft-com:vml" xmlns:wp14="http://schemas.microsoft.com/office/word/2010/wordprocessingDrawing" xmlns:wp="http://schemas.openxmlformats.org/drawingml/2006/wordprocessingDrawing" xmlns:w10="urn:schemas-microsoft-com:office:word" xmlns:w="http://schemas.openxmlformats.org/wordprocessingml/2006/main" xmlns:w14="http://schemas.microsoft.com/office/word/2010/wordml" xmlns:w15="http://schemas.microsoft.com/office/word/2012/wordml" xmlns:w16se="http://schemas.microsoft.com/office/word/2015/wordml/symex" xmlns:wpg="http://schemas.microsoft.com/office/word/2010/wordprocessingGroup" xmlns:wpi="http://schemas.microsoft.com/office/word/2010/wordprocessingInk" xmlns:wne="http://schemas.microsoft.com/office/word/2006/wordml" xmlns:wps="http://schemas.microsoft.com/office/word/2010/wordprocessingShape" mc:Ignorable="w14 w15 w16se wp14">
   <w:body>
     <w:p>
       <w:pPr>
@@ -118,9 +118,8 @@
                 <w:sz w:val="24"/>
                 <w:szCs w:val="24"/>
               </w:rPr>
-              <w:t>{{</w:t>
+              <w:t xml:space="preserve">{{ </w:t>
             </w:r>
-            <w:proofErr w:type="spellStart"/>
             <w:r>
               <w:rPr>
                 <w:rFonts w:cs="Times New Roman"/>
@@ -131,7 +130,6 @@
               </w:rPr>
               <w:t>court_county</w:t>
             </w:r>
-            <w:proofErr w:type="spellEnd"/>
             <w:r>
               <w:rPr>
                 <w:rFonts w:cs="Times New Roman"/>
@@ -140,7 +138,17 @@
                 <w:sz w:val="24"/>
                 <w:szCs w:val="24"/>
               </w:rPr>
-              <w:t>}}, SS</w:t>
+              <w:t xml:space="preserve"> }}</w:t>
+            </w:r>
+            <w:r>
+              <w:rPr>
+                <w:rFonts w:cs="Times New Roman"/>
+                <w:b/>
+                <w:bCs/>
+                <w:sz w:val="24"/>
+                <w:szCs w:val="24"/>
+              </w:rPr>
+              <w:t>, SS</w:t>
             </w:r>
           </w:p>
         </w:tc>
@@ -163,43 +171,7 @@
                 <w:sz w:val="24"/>
                 <w:szCs w:val="24"/>
               </w:rPr>
-              <w:t xml:space="preserve">{%tr for </w:t>
-            </w:r>
-            <w:proofErr w:type="spellStart"/>
-            <w:r>
-              <w:rPr>
-                <w:rFonts w:cs="Times New Roman"/>
-                <w:sz w:val="24"/>
-                <w:szCs w:val="24"/>
-              </w:rPr>
-              <w:t>docket_number</w:t>
-            </w:r>
-            <w:proofErr w:type="spellEnd"/>
-            <w:r>
-              <w:rPr>
-                <w:rFonts w:cs="Times New Roman"/>
-                <w:sz w:val="24"/>
-                <w:szCs w:val="24"/>
-              </w:rPr>
-              <w:t xml:space="preserve"> in </w:t>
-            </w:r>
-            <w:proofErr w:type="spellStart"/>
-            <w:r>
-              <w:rPr>
-                <w:rFonts w:cs="Times New Roman"/>
-                <w:sz w:val="24"/>
-                <w:szCs w:val="24"/>
-              </w:rPr>
-              <w:t>docket_number</w:t>
-            </w:r>
-            <w:proofErr w:type="spellEnd"/>
-            <w:r>
-              <w:rPr>
-                <w:rFonts w:cs="Times New Roman"/>
-                <w:sz w:val="24"/>
-                <w:szCs w:val="24"/>
-              </w:rPr>
-              <w:t xml:space="preserve"> %}</w:t>
+              <w:t>{%tr for docket_number in docket_number %}</w:t>
             </w:r>
           </w:p>
         </w:tc>
@@ -239,27 +211,16 @@
                 <w:sz w:val="24"/>
                 <w:szCs w:val="24"/>
               </w:rPr>
-              <w:t>Docket Number</w:t>
+              <w:t xml:space="preserve">Docket Number:  </w:t>
             </w:r>
-            <w:proofErr w:type="gramStart"/>
             <w:r>
               <w:rPr>
                 <w:rFonts w:cs="Times New Roman"/>
                 <w:sz w:val="24"/>
                 <w:szCs w:val="24"/>
               </w:rPr>
-              <w:t>:  {</w:t>
+              <w:t xml:space="preserve">{{ </w:t>
             </w:r>
-            <w:proofErr w:type="gramEnd"/>
-            <w:r>
-              <w:rPr>
-                <w:rFonts w:cs="Times New Roman"/>
-                <w:sz w:val="24"/>
-                <w:szCs w:val="24"/>
-              </w:rPr>
-              <w:t>{</w:t>
-            </w:r>
-            <w:proofErr w:type="spellStart"/>
             <w:r>
               <w:rPr>
                 <w:rFonts w:cs="Times New Roman"/>
@@ -268,14 +229,13 @@
               </w:rPr>
               <w:t>docket_number</w:t>
             </w:r>
-            <w:proofErr w:type="spellEnd"/>
             <w:r>
               <w:rPr>
                 <w:rFonts w:cs="Times New Roman"/>
                 <w:sz w:val="24"/>
                 <w:szCs w:val="24"/>
               </w:rPr>
-              <w:t>}}</w:t>
+              <w:t xml:space="preserve"> }}</w:t>
             </w:r>
           </w:p>
         </w:tc>
@@ -315,25 +275,7 @@
                 <w:sz w:val="24"/>
                 <w:szCs w:val="24"/>
               </w:rPr>
-              <w:t xml:space="preserve">{%tr </w:t>
-            </w:r>
-            <w:proofErr w:type="spellStart"/>
-            <w:r>
-              <w:rPr>
-                <w:rFonts w:cs="Times New Roman"/>
-                <w:sz w:val="24"/>
-                <w:szCs w:val="24"/>
-              </w:rPr>
-              <w:t>endfor</w:t>
-            </w:r>
-            <w:proofErr w:type="spellEnd"/>
-            <w:r>
-              <w:rPr>
-                <w:rFonts w:cs="Times New Roman"/>
-                <w:sz w:val="24"/>
-                <w:szCs w:val="24"/>
-              </w:rPr>
-              <w:t xml:space="preserve"> %}</w:t>
+              <w:t>{%tr endfor %}</w:t>
             </w:r>
           </w:p>
         </w:tc>
@@ -358,7 +300,31 @@
                 <w:sz w:val="24"/>
                 <w:szCs w:val="24"/>
               </w:rPr>
-              <w:t>{{plaintiff}},</w:t>
+              <w:t xml:space="preserve">{{ </w:t>
+            </w:r>
+            <w:r>
+              <w:rPr>
+                <w:rFonts w:cs="Times New Roman"/>
+                <w:sz w:val="24"/>
+                <w:szCs w:val="24"/>
+              </w:rPr>
+              <w:t>plaintiff</w:t>
+            </w:r>
+            <w:r>
+              <w:rPr>
+                <w:rFonts w:cs="Times New Roman"/>
+                <w:sz w:val="24"/>
+                <w:szCs w:val="24"/>
+              </w:rPr>
+              <w:t xml:space="preserve"> }}</w:t>
+            </w:r>
+            <w:r>
+              <w:rPr>
+                <w:rFonts w:cs="Times New Roman"/>
+                <w:sz w:val="24"/>
+                <w:szCs w:val="24"/>
+              </w:rPr>
+              <w:t>,</w:t>
             </w:r>
           </w:p>
         </w:tc>
@@ -542,7 +508,31 @@
                 <w:sz w:val="24"/>
                 <w:szCs w:val="24"/>
               </w:rPr>
-              <w:t>{{defendant}},</w:t>
+              <w:t xml:space="preserve">{{ </w:t>
+            </w:r>
+            <w:r>
+              <w:rPr>
+                <w:rFonts w:cs="Times New Roman"/>
+                <w:sz w:val="24"/>
+                <w:szCs w:val="24"/>
+              </w:rPr>
+              <w:t>defendant</w:t>
+            </w:r>
+            <w:r>
+              <w:rPr>
+                <w:rFonts w:cs="Times New Roman"/>
+                <w:sz w:val="24"/>
+                <w:szCs w:val="24"/>
+              </w:rPr>
+              <w:t xml:space="preserve"> }}</w:t>
+            </w:r>
+            <w:r>
+              <w:rPr>
+                <w:rFonts w:cs="Times New Roman"/>
+                <w:sz w:val="24"/>
+                <w:szCs w:val="24"/>
+              </w:rPr>
+              <w:t>,</w:t>
             </w:r>
           </w:p>
         </w:tc>
@@ -668,7 +658,7 @@
           <w:szCs w:val="24"/>
           <w:u w:val="single"/>
         </w:rPr>
-        <w:t>{{</w:t>
+        <w:t xml:space="preserve">{{ </w:t>
       </w:r>
       <w:r>
         <w:rPr>
@@ -692,7 +682,7 @@
           <w:szCs w:val="24"/>
           <w:u w:val="single"/>
         </w:rPr>
-        <w:t>}}</w:t>
+        <w:t xml:space="preserve"> }}</w:t>
       </w:r>
       <w:r>
         <w:rPr>
@@ -740,7 +730,7 @@
           <w:szCs w:val="24"/>
           <w:u w:val="single"/>
         </w:rPr>
-        <w:t>{{</w:t>
+        <w:t xml:space="preserve">{{ </w:t>
       </w:r>
       <w:r>
         <w:rPr>
@@ -764,7 +754,7 @@
           <w:szCs w:val="24"/>
           <w:u w:val="single"/>
         </w:rPr>
-        <w:t>}}</w:t>
+        <w:t xml:space="preserve"> }}</w:t>
       </w:r>
       <w:r>
         <w:rPr>
@@ -817,7 +807,7 @@
           <w:sz w:val="24"/>
           <w:szCs w:val="24"/>
         </w:rPr>
-        <w:t>{{</w:t>
+        <w:t xml:space="preserve">{{ </w:t>
       </w:r>
       <w:r>
         <w:rPr>
@@ -827,31 +817,69 @@
         </w:rPr>
         <w:t>users[0].</w:t>
       </w:r>
-      <w:proofErr w:type="spellStart"/>
-      <w:r>
-        <w:rPr>
-          <w:rFonts w:cs="Times New Roman"/>
-          <w:sz w:val="24"/>
-          <w:szCs w:val="24"/>
-        </w:rPr>
-        <w:t>name.full</w:t>
-      </w:r>
-      <w:proofErr w:type="spellEnd"/>
-      <w:r>
-        <w:rPr>
-          <w:rFonts w:cs="Times New Roman"/>
-          <w:sz w:val="24"/>
-          <w:szCs w:val="24"/>
-        </w:rPr>
-        <w:t>()</w:t>
-      </w:r>
-      <w:r>
-        <w:rPr>
-          <w:rFonts w:cs="Times New Roman"/>
-          <w:sz w:val="24"/>
-          <w:szCs w:val="24"/>
-        </w:rPr>
-        <w:t xml:space="preserve">}}, </w:t>
+      <w:r>
+        <w:rPr>
+          <w:rFonts w:cs="Times New Roman"/>
+          <w:sz w:val="24"/>
+          <w:szCs w:val="24"/>
+        </w:rPr>
+        <w:t>name.full()</w:t>
+      </w:r>
+      <w:r>
+        <w:rPr>
+          <w:rFonts w:cs="Times New Roman"/>
+          <w:sz w:val="24"/>
+          <w:szCs w:val="24"/>
+        </w:rPr>
+        <w:t xml:space="preserve"> }}</w:t>
+      </w:r>
+      <w:r>
+        <w:rPr>
+          <w:rFonts w:cs="Times New Roman"/>
+          <w:sz w:val="24"/>
+          <w:szCs w:val="24"/>
+        </w:rPr>
+        <w:t xml:space="preserve">, </w:t>
+      </w:r>
+      <w:r>
+        <w:rPr>
+          <w:rFonts w:cs="Times New Roman"/>
+          <w:sz w:val="24"/>
+          <w:szCs w:val="24"/>
+        </w:rPr>
+        <w:t xml:space="preserve">{{ </w:t>
+      </w:r>
+      <w:r>
+        <w:rPr>
+          <w:rFonts w:cs="Times New Roman"/>
+          <w:sz w:val="24"/>
+          <w:szCs w:val="24"/>
+        </w:rPr>
+        <w:t>user</w:t>
+      </w:r>
+      <w:r>
+        <w:rPr>
+          <w:rFonts w:cs="Times New Roman"/>
+          <w:sz w:val="24"/>
+          <w:szCs w:val="24"/>
+        </w:rPr>
+        <w:t>_</w:t>
+      </w:r>
+      <w:r>
+        <w:rPr>
+          <w:rFonts w:cs="Times New Roman"/>
+          <w:sz w:val="24"/>
+          <w:szCs w:val="24"/>
+        </w:rPr>
+        <w:t>role</w:t>
+      </w:r>
+      <w:r>
+        <w:rPr>
+          <w:rFonts w:cs="Times New Roman"/>
+          <w:sz w:val="24"/>
+          <w:szCs w:val="24"/>
+        </w:rPr>
+        <w:t xml:space="preserve"> }}</w:t>
       </w:r>
       <w:r>
         <w:rPr>
@@ -867,49 +895,87 @@
           <w:sz w:val="24"/>
           <w:szCs w:val="24"/>
         </w:rPr>
-        <w:t>{</w:t>
-      </w:r>
-      <w:r>
-        <w:rPr>
-          <w:rFonts w:cs="Times New Roman"/>
-          <w:sz w:val="24"/>
-          <w:szCs w:val="24"/>
-        </w:rPr>
-        <w:t>{</w:t>
-      </w:r>
-      <w:proofErr w:type="spellStart"/>
-      <w:r>
-        <w:rPr>
-          <w:rFonts w:cs="Times New Roman"/>
-          <w:sz w:val="24"/>
-          <w:szCs w:val="24"/>
-        </w:rPr>
-        <w:t>user</w:t>
-      </w:r>
-      <w:r>
-        <w:rPr>
-          <w:rFonts w:cs="Times New Roman"/>
-          <w:sz w:val="24"/>
-          <w:szCs w:val="24"/>
-        </w:rPr>
-        <w:t>_</w:t>
-      </w:r>
-      <w:r>
-        <w:rPr>
-          <w:rFonts w:cs="Times New Roman"/>
-          <w:sz w:val="24"/>
-          <w:szCs w:val="24"/>
-        </w:rPr>
-        <w:t>role</w:t>
-      </w:r>
-      <w:proofErr w:type="spellEnd"/>
-      <w:r>
-        <w:rPr>
-          <w:rFonts w:cs="Times New Roman"/>
-          <w:sz w:val="24"/>
-          <w:szCs w:val="24"/>
-        </w:rPr>
-        <w:t>}}</w:t>
+        <w:t>in this matter</w:t>
+      </w:r>
+      <w:r>
+        <w:rPr>
+          <w:rFonts w:cs="Times New Roman"/>
+          <w:sz w:val="24"/>
+          <w:szCs w:val="24"/>
+        </w:rPr>
+        <w:t>,</w:t>
+      </w:r>
+      <w:r>
+        <w:rPr>
+          <w:rFonts w:cs="Times New Roman"/>
+          <w:sz w:val="24"/>
+          <w:szCs w:val="24"/>
+        </w:rPr>
+        <w:t xml:space="preserve"> request</w:t>
+      </w:r>
+      <w:r>
+        <w:rPr>
+          <w:rFonts w:cs="Times New Roman"/>
+          <w:sz w:val="24"/>
+          <w:szCs w:val="24"/>
+        </w:rPr>
+        <w:t>s</w:t>
+      </w:r>
+      <w:r>
+        <w:rPr>
+          <w:rFonts w:cs="Times New Roman"/>
+          <w:sz w:val="24"/>
+          <w:szCs w:val="24"/>
+        </w:rPr>
+        <w:t xml:space="preserve"> an order that </w:t>
+      </w:r>
+      <w:r>
+        <w:rPr>
+          <w:rFonts w:cs="Times New Roman"/>
+          <w:sz w:val="24"/>
+          <w:szCs w:val="24"/>
+        </w:rPr>
+        <w:t xml:space="preserve">{{ </w:t>
+      </w:r>
+      <w:r>
+        <w:rPr>
+          <w:rFonts w:cs="Times New Roman"/>
+          <w:sz w:val="24"/>
+          <w:szCs w:val="24"/>
+        </w:rPr>
+        <w:t>opposing_party</w:t>
+      </w:r>
+      <w:r>
+        <w:rPr>
+          <w:rFonts w:cs="Times New Roman"/>
+          <w:sz w:val="24"/>
+          <w:szCs w:val="24"/>
+        </w:rPr>
+        <w:t>.name</w:t>
+      </w:r>
+      <w:r>
+        <w:rPr>
+          <w:rFonts w:cs="Times New Roman"/>
+          <w:sz w:val="24"/>
+          <w:szCs w:val="24"/>
+        </w:rPr>
+        <w:t>.full()</w:t>
+      </w:r>
+      <w:r>
+        <w:rPr>
+          <w:rFonts w:cs="Times New Roman"/>
+          <w:sz w:val="24"/>
+          <w:szCs w:val="24"/>
+        </w:rPr>
+        <w:t xml:space="preserve"> }}</w:t>
+      </w:r>
+      <w:r>
+        <w:rPr>
+          <w:rFonts w:cs="Times New Roman"/>
+          <w:sz w:val="24"/>
+          <w:szCs w:val="24"/>
+        </w:rPr>
+        <w:t xml:space="preserve"> be ordered</w:t>
       </w:r>
       <w:r>
         <w:rPr>
@@ -925,97 +991,39 @@
           <w:sz w:val="24"/>
           <w:szCs w:val="24"/>
         </w:rPr>
-        <w:t>in this matter</w:t>
-      </w:r>
-      <w:r>
-        <w:rPr>
-          <w:rFonts w:cs="Times New Roman"/>
-          <w:sz w:val="24"/>
-          <w:szCs w:val="24"/>
-        </w:rPr>
-        <w:t>,</w:t>
-      </w:r>
-      <w:r>
-        <w:rPr>
-          <w:rFonts w:cs="Times New Roman"/>
-          <w:sz w:val="24"/>
-          <w:szCs w:val="24"/>
-        </w:rPr>
-        <w:t xml:space="preserve"> request</w:t>
-      </w:r>
-      <w:r>
-        <w:rPr>
-          <w:rFonts w:cs="Times New Roman"/>
-          <w:sz w:val="24"/>
-          <w:szCs w:val="24"/>
-        </w:rPr>
-        <w:t>s</w:t>
-      </w:r>
-      <w:r>
-        <w:rPr>
-          <w:rFonts w:cs="Times New Roman"/>
-          <w:sz w:val="24"/>
-          <w:szCs w:val="24"/>
-        </w:rPr>
-        <w:t xml:space="preserve"> an order that </w:t>
-      </w:r>
-      <w:r>
-        <w:rPr>
-          <w:rFonts w:cs="Times New Roman"/>
-          <w:sz w:val="24"/>
-          <w:szCs w:val="24"/>
-        </w:rPr>
-        <w:t>{{</w:t>
-      </w:r>
-      <w:proofErr w:type="spellStart"/>
-      <w:r>
-        <w:rPr>
-          <w:rFonts w:cs="Times New Roman"/>
-          <w:sz w:val="24"/>
-          <w:szCs w:val="24"/>
-        </w:rPr>
-        <w:t>opposing_party</w:t>
-      </w:r>
-      <w:r>
-        <w:rPr>
-          <w:rFonts w:cs="Times New Roman"/>
-          <w:sz w:val="24"/>
-          <w:szCs w:val="24"/>
-        </w:rPr>
-        <w:t>.name</w:t>
-      </w:r>
-      <w:r>
-        <w:rPr>
-          <w:rFonts w:cs="Times New Roman"/>
-          <w:sz w:val="24"/>
-          <w:szCs w:val="24"/>
-        </w:rPr>
-        <w:t>.full</w:t>
-      </w:r>
-      <w:proofErr w:type="spellEnd"/>
-      <w:r>
-        <w:rPr>
-          <w:rFonts w:cs="Times New Roman"/>
-          <w:sz w:val="24"/>
-          <w:szCs w:val="24"/>
-        </w:rPr>
-        <w:t>()</w:t>
-      </w:r>
-      <w:r>
-        <w:rPr>
-          <w:rFonts w:cs="Times New Roman"/>
-          <w:sz w:val="24"/>
-          <w:szCs w:val="24"/>
-        </w:rPr>
-        <w:t>}}</w:t>
-      </w:r>
-      <w:r>
-        <w:rPr>
-          <w:rFonts w:cs="Times New Roman"/>
-          <w:sz w:val="24"/>
-          <w:szCs w:val="24"/>
-        </w:rPr>
-        <w:t xml:space="preserve"> be ordered</w:t>
+        <w:t xml:space="preserve">{% if who_lives_at_vacate_address </w:t>
+      </w:r>
+      <w:r>
+        <w:rPr>
+          <w:rFonts w:cs="Times New Roman"/>
+          <w:sz w:val="24"/>
+          <w:szCs w:val="24"/>
+        </w:rPr>
+        <w:t>=</w:t>
+      </w:r>
+      <w:r>
+        <w:rPr>
+          <w:rFonts w:cs="Times New Roman"/>
+          <w:sz w:val="24"/>
+          <w:szCs w:val="24"/>
+        </w:rPr>
+        <w:t>= ‘opposing party’ %}</w:t>
+      </w:r>
+      <w:r>
+        <w:rPr>
+          <w:rFonts w:cs="Times New Roman"/>
+          <w:sz w:val="24"/>
+          <w:szCs w:val="24"/>
+        </w:rPr>
+        <w:t xml:space="preserve"> to leave and </w:t>
+      </w:r>
+      <w:r>
+        <w:rPr>
+          <w:rFonts w:cs="Times New Roman"/>
+          <w:sz w:val="24"/>
+          <w:szCs w:val="24"/>
+        </w:rPr>
+        <w:t>{% endif %}</w:t>
       </w:r>
       <w:r>
         <w:rPr>
@@ -1031,157 +1039,88 @@
           <w:sz w:val="24"/>
           <w:szCs w:val="24"/>
         </w:rPr>
+        <w:t>stay away from</w:t>
+      </w:r>
+      <w:r>
+        <w:rPr>
+          <w:rFonts w:cs="Times New Roman"/>
+          <w:sz w:val="24"/>
+          <w:szCs w:val="24"/>
+        </w:rPr>
+        <w:t xml:space="preserve"> </w:t>
+      </w:r>
+      <w:r>
+        <w:rPr>
+          <w:rFonts w:cs="Times New Roman"/>
+          <w:sz w:val="24"/>
+          <w:szCs w:val="24"/>
+        </w:rPr>
+        <w:t>the residence located at</w:t>
+      </w:r>
+      <w:r>
+        <w:rPr>
+          <w:rFonts w:cs="Times New Roman"/>
+          <w:sz w:val="24"/>
+          <w:szCs w:val="24"/>
+        </w:rPr>
+        <w:t xml:space="preserve"> </w:t>
+      </w:r>
+      <w:r>
+        <w:rPr>
+          <w:rFonts w:cs="Times New Roman"/>
+          <w:sz w:val="24"/>
+          <w:szCs w:val="24"/>
+        </w:rPr>
+        <w:t xml:space="preserve">{{ </w:t>
+      </w:r>
+      <w:r>
+        <w:rPr>
+          <w:rFonts w:cs="Times New Roman"/>
+          <w:sz w:val="24"/>
+          <w:szCs w:val="24"/>
+        </w:rPr>
+        <w:t>vacate</w:t>
+      </w:r>
+      <w:r>
+        <w:rPr>
+          <w:rFonts w:cs="Times New Roman"/>
+          <w:sz w:val="24"/>
+          <w:szCs w:val="24"/>
+        </w:rPr>
+        <w:t>_address</w:t>
+      </w:r>
+      <w:r>
+        <w:rPr>
+          <w:rFonts w:cs="Times New Roman"/>
+          <w:sz w:val="24"/>
+          <w:szCs w:val="24"/>
+        </w:rPr>
+        <w:t>.on_one_line()</w:t>
+      </w:r>
+      <w:r>
+        <w:rPr>
+          <w:rFonts w:cs="Times New Roman"/>
+          <w:sz w:val="24"/>
+          <w:szCs w:val="24"/>
+        </w:rPr>
+        <w:t xml:space="preserve"> }}</w:t>
+      </w:r>
+      <w:r>
+        <w:rPr>
+          <w:rFonts w:cs="Times New Roman"/>
+          <w:sz w:val="24"/>
+          <w:szCs w:val="24"/>
+        </w:rPr>
+        <w:t xml:space="preserve">, in accordance with </w:t>
+      </w:r>
+      <w:r>
+        <w:rPr>
+          <w:rFonts w:cs="Times New Roman"/>
+          <w:sz w:val="24"/>
+          <w:szCs w:val="24"/>
+        </w:rPr>
         <w:t xml:space="preserve">{% if </w:t>
       </w:r>
-      <w:proofErr w:type="spellStart"/>
-      <w:r>
-        <w:rPr>
-          <w:rFonts w:cs="Times New Roman"/>
-          <w:sz w:val="24"/>
-          <w:szCs w:val="24"/>
-        </w:rPr>
-        <w:t>who_lives_at_vacate_address</w:t>
-      </w:r>
-      <w:proofErr w:type="spellEnd"/>
-      <w:r>
-        <w:rPr>
-          <w:rFonts w:cs="Times New Roman"/>
-          <w:sz w:val="24"/>
-          <w:szCs w:val="24"/>
-        </w:rPr>
-        <w:t xml:space="preserve"> </w:t>
-      </w:r>
-      <w:r>
-        <w:rPr>
-          <w:rFonts w:cs="Times New Roman"/>
-          <w:sz w:val="24"/>
-          <w:szCs w:val="24"/>
-        </w:rPr>
-        <w:t>=</w:t>
-      </w:r>
-      <w:r>
-        <w:rPr>
-          <w:rFonts w:cs="Times New Roman"/>
-          <w:sz w:val="24"/>
-          <w:szCs w:val="24"/>
-        </w:rPr>
-        <w:t>= ‘opposing party’ %}</w:t>
-      </w:r>
-      <w:r>
-        <w:rPr>
-          <w:rFonts w:cs="Times New Roman"/>
-          <w:sz w:val="24"/>
-          <w:szCs w:val="24"/>
-        </w:rPr>
-        <w:t xml:space="preserve"> to leave and </w:t>
-      </w:r>
-      <w:r>
-        <w:rPr>
-          <w:rFonts w:cs="Times New Roman"/>
-          <w:sz w:val="24"/>
-          <w:szCs w:val="24"/>
-        </w:rPr>
-        <w:t>{% endif %}</w:t>
-      </w:r>
-      <w:r>
-        <w:rPr>
-          <w:rFonts w:cs="Times New Roman"/>
-          <w:sz w:val="24"/>
-          <w:szCs w:val="24"/>
-        </w:rPr>
-        <w:t xml:space="preserve"> </w:t>
-      </w:r>
-      <w:r>
-        <w:rPr>
-          <w:rFonts w:cs="Times New Roman"/>
-          <w:sz w:val="24"/>
-          <w:szCs w:val="24"/>
-        </w:rPr>
-        <w:t>stay away from</w:t>
-      </w:r>
-      <w:r>
-        <w:rPr>
-          <w:rFonts w:cs="Times New Roman"/>
-          <w:sz w:val="24"/>
-          <w:szCs w:val="24"/>
-        </w:rPr>
-        <w:t xml:space="preserve"> </w:t>
-      </w:r>
-      <w:r>
-        <w:rPr>
-          <w:rFonts w:cs="Times New Roman"/>
-          <w:sz w:val="24"/>
-          <w:szCs w:val="24"/>
-        </w:rPr>
-        <w:t>the residence located at</w:t>
-      </w:r>
-      <w:r>
-        <w:rPr>
-          <w:rFonts w:cs="Times New Roman"/>
-          <w:sz w:val="24"/>
-          <w:szCs w:val="24"/>
-        </w:rPr>
-        <w:t xml:space="preserve"> {{</w:t>
-      </w:r>
-      <w:proofErr w:type="spellStart"/>
-      <w:r>
-        <w:rPr>
-          <w:rFonts w:cs="Times New Roman"/>
-          <w:sz w:val="24"/>
-          <w:szCs w:val="24"/>
-        </w:rPr>
-        <w:t>vacate</w:t>
-      </w:r>
-      <w:r>
-        <w:rPr>
-          <w:rFonts w:cs="Times New Roman"/>
-          <w:sz w:val="24"/>
-          <w:szCs w:val="24"/>
-        </w:rPr>
-        <w:t>_address</w:t>
-      </w:r>
-      <w:r>
-        <w:rPr>
-          <w:rFonts w:cs="Times New Roman"/>
-          <w:sz w:val="24"/>
-          <w:szCs w:val="24"/>
-        </w:rPr>
-        <w:t>.on_one_line</w:t>
-      </w:r>
-      <w:proofErr w:type="spellEnd"/>
-      <w:r>
-        <w:rPr>
-          <w:rFonts w:cs="Times New Roman"/>
-          <w:sz w:val="24"/>
-          <w:szCs w:val="24"/>
-        </w:rPr>
-        <w:t>()</w:t>
-      </w:r>
-      <w:r>
-        <w:rPr>
-          <w:rFonts w:cs="Times New Roman"/>
-          <w:sz w:val="24"/>
-          <w:szCs w:val="24"/>
-        </w:rPr>
-        <w:t>}}</w:t>
-      </w:r>
-      <w:r>
-        <w:rPr>
-          <w:rFonts w:cs="Times New Roman"/>
-          <w:sz w:val="24"/>
-          <w:szCs w:val="24"/>
-        </w:rPr>
-        <w:t xml:space="preserve">, in accordance with </w:t>
-      </w:r>
-      <w:r>
-        <w:rPr>
-          <w:rFonts w:cs="Times New Roman"/>
-          <w:sz w:val="24"/>
-          <w:szCs w:val="24"/>
-        </w:rPr>
-        <w:t xml:space="preserve">{% if </w:t>
-      </w:r>
-      <w:proofErr w:type="spellStart"/>
       <w:r>
         <w:rPr>
           <w:rFonts w:cs="Times New Roman"/>
@@ -1190,7 +1129,6 @@
         </w:rPr>
         <w:t>married_to_opposing_party</w:t>
       </w:r>
-      <w:proofErr w:type="spellEnd"/>
       <w:r>
         <w:rPr>
           <w:rFonts w:cs="Times New Roman"/>
@@ -1280,9 +1218,16 @@
           <w:sz w:val="24"/>
           <w:szCs w:val="24"/>
         </w:rPr>
-        <w:t xml:space="preserve"> {{</w:t>
-      </w:r>
-      <w:proofErr w:type="spellStart"/>
+        <w:t xml:space="preserve"> </w:t>
+      </w:r>
+      <w:r>
+        <w:rPr>
+          <w:rFonts w:cs="Times New Roman"/>
+          <w:sz w:val="24"/>
+          <w:szCs w:val="24"/>
+        </w:rPr>
+        <w:t xml:space="preserve">{{ </w:t>
+      </w:r>
       <w:r>
         <w:rPr>
           <w:rFonts w:cs="Times New Roman"/>
@@ -1307,24 +1252,30 @@
         </w:rPr>
         <w:t>role</w:t>
       </w:r>
-      <w:proofErr w:type="spellEnd"/>
-      <w:r>
-        <w:rPr>
-          <w:rFonts w:cs="Times New Roman"/>
-          <w:sz w:val="24"/>
-          <w:szCs w:val="24"/>
-        </w:rPr>
-        <w:t xml:space="preserve">}} states that </w:t>
-      </w:r>
-      <w:r>
-        <w:rPr>
-          <w:rFonts w:cs="Times New Roman"/>
-          <w:sz w:val="24"/>
-          <w:szCs w:val="24"/>
-        </w:rPr>
-        <w:t>{{</w:t>
-      </w:r>
-      <w:proofErr w:type="spellStart"/>
+      <w:r>
+        <w:rPr>
+          <w:rFonts w:cs="Times New Roman"/>
+          <w:sz w:val="24"/>
+          <w:szCs w:val="24"/>
+        </w:rPr>
+        <w:t xml:space="preserve"> }}</w:t>
+      </w:r>
+      <w:r>
+        <w:rPr>
+          <w:rFonts w:cs="Times New Roman"/>
+          <w:sz w:val="24"/>
+          <w:szCs w:val="24"/>
+        </w:rPr>
+        <w:t xml:space="preserve"> states that </w:t>
+      </w:r>
+      <w:r>
+        <w:rPr>
+          <w:rFonts w:cs="Times New Roman"/>
+          <w:sz w:val="24"/>
+          <w:szCs w:val="24"/>
+        </w:rPr>
+        <w:t xml:space="preserve">{{ </w:t>
+      </w:r>
       <w:r>
         <w:rPr>
           <w:rFonts w:cs="Times New Roman"/>
@@ -1333,14 +1284,13 @@
         </w:rPr>
         <w:t>person_in_danger_motion</w:t>
       </w:r>
-      <w:proofErr w:type="spellEnd"/>
-      <w:r>
-        <w:rPr>
-          <w:rFonts w:cs="Times New Roman"/>
-          <w:sz w:val="24"/>
-          <w:szCs w:val="24"/>
-        </w:rPr>
-        <w:t>}}</w:t>
+      <w:r>
+        <w:rPr>
+          <w:rFonts w:cs="Times New Roman"/>
+          <w:sz w:val="24"/>
+          <w:szCs w:val="24"/>
+        </w:rPr>
+        <w:t xml:space="preserve"> }}</w:t>
       </w:r>
       <w:r>
         <w:rPr>
@@ -1388,25 +1338,23 @@
           <w:sz w:val="24"/>
           <w:szCs w:val="24"/>
         </w:rPr>
-        <w:t>{{</w:t>
-      </w:r>
-      <w:proofErr w:type="spellStart"/>
-      <w:r>
-        <w:rPr>
-          <w:rFonts w:cs="Times New Roman"/>
-          <w:sz w:val="24"/>
-          <w:szCs w:val="24"/>
-        </w:rPr>
-        <w:t>opposing_party.name.full</w:t>
-      </w:r>
-      <w:proofErr w:type="spellEnd"/>
-      <w:r>
-        <w:rPr>
-          <w:rFonts w:cs="Times New Roman"/>
-          <w:sz w:val="24"/>
-          <w:szCs w:val="24"/>
-        </w:rPr>
-        <w:t>()}}</w:t>
+        <w:t xml:space="preserve">{{ </w:t>
+      </w:r>
+      <w:r>
+        <w:rPr>
+          <w:rFonts w:cs="Times New Roman"/>
+          <w:sz w:val="24"/>
+          <w:szCs w:val="24"/>
+        </w:rPr>
+        <w:t>opposing_party.name.full()</w:t>
+      </w:r>
+      <w:r>
+        <w:rPr>
+          <w:rFonts w:cs="Times New Roman"/>
+          <w:sz w:val="24"/>
+          <w:szCs w:val="24"/>
+        </w:rPr>
+        <w:t xml:space="preserve"> }}</w:t>
       </w:r>
       <w:r>
         <w:rPr>
@@ -1481,9 +1429,8 @@
           <w:sz w:val="24"/>
           <w:szCs w:val="24"/>
         </w:rPr>
-        <w:t>{{</w:t>
-      </w:r>
-      <w:proofErr w:type="spellStart"/>
+        <w:t xml:space="preserve">{{ </w:t>
+      </w:r>
       <w:r>
         <w:rPr>
           <w:rFonts w:cs="Times New Roman"/>
@@ -1492,16 +1439,30 @@
         </w:rPr>
         <w:t>user_role</w:t>
       </w:r>
-      <w:proofErr w:type="spellEnd"/>
-      <w:r>
-        <w:rPr>
-          <w:rFonts w:cs="Times New Roman"/>
-          <w:sz w:val="24"/>
-          <w:szCs w:val="24"/>
-        </w:rPr>
-        <w:t>}} further asks this court to issue this order without advance notice to {{</w:t>
-      </w:r>
-      <w:proofErr w:type="spellStart"/>
+      <w:r>
+        <w:rPr>
+          <w:rFonts w:cs="Times New Roman"/>
+          <w:sz w:val="24"/>
+          <w:szCs w:val="24"/>
+        </w:rPr>
+        <w:t xml:space="preserve"> }}</w:t>
+      </w:r>
+      <w:r>
+        <w:rPr>
+          <w:rFonts w:cs="Times New Roman"/>
+          <w:sz w:val="24"/>
+          <w:szCs w:val="24"/>
+        </w:rPr>
+        <w:t xml:space="preserve"> further asks this court to issue this order without advance notice to </w:t>
+      </w:r>
+      <w:r>
+        <w:rPr>
+          <w:rFonts w:cs="Times New Roman"/>
+          <w:sz w:val="24"/>
+          <w:szCs w:val="24"/>
+        </w:rPr>
+        <w:t xml:space="preserve">{{ </w:t>
+      </w:r>
       <w:r>
         <w:rPr>
           <w:rFonts w:cs="Times New Roman"/>
@@ -1510,24 +1471,30 @@
         </w:rPr>
         <w:t>opposing_party_role</w:t>
       </w:r>
-      <w:proofErr w:type="spellEnd"/>
-      <w:r>
-        <w:rPr>
-          <w:rFonts w:cs="Times New Roman"/>
-          <w:sz w:val="24"/>
-          <w:szCs w:val="24"/>
-        </w:rPr>
-        <w:t xml:space="preserve">}} because there is a substantial likelihood of immediate danger to </w:t>
-      </w:r>
-      <w:r>
-        <w:rPr>
-          <w:rFonts w:cs="Times New Roman"/>
-          <w:sz w:val="24"/>
-          <w:szCs w:val="24"/>
-        </w:rPr>
-        <w:t>{{</w:t>
-      </w:r>
-      <w:proofErr w:type="spellStart"/>
+      <w:r>
+        <w:rPr>
+          <w:rFonts w:cs="Times New Roman"/>
+          <w:sz w:val="24"/>
+          <w:szCs w:val="24"/>
+        </w:rPr>
+        <w:t xml:space="preserve"> }}</w:t>
+      </w:r>
+      <w:r>
+        <w:rPr>
+          <w:rFonts w:cs="Times New Roman"/>
+          <w:sz w:val="24"/>
+          <w:szCs w:val="24"/>
+        </w:rPr>
+        <w:t xml:space="preserve"> because there is a substantial lik</w:t>
+      </w:r>
+      <w:r>
+        <w:rPr>
+          <w:rFonts w:cs="Times New Roman"/>
+          <w:sz w:val="24"/>
+          <w:szCs w:val="24"/>
+        </w:rPr>
+        <w:t>elihood of immediate danger to {{ fix_punctuation(</w:t>
+      </w:r>
       <w:r>
         <w:rPr>
           <w:rFonts w:cs="Times New Roman"/>
@@ -1544,22 +1511,13 @@
         </w:rPr>
         <w:t>_motion</w:t>
       </w:r>
-      <w:proofErr w:type="spellEnd"/>
-      <w:r>
-        <w:rPr>
-          <w:rFonts w:cs="Times New Roman"/>
-          <w:sz w:val="24"/>
-          <w:szCs w:val="24"/>
-        </w:rPr>
-        <w:t xml:space="preserve">}}. </w:t>
-      </w:r>
-      <w:r>
-        <w:rPr>
-          <w:rFonts w:cs="Times New Roman"/>
-          <w:sz w:val="24"/>
-          <w:szCs w:val="24"/>
-        </w:rPr>
-        <w:t xml:space="preserve">{% endif %} </w:t>
+      <w:r>
+        <w:rPr>
+          <w:rFonts w:cs="Times New Roman"/>
+          <w:sz w:val="24"/>
+          <w:szCs w:val="24"/>
+        </w:rPr>
+        <w:t>) }}{% endif %}</w:t>
       </w:r>
     </w:p>
     <w:p>
@@ -1677,7 +1635,14 @@
           <w:szCs w:val="24"/>
         </w:rPr>
         <w:tab/>
-        <w:t>{{</w:t>
+      </w:r>
+      <w:r>
+        <w:rPr>
+          <w:rFonts w:cs="Times New Roman"/>
+          <w:sz w:val="24"/>
+          <w:szCs w:val="24"/>
+        </w:rPr>
+        <w:t xml:space="preserve">{{ </w:t>
       </w:r>
       <w:r>
         <w:rPr>
@@ -1693,7 +1658,15 @@
           <w:sz w:val="24"/>
           <w:szCs w:val="24"/>
         </w:rPr>
-        <w:t>ate}}</w:t>
+        <w:t>ate</w:t>
+      </w:r>
+      <w:r>
+        <w:rPr>
+          <w:rFonts w:cs="Times New Roman"/>
+          <w:sz w:val="24"/>
+          <w:szCs w:val="24"/>
+        </w:rPr>
+        <w:t xml:space="preserve"> }}</w:t>
       </w:r>
     </w:p>
     <w:p>
@@ -1777,7 +1750,7 @@
           <w:szCs w:val="24"/>
           <w:u w:val="single"/>
         </w:rPr>
-        <w:t>{{</w:t>
+        <w:t xml:space="preserve">{{ </w:t>
       </w:r>
       <w:r>
         <w:rPr>
@@ -1786,9 +1759,8 @@
           <w:szCs w:val="24"/>
           <w:u w:val="single"/>
         </w:rPr>
-        <w:t>users[0</w:t>
-      </w:r>
-      <w:proofErr w:type="gramStart"/>
+        <w:t>users[0].</w:t>
+      </w:r>
       <w:r>
         <w:rPr>
           <w:rFonts w:cs="Times New Roman"/>
@@ -1796,7 +1768,7 @@
           <w:szCs w:val="24"/>
           <w:u w:val="single"/>
         </w:rPr>
-        <w:t>].</w:t>
+        <w:t>signature</w:t>
       </w:r>
       <w:r>
         <w:rPr>
@@ -1805,17 +1777,7 @@
           <w:szCs w:val="24"/>
           <w:u w:val="single"/>
         </w:rPr>
-        <w:t>signature</w:t>
-      </w:r>
-      <w:proofErr w:type="gramEnd"/>
-      <w:r>
-        <w:rPr>
-          <w:rFonts w:cs="Times New Roman"/>
-          <w:sz w:val="24"/>
-          <w:szCs w:val="24"/>
-          <w:u w:val="single"/>
-        </w:rPr>
-        <w:t>}}</w:t>
+        <w:t xml:space="preserve"> }}</w:t>
       </w:r>
       <w:r>
         <w:rPr>
@@ -1874,25 +1836,7 @@
           <w:sz w:val="24"/>
           <w:szCs w:val="24"/>
         </w:rPr>
-        <w:t xml:space="preserve"> if </w:t>
-      </w:r>
-      <w:proofErr w:type="spellStart"/>
-      <w:r>
-        <w:rPr>
-          <w:rFonts w:cs="Times New Roman"/>
-          <w:sz w:val="24"/>
-          <w:szCs w:val="24"/>
-        </w:rPr>
-        <w:t>address_secret</w:t>
-      </w:r>
-      <w:proofErr w:type="spellEnd"/>
-      <w:r>
-        <w:rPr>
-          <w:rFonts w:cs="Times New Roman"/>
-          <w:sz w:val="24"/>
-          <w:szCs w:val="24"/>
-        </w:rPr>
-        <w:t xml:space="preserve"> %}</w:t>
+        <w:t xml:space="preserve"> if address_secret %}</w:t>
       </w:r>
     </w:p>
     <w:p>
@@ -1963,26 +1907,16 @@
           <w:sz w:val="24"/>
           <w:szCs w:val="24"/>
         </w:rPr>
-        <w:t>{{</w:t>
-      </w:r>
-      <w:r>
-        <w:rPr>
-          <w:rFonts w:cs="Times New Roman"/>
-          <w:sz w:val="24"/>
-          <w:szCs w:val="24"/>
-        </w:rPr>
-        <w:t>users[0</w:t>
-      </w:r>
-      <w:proofErr w:type="gramStart"/>
-      <w:r>
-        <w:rPr>
-          <w:rFonts w:cs="Times New Roman"/>
-          <w:sz w:val="24"/>
-          <w:szCs w:val="24"/>
-        </w:rPr>
-        <w:t>].</w:t>
-      </w:r>
-      <w:proofErr w:type="spellStart"/>
+        <w:t xml:space="preserve">{{ </w:t>
+      </w:r>
+      <w:r>
+        <w:rPr>
+          <w:rFonts w:cs="Times New Roman"/>
+          <w:sz w:val="24"/>
+          <w:szCs w:val="24"/>
+        </w:rPr>
+        <w:t>users[0].</w:t>
+      </w:r>
       <w:r>
         <w:rPr>
           <w:rFonts w:cs="Times New Roman"/>
@@ -1991,31 +1925,21 @@
         </w:rPr>
         <w:t>address</w:t>
       </w:r>
-      <w:proofErr w:type="gramEnd"/>
-      <w:r>
-        <w:rPr>
-          <w:rFonts w:cs="Times New Roman"/>
-          <w:sz w:val="24"/>
-          <w:szCs w:val="24"/>
-        </w:rPr>
-        <w:t>_block</w:t>
-      </w:r>
-      <w:proofErr w:type="spellEnd"/>
-      <w:r>
-        <w:rPr>
-          <w:rFonts w:cs="Times New Roman"/>
-          <w:sz w:val="24"/>
-          <w:szCs w:val="24"/>
-        </w:rPr>
-        <w:t>()</w:t>
-      </w:r>
-      <w:r>
-        <w:rPr>
-          <w:rFonts w:cs="Times New Roman"/>
-          <w:sz w:val="24"/>
-          <w:szCs w:val="24"/>
-        </w:rPr>
-        <w:t>}}</w:t>
+      <w:r>
+        <w:rPr>
+          <w:rFonts w:cs="Times New Roman"/>
+          <w:sz w:val="24"/>
+          <w:szCs w:val="24"/>
+        </w:rPr>
+        <w:t>_block()</w:t>
+      </w:r>
+      <w:r>
+        <w:rPr>
+          <w:rFonts w:cs="Times New Roman"/>
+          <w:sz w:val="24"/>
+          <w:szCs w:val="24"/>
+        </w:rPr>
+        <w:t xml:space="preserve"> }}</w:t>
       </w:r>
     </w:p>
     <w:p>
@@ -2043,7 +1967,6 @@
           <w:sz w:val="24"/>
           <w:szCs w:val="24"/>
         </w:rPr>
-        <w:lastRenderedPageBreak/>
         <w:t>{</w:t>
       </w:r>
       <w:r>
@@ -2094,16 +2017,7 @@
           <w:sz w:val="24"/>
           <w:szCs w:val="24"/>
         </w:rPr>
-        <w:t xml:space="preserve">if not </w:t>
-      </w:r>
-      <w:proofErr w:type="spellStart"/>
-      <w:r>
-        <w:rPr>
-          <w:rFonts w:cs="Times New Roman"/>
-          <w:sz w:val="24"/>
-          <w:szCs w:val="24"/>
-        </w:rPr>
-        <w:t>address</w:t>
+        <w:t>if not address</w:t>
       </w:r>
       <w:r>
         <w:rPr>
@@ -2121,7 +2035,14 @@
         </w:rPr>
         <w:t>secret</w:t>
       </w:r>
-      <w:proofErr w:type="spellEnd"/>
+      <w:r>
+        <w:rPr>
+          <w:rFonts w:cs="Times New Roman"/>
+          <w:sz w:val="24"/>
+          <w:szCs w:val="24"/>
+        </w:rPr>
+        <w:t xml:space="preserve"> or </w:t>
+      </w:r>
       <w:r>
         <w:rPr>
           <w:rFonts w:cs="Times New Roman"/>
@@ -2130,23 +2051,6 @@
         </w:rPr>
         <w:t xml:space="preserve"> </w:t>
       </w:r>
-      <w:proofErr w:type="gramStart"/>
-      <w:r>
-        <w:rPr>
-          <w:rFonts w:cs="Times New Roman"/>
-          <w:sz w:val="24"/>
-          <w:szCs w:val="24"/>
-        </w:rPr>
-        <w:t xml:space="preserve">or </w:t>
-      </w:r>
-      <w:r>
-        <w:rPr>
-          <w:rFonts w:cs="Times New Roman"/>
-          <w:sz w:val="24"/>
-          <w:szCs w:val="24"/>
-        </w:rPr>
-        <w:t xml:space="preserve"> </w:t>
-      </w:r>
       <w:r>
         <w:rPr>
           <w:rFonts w:cs="Times New Roman"/>
@@ -2155,8 +2059,6 @@
         </w:rPr>
         <w:t>(</w:t>
       </w:r>
-      <w:proofErr w:type="spellStart"/>
-      <w:proofErr w:type="gramEnd"/>
       <w:r>
         <w:rPr>
           <w:rFonts w:cs="Times New Roman"/>
@@ -2173,7 +2075,6 @@
         </w:rPr>
         <w:t>secret</w:t>
       </w:r>
-      <w:proofErr w:type="spellEnd"/>
       <w:r>
         <w:rPr>
           <w:rFonts w:cs="Times New Roman"/>
@@ -2188,18 +2089,8 @@
           <w:sz w:val="24"/>
           <w:szCs w:val="24"/>
         </w:rPr>
-        <w:t xml:space="preserve">not </w:t>
-      </w:r>
-      <w:proofErr w:type="spellStart"/>
-      <w:r>
-        <w:rPr>
-          <w:rFonts w:cs="Times New Roman"/>
-          <w:sz w:val="24"/>
-          <w:szCs w:val="24"/>
-        </w:rPr>
-        <w:t>phone_number_secret</w:t>
-      </w:r>
-      <w:proofErr w:type="spellEnd"/>
+        <w:t>not phone_number_secret</w:t>
+      </w:r>
       <w:r>
         <w:rPr>
           <w:rFonts w:cs="Times New Roman"/>
@@ -2232,51 +2123,31 @@
           <w:sz w:val="24"/>
           <w:szCs w:val="24"/>
         </w:rPr>
-        <w:t>{{</w:t>
-      </w:r>
-      <w:r>
-        <w:rPr>
-          <w:rFonts w:cs="Times New Roman"/>
-          <w:sz w:val="24"/>
-          <w:szCs w:val="24"/>
-        </w:rPr>
-        <w:t>users[0</w:t>
-      </w:r>
-      <w:proofErr w:type="gramStart"/>
-      <w:r>
-        <w:rPr>
-          <w:rFonts w:cs="Times New Roman"/>
-          <w:sz w:val="24"/>
-          <w:szCs w:val="24"/>
-        </w:rPr>
-        <w:t>].</w:t>
-      </w:r>
-      <w:proofErr w:type="spellStart"/>
-      <w:r>
-        <w:rPr>
-          <w:rFonts w:cs="Times New Roman"/>
-          <w:sz w:val="24"/>
-          <w:szCs w:val="24"/>
-        </w:rPr>
-        <w:t>phone</w:t>
-      </w:r>
-      <w:proofErr w:type="gramEnd"/>
-      <w:r>
-        <w:rPr>
-          <w:rFonts w:cs="Times New Roman"/>
-          <w:sz w:val="24"/>
-          <w:szCs w:val="24"/>
-        </w:rPr>
-        <w:t>_number</w:t>
-      </w:r>
-      <w:proofErr w:type="spellEnd"/>
-      <w:r>
-        <w:rPr>
-          <w:rFonts w:cs="Times New Roman"/>
-          <w:sz w:val="24"/>
-          <w:szCs w:val="24"/>
-        </w:rPr>
-        <w:t>}}</w:t>
+        <w:t xml:space="preserve">{{ </w:t>
+      </w:r>
+      <w:r>
+        <w:rPr>
+          <w:rFonts w:cs="Times New Roman"/>
+          <w:sz w:val="24"/>
+          <w:szCs w:val="24"/>
+        </w:rPr>
+        <w:t>users[0].</w:t>
+      </w:r>
+      <w:r>
+        <w:rPr>
+          <w:rFonts w:cs="Times New Roman"/>
+          <w:sz w:val="24"/>
+          <w:szCs w:val="24"/>
+        </w:rPr>
+        <w:t>phone_number</w:t>
+      </w:r>
+      <w:r>
+        <w:rPr>
+          <w:rFonts w:cs="Times New Roman"/>
+          <w:sz w:val="24"/>
+          <w:szCs w:val="24"/>
+        </w:rPr>
+        <w:t xml:space="preserve"> }}</w:t>
       </w:r>
     </w:p>
     <w:p>
@@ -2313,24 +2184,15 @@
           <w:sz w:val="24"/>
           <w:szCs w:val="24"/>
         </w:rPr>
-        <w:t>{{</w:t>
-      </w:r>
-      <w:r>
-        <w:rPr>
-          <w:rFonts w:cs="Times New Roman"/>
-          <w:sz w:val="24"/>
-          <w:szCs w:val="24"/>
-        </w:rPr>
-        <w:t>users[0</w:t>
-      </w:r>
-      <w:proofErr w:type="gramStart"/>
-      <w:r>
-        <w:rPr>
-          <w:rFonts w:cs="Times New Roman"/>
-          <w:sz w:val="24"/>
-          <w:szCs w:val="24"/>
-        </w:rPr>
-        <w:t>].</w:t>
+        <w:t xml:space="preserve">{{ </w:t>
+      </w:r>
+      <w:r>
+        <w:rPr>
+          <w:rFonts w:cs="Times New Roman"/>
+          <w:sz w:val="24"/>
+          <w:szCs w:val="24"/>
+        </w:rPr>
+        <w:t>users[0].</w:t>
       </w:r>
       <w:r>
         <w:rPr>
@@ -2340,22 +2202,13 @@
         </w:rPr>
         <w:t>email</w:t>
       </w:r>
-      <w:proofErr w:type="gramEnd"/>
-      <w:r>
-        <w:rPr>
-          <w:rFonts w:cs="Times New Roman"/>
-          <w:sz w:val="24"/>
-          <w:szCs w:val="24"/>
-        </w:rPr>
-        <w:t>}</w:t>
-      </w:r>
-      <w:r>
-        <w:rPr>
-          <w:rFonts w:cs="Times New Roman"/>
-          <w:sz w:val="24"/>
-          <w:szCs w:val="24"/>
-        </w:rPr>
-        <w:t>}</w:t>
+      <w:r>
+        <w:rPr>
+          <w:rFonts w:cs="Times New Roman"/>
+          <w:sz w:val="24"/>
+          <w:szCs w:val="24"/>
+        </w:rPr>
+        <w:t xml:space="preserve"> }}</w:t>
       </w:r>
     </w:p>
     <w:p>
@@ -2513,9 +2366,8 @@
                 <w:sz w:val="24"/>
                 <w:szCs w:val="24"/>
               </w:rPr>
-              <w:t>{{</w:t>
+              <w:t xml:space="preserve">{{ </w:t>
             </w:r>
-            <w:proofErr w:type="spellStart"/>
             <w:r>
               <w:rPr>
                 <w:rFonts w:cs="Times New Roman"/>
@@ -2526,7 +2378,6 @@
               </w:rPr>
               <w:t>court_county</w:t>
             </w:r>
-            <w:proofErr w:type="spellEnd"/>
             <w:r>
               <w:rPr>
                 <w:rFonts w:cs="Times New Roman"/>
@@ -2535,7 +2386,17 @@
                 <w:sz w:val="24"/>
                 <w:szCs w:val="24"/>
               </w:rPr>
-              <w:t>}}, SS</w:t>
+              <w:t xml:space="preserve"> }}</w:t>
+            </w:r>
+            <w:r>
+              <w:rPr>
+                <w:rFonts w:cs="Times New Roman"/>
+                <w:b/>
+                <w:bCs/>
+                <w:sz w:val="24"/>
+                <w:szCs w:val="24"/>
+              </w:rPr>
+              <w:t>, SS</w:t>
             </w:r>
           </w:p>
         </w:tc>
@@ -2558,43 +2419,7 @@
                 <w:sz w:val="24"/>
                 <w:szCs w:val="24"/>
               </w:rPr>
-              <w:t xml:space="preserve">{%tr for </w:t>
-            </w:r>
-            <w:proofErr w:type="spellStart"/>
-            <w:r>
-              <w:rPr>
-                <w:rFonts w:cs="Times New Roman"/>
-                <w:sz w:val="24"/>
-                <w:szCs w:val="24"/>
-              </w:rPr>
-              <w:t>docket_number</w:t>
-            </w:r>
-            <w:proofErr w:type="spellEnd"/>
-            <w:r>
-              <w:rPr>
-                <w:rFonts w:cs="Times New Roman"/>
-                <w:sz w:val="24"/>
-                <w:szCs w:val="24"/>
-              </w:rPr>
-              <w:t xml:space="preserve"> in </w:t>
-            </w:r>
-            <w:proofErr w:type="spellStart"/>
-            <w:r>
-              <w:rPr>
-                <w:rFonts w:cs="Times New Roman"/>
-                <w:sz w:val="24"/>
-                <w:szCs w:val="24"/>
-              </w:rPr>
-              <w:t>docket_number</w:t>
-            </w:r>
-            <w:proofErr w:type="spellEnd"/>
-            <w:r>
-              <w:rPr>
-                <w:rFonts w:cs="Times New Roman"/>
-                <w:sz w:val="24"/>
-                <w:szCs w:val="24"/>
-              </w:rPr>
-              <w:t xml:space="preserve"> %}</w:t>
+              <w:t>{%tr for docket_number in docket_number %}</w:t>
             </w:r>
           </w:p>
         </w:tc>
@@ -2634,27 +2459,16 @@
                 <w:sz w:val="24"/>
                 <w:szCs w:val="24"/>
               </w:rPr>
-              <w:t>Docket Number</w:t>
+              <w:t xml:space="preserve">Docket Number:  </w:t>
             </w:r>
-            <w:proofErr w:type="gramStart"/>
             <w:r>
               <w:rPr>
                 <w:rFonts w:cs="Times New Roman"/>
                 <w:sz w:val="24"/>
                 <w:szCs w:val="24"/>
               </w:rPr>
-              <w:t>:  {</w:t>
+              <w:t xml:space="preserve">{{ </w:t>
             </w:r>
-            <w:proofErr w:type="gramEnd"/>
-            <w:r>
-              <w:rPr>
-                <w:rFonts w:cs="Times New Roman"/>
-                <w:sz w:val="24"/>
-                <w:szCs w:val="24"/>
-              </w:rPr>
-              <w:t>{</w:t>
-            </w:r>
-            <w:proofErr w:type="spellStart"/>
             <w:r>
               <w:rPr>
                 <w:rFonts w:cs="Times New Roman"/>
@@ -2663,14 +2477,13 @@
               </w:rPr>
               <w:t>docket_number</w:t>
             </w:r>
-            <w:proofErr w:type="spellEnd"/>
             <w:r>
               <w:rPr>
                 <w:rFonts w:cs="Times New Roman"/>
                 <w:sz w:val="24"/>
                 <w:szCs w:val="24"/>
               </w:rPr>
-              <w:t>}}</w:t>
+              <w:t xml:space="preserve"> }}</w:t>
             </w:r>
           </w:p>
         </w:tc>
@@ -2710,25 +2523,7 @@
                 <w:sz w:val="24"/>
                 <w:szCs w:val="24"/>
               </w:rPr>
-              <w:t xml:space="preserve">{%tr </w:t>
-            </w:r>
-            <w:proofErr w:type="spellStart"/>
-            <w:r>
-              <w:rPr>
-                <w:rFonts w:cs="Times New Roman"/>
-                <w:sz w:val="24"/>
-                <w:szCs w:val="24"/>
-              </w:rPr>
-              <w:t>endfor</w:t>
-            </w:r>
-            <w:proofErr w:type="spellEnd"/>
-            <w:r>
-              <w:rPr>
-                <w:rFonts w:cs="Times New Roman"/>
-                <w:sz w:val="24"/>
-                <w:szCs w:val="24"/>
-              </w:rPr>
-              <w:t xml:space="preserve"> %}</w:t>
+              <w:t>{%tr endfor %}</w:t>
             </w:r>
           </w:p>
         </w:tc>
@@ -2753,7 +2548,31 @@
                 <w:sz w:val="24"/>
                 <w:szCs w:val="24"/>
               </w:rPr>
-              <w:t>{{plaintiff}},</w:t>
+              <w:t xml:space="preserve">{{ </w:t>
+            </w:r>
+            <w:r>
+              <w:rPr>
+                <w:rFonts w:cs="Times New Roman"/>
+                <w:sz w:val="24"/>
+                <w:szCs w:val="24"/>
+              </w:rPr>
+              <w:t>plaintiff</w:t>
+            </w:r>
+            <w:r>
+              <w:rPr>
+                <w:rFonts w:cs="Times New Roman"/>
+                <w:sz w:val="24"/>
+                <w:szCs w:val="24"/>
+              </w:rPr>
+              <w:t xml:space="preserve"> }}</w:t>
+            </w:r>
+            <w:r>
+              <w:rPr>
+                <w:rFonts w:cs="Times New Roman"/>
+                <w:sz w:val="24"/>
+                <w:szCs w:val="24"/>
+              </w:rPr>
+              <w:t>,</w:t>
             </w:r>
           </w:p>
         </w:tc>
@@ -2937,7 +2756,31 @@
                 <w:sz w:val="24"/>
                 <w:szCs w:val="24"/>
               </w:rPr>
-              <w:t>{{defendant}},</w:t>
+              <w:t xml:space="preserve">{{ </w:t>
+            </w:r>
+            <w:r>
+              <w:rPr>
+                <w:rFonts w:cs="Times New Roman"/>
+                <w:sz w:val="24"/>
+                <w:szCs w:val="24"/>
+              </w:rPr>
+              <w:t>defendant</w:t>
+            </w:r>
+            <w:r>
+              <w:rPr>
+                <w:rFonts w:cs="Times New Roman"/>
+                <w:sz w:val="24"/>
+                <w:szCs w:val="24"/>
+              </w:rPr>
+              <w:t xml:space="preserve"> }}</w:t>
+            </w:r>
+            <w:r>
+              <w:rPr>
+                <w:rFonts w:cs="Times New Roman"/>
+                <w:sz w:val="24"/>
+                <w:szCs w:val="24"/>
+              </w:rPr>
+              <w:t>,</w:t>
             </w:r>
           </w:p>
         </w:tc>
@@ -3084,9 +2927,8 @@
           <w:szCs w:val="24"/>
           <w:u w:val="single"/>
         </w:rPr>
-        <w:t>{{</w:t>
-      </w:r>
-      <w:proofErr w:type="gramStart"/>
+        <w:t xml:space="preserve">{{ </w:t>
+      </w:r>
       <w:r>
         <w:rPr>
           <w:rFonts w:cs="Times New Roman"/>
@@ -3097,9 +2939,8 @@
           <w:szCs w:val="24"/>
           <w:u w:val="single"/>
         </w:rPr>
-        <w:t>users[</w:t>
-      </w:r>
-      <w:proofErr w:type="gramEnd"/>
+        <w:t>users[0].</w:t>
+      </w:r>
       <w:r>
         <w:rPr>
           <w:rFonts w:cs="Times New Roman"/>
@@ -3110,7 +2951,7 @@
           <w:szCs w:val="24"/>
           <w:u w:val="single"/>
         </w:rPr>
-        <w:t>0].</w:t>
+        <w:t>name.full</w:t>
       </w:r>
       <w:r>
         <w:rPr>
@@ -3122,7 +2963,7 @@
           <w:szCs w:val="24"/>
           <w:u w:val="single"/>
         </w:rPr>
-        <w:t>name.full</w:t>
+        <w:t>()</w:t>
       </w:r>
       <w:r>
         <w:rPr>
@@ -3134,12 +2975,9 @@
           <w:szCs w:val="24"/>
           <w:u w:val="single"/>
         </w:rPr>
-        <w:t>()}}’s AFFIDAVIT IN SUPPORT OF</w:t>
-      </w:r>
-    </w:p>
-    <w:p>
-      <w:pPr>
-        <w:jc w:val="center"/>
+        <w:t xml:space="preserve"> }}</w:t>
+      </w:r>
+      <w:r>
         <w:rPr>
           <w:rFonts w:cs="Times New Roman"/>
           <w:b/>
@@ -3149,8 +2987,12 @@
           <w:szCs w:val="24"/>
           <w:u w:val="single"/>
         </w:rPr>
-      </w:pPr>
-      <w:r>
+        <w:t>’s AFFIDAVIT IN SUPPORT OF</w:t>
+      </w:r>
+    </w:p>
+    <w:p>
+      <w:pPr>
+        <w:jc w:val="center"/>
         <w:rPr>
           <w:rFonts w:cs="Times New Roman"/>
           <w:b/>
@@ -3160,7 +3002,66 @@
           <w:szCs w:val="24"/>
           <w:u w:val="single"/>
         </w:rPr>
-        <w:t>Motion for {{opposing_party_role}} to Vacate {% if married_to_opposing_party == True %} Marital {% endif %} Home</w:t>
+      </w:pPr>
+      <w:r>
+        <w:rPr>
+          <w:rFonts w:cs="Times New Roman"/>
+          <w:b/>
+          <w:bCs/>
+          <w:caps/>
+          <w:sz w:val="24"/>
+          <w:szCs w:val="24"/>
+          <w:u w:val="single"/>
+        </w:rPr>
+        <w:t xml:space="preserve">Motion for </w:t>
+      </w:r>
+      <w:r>
+        <w:rPr>
+          <w:rFonts w:cs="Times New Roman"/>
+          <w:b/>
+          <w:bCs/>
+          <w:caps/>
+          <w:sz w:val="24"/>
+          <w:szCs w:val="24"/>
+          <w:u w:val="single"/>
+        </w:rPr>
+        <w:t xml:space="preserve">{{ </w:t>
+      </w:r>
+      <w:r>
+        <w:rPr>
+          <w:rFonts w:cs="Times New Roman"/>
+          <w:b/>
+          <w:bCs/>
+          <w:caps/>
+          <w:sz w:val="24"/>
+          <w:szCs w:val="24"/>
+          <w:u w:val="single"/>
+        </w:rPr>
+        <w:t>opposing_party_role</w:t>
+      </w:r>
+      <w:r>
+        <w:rPr>
+          <w:rFonts w:cs="Times New Roman"/>
+          <w:b/>
+          <w:bCs/>
+          <w:caps/>
+          <w:sz w:val="24"/>
+          <w:szCs w:val="24"/>
+          <w:u w:val="single"/>
+        </w:rPr>
+        <w:t xml:space="preserve"> }}</w:t>
+      </w:r>
+      <w:r>
+        <w:rPr>
+          <w:rFonts w:cs="Times New Roman"/>
+          <w:b/>
+          <w:bCs/>
+          <w:caps/>
+          <w:sz w:val="24"/>
+          <w:szCs w:val="24"/>
+          <w:u w:val="single"/>
+        </w:rPr>
+        <w:t xml:space="preserve"> to Vacate {% if married_to_opposing_party == True %} Marital {% endif %} Home</w:t>
       </w:r>
     </w:p>
     <w:p>
@@ -3195,38 +3096,7 @@
           <w:sz w:val="24"/>
           <w:szCs w:val="24"/>
         </w:rPr>
-        <w:t xml:space="preserve">{%p for paragraph in </w:t>
-      </w:r>
-      <w:proofErr w:type="spellStart"/>
-      <w:r>
-        <w:rPr>
-          <w:rFonts w:cs="Times New Roman"/>
-          <w:color w:val="1D1C1D"/>
-          <w:sz w:val="24"/>
-          <w:szCs w:val="24"/>
-        </w:rPr>
-        <w:t>affidavit_</w:t>
-      </w:r>
-      <w:proofErr w:type="gramStart"/>
-      <w:r>
-        <w:rPr>
-          <w:rFonts w:cs="Times New Roman"/>
-          <w:color w:val="1D1C1D"/>
-          <w:sz w:val="24"/>
-          <w:szCs w:val="24"/>
-        </w:rPr>
-        <w:t>reviewed.split</w:t>
-      </w:r>
-      <w:proofErr w:type="spellEnd"/>
-      <w:proofErr w:type="gramEnd"/>
-      <w:r>
-        <w:rPr>
-          <w:rFonts w:cs="Times New Roman"/>
-          <w:color w:val="1D1C1D"/>
-          <w:sz w:val="24"/>
-          <w:szCs w:val="24"/>
-        </w:rPr>
-        <w:t>("\r") %}</w:t>
+        <w:t>{%p for paragraph in affidavit_reviewed.split("\r") %}</w:t>
       </w:r>
     </w:p>
     <w:p>
@@ -3269,7 +3139,6 @@
           <w:szCs w:val="24"/>
         </w:rPr>
       </w:pPr>
-      <w:proofErr w:type="gramStart"/>
       <w:r>
         <w:rPr>
           <w:rFonts w:cs="Times New Roman"/>
@@ -3277,9 +3146,17 @@
           <w:sz w:val="24"/>
           <w:szCs w:val="24"/>
         </w:rPr>
-        <w:t>{{ paragraph</w:t>
-      </w:r>
-      <w:proofErr w:type="gramEnd"/>
+        <w:t xml:space="preserve">{{ </w:t>
+      </w:r>
+      <w:r>
+        <w:rPr>
+          <w:rFonts w:cs="Times New Roman"/>
+          <w:color w:val="1D1C1D"/>
+          <w:sz w:val="24"/>
+          <w:szCs w:val="24"/>
+        </w:rPr>
+        <w:t>paragraph</w:t>
+      </w:r>
       <w:r>
         <w:rPr>
           <w:rFonts w:cs="Times New Roman"/>
@@ -3337,27 +3214,7 @@
           <w:sz w:val="24"/>
           <w:szCs w:val="24"/>
         </w:rPr>
-        <w:t xml:space="preserve">{%p </w:t>
-      </w:r>
-      <w:proofErr w:type="spellStart"/>
-      <w:r>
-        <w:rPr>
-          <w:rFonts w:cs="Times New Roman"/>
-          <w:color w:val="1D1C1D"/>
-          <w:sz w:val="24"/>
-          <w:szCs w:val="24"/>
-        </w:rPr>
-        <w:t>endfor</w:t>
-      </w:r>
-      <w:proofErr w:type="spellEnd"/>
-      <w:r>
-        <w:rPr>
-          <w:rFonts w:cs="Times New Roman"/>
-          <w:color w:val="1D1C1D"/>
-          <w:sz w:val="24"/>
-          <w:szCs w:val="24"/>
-        </w:rPr>
-        <w:t xml:space="preserve"> %}</w:t>
+        <w:t>{%p endfor %}</w:t>
       </w:r>
     </w:p>
     <w:p>
@@ -3399,86 +3256,20 @@
       </w:pPr>
     </w:p>
     <w:p>
-      <w:pPr>
-        <w:rPr>
-          <w:rFonts w:cs="Times New Roman"/>
-          <w:sz w:val="24"/>
-          <w:szCs w:val="24"/>
-          <w:u w:val="single"/>
-        </w:rPr>
-      </w:pPr>
-      <w:r>
-        <w:rPr>
-          <w:rFonts w:cs="Times New Roman"/>
-          <w:sz w:val="24"/>
-          <w:szCs w:val="24"/>
-          <w:u w:val="single"/>
-        </w:rPr>
-        <w:t>{{</w:t>
-      </w:r>
-      <w:r>
-        <w:rPr>
-          <w:rFonts w:cs="Times New Roman"/>
-          <w:sz w:val="24"/>
-          <w:szCs w:val="24"/>
-          <w:u w:val="single"/>
-        </w:rPr>
-        <w:t>users[0</w:t>
-      </w:r>
-      <w:proofErr w:type="gramStart"/>
-      <w:r>
-        <w:rPr>
-          <w:rFonts w:cs="Times New Roman"/>
-          <w:sz w:val="24"/>
-          <w:szCs w:val="24"/>
-          <w:u w:val="single"/>
-        </w:rPr>
-        <w:t>].</w:t>
-      </w:r>
-      <w:r>
-        <w:rPr>
-          <w:rFonts w:cs="Times New Roman"/>
-          <w:sz w:val="24"/>
-          <w:szCs w:val="24"/>
-          <w:u w:val="single"/>
-        </w:rPr>
-        <w:t>signature</w:t>
-      </w:r>
-      <w:proofErr w:type="gramEnd"/>
-      <w:r>
-        <w:rPr>
-          <w:rFonts w:cs="Times New Roman"/>
-          <w:sz w:val="24"/>
-          <w:szCs w:val="24"/>
-          <w:u w:val="single"/>
-        </w:rPr>
-        <w:t>}}</w:t>
-      </w:r>
-      <w:r>
-        <w:rPr>
-          <w:rFonts w:cs="Times New Roman"/>
-          <w:sz w:val="24"/>
-          <w:szCs w:val="24"/>
-          <w:u w:val="single"/>
-        </w:rPr>
-        <w:tab/>
-      </w:r>
+      <w:r>
+        <w:t>{%p if defined('users[0].signature') %}</w:t>
+      </w:r>
+      <w:bookmarkStart w:id="1" w:name="_GoBack"/>
+      <w:bookmarkEnd w:id="1"/>
     </w:p>
     <w:p>
-      <w:pPr>
-        <w:rPr>
-          <w:rFonts w:cs="Times New Roman"/>
-          <w:sz w:val="24"/>
-          <w:szCs w:val="24"/>
-        </w:rPr>
-      </w:pPr>
-      <w:r>
-        <w:rPr>
-          <w:rFonts w:cs="Times New Roman"/>
-          <w:sz w:val="24"/>
-          <w:szCs w:val="24"/>
-        </w:rPr>
-        <w:t>{{</w:t>
+      <w:r>
+        <w:rPr>
+          <w:rFonts w:cs="Times New Roman"/>
+          <w:sz w:val="24"/>
+          <w:szCs w:val="24"/>
+        </w:rPr>
+        <w:t xml:space="preserve">{{ </w:t>
       </w:r>
       <w:r>
         <w:rPr>
@@ -3488,25 +3279,41 @@
         </w:rPr>
         <w:t>users[0].</w:t>
       </w:r>
-      <w:proofErr w:type="spellStart"/>
-      <w:proofErr w:type="gramStart"/>
-      <w:r>
-        <w:rPr>
-          <w:rFonts w:cs="Times New Roman"/>
-          <w:sz w:val="24"/>
-          <w:szCs w:val="24"/>
-        </w:rPr>
-        <w:t>name.full</w:t>
-      </w:r>
-      <w:proofErr w:type="spellEnd"/>
-      <w:proofErr w:type="gramEnd"/>
-      <w:r>
-        <w:rPr>
-          <w:rFonts w:cs="Times New Roman"/>
-          <w:sz w:val="24"/>
-          <w:szCs w:val="24"/>
-        </w:rPr>
-        <w:t>()}}</w:t>
+      <w:r>
+        <w:rPr>
+          <w:rFonts w:cs="Times New Roman"/>
+          <w:sz w:val="24"/>
+          <w:szCs w:val="24"/>
+        </w:rPr>
+        <w:t>signature</w:t>
+      </w:r>
+      <w:r>
+        <w:rPr>
+          <w:rFonts w:cs="Times New Roman"/>
+          <w:sz w:val="24"/>
+          <w:szCs w:val="24"/>
+        </w:rPr>
+        <w:t xml:space="preserve"> }}</w:t>
+      </w:r>
+      <w:r>
+        <w:rPr>
+          <w:rFonts w:cs="Times New Roman"/>
+          <w:sz w:val="24"/>
+          <w:szCs w:val="24"/>
+        </w:rPr>
+        <w:tab/>
+      </w:r>
+      <w:r>
+        <w:rPr>
+          <w:rFonts w:cs="Times New Roman"/>
+          <w:sz w:val="24"/>
+          <w:szCs w:val="24"/>
+          <w:u w:val="single"/>
+        </w:rPr>
+        <w:br/>
+      </w:r>
+      <w:r>
+        <w:t>{%p endif %}</w:t>
       </w:r>
     </w:p>
     <w:p>
@@ -3515,15 +3322,17 @@
           <w:rFonts w:cs="Times New Roman"/>
           <w:sz w:val="24"/>
           <w:szCs w:val="24"/>
-        </w:rPr>
-      </w:pPr>
-      <w:r>
-        <w:rPr>
-          <w:rFonts w:cs="Times New Roman"/>
-          <w:sz w:val="24"/>
-          <w:szCs w:val="24"/>
-        </w:rPr>
-        <w:t>Date: {{date}}</w:t>
+          <w:u w:val="single"/>
+        </w:rPr>
+      </w:pPr>
+      <w:r>
+        <w:rPr>
+          <w:rFonts w:cs="Times New Roman"/>
+          <w:sz w:val="24"/>
+          <w:szCs w:val="24"/>
+          <w:u w:val="single"/>
+        </w:rPr>
+        <w:t>___________________________</w:t>
       </w:r>
     </w:p>
     <w:p>
@@ -3534,6 +3343,38 @@
           <w:szCs w:val="24"/>
         </w:rPr>
       </w:pPr>
+      <w:r>
+        <w:rPr>
+          <w:rFonts w:cs="Times New Roman"/>
+          <w:sz w:val="24"/>
+          <w:szCs w:val="24"/>
+        </w:rPr>
+        <w:t xml:space="preserve">{{ </w:t>
+      </w:r>
+      <w:r>
+        <w:rPr>
+          <w:rFonts w:cs="Times New Roman"/>
+          <w:sz w:val="24"/>
+          <w:szCs w:val="24"/>
+        </w:rPr>
+        <w:t>users[0].</w:t>
+      </w:r>
+      <w:r>
+        <w:rPr>
+          <w:rFonts w:cs="Times New Roman"/>
+          <w:sz w:val="24"/>
+          <w:szCs w:val="24"/>
+        </w:rPr>
+        <w:t>name.full()</w:t>
+      </w:r>
+      <w:r>
+        <w:rPr>
+          <w:rFonts w:cs="Times New Roman"/>
+          <w:sz w:val="24"/>
+          <w:szCs w:val="24"/>
+        </w:rPr>
+        <w:t xml:space="preserve"> }}</w:t>
+      </w:r>
     </w:p>
     <w:p>
       <w:pPr>
@@ -3549,11 +3390,61 @@
           <w:sz w:val="24"/>
           <w:szCs w:val="24"/>
         </w:rPr>
-        <w:t>{% if emergency == False %}</w:t>
+        <w:t xml:space="preserve">Date: </w:t>
+      </w:r>
+      <w:r>
+        <w:rPr>
+          <w:rFonts w:cs="Times New Roman"/>
+          <w:sz w:val="24"/>
+          <w:szCs w:val="24"/>
+        </w:rPr>
+        <w:t xml:space="preserve">{{ </w:t>
+      </w:r>
+      <w:r>
+        <w:rPr>
+          <w:rFonts w:cs="Times New Roman"/>
+          <w:sz w:val="24"/>
+          <w:szCs w:val="24"/>
+        </w:rPr>
+        <w:t>date</w:t>
+      </w:r>
+      <w:r>
+        <w:rPr>
+          <w:rFonts w:cs="Times New Roman"/>
+          <w:sz w:val="24"/>
+          <w:szCs w:val="24"/>
+        </w:rPr>
+        <w:t xml:space="preserve"> }}</w:t>
       </w:r>
     </w:p>
     <w:p>
       <w:pPr>
+        <w:rPr>
+          <w:rFonts w:cs="Times New Roman"/>
+          <w:sz w:val="24"/>
+          <w:szCs w:val="24"/>
+        </w:rPr>
+      </w:pPr>
+    </w:p>
+    <w:p>
+      <w:pPr>
+        <w:rPr>
+          <w:rFonts w:cs="Times New Roman"/>
+          <w:sz w:val="24"/>
+          <w:szCs w:val="24"/>
+        </w:rPr>
+      </w:pPr>
+      <w:r>
+        <w:rPr>
+          <w:rFonts w:cs="Times New Roman"/>
+          <w:sz w:val="24"/>
+          <w:szCs w:val="24"/>
+        </w:rPr>
+        <w:t>{% if emergency == False %}</w:t>
+      </w:r>
+    </w:p>
+    <w:p>
+      <w:pPr>
         <w:jc w:val="center"/>
         <w:rPr>
           <w:rFonts w:cs="Times New Roman"/>
@@ -3602,7 +3493,15 @@
           <w:sz w:val="24"/>
           <w:szCs w:val="24"/>
         </w:rPr>
-        <w:t>I, {{</w:t>
+        <w:t xml:space="preserve">I, </w:t>
+      </w:r>
+      <w:r>
+        <w:rPr>
+          <w:rFonts w:cs="Times New Roman"/>
+          <w:sz w:val="24"/>
+          <w:szCs w:val="24"/>
+        </w:rPr>
+        <w:t xml:space="preserve">{{ </w:t>
       </w:r>
       <w:r>
         <w:rPr>
@@ -3612,79 +3511,102 @@
         </w:rPr>
         <w:t>users[0].</w:t>
       </w:r>
-      <w:proofErr w:type="spellStart"/>
-      <w:r>
-        <w:rPr>
-          <w:rFonts w:cs="Times New Roman"/>
-          <w:sz w:val="24"/>
-          <w:szCs w:val="24"/>
-        </w:rPr>
-        <w:t>name.full</w:t>
-      </w:r>
-      <w:proofErr w:type="spellEnd"/>
-      <w:r>
-        <w:rPr>
-          <w:rFonts w:cs="Times New Roman"/>
-          <w:sz w:val="24"/>
-          <w:szCs w:val="24"/>
-        </w:rPr>
-        <w:t>()}}, certify that I served this motion on {{</w:t>
-      </w:r>
-      <w:proofErr w:type="spellStart"/>
-      <w:r>
-        <w:rPr>
-          <w:rFonts w:cs="Times New Roman"/>
-          <w:sz w:val="24"/>
-          <w:szCs w:val="24"/>
-        </w:rPr>
-        <w:t>opposing_party.name.full</w:t>
-      </w:r>
-      <w:proofErr w:type="spellEnd"/>
-      <w:r>
-        <w:rPr>
-          <w:rFonts w:cs="Times New Roman"/>
-          <w:sz w:val="24"/>
-          <w:szCs w:val="24"/>
-        </w:rPr>
-        <w:t xml:space="preserve">()}} by first class mail to {% if </w:t>
-      </w:r>
-      <w:proofErr w:type="spellStart"/>
-      <w:r>
-        <w:rPr>
-          <w:rFonts w:cs="Times New Roman"/>
-          <w:sz w:val="24"/>
-          <w:szCs w:val="24"/>
-        </w:rPr>
-        <w:t>opposing_party.has_counsel</w:t>
-      </w:r>
-      <w:proofErr w:type="spellEnd"/>
-      <w:r>
-        <w:rPr>
-          <w:rFonts w:cs="Times New Roman"/>
-          <w:sz w:val="24"/>
-          <w:szCs w:val="24"/>
-        </w:rPr>
-        <w:t xml:space="preserve"> %} {{</w:t>
-      </w:r>
-      <w:proofErr w:type="spellStart"/>
-      <w:r>
-        <w:rPr>
-          <w:rFonts w:cs="Times New Roman"/>
-          <w:sz w:val="24"/>
-          <w:szCs w:val="24"/>
-        </w:rPr>
-        <w:t>opposing_counsel.name.full</w:t>
-      </w:r>
-      <w:proofErr w:type="spellEnd"/>
-      <w:r>
-        <w:rPr>
-          <w:rFonts w:cs="Times New Roman"/>
-          <w:sz w:val="24"/>
-          <w:szCs w:val="24"/>
-        </w:rPr>
-        <w:t>()}} {{</w:t>
-      </w:r>
-      <w:proofErr w:type="spellStart"/>
+      <w:r>
+        <w:rPr>
+          <w:rFonts w:cs="Times New Roman"/>
+          <w:sz w:val="24"/>
+          <w:szCs w:val="24"/>
+        </w:rPr>
+        <w:t>name.full()</w:t>
+      </w:r>
+      <w:r>
+        <w:rPr>
+          <w:rFonts w:cs="Times New Roman"/>
+          <w:sz w:val="24"/>
+          <w:szCs w:val="24"/>
+        </w:rPr>
+        <w:t xml:space="preserve"> }}</w:t>
+      </w:r>
+      <w:r>
+        <w:rPr>
+          <w:rFonts w:cs="Times New Roman"/>
+          <w:sz w:val="24"/>
+          <w:szCs w:val="24"/>
+        </w:rPr>
+        <w:t xml:space="preserve">, certify that I served this motion on </w:t>
+      </w:r>
+      <w:r>
+        <w:rPr>
+          <w:rFonts w:cs="Times New Roman"/>
+          <w:sz w:val="24"/>
+          <w:szCs w:val="24"/>
+        </w:rPr>
+        <w:t xml:space="preserve">{{ </w:t>
+      </w:r>
+      <w:r>
+        <w:rPr>
+          <w:rFonts w:cs="Times New Roman"/>
+          <w:sz w:val="24"/>
+          <w:szCs w:val="24"/>
+        </w:rPr>
+        <w:t>opposing_party.name.full()</w:t>
+      </w:r>
+      <w:r>
+        <w:rPr>
+          <w:rFonts w:cs="Times New Roman"/>
+          <w:sz w:val="24"/>
+          <w:szCs w:val="24"/>
+        </w:rPr>
+        <w:t xml:space="preserve"> }}</w:t>
+      </w:r>
+      <w:r>
+        <w:rPr>
+          <w:rFonts w:cs="Times New Roman"/>
+          <w:sz w:val="24"/>
+          <w:szCs w:val="24"/>
+        </w:rPr>
+        <w:t xml:space="preserve"> by first class mail to {% if opposing_party.has_counsel %} </w:t>
+      </w:r>
+      <w:r>
+        <w:rPr>
+          <w:rFonts w:cs="Times New Roman"/>
+          <w:sz w:val="24"/>
+          <w:szCs w:val="24"/>
+        </w:rPr>
+        <w:t xml:space="preserve">{{ </w:t>
+      </w:r>
+      <w:r>
+        <w:rPr>
+          <w:rFonts w:cs="Times New Roman"/>
+          <w:sz w:val="24"/>
+          <w:szCs w:val="24"/>
+        </w:rPr>
+        <w:t>opposing_counsel.name.full()</w:t>
+      </w:r>
+      <w:r>
+        <w:rPr>
+          <w:rFonts w:cs="Times New Roman"/>
+          <w:sz w:val="24"/>
+          <w:szCs w:val="24"/>
+        </w:rPr>
+        <w:t xml:space="preserve"> }}</w:t>
+      </w:r>
+      <w:r>
+        <w:rPr>
+          <w:rFonts w:cs="Times New Roman"/>
+          <w:sz w:val="24"/>
+          <w:szCs w:val="24"/>
+        </w:rPr>
+        <w:t xml:space="preserve"> </w:t>
+      </w:r>
+      <w:r>
+        <w:rPr>
+          <w:rFonts w:cs="Times New Roman"/>
+          <w:sz w:val="24"/>
+          <w:szCs w:val="24"/>
+        </w:rPr>
+        <w:t xml:space="preserve">{{ </w:t>
+      </w:r>
       <w:r>
         <w:rPr>
           <w:rFonts w:cs="Times New Roman"/>
@@ -3693,61 +3615,70 @@
         </w:rPr>
         <w:t>opposing_counsel.firm</w:t>
       </w:r>
-      <w:proofErr w:type="spellEnd"/>
-      <w:r>
-        <w:rPr>
-          <w:rFonts w:cs="Times New Roman"/>
-          <w:sz w:val="24"/>
-          <w:szCs w:val="24"/>
-        </w:rPr>
-        <w:t>}}  {{</w:t>
-      </w:r>
-      <w:proofErr w:type="spellStart"/>
-      <w:r>
-        <w:rPr>
-          <w:rFonts w:cs="Times New Roman"/>
-          <w:sz w:val="24"/>
-          <w:szCs w:val="24"/>
-        </w:rPr>
-        <w:t>opposing_counsel.address.on_one_line</w:t>
-      </w:r>
-      <w:proofErr w:type="spellEnd"/>
-      <w:r>
-        <w:rPr>
-          <w:rFonts w:cs="Times New Roman"/>
-          <w:sz w:val="24"/>
-          <w:szCs w:val="24"/>
-        </w:rPr>
-        <w:t>()}}. {% else %} {{</w:t>
-      </w:r>
-      <w:proofErr w:type="spellStart"/>
-      <w:r>
-        <w:rPr>
-          <w:rFonts w:cs="Times New Roman"/>
-          <w:sz w:val="24"/>
-          <w:szCs w:val="24"/>
-        </w:rPr>
-        <w:t>opposing_</w:t>
-      </w:r>
-      <w:proofErr w:type="gramStart"/>
-      <w:r>
-        <w:rPr>
-          <w:rFonts w:cs="Times New Roman"/>
-          <w:sz w:val="24"/>
-          <w:szCs w:val="24"/>
-        </w:rPr>
-        <w:t>party.address</w:t>
-      </w:r>
-      <w:proofErr w:type="gramEnd"/>
-      <w:r>
-        <w:rPr>
-          <w:rFonts w:cs="Times New Roman"/>
-          <w:sz w:val="24"/>
-          <w:szCs w:val="24"/>
-        </w:rPr>
-        <w:t>.on_one_line</w:t>
-      </w:r>
-      <w:proofErr w:type="spellEnd"/>
+      <w:r>
+        <w:rPr>
+          <w:rFonts w:cs="Times New Roman"/>
+          <w:sz w:val="24"/>
+          <w:szCs w:val="24"/>
+        </w:rPr>
+        <w:t xml:space="preserve"> }}</w:t>
+      </w:r>
+      <w:r>
+        <w:rPr>
+          <w:rFonts w:cs="Times New Roman"/>
+          <w:sz w:val="24"/>
+          <w:szCs w:val="24"/>
+        </w:rPr>
+        <w:t xml:space="preserve">  </w:t>
+      </w:r>
+      <w:r>
+        <w:rPr>
+          <w:rFonts w:cs="Times New Roman"/>
+          <w:sz w:val="24"/>
+          <w:szCs w:val="24"/>
+        </w:rPr>
+        <w:t xml:space="preserve">{{ </w:t>
+      </w:r>
+      <w:r>
+        <w:rPr>
+          <w:rFonts w:cs="Times New Roman"/>
+          <w:sz w:val="24"/>
+          <w:szCs w:val="24"/>
+        </w:rPr>
+        <w:t>opposing_counsel.address.on_one_line()</w:t>
+      </w:r>
+      <w:r>
+        <w:rPr>
+          <w:rFonts w:cs="Times New Roman"/>
+          <w:sz w:val="24"/>
+          <w:szCs w:val="24"/>
+        </w:rPr>
+        <w:t xml:space="preserve"> }}</w:t>
+      </w:r>
+      <w:r>
+        <w:rPr>
+          <w:rFonts w:cs="Times New Roman"/>
+          <w:sz w:val="24"/>
+          <w:szCs w:val="24"/>
+        </w:rPr>
+        <w:t xml:space="preserve">. {% else %} </w:t>
+      </w:r>
+      <w:r>
+        <w:rPr>
+          <w:rFonts w:cs="Times New Roman"/>
+          <w:sz w:val="24"/>
+          <w:szCs w:val="24"/>
+        </w:rPr>
+        <w:t xml:space="preserve">{{ </w:t>
+      </w:r>
+      <w:r>
+        <w:rPr>
+          <w:rFonts w:cs="Times New Roman"/>
+          <w:sz w:val="24"/>
+          <w:szCs w:val="24"/>
+        </w:rPr>
+        <w:t>opposing_party.address.on_one_line</w:t>
+      </w:r>
       <w:r>
         <w:rPr>
           <w:rFonts w:cs="Times New Roman"/>
@@ -3762,7 +3693,15 @@
           <w:sz w:val="24"/>
           <w:szCs w:val="24"/>
         </w:rPr>
-        <w:t xml:space="preserve">}}. </w:t>
+        <w:t xml:space="preserve"> }}</w:t>
+      </w:r>
+      <w:r>
+        <w:rPr>
+          <w:rFonts w:cs="Times New Roman"/>
+          <w:sz w:val="24"/>
+          <w:szCs w:val="24"/>
+        </w:rPr>
+        <w:t xml:space="preserve">. </w:t>
       </w:r>
     </w:p>
     <w:p>
@@ -3775,71 +3714,80 @@
       </w:pPr>
     </w:p>
     <w:p>
-      <w:pPr>
-        <w:rPr>
-          <w:rFonts w:cs="Times New Roman"/>
-          <w:sz w:val="24"/>
-          <w:szCs w:val="24"/>
-        </w:rPr>
-      </w:pPr>
-      <w:r>
-        <w:rPr>
-          <w:rFonts w:cs="Times New Roman"/>
-          <w:sz w:val="24"/>
-          <w:szCs w:val="24"/>
-        </w:rPr>
-        <w:t>{{</w:t>
-      </w:r>
-      <w:r>
-        <w:rPr>
-          <w:rFonts w:cs="Times New Roman"/>
-          <w:sz w:val="24"/>
-          <w:szCs w:val="24"/>
-        </w:rPr>
-        <w:t>users[0</w:t>
-      </w:r>
-      <w:proofErr w:type="gramStart"/>
-      <w:r>
-        <w:rPr>
-          <w:rFonts w:cs="Times New Roman"/>
-          <w:sz w:val="24"/>
-          <w:szCs w:val="24"/>
-        </w:rPr>
-        <w:t>].</w:t>
-      </w:r>
-      <w:r>
-        <w:rPr>
-          <w:rFonts w:cs="Times New Roman"/>
-          <w:sz w:val="24"/>
-          <w:szCs w:val="24"/>
-        </w:rPr>
-        <w:t>signature</w:t>
-      </w:r>
-      <w:proofErr w:type="gramEnd"/>
-      <w:r>
-        <w:rPr>
-          <w:rFonts w:cs="Times New Roman"/>
-          <w:sz w:val="24"/>
-          <w:szCs w:val="24"/>
-        </w:rPr>
-        <w:t>}}</w:t>
+      <w:r>
+        <w:t>{%p if defined('users[0].signature') %}</w:t>
       </w:r>
     </w:p>
     <w:p>
-      <w:pPr>
-        <w:rPr>
-          <w:rFonts w:cs="Times New Roman"/>
-          <w:sz w:val="24"/>
-          <w:szCs w:val="24"/>
-        </w:rPr>
-      </w:pPr>
-      <w:r>
-        <w:rPr>
-          <w:rFonts w:cs="Times New Roman"/>
-          <w:sz w:val="24"/>
-          <w:szCs w:val="24"/>
-        </w:rPr>
-        <w:t>{Date: {date}}</w:t>
+      <w:r>
+        <w:rPr>
+          <w:rFonts w:cs="Times New Roman"/>
+          <w:sz w:val="24"/>
+          <w:szCs w:val="24"/>
+        </w:rPr>
+        <w:t>{{ users[0].signature }}</w:t>
+      </w:r>
+      <w:r>
+        <w:rPr>
+          <w:rFonts w:cs="Times New Roman"/>
+          <w:sz w:val="24"/>
+          <w:szCs w:val="24"/>
+        </w:rPr>
+        <w:tab/>
+      </w:r>
+      <w:r>
+        <w:rPr>
+          <w:rFonts w:cs="Times New Roman"/>
+          <w:sz w:val="24"/>
+          <w:szCs w:val="24"/>
+          <w:u w:val="single"/>
+        </w:rPr>
+        <w:br/>
+      </w:r>
+      <w:r>
+        <w:t>{%p endif %}</w:t>
+      </w:r>
+    </w:p>
+    <w:p/>
+    <w:p>
+      <w:pPr>
+        <w:rPr>
+          <w:rFonts w:cs="Times New Roman"/>
+          <w:sz w:val="24"/>
+          <w:szCs w:val="24"/>
+        </w:rPr>
+      </w:pPr>
+      <w:r>
+        <w:rPr>
+          <w:rFonts w:cs="Times New Roman"/>
+          <w:sz w:val="24"/>
+          <w:szCs w:val="24"/>
+        </w:rPr>
+        <w:t>Date: {</w:t>
+      </w:r>
+      <w:r>
+        <w:rPr>
+          <w:rFonts w:cs="Times New Roman"/>
+          <w:sz w:val="24"/>
+          <w:szCs w:val="24"/>
+        </w:rPr>
+        <w:t xml:space="preserve">{ </w:t>
+      </w:r>
+      <w:r>
+        <w:rPr>
+          <w:rFonts w:cs="Times New Roman"/>
+          <w:sz w:val="24"/>
+          <w:szCs w:val="24"/>
+        </w:rPr>
+        <w:t>date</w:t>
+      </w:r>
+      <w:r>
+        <w:rPr>
+          <w:rFonts w:cs="Times New Roman"/>
+          <w:sz w:val="24"/>
+          <w:szCs w:val="24"/>
+        </w:rPr>
+        <w:t xml:space="preserve"> }}</w:t>
       </w:r>
     </w:p>
     <w:p>
@@ -3915,7 +3863,6 @@
           <w:sz w:val="24"/>
           <w:szCs w:val="24"/>
         </w:rPr>
-        <w:lastRenderedPageBreak/>
         <w:t>{% endif %}</w:t>
       </w:r>
     </w:p>
@@ -3959,7 +3906,7 @@
 </file>
 
 <file path=word/endnotes.xml><?xml version="1.0" encoding="utf-8"?>
-<w:endnotes xmlns:wpc="http://schemas.microsoft.com/office/word/2010/wordprocessingCanvas" xmlns:cx="http://schemas.microsoft.com/office/drawing/2014/chartex" xmlns:cx1="http://schemas.microsoft.com/office/drawing/2015/9/8/chartex" xmlns:cx2="http://schemas.microsoft.com/office/drawing/2015/10/21/chartex" xmlns:cx3="http://schemas.microsoft.com/office/drawing/2016/5/9/chartex" xmlns:cx4="http://schemas.microsoft.com/office/drawing/2016/5/10/chartex" xmlns:cx5="http://schemas.microsoft.com/office/drawing/2016/5/11/chartex" xmlns:cx6="http://schemas.microsoft.com/office/drawing/2016/5/12/chartex" xmlns:cx7="http://schemas.microsoft.com/office/drawing/2016/5/13/chartex" xmlns:cx8="http://schemas.microsoft.com/office/drawing/2016/5/14/chartex" xmlns:mc="http://schemas.openxmlformats.org/markup-compatibility/2006" xmlns:aink="http://schemas.microsoft.com/office/drawing/2016/ink" xmlns:am3d="http://schemas.microsoft.com/office/drawing/2017/model3d" xmlns:o="urn:schemas-microsoft-com:office:office" xmlns:r="http://schemas.openxmlformats.org/officeDocument/2006/relationships" xmlns:m="http://schemas.openxmlformats.org/officeDocument/2006/math" xmlns:v="urn:schemas-microsoft-com:vml" xmlns:wp14="http://schemas.microsoft.com/office/word/2010/wordprocessingDrawing" xmlns:wp="http://schemas.openxmlformats.org/drawingml/2006/wordprocessingDrawing" xmlns:w10="urn:schemas-microsoft-com:office:word" xmlns:w="http://schemas.openxmlformats.org/wordprocessingml/2006/main" xmlns:w14="http://schemas.microsoft.com/office/word/2010/wordml" xmlns:w15="http://schemas.microsoft.com/office/word/2012/wordml" xmlns:w16cex="http://schemas.microsoft.com/office/word/2018/wordml/cex" xmlns:w16cid="http://schemas.microsoft.com/office/word/2016/wordml/cid" xmlns:w16="http://schemas.microsoft.com/office/word/2018/wordml" xmlns:w16se="http://schemas.microsoft.com/office/word/2015/wordml/symex" xmlns:wpg="http://schemas.microsoft.com/office/word/2010/wordprocessingGroup" xmlns:wpi="http://schemas.microsoft.com/office/word/2010/wordprocessingInk" xmlns:wne="http://schemas.microsoft.com/office/word/2006/wordml" xmlns:wps="http://schemas.microsoft.com/office/word/2010/wordprocessingShape" mc:Ignorable="w14 w15 w16se w16cid w16 w16cex wp14">
+<w:endnotes xmlns:wpc="http://schemas.microsoft.com/office/word/2010/wordprocessingCanvas" xmlns:cx="http://schemas.microsoft.com/office/drawing/2014/chartex" xmlns:cx1="http://schemas.microsoft.com/office/drawing/2015/9/8/chartex" xmlns:mc="http://schemas.openxmlformats.org/markup-compatibility/2006" xmlns:o="urn:schemas-microsoft-com:office:office" xmlns:r="http://schemas.openxmlformats.org/officeDocument/2006/relationships" xmlns:m="http://schemas.openxmlformats.org/officeDocument/2006/math" xmlns:v="urn:schemas-microsoft-com:vml" xmlns:wp14="http://schemas.microsoft.com/office/word/2010/wordprocessingDrawing" xmlns:wp="http://schemas.openxmlformats.org/drawingml/2006/wordprocessingDrawing" xmlns:w10="urn:schemas-microsoft-com:office:word" xmlns:w="http://schemas.openxmlformats.org/wordprocessingml/2006/main" xmlns:w14="http://schemas.microsoft.com/office/word/2010/wordml" xmlns:w15="http://schemas.microsoft.com/office/word/2012/wordml" xmlns:w16se="http://schemas.microsoft.com/office/word/2015/wordml/symex" xmlns:wpg="http://schemas.microsoft.com/office/word/2010/wordprocessingGroup" xmlns:wpi="http://schemas.microsoft.com/office/word/2010/wordprocessingInk" xmlns:wne="http://schemas.microsoft.com/office/word/2006/wordml" xmlns:wps="http://schemas.microsoft.com/office/word/2010/wordprocessingShape" mc:Ignorable="w14 w15 w16se wp14">
   <w:endnote w:type="separator" w:id="-1">
     <w:p>
       <w:r>
@@ -3978,7 +3925,7 @@
 </file>
 
 <file path=word/footnotes.xml><?xml version="1.0" encoding="utf-8"?>
-<w:footnotes xmlns:wpc="http://schemas.microsoft.com/office/word/2010/wordprocessingCanvas" xmlns:cx="http://schemas.microsoft.com/office/drawing/2014/chartex" xmlns:cx1="http://schemas.microsoft.com/office/drawing/2015/9/8/chartex" xmlns:cx2="http://schemas.microsoft.com/office/drawing/2015/10/21/chartex" xmlns:cx3="http://schemas.microsoft.com/office/drawing/2016/5/9/chartex" xmlns:cx4="http://schemas.microsoft.com/office/drawing/2016/5/10/chartex" xmlns:cx5="http://schemas.microsoft.com/office/drawing/2016/5/11/chartex" xmlns:cx6="http://schemas.microsoft.com/office/drawing/2016/5/12/chartex" xmlns:cx7="http://schemas.microsoft.com/office/drawing/2016/5/13/chartex" xmlns:cx8="http://schemas.microsoft.com/office/drawing/2016/5/14/chartex" xmlns:mc="http://schemas.openxmlformats.org/markup-compatibility/2006" xmlns:aink="http://schemas.microsoft.com/office/drawing/2016/ink" xmlns:am3d="http://schemas.microsoft.com/office/drawing/2017/model3d" xmlns:o="urn:schemas-microsoft-com:office:office" xmlns:r="http://schemas.openxmlformats.org/officeDocument/2006/relationships" xmlns:m="http://schemas.openxmlformats.org/officeDocument/2006/math" xmlns:v="urn:schemas-microsoft-com:vml" xmlns:wp14="http://schemas.microsoft.com/office/word/2010/wordprocessingDrawing" xmlns:wp="http://schemas.openxmlformats.org/drawingml/2006/wordprocessingDrawing" xmlns:w10="urn:schemas-microsoft-com:office:word" xmlns:w="http://schemas.openxmlformats.org/wordprocessingml/2006/main" xmlns:w14="http://schemas.microsoft.com/office/word/2010/wordml" xmlns:w15="http://schemas.microsoft.com/office/word/2012/wordml" xmlns:w16cex="http://schemas.microsoft.com/office/word/2018/wordml/cex" xmlns:w16cid="http://schemas.microsoft.com/office/word/2016/wordml/cid" xmlns:w16="http://schemas.microsoft.com/office/word/2018/wordml" xmlns:w16se="http://schemas.microsoft.com/office/word/2015/wordml/symex" xmlns:wpg="http://schemas.microsoft.com/office/word/2010/wordprocessingGroup" xmlns:wpi="http://schemas.microsoft.com/office/word/2010/wordprocessingInk" xmlns:wne="http://schemas.microsoft.com/office/word/2006/wordml" xmlns:wps="http://schemas.microsoft.com/office/word/2010/wordprocessingShape" mc:Ignorable="w14 w15 w16se w16cid w16 w16cex wp14">
+<w:footnotes xmlns:wpc="http://schemas.microsoft.com/office/word/2010/wordprocessingCanvas" xmlns:cx="http://schemas.microsoft.com/office/drawing/2014/chartex" xmlns:cx1="http://schemas.microsoft.com/office/drawing/2015/9/8/chartex" xmlns:mc="http://schemas.openxmlformats.org/markup-compatibility/2006" xmlns:o="urn:schemas-microsoft-com:office:office" xmlns:r="http://schemas.openxmlformats.org/officeDocument/2006/relationships" xmlns:m="http://schemas.openxmlformats.org/officeDocument/2006/math" xmlns:v="urn:schemas-microsoft-com:vml" xmlns:wp14="http://schemas.microsoft.com/office/word/2010/wordprocessingDrawing" xmlns:wp="http://schemas.openxmlformats.org/drawingml/2006/wordprocessingDrawing" xmlns:w10="urn:schemas-microsoft-com:office:word" xmlns:w="http://schemas.openxmlformats.org/wordprocessingml/2006/main" xmlns:w14="http://schemas.microsoft.com/office/word/2010/wordml" xmlns:w15="http://schemas.microsoft.com/office/word/2012/wordml" xmlns:w16se="http://schemas.microsoft.com/office/word/2015/wordml/symex" xmlns:wpg="http://schemas.microsoft.com/office/word/2010/wordprocessingGroup" xmlns:wpi="http://schemas.microsoft.com/office/word/2010/wordprocessingInk" xmlns:wne="http://schemas.microsoft.com/office/word/2006/wordml" xmlns:wps="http://schemas.microsoft.com/office/word/2010/wordprocessingShape" mc:Ignorable="w14 w15 w16se wp14">
   <w:footnote w:type="separator" w:id="-1">
     <w:p>
       <w:r>
@@ -3997,7 +3944,7 @@
 </file>
 
 <file path=word/numbering.xml><?xml version="1.0" encoding="utf-8"?>
-<w:numbering xmlns:wpc="http://schemas.microsoft.com/office/word/2010/wordprocessingCanvas" xmlns:cx="http://schemas.microsoft.com/office/drawing/2014/chartex" xmlns:cx1="http://schemas.microsoft.com/office/drawing/2015/9/8/chartex" xmlns:cx2="http://schemas.microsoft.com/office/drawing/2015/10/21/chartex" xmlns:cx3="http://schemas.microsoft.com/office/drawing/2016/5/9/chartex" xmlns:cx4="http://schemas.microsoft.com/office/drawing/2016/5/10/chartex" xmlns:cx5="http://schemas.microsoft.com/office/drawing/2016/5/11/chartex" xmlns:cx6="http://schemas.microsoft.com/office/drawing/2016/5/12/chartex" xmlns:cx7="http://schemas.microsoft.com/office/drawing/2016/5/13/chartex" xmlns:cx8="http://schemas.microsoft.com/office/drawing/2016/5/14/chartex" xmlns:mc="http://schemas.openxmlformats.org/markup-compatibility/2006" xmlns:aink="http://schemas.microsoft.com/office/drawing/2016/ink" xmlns:am3d="http://schemas.microsoft.com/office/drawing/2017/model3d" xmlns:o="urn:schemas-microsoft-com:office:office" xmlns:r="http://schemas.openxmlformats.org/officeDocument/2006/relationships" xmlns:m="http://schemas.openxmlformats.org/officeDocument/2006/math" xmlns:v="urn:schemas-microsoft-com:vml" xmlns:wp14="http://schemas.microsoft.com/office/word/2010/wordprocessingDrawing" xmlns:wp="http://schemas.openxmlformats.org/drawingml/2006/wordprocessingDrawing" xmlns:w10="urn:schemas-microsoft-com:office:word" xmlns:w="http://schemas.openxmlformats.org/wordprocessingml/2006/main" xmlns:w14="http://schemas.microsoft.com/office/word/2010/wordml" xmlns:w15="http://schemas.microsoft.com/office/word/2012/wordml" xmlns:w16cex="http://schemas.microsoft.com/office/word/2018/wordml/cex" xmlns:w16cid="http://schemas.microsoft.com/office/word/2016/wordml/cid" xmlns:w16="http://schemas.microsoft.com/office/word/2018/wordml" xmlns:w16se="http://schemas.microsoft.com/office/word/2015/wordml/symex" xmlns:wpg="http://schemas.microsoft.com/office/word/2010/wordprocessingGroup" xmlns:wpi="http://schemas.microsoft.com/office/word/2010/wordprocessingInk" xmlns:wne="http://schemas.microsoft.com/office/word/2006/wordml" xmlns:wps="http://schemas.microsoft.com/office/word/2010/wordprocessingShape" mc:Ignorable="w14 w15 w16se w16cid w16 w16cex wp14">
+<w:numbering xmlns:wpc="http://schemas.microsoft.com/office/word/2010/wordprocessingCanvas" xmlns:cx="http://schemas.microsoft.com/office/drawing/2014/chartex" xmlns:cx1="http://schemas.microsoft.com/office/drawing/2015/9/8/chartex" xmlns:mc="http://schemas.openxmlformats.org/markup-compatibility/2006" xmlns:o="urn:schemas-microsoft-com:office:office" xmlns:r="http://schemas.openxmlformats.org/officeDocument/2006/relationships" xmlns:m="http://schemas.openxmlformats.org/officeDocument/2006/math" xmlns:v="urn:schemas-microsoft-com:vml" xmlns:wp14="http://schemas.microsoft.com/office/word/2010/wordprocessingDrawing" xmlns:wp="http://schemas.openxmlformats.org/drawingml/2006/wordprocessingDrawing" xmlns:w10="urn:schemas-microsoft-com:office:word" xmlns:w="http://schemas.openxmlformats.org/wordprocessingml/2006/main" xmlns:w14="http://schemas.microsoft.com/office/word/2010/wordml" xmlns:w15="http://schemas.microsoft.com/office/word/2012/wordml" xmlns:w16se="http://schemas.microsoft.com/office/word/2015/wordml/symex" xmlns:wpg="http://schemas.microsoft.com/office/word/2010/wordprocessingGroup" xmlns:wpi="http://schemas.microsoft.com/office/word/2010/wordprocessingInk" xmlns:wne="http://schemas.microsoft.com/office/word/2006/wordml" xmlns:wps="http://schemas.microsoft.com/office/word/2010/wordprocessingShape" mc:Ignorable="w14 w15 w16se wp14">
   <w:abstractNum w:abstractNumId="0" w15:restartNumberingAfterBreak="0">
     <w:nsid w:val="FFFFFF7C"/>
     <w:multiLevelType w:val="singleLevel"/>
@@ -5107,7 +5054,7 @@
 </file>
 
 <file path=word/styles.xml><?xml version="1.0" encoding="utf-8"?>
-<w:styles xmlns:mc="http://schemas.openxmlformats.org/markup-compatibility/2006" xmlns:r="http://schemas.openxmlformats.org/officeDocument/2006/relationships" xmlns:w="http://schemas.openxmlformats.org/wordprocessingml/2006/main" xmlns:w14="http://schemas.microsoft.com/office/word/2010/wordml" xmlns:w15="http://schemas.microsoft.com/office/word/2012/wordml" xmlns:w16cex="http://schemas.microsoft.com/office/word/2018/wordml/cex" xmlns:w16cid="http://schemas.microsoft.com/office/word/2016/wordml/cid" xmlns:w16="http://schemas.microsoft.com/office/word/2018/wordml" xmlns:w16se="http://schemas.microsoft.com/office/word/2015/wordml/symex" mc:Ignorable="w14 w15 w16se w16cid w16 w16cex">
+<w:styles xmlns:mc="http://schemas.openxmlformats.org/markup-compatibility/2006" xmlns:r="http://schemas.openxmlformats.org/officeDocument/2006/relationships" xmlns:w="http://schemas.openxmlformats.org/wordprocessingml/2006/main" xmlns:w14="http://schemas.microsoft.com/office/word/2010/wordml" xmlns:w15="http://schemas.microsoft.com/office/word/2012/wordml" xmlns:w16se="http://schemas.microsoft.com/office/word/2015/wordml/symex" mc:Ignorable="w14 w15 w16se">
   <w:docDefaults>
     <w:rPrDefault>
       <w:rPr>
@@ -5117,7 +5064,7 @@
     </w:rPrDefault>
     <w:pPrDefault/>
   </w:docDefaults>
-  <w:latentStyles w:defLockedState="0" w:defUIPriority="0" w:defSemiHidden="0" w:defUnhideWhenUsed="0" w:defQFormat="0" w:count="376">
+  <w:latentStyles w:defLockedState="0" w:defUIPriority="0" w:defSemiHidden="0" w:defUnhideWhenUsed="0" w:defQFormat="0" w:count="371">
     <w:lsdException w:name="Normal" w:qFormat="1"/>
     <w:lsdException w:name="heading 1" w:qFormat="1"/>
     <w:lsdException w:name="heading 2" w:qFormat="1"/>
@@ -5393,16 +5340,11 @@
     <w:lsdException w:name="List Table 5 Dark Accent 6" w:uiPriority="50"/>
     <w:lsdException w:name="List Table 6 Colorful Accent 6" w:uiPriority="51"/>
     <w:lsdException w:name="List Table 7 Colorful Accent 6" w:uiPriority="52"/>
-    <w:lsdException w:name="Mention" w:semiHidden="1" w:uiPriority="99" w:unhideWhenUsed="1"/>
-    <w:lsdException w:name="Smart Hyperlink" w:semiHidden="1" w:uiPriority="99" w:unhideWhenUsed="1"/>
-    <w:lsdException w:name="Hashtag" w:semiHidden="1" w:uiPriority="99" w:unhideWhenUsed="1"/>
-    <w:lsdException w:name="Unresolved Mention" w:semiHidden="1" w:uiPriority="99" w:unhideWhenUsed="1"/>
-    <w:lsdException w:name="Smart Link" w:semiHidden="1" w:uiPriority="99" w:unhideWhenUsed="1"/>
   </w:latentStyles>
   <w:style w:type="paragraph" w:default="1" w:styleId="Normal">
     <w:name w:val="Normal"/>
     <w:qFormat/>
-    <w:rsid w:val="00927C8B"/>
+    <w:rsid w:val="00E1458C"/>
     <w:rPr>
       <w:rFonts w:cs="Courier"/>
       <w:sz w:val="22"/>
@@ -6777,7 +6719,7 @@
 </file>
 
 <file path=customXml/itemProps1.xml><?xml version="1.0" encoding="utf-8"?>
-<ds:datastoreItem xmlns:ds="http://schemas.openxmlformats.org/officeDocument/2006/customXml" ds:itemID="{32E5651E-A045-4F9D-8300-14A6CA117654}">
+<ds:datastoreItem xmlns:ds="http://schemas.openxmlformats.org/officeDocument/2006/customXml" ds:itemID="{6BAED2E2-89B7-4CEA-8726-6BF4D3458C7F}">
   <ds:schemaRefs>
     <ds:schemaRef ds:uri="http://schemas.openxmlformats.org/officeDocument/2006/bibliography"/>
   </ds:schemaRefs>

</xml_diff>

<commit_message>
Upload new docx with optional signature field
</commit_message>
<xml_diff>
--- a/docassemble/MAMotiontoVacateMaritalHome/data/templates/Motion_to_Vacate_Marital_Home.docx
+++ b/docassemble/MAMotiontoVacateMaritalHome/data/templates/Motion_to_Vacate_Marital_Home.docx
@@ -128,7 +128,7 @@
                 <w:sz w:val="24"/>
                 <w:szCs w:val="24"/>
               </w:rPr>
-              <w:t>court_county</w:t>
+              <w:t>courts[0].county</w:t>
             </w:r>
             <w:r>
               <w:rPr>
@@ -150,6 +150,8 @@
               </w:rPr>
               <w:t>, SS</w:t>
             </w:r>
+            <w:bookmarkStart w:id="0" w:name="_GoBack"/>
+            <w:bookmarkEnd w:id="0"/>
           </w:p>
         </w:tc>
         <w:tc>
@@ -1680,13 +1682,6 @@
       </w:pPr>
     </w:p>
     <w:p>
-      <w:pPr>
-        <w:rPr>
-          <w:rFonts w:cs="Times New Roman"/>
-          <w:sz w:val="24"/>
-          <w:szCs w:val="24"/>
-        </w:rPr>
-      </w:pPr>
       <w:r>
         <w:rPr>
           <w:rFonts w:cs="Times New Roman"/>
@@ -1744,41 +1739,50 @@
         <w:tab/>
       </w:r>
       <w:r>
+        <w:t>{%p if defined('users[0].signature') %}</w:t>
+      </w:r>
+    </w:p>
+    <w:p>
+      <w:pPr>
+        <w:ind w:left="5040"/>
+      </w:pPr>
+      <w:r>
+        <w:rPr>
+          <w:rFonts w:cs="Times New Roman"/>
+          <w:sz w:val="24"/>
+          <w:szCs w:val="24"/>
+        </w:rPr>
+        <w:t>{{ users[0].signature }}</w:t>
+      </w:r>
+      <w:r>
+        <w:rPr>
+          <w:rFonts w:cs="Times New Roman"/>
+          <w:sz w:val="24"/>
+          <w:szCs w:val="24"/>
+        </w:rPr>
+        <w:tab/>
+      </w:r>
+      <w:r>
         <w:rPr>
           <w:rFonts w:cs="Times New Roman"/>
           <w:sz w:val="24"/>
           <w:szCs w:val="24"/>
           <w:u w:val="single"/>
         </w:rPr>
-        <w:t xml:space="preserve">{{ </w:t>
-      </w:r>
-      <w:r>
-        <w:rPr>
-          <w:rFonts w:cs="Times New Roman"/>
-          <w:sz w:val="24"/>
-          <w:szCs w:val="24"/>
-          <w:u w:val="single"/>
-        </w:rPr>
-        <w:t>users[0].</w:t>
-      </w:r>
-      <w:r>
-        <w:rPr>
-          <w:rFonts w:cs="Times New Roman"/>
-          <w:sz w:val="24"/>
-          <w:szCs w:val="24"/>
-          <w:u w:val="single"/>
-        </w:rPr>
-        <w:t>signature</w:t>
-      </w:r>
-      <w:r>
-        <w:rPr>
-          <w:rFonts w:cs="Times New Roman"/>
-          <w:sz w:val="24"/>
-          <w:szCs w:val="24"/>
-          <w:u w:val="single"/>
-        </w:rPr>
-        <w:t xml:space="preserve"> }}</w:t>
-      </w:r>
+        <w:br/>
+      </w:r>
+      <w:r>
+        <w:t>{%p endif %}</w:t>
+      </w:r>
+    </w:p>
+    <w:p>
+      <w:pPr>
+        <w:rPr>
+          <w:rFonts w:cs="Times New Roman"/>
+          <w:sz w:val="24"/>
+          <w:szCs w:val="24"/>
+        </w:rPr>
+      </w:pPr>
       <w:r>
         <w:rPr>
           <w:rFonts w:cs="Times New Roman"/>
@@ -1802,6 +1806,39 @@
           <w:szCs w:val="24"/>
         </w:rPr>
         <w:tab/>
+      </w:r>
+      <w:r>
+        <w:rPr>
+          <w:rFonts w:cs="Times New Roman"/>
+          <w:sz w:val="24"/>
+          <w:szCs w:val="24"/>
+        </w:rPr>
+        <w:tab/>
+      </w:r>
+      <w:r>
+        <w:rPr>
+          <w:rFonts w:cs="Times New Roman"/>
+          <w:sz w:val="24"/>
+          <w:szCs w:val="24"/>
+        </w:rPr>
+        <w:tab/>
+      </w:r>
+      <w:r>
+        <w:rPr>
+          <w:rFonts w:cs="Times New Roman"/>
+          <w:sz w:val="24"/>
+          <w:szCs w:val="24"/>
+        </w:rPr>
+        <w:tab/>
+      </w:r>
+      <w:r>
+        <w:rPr>
+          <w:rFonts w:cs="Times New Roman"/>
+          <w:sz w:val="24"/>
+          <w:szCs w:val="24"/>
+        </w:rPr>
+        <w:tab/>
+        <w:t>__________________________________</w:t>
       </w:r>
     </w:p>
     <w:p>
@@ -2376,7 +2413,7 @@
                 <w:sz w:val="24"/>
                 <w:szCs w:val="24"/>
               </w:rPr>
-              <w:t>court_county</w:t>
+              <w:t>courts[0].county</w:t>
             </w:r>
             <w:r>
               <w:rPr>
@@ -3072,7 +3109,7 @@
           <w:szCs w:val="24"/>
         </w:rPr>
       </w:pPr>
-      <w:bookmarkStart w:id="0" w:name="_Hlk40093127"/>
+      <w:bookmarkStart w:id="1" w:name="_Hlk40093127"/>
     </w:p>
     <w:p>
       <w:pPr>
@@ -3259,8 +3296,6 @@
       <w:r>
         <w:t>{%p if defined('users[0].signature') %}</w:t>
       </w:r>
-      <w:bookmarkStart w:id="1" w:name="_GoBack"/>
-      <w:bookmarkEnd w:id="1"/>
     </w:p>
     <w:p>
       <w:r>
@@ -3884,7 +3919,7 @@
         </w:rPr>
       </w:pPr>
     </w:p>
-    <w:bookmarkEnd w:id="0"/>
+    <w:bookmarkEnd w:id="1"/>
     <w:p>
       <w:pPr>
         <w:rPr>
@@ -5344,7 +5379,7 @@
   <w:style w:type="paragraph" w:default="1" w:styleId="Normal">
     <w:name w:val="Normal"/>
     <w:qFormat/>
-    <w:rsid w:val="00E1458C"/>
+    <w:rsid w:val="003D5B61"/>
     <w:rPr>
       <w:rFonts w:cs="Courier"/>
       <w:sz w:val="22"/>
@@ -6719,7 +6754,7 @@
 </file>
 
 <file path=customXml/itemProps1.xml><?xml version="1.0" encoding="utf-8"?>
-<ds:datastoreItem xmlns:ds="http://schemas.openxmlformats.org/officeDocument/2006/customXml" ds:itemID="{6BAED2E2-89B7-4CEA-8726-6BF4D3458C7F}">
+<ds:datastoreItem xmlns:ds="http://schemas.openxmlformats.org/officeDocument/2006/customXml" ds:itemID="{A83F33A8-A4C7-4490-9128-9B6D8461004F}">
   <ds:schemaRefs>
     <ds:schemaRef ds:uri="http://schemas.openxmlformats.org/officeDocument/2006/bibliography"/>
   </ds:schemaRefs>

</xml_diff>

<commit_message>
Moved prerequisite and affidavit warning questions to more natural order, replaced opposing_parties.name.first with .familiar(), added not meeting prerequisites as reason not to complete interview, changed under pains and penalties of perjury to under penalty of perjury, in yml and template, still needs finishing carpentry steps,
</commit_message>
<xml_diff>
--- a/docassemble/MAMotiontoVacateMaritalHome/data/templates/Motion_to_Vacate_Marital_Home.docx
+++ b/docassemble/MAMotiontoVacateMaritalHome/data/templates/Motion_to_Vacate_Marital_Home.docx
@@ -1,6 +1,6 @@
 
 <file path=word/document.xml><?xml version="1.0" encoding="utf-8"?>
-<w:document xmlns:wpc="http://schemas.microsoft.com/office/word/2010/wordprocessingCanvas" xmlns:cx="http://schemas.microsoft.com/office/drawing/2014/chartex" xmlns:cx1="http://schemas.microsoft.com/office/drawing/2015/9/8/chartex" xmlns:mc="http://schemas.openxmlformats.org/markup-compatibility/2006" xmlns:o="urn:schemas-microsoft-com:office:office" xmlns:r="http://schemas.openxmlformats.org/officeDocument/2006/relationships" xmlns:m="http://schemas.openxmlformats.org/officeDocument/2006/math" xmlns:v="urn:schemas-microsoft-com:vml" xmlns:wp14="http://schemas.microsoft.com/office/word/2010/wordprocessingDrawing" xmlns:wp="http://schemas.openxmlformats.org/drawingml/2006/wordprocessingDrawing" xmlns:w10="urn:schemas-microsoft-com:office:word" xmlns:w="http://schemas.openxmlformats.org/wordprocessingml/2006/main" xmlns:w14="http://schemas.microsoft.com/office/word/2010/wordml" xmlns:w15="http://schemas.microsoft.com/office/word/2012/wordml" xmlns:w16se="http://schemas.microsoft.com/office/word/2015/wordml/symex" xmlns:wpg="http://schemas.microsoft.com/office/word/2010/wordprocessingGroup" xmlns:wpi="http://schemas.microsoft.com/office/word/2010/wordprocessingInk" xmlns:wne="http://schemas.microsoft.com/office/word/2006/wordml" xmlns:wps="http://schemas.microsoft.com/office/word/2010/wordprocessingShape" mc:Ignorable="w14 w15 w16se wp14">
+<w:document xmlns:wpc="http://schemas.microsoft.com/office/word/2010/wordprocessingCanvas" xmlns:mc="http://schemas.openxmlformats.org/markup-compatibility/2006" xmlns:o="urn:schemas-microsoft-com:office:office" xmlns:r="http://schemas.openxmlformats.org/officeDocument/2006/relationships" xmlns:m="http://schemas.openxmlformats.org/officeDocument/2006/math" xmlns:v="urn:schemas-microsoft-com:vml" xmlns:wp14="http://schemas.microsoft.com/office/word/2010/wordprocessingDrawing" xmlns:wp="http://schemas.openxmlformats.org/drawingml/2006/wordprocessingDrawing" xmlns:w10="urn:schemas-microsoft-com:office:word" xmlns:w="http://schemas.openxmlformats.org/wordprocessingml/2006/main" xmlns:w14="http://schemas.microsoft.com/office/word/2010/wordml" xmlns:wpg="http://schemas.microsoft.com/office/word/2010/wordprocessingGroup" xmlns:wpi="http://schemas.microsoft.com/office/word/2010/wordprocessingInk" xmlns:wne="http://schemas.microsoft.com/office/word/2006/wordml" xmlns:wps="http://schemas.microsoft.com/office/word/2010/wordprocessingShape" mc:Ignorable="w14 wp14">
   <w:body>
     <w:p>
       <w:pPr>
@@ -150,8 +150,6 @@
               </w:rPr>
               <w:t>, SS</w:t>
             </w:r>
-            <w:bookmarkStart w:id="0" w:name="_GoBack"/>
-            <w:bookmarkEnd w:id="0"/>
           </w:p>
         </w:tc>
         <w:tc>
@@ -173,7 +171,61 @@
                 <w:sz w:val="24"/>
                 <w:szCs w:val="24"/>
               </w:rPr>
-              <w:t>{%tr for docket_number in docket_number %}</w:t>
+              <w:t>{%</w:t>
+            </w:r>
+            <w:proofErr w:type="spellStart"/>
+            <w:r>
+              <w:rPr>
+                <w:rFonts w:cs="Times New Roman"/>
+                <w:sz w:val="24"/>
+                <w:szCs w:val="24"/>
+              </w:rPr>
+              <w:t>tr</w:t>
+            </w:r>
+            <w:proofErr w:type="spellEnd"/>
+            <w:r>
+              <w:rPr>
+                <w:rFonts w:cs="Times New Roman"/>
+                <w:sz w:val="24"/>
+                <w:szCs w:val="24"/>
+              </w:rPr>
+              <w:t xml:space="preserve"> for </w:t>
+            </w:r>
+            <w:proofErr w:type="spellStart"/>
+            <w:r>
+              <w:rPr>
+                <w:rFonts w:cs="Times New Roman"/>
+                <w:sz w:val="24"/>
+                <w:szCs w:val="24"/>
+              </w:rPr>
+              <w:t>docket_number</w:t>
+            </w:r>
+            <w:proofErr w:type="spellEnd"/>
+            <w:r>
+              <w:rPr>
+                <w:rFonts w:cs="Times New Roman"/>
+                <w:sz w:val="24"/>
+                <w:szCs w:val="24"/>
+              </w:rPr>
+              <w:t xml:space="preserve"> in </w:t>
+            </w:r>
+            <w:proofErr w:type="spellStart"/>
+            <w:r>
+              <w:rPr>
+                <w:rFonts w:cs="Times New Roman"/>
+                <w:sz w:val="24"/>
+                <w:szCs w:val="24"/>
+              </w:rPr>
+              <w:t>docket_number</w:t>
+            </w:r>
+            <w:proofErr w:type="spellEnd"/>
+            <w:r>
+              <w:rPr>
+                <w:rFonts w:cs="Times New Roman"/>
+                <w:sz w:val="24"/>
+                <w:szCs w:val="24"/>
+              </w:rPr>
+              <w:t xml:space="preserve"> %}</w:t>
             </w:r>
           </w:p>
         </w:tc>
@@ -223,6 +275,7 @@
               </w:rPr>
               <w:t xml:space="preserve">{{ </w:t>
             </w:r>
+            <w:proofErr w:type="spellStart"/>
             <w:r>
               <w:rPr>
                 <w:rFonts w:cs="Times New Roman"/>
@@ -231,6 +284,7 @@
               </w:rPr>
               <w:t>docket_number</w:t>
             </w:r>
+            <w:proofErr w:type="spellEnd"/>
             <w:r>
               <w:rPr>
                 <w:rFonts w:cs="Times New Roman"/>
@@ -277,7 +331,43 @@
                 <w:sz w:val="24"/>
                 <w:szCs w:val="24"/>
               </w:rPr>
-              <w:t>{%tr endfor %}</w:t>
+              <w:t>{%</w:t>
+            </w:r>
+            <w:proofErr w:type="spellStart"/>
+            <w:r>
+              <w:rPr>
+                <w:rFonts w:cs="Times New Roman"/>
+                <w:sz w:val="24"/>
+                <w:szCs w:val="24"/>
+              </w:rPr>
+              <w:t>tr</w:t>
+            </w:r>
+            <w:proofErr w:type="spellEnd"/>
+            <w:r>
+              <w:rPr>
+                <w:rFonts w:cs="Times New Roman"/>
+                <w:sz w:val="24"/>
+                <w:szCs w:val="24"/>
+              </w:rPr>
+              <w:t xml:space="preserve"> </w:t>
+            </w:r>
+            <w:proofErr w:type="spellStart"/>
+            <w:r>
+              <w:rPr>
+                <w:rFonts w:cs="Times New Roman"/>
+                <w:sz w:val="24"/>
+                <w:szCs w:val="24"/>
+              </w:rPr>
+              <w:t>endfor</w:t>
+            </w:r>
+            <w:proofErr w:type="spellEnd"/>
+            <w:r>
+              <w:rPr>
+                <w:rFonts w:cs="Times New Roman"/>
+                <w:sz w:val="24"/>
+                <w:szCs w:val="24"/>
+              </w:rPr>
+              <w:t xml:space="preserve"> %}</w:t>
             </w:r>
           </w:p>
         </w:tc>
@@ -660,8 +750,9 @@
           <w:szCs w:val="24"/>
           <w:u w:val="single"/>
         </w:rPr>
-        <w:t xml:space="preserve">{{ </w:t>
-      </w:r>
+        <w:t>{</w:t>
+      </w:r>
+      <w:proofErr w:type="gramStart"/>
       <w:r>
         <w:rPr>
           <w:rFonts w:cs="Times New Roman"/>
@@ -672,7 +763,7 @@
           <w:szCs w:val="24"/>
           <w:u w:val="single"/>
         </w:rPr>
-        <w:t>user_role</w:t>
+        <w:t xml:space="preserve">{ </w:t>
       </w:r>
       <w:r>
         <w:rPr>
@@ -684,8 +775,9 @@
           <w:szCs w:val="24"/>
           <w:u w:val="single"/>
         </w:rPr>
-        <w:t xml:space="preserve"> }}</w:t>
-      </w:r>
+        <w:t>user</w:t>
+      </w:r>
+      <w:proofErr w:type="gramEnd"/>
       <w:r>
         <w:rPr>
           <w:rFonts w:cs="Times New Roman"/>
@@ -696,7 +788,7 @@
           <w:szCs w:val="24"/>
           <w:u w:val="single"/>
         </w:rPr>
-        <w:t>’s</w:t>
+        <w:t>_role</w:t>
       </w:r>
       <w:r>
         <w:rPr>
@@ -708,7 +800,7 @@
           <w:szCs w:val="24"/>
           <w:u w:val="single"/>
         </w:rPr>
-        <w:t xml:space="preserve"> Motion </w:t>
+        <w:t xml:space="preserve"> }}</w:t>
       </w:r>
       <w:r>
         <w:rPr>
@@ -720,7 +812,7 @@
           <w:szCs w:val="24"/>
           <w:u w:val="single"/>
         </w:rPr>
-        <w:t xml:space="preserve">for </w:t>
+        <w:t>’s</w:t>
       </w:r>
       <w:r>
         <w:rPr>
@@ -732,7 +824,7 @@
           <w:szCs w:val="24"/>
           <w:u w:val="single"/>
         </w:rPr>
-        <w:t xml:space="preserve">{{ </w:t>
+        <w:t xml:space="preserve"> Motion </w:t>
       </w:r>
       <w:r>
         <w:rPr>
@@ -744,7 +836,7 @@
           <w:szCs w:val="24"/>
           <w:u w:val="single"/>
         </w:rPr>
-        <w:t>opposing_party_role</w:t>
+        <w:t xml:space="preserve">for </w:t>
       </w:r>
       <w:r>
         <w:rPr>
@@ -756,7 +848,7 @@
           <w:szCs w:val="24"/>
           <w:u w:val="single"/>
         </w:rPr>
-        <w:t xml:space="preserve"> }}</w:t>
+        <w:t xml:space="preserve">{{ </w:t>
       </w:r>
       <w:r>
         <w:rPr>
@@ -768,7 +860,7 @@
           <w:szCs w:val="24"/>
           <w:u w:val="single"/>
         </w:rPr>
-        <w:t xml:space="preserve"> to</w:t>
+        <w:t>opposing_party_role</w:t>
       </w:r>
       <w:r>
         <w:rPr>
@@ -780,6 +872,30 @@
           <w:szCs w:val="24"/>
           <w:u w:val="single"/>
         </w:rPr>
+        <w:t xml:space="preserve"> }}</w:t>
+      </w:r>
+      <w:r>
+        <w:rPr>
+          <w:rFonts w:cs="Times New Roman"/>
+          <w:b/>
+          <w:bCs/>
+          <w:caps/>
+          <w:sz w:val="24"/>
+          <w:szCs w:val="24"/>
+          <w:u w:val="single"/>
+        </w:rPr>
+        <w:t xml:space="preserve"> to</w:t>
+      </w:r>
+      <w:r>
+        <w:rPr>
+          <w:rFonts w:cs="Times New Roman"/>
+          <w:b/>
+          <w:bCs/>
+          <w:caps/>
+          <w:sz w:val="24"/>
+          <w:szCs w:val="24"/>
+          <w:u w:val="single"/>
+        </w:rPr>
         <w:t xml:space="preserve"> Vacate {% if married_to_opposing_party == True %} Marital {% endif %} Home</w:t>
       </w:r>
     </w:p>
@@ -819,13 +935,23 @@
         </w:rPr>
         <w:t>users[0].</w:t>
       </w:r>
-      <w:r>
-        <w:rPr>
-          <w:rFonts w:cs="Times New Roman"/>
-          <w:sz w:val="24"/>
-          <w:szCs w:val="24"/>
-        </w:rPr>
-        <w:t>name.full()</w:t>
+      <w:proofErr w:type="spellStart"/>
+      <w:r>
+        <w:rPr>
+          <w:rFonts w:cs="Times New Roman"/>
+          <w:sz w:val="24"/>
+          <w:szCs w:val="24"/>
+        </w:rPr>
+        <w:t>name.full</w:t>
+      </w:r>
+      <w:proofErr w:type="spellEnd"/>
+      <w:r>
+        <w:rPr>
+          <w:rFonts w:cs="Times New Roman"/>
+          <w:sz w:val="24"/>
+          <w:szCs w:val="24"/>
+        </w:rPr>
+        <w:t>()</w:t>
       </w:r>
       <w:r>
         <w:rPr>
@@ -851,6 +977,7 @@
         </w:rPr>
         <w:t xml:space="preserve">{{ </w:t>
       </w:r>
+      <w:proofErr w:type="spellStart"/>
       <w:r>
         <w:rPr>
           <w:rFonts w:cs="Times New Roman"/>
@@ -875,6 +1002,7 @@
         </w:rPr>
         <w:t>role</w:t>
       </w:r>
+      <w:proofErr w:type="spellEnd"/>
       <w:r>
         <w:rPr>
           <w:rFonts w:cs="Times New Roman"/>
@@ -939,6 +1067,7 @@
         </w:rPr>
         <w:t xml:space="preserve">{{ </w:t>
       </w:r>
+      <w:proofErr w:type="spellStart"/>
       <w:r>
         <w:rPr>
           <w:rFonts w:cs="Times New Roman"/>
@@ -961,7 +1090,16 @@
           <w:sz w:val="24"/>
           <w:szCs w:val="24"/>
         </w:rPr>
-        <w:t>.full()</w:t>
+        <w:t>.full</w:t>
+      </w:r>
+      <w:proofErr w:type="spellEnd"/>
+      <w:r>
+        <w:rPr>
+          <w:rFonts w:cs="Times New Roman"/>
+          <w:sz w:val="24"/>
+          <w:szCs w:val="24"/>
+        </w:rPr>
+        <w:t>()</w:t>
       </w:r>
       <w:r>
         <w:rPr>
@@ -993,7 +1131,25 @@
           <w:sz w:val="24"/>
           <w:szCs w:val="24"/>
         </w:rPr>
-        <w:t xml:space="preserve">{% if who_lives_at_vacate_address </w:t>
+        <w:t xml:space="preserve">{% if </w:t>
+      </w:r>
+      <w:proofErr w:type="spellStart"/>
+      <w:r>
+        <w:rPr>
+          <w:rFonts w:cs="Times New Roman"/>
+          <w:sz w:val="24"/>
+          <w:szCs w:val="24"/>
+        </w:rPr>
+        <w:t>who_lives_at_vacate_address</w:t>
+      </w:r>
+      <w:proofErr w:type="spellEnd"/>
+      <w:r>
+        <w:rPr>
+          <w:rFonts w:cs="Times New Roman"/>
+          <w:sz w:val="24"/>
+          <w:szCs w:val="24"/>
+        </w:rPr>
+        <w:t xml:space="preserve"> </w:t>
       </w:r>
       <w:r>
         <w:rPr>
@@ -1025,7 +1181,25 @@
           <w:sz w:val="24"/>
           <w:szCs w:val="24"/>
         </w:rPr>
-        <w:t>{% endif %}</w:t>
+        <w:t xml:space="preserve">{% </w:t>
+      </w:r>
+      <w:proofErr w:type="spellStart"/>
+      <w:r>
+        <w:rPr>
+          <w:rFonts w:cs="Times New Roman"/>
+          <w:sz w:val="24"/>
+          <w:szCs w:val="24"/>
+        </w:rPr>
+        <w:t>endif</w:t>
+      </w:r>
+      <w:proofErr w:type="spellEnd"/>
+      <w:r>
+        <w:rPr>
+          <w:rFonts w:cs="Times New Roman"/>
+          <w:sz w:val="24"/>
+          <w:szCs w:val="24"/>
+        </w:rPr>
+        <w:t xml:space="preserve"> %}</w:t>
       </w:r>
       <w:r>
         <w:rPr>
@@ -1075,6 +1249,7 @@
         </w:rPr>
         <w:t xml:space="preserve">{{ </w:t>
       </w:r>
+      <w:proofErr w:type="spellStart"/>
       <w:r>
         <w:rPr>
           <w:rFonts w:cs="Times New Roman"/>
@@ -1097,7 +1272,16 @@
           <w:sz w:val="24"/>
           <w:szCs w:val="24"/>
         </w:rPr>
-        <w:t>.on_one_line()</w:t>
+        <w:t>.on_one_line</w:t>
+      </w:r>
+      <w:proofErr w:type="spellEnd"/>
+      <w:r>
+        <w:rPr>
+          <w:rFonts w:cs="Times New Roman"/>
+          <w:sz w:val="24"/>
+          <w:szCs w:val="24"/>
+        </w:rPr>
+        <w:t>()</w:t>
       </w:r>
       <w:r>
         <w:rPr>
@@ -1123,6 +1307,7 @@
         </w:rPr>
         <w:t xml:space="preserve">{% if </w:t>
       </w:r>
+      <w:proofErr w:type="spellStart"/>
       <w:r>
         <w:rPr>
           <w:rFonts w:cs="Times New Roman"/>
@@ -1131,6 +1316,7 @@
         </w:rPr>
         <w:t>married_to_opposing_party</w:t>
       </w:r>
+      <w:proofErr w:type="spellEnd"/>
       <w:r>
         <w:rPr>
           <w:rFonts w:cs="Times New Roman"/>
@@ -1177,7 +1363,43 @@
           <w:sz w:val="24"/>
           <w:szCs w:val="24"/>
         </w:rPr>
-        <w:t xml:space="preserve"> {% else %} G.L. c. 209C, § 15.  {% endif %}</w:t>
+        <w:t xml:space="preserve"> {% else %} </w:t>
+      </w:r>
+      <w:proofErr w:type="gramStart"/>
+      <w:r>
+        <w:rPr>
+          <w:rFonts w:cs="Times New Roman"/>
+          <w:sz w:val="24"/>
+          <w:szCs w:val="24"/>
+        </w:rPr>
+        <w:t>G.L. c. 209C, § 15.</w:t>
+      </w:r>
+      <w:proofErr w:type="gramEnd"/>
+      <w:r>
+        <w:rPr>
+          <w:rFonts w:cs="Times New Roman"/>
+          <w:sz w:val="24"/>
+          <w:szCs w:val="24"/>
+        </w:rPr>
+        <w:t xml:space="preserve">  {% </w:t>
+      </w:r>
+      <w:proofErr w:type="spellStart"/>
+      <w:r>
+        <w:rPr>
+          <w:rFonts w:cs="Times New Roman"/>
+          <w:sz w:val="24"/>
+          <w:szCs w:val="24"/>
+        </w:rPr>
+        <w:t>endif</w:t>
+      </w:r>
+      <w:proofErr w:type="spellEnd"/>
+      <w:r>
+        <w:rPr>
+          <w:rFonts w:cs="Times New Roman"/>
+          <w:sz w:val="24"/>
+          <w:szCs w:val="24"/>
+        </w:rPr>
+        <w:t xml:space="preserve"> %}</w:t>
       </w:r>
       <w:r>
         <w:rPr>
@@ -1228,32 +1450,78 @@
           <w:sz w:val="24"/>
           <w:szCs w:val="24"/>
         </w:rPr>
+        <w:t>{</w:t>
+      </w:r>
+      <w:proofErr w:type="gramStart"/>
+      <w:r>
+        <w:rPr>
+          <w:rFonts w:cs="Times New Roman"/>
+          <w:sz w:val="24"/>
+          <w:szCs w:val="24"/>
+        </w:rPr>
+        <w:t xml:space="preserve">{ </w:t>
+      </w:r>
+      <w:proofErr w:type="spellStart"/>
+      <w:r>
+        <w:rPr>
+          <w:rFonts w:cs="Times New Roman"/>
+          <w:sz w:val="24"/>
+          <w:szCs w:val="24"/>
+        </w:rPr>
+        <w:t>user</w:t>
+      </w:r>
+      <w:proofErr w:type="gramEnd"/>
+      <w:r>
+        <w:rPr>
+          <w:rFonts w:cs="Times New Roman"/>
+          <w:sz w:val="24"/>
+          <w:szCs w:val="24"/>
+        </w:rPr>
+        <w:t>_</w:t>
+      </w:r>
+      <w:r>
+        <w:rPr>
+          <w:rFonts w:cs="Times New Roman"/>
+          <w:sz w:val="24"/>
+          <w:szCs w:val="24"/>
+        </w:rPr>
+        <w:t>role</w:t>
+      </w:r>
+      <w:proofErr w:type="spellEnd"/>
+      <w:r>
+        <w:rPr>
+          <w:rFonts w:cs="Times New Roman"/>
+          <w:sz w:val="24"/>
+          <w:szCs w:val="24"/>
+        </w:rPr>
+        <w:t xml:space="preserve"> }}</w:t>
+      </w:r>
+      <w:r>
+        <w:rPr>
+          <w:rFonts w:cs="Times New Roman"/>
+          <w:sz w:val="24"/>
+          <w:szCs w:val="24"/>
+        </w:rPr>
+        <w:t xml:space="preserve"> states that </w:t>
+      </w:r>
+      <w:r>
+        <w:rPr>
+          <w:rFonts w:cs="Times New Roman"/>
+          <w:sz w:val="24"/>
+          <w:szCs w:val="24"/>
+        </w:rPr>
         <w:t xml:space="preserve">{{ </w:t>
       </w:r>
-      <w:r>
-        <w:rPr>
-          <w:rFonts w:cs="Times New Roman"/>
-          <w:sz w:val="24"/>
-          <w:szCs w:val="24"/>
-        </w:rPr>
-        <w:t>user</w:t>
-      </w:r>
-      <w:r>
-        <w:rPr>
-          <w:rFonts w:cs="Times New Roman"/>
-          <w:sz w:val="24"/>
-          <w:szCs w:val="24"/>
-        </w:rPr>
-        <w:t>_</w:t>
-      </w:r>
-      <w:r>
-        <w:rPr>
-          <w:rFonts w:cs="Times New Roman"/>
-          <w:sz w:val="24"/>
-          <w:szCs w:val="24"/>
-        </w:rPr>
-        <w:t>role</w:t>
-      </w:r>
+      <w:proofErr w:type="spellStart"/>
+      <w:r>
+        <w:rPr>
+          <w:rFonts w:cs="Times New Roman"/>
+          <w:sz w:val="24"/>
+          <w:szCs w:val="24"/>
+        </w:rPr>
+        <w:t>person_in_danger_motion</w:t>
+      </w:r>
+      <w:proofErr w:type="spellEnd"/>
       <w:r>
         <w:rPr>
           <w:rFonts w:cs="Times New Roman"/>
@@ -1268,7 +1536,39 @@
           <w:sz w:val="24"/>
           <w:szCs w:val="24"/>
         </w:rPr>
-        <w:t xml:space="preserve"> states that </w:t>
+        <w:t xml:space="preserve"> </w:t>
+      </w:r>
+      <w:r>
+        <w:rPr>
+          <w:rFonts w:cs="Times New Roman"/>
+          <w:sz w:val="24"/>
+          <w:szCs w:val="24"/>
+        </w:rPr>
+        <w:t xml:space="preserve"> </w:t>
+      </w:r>
+      <w:r>
+        <w:rPr>
+          <w:rFonts w:cs="Times New Roman"/>
+          <w:sz w:val="24"/>
+          <w:szCs w:val="24"/>
+        </w:rPr>
+        <w:t>will</w:t>
+      </w:r>
+      <w:r>
+        <w:rPr>
+          <w:rFonts w:cs="Times New Roman"/>
+          <w:sz w:val="24"/>
+          <w:szCs w:val="24"/>
+        </w:rPr>
+        <w:t xml:space="preserve"> be endangered or substantially impaired if</w:t>
+      </w:r>
+      <w:r>
+        <w:rPr>
+          <w:rFonts w:cs="Times New Roman"/>
+          <w:sz w:val="24"/>
+          <w:szCs w:val="24"/>
+        </w:rPr>
+        <w:t xml:space="preserve"> </w:t>
       </w:r>
       <w:r>
         <w:rPr>
@@ -1278,77 +1578,23 @@
         </w:rPr>
         <w:t xml:space="preserve">{{ </w:t>
       </w:r>
-      <w:r>
-        <w:rPr>
-          <w:rFonts w:cs="Times New Roman"/>
-          <w:sz w:val="24"/>
-          <w:szCs w:val="24"/>
-        </w:rPr>
-        <w:t>person_in_danger_motion</w:t>
-      </w:r>
-      <w:r>
-        <w:rPr>
-          <w:rFonts w:cs="Times New Roman"/>
-          <w:sz w:val="24"/>
-          <w:szCs w:val="24"/>
-        </w:rPr>
-        <w:t xml:space="preserve"> }}</w:t>
-      </w:r>
-      <w:r>
-        <w:rPr>
-          <w:rFonts w:cs="Times New Roman"/>
-          <w:sz w:val="24"/>
-          <w:szCs w:val="24"/>
-        </w:rPr>
-        <w:t xml:space="preserve"> </w:t>
-      </w:r>
-      <w:r>
-        <w:rPr>
-          <w:rFonts w:cs="Times New Roman"/>
-          <w:sz w:val="24"/>
-          <w:szCs w:val="24"/>
-        </w:rPr>
-        <w:t xml:space="preserve"> </w:t>
-      </w:r>
-      <w:r>
-        <w:rPr>
-          <w:rFonts w:cs="Times New Roman"/>
-          <w:sz w:val="24"/>
-          <w:szCs w:val="24"/>
-        </w:rPr>
-        <w:t>will</w:t>
-      </w:r>
-      <w:r>
-        <w:rPr>
-          <w:rFonts w:cs="Times New Roman"/>
-          <w:sz w:val="24"/>
-          <w:szCs w:val="24"/>
-        </w:rPr>
-        <w:t xml:space="preserve"> be endangered or substantially impaired if</w:t>
-      </w:r>
-      <w:r>
-        <w:rPr>
-          <w:rFonts w:cs="Times New Roman"/>
-          <w:sz w:val="24"/>
-          <w:szCs w:val="24"/>
-        </w:rPr>
-        <w:t xml:space="preserve"> </w:t>
-      </w:r>
-      <w:r>
-        <w:rPr>
-          <w:rFonts w:cs="Times New Roman"/>
-          <w:sz w:val="24"/>
-          <w:szCs w:val="24"/>
-        </w:rPr>
-        <w:t xml:space="preserve">{{ </w:t>
-      </w:r>
-      <w:r>
-        <w:rPr>
-          <w:rFonts w:cs="Times New Roman"/>
-          <w:sz w:val="24"/>
-          <w:szCs w:val="24"/>
-        </w:rPr>
-        <w:t>opposing_party.name.full()</w:t>
+      <w:proofErr w:type="spellStart"/>
+      <w:r>
+        <w:rPr>
+          <w:rFonts w:cs="Times New Roman"/>
+          <w:sz w:val="24"/>
+          <w:szCs w:val="24"/>
+        </w:rPr>
+        <w:t>opposing_party.name.full</w:t>
+      </w:r>
+      <w:proofErr w:type="spellEnd"/>
+      <w:r>
+        <w:rPr>
+          <w:rFonts w:cs="Times New Roman"/>
+          <w:sz w:val="24"/>
+          <w:szCs w:val="24"/>
+        </w:rPr>
+        <w:t>()</w:t>
       </w:r>
       <w:r>
         <w:rPr>
@@ -1431,16 +1677,70 @@
           <w:sz w:val="24"/>
           <w:szCs w:val="24"/>
         </w:rPr>
+        <w:t>{</w:t>
+      </w:r>
+      <w:proofErr w:type="gramStart"/>
+      <w:r>
+        <w:rPr>
+          <w:rFonts w:cs="Times New Roman"/>
+          <w:sz w:val="24"/>
+          <w:szCs w:val="24"/>
+        </w:rPr>
+        <w:t xml:space="preserve">{ </w:t>
+      </w:r>
+      <w:proofErr w:type="spellStart"/>
+      <w:r>
+        <w:rPr>
+          <w:rFonts w:cs="Times New Roman"/>
+          <w:sz w:val="24"/>
+          <w:szCs w:val="24"/>
+        </w:rPr>
+        <w:t>user</w:t>
+      </w:r>
+      <w:proofErr w:type="gramEnd"/>
+      <w:r>
+        <w:rPr>
+          <w:rFonts w:cs="Times New Roman"/>
+          <w:sz w:val="24"/>
+          <w:szCs w:val="24"/>
+        </w:rPr>
+        <w:t>_role</w:t>
+      </w:r>
+      <w:proofErr w:type="spellEnd"/>
+      <w:r>
+        <w:rPr>
+          <w:rFonts w:cs="Times New Roman"/>
+          <w:sz w:val="24"/>
+          <w:szCs w:val="24"/>
+        </w:rPr>
+        <w:t xml:space="preserve"> }}</w:t>
+      </w:r>
+      <w:r>
+        <w:rPr>
+          <w:rFonts w:cs="Times New Roman"/>
+          <w:sz w:val="24"/>
+          <w:szCs w:val="24"/>
+        </w:rPr>
+        <w:t xml:space="preserve"> further asks this court to issue this order without advance notice to </w:t>
+      </w:r>
+      <w:r>
+        <w:rPr>
+          <w:rFonts w:cs="Times New Roman"/>
+          <w:sz w:val="24"/>
+          <w:szCs w:val="24"/>
+        </w:rPr>
         <w:t xml:space="preserve">{{ </w:t>
       </w:r>
-      <w:r>
-        <w:rPr>
-          <w:rFonts w:cs="Times New Roman"/>
-          <w:sz w:val="24"/>
-          <w:szCs w:val="24"/>
-        </w:rPr>
-        <w:t>user_role</w:t>
-      </w:r>
+      <w:proofErr w:type="spellStart"/>
+      <w:r>
+        <w:rPr>
+          <w:rFonts w:cs="Times New Roman"/>
+          <w:sz w:val="24"/>
+          <w:szCs w:val="24"/>
+        </w:rPr>
+        <w:t>opposing_party_role</w:t>
+      </w:r>
+      <w:proofErr w:type="spellEnd"/>
       <w:r>
         <w:rPr>
           <w:rFonts w:cs="Times New Roman"/>
@@ -1455,38 +1755,6 @@
           <w:sz w:val="24"/>
           <w:szCs w:val="24"/>
         </w:rPr>
-        <w:t xml:space="preserve"> further asks this court to issue this order without advance notice to </w:t>
-      </w:r>
-      <w:r>
-        <w:rPr>
-          <w:rFonts w:cs="Times New Roman"/>
-          <w:sz w:val="24"/>
-          <w:szCs w:val="24"/>
-        </w:rPr>
-        <w:t xml:space="preserve">{{ </w:t>
-      </w:r>
-      <w:r>
-        <w:rPr>
-          <w:rFonts w:cs="Times New Roman"/>
-          <w:sz w:val="24"/>
-          <w:szCs w:val="24"/>
-        </w:rPr>
-        <w:t>opposing_party_role</w:t>
-      </w:r>
-      <w:r>
-        <w:rPr>
-          <w:rFonts w:cs="Times New Roman"/>
-          <w:sz w:val="24"/>
-          <w:szCs w:val="24"/>
-        </w:rPr>
-        <w:t xml:space="preserve"> }}</w:t>
-      </w:r>
-      <w:r>
-        <w:rPr>
-          <w:rFonts w:cs="Times New Roman"/>
-          <w:sz w:val="24"/>
-          <w:szCs w:val="24"/>
-        </w:rPr>
         <w:t xml:space="preserve"> because there is a substantial lik</w:t>
       </w:r>
       <w:r>
@@ -1495,8 +1763,27 @@
           <w:sz w:val="24"/>
           <w:szCs w:val="24"/>
         </w:rPr>
-        <w:t>elihood of immediate danger to {{ fix_punctuation(</w:t>
-      </w:r>
+        <w:t xml:space="preserve">elihood of immediate danger to {{ </w:t>
+      </w:r>
+      <w:proofErr w:type="spellStart"/>
+      <w:r>
+        <w:rPr>
+          <w:rFonts w:cs="Times New Roman"/>
+          <w:sz w:val="24"/>
+          <w:szCs w:val="24"/>
+        </w:rPr>
+        <w:t>fix_punctuation</w:t>
+      </w:r>
+      <w:proofErr w:type="spellEnd"/>
+      <w:r>
+        <w:rPr>
+          <w:rFonts w:cs="Times New Roman"/>
+          <w:sz w:val="24"/>
+          <w:szCs w:val="24"/>
+        </w:rPr>
+        <w:t>(</w:t>
+      </w:r>
+      <w:proofErr w:type="spellStart"/>
       <w:r>
         <w:rPr>
           <w:rFonts w:cs="Times New Roman"/>
@@ -1513,13 +1800,32 @@
         </w:rPr>
         <w:t>_motion</w:t>
       </w:r>
-      <w:r>
-        <w:rPr>
-          <w:rFonts w:cs="Times New Roman"/>
-          <w:sz w:val="24"/>
-          <w:szCs w:val="24"/>
-        </w:rPr>
-        <w:t>) }}{% endif %}</w:t>
+      <w:proofErr w:type="spellEnd"/>
+      <w:r>
+        <w:rPr>
+          <w:rFonts w:cs="Times New Roman"/>
+          <w:sz w:val="24"/>
+          <w:szCs w:val="24"/>
+        </w:rPr>
+        <w:t xml:space="preserve">) }}{% </w:t>
+      </w:r>
+      <w:proofErr w:type="spellStart"/>
+      <w:r>
+        <w:rPr>
+          <w:rFonts w:cs="Times New Roman"/>
+          <w:sz w:val="24"/>
+          <w:szCs w:val="24"/>
+        </w:rPr>
+        <w:t>endif</w:t>
+      </w:r>
+      <w:proofErr w:type="spellEnd"/>
+      <w:r>
+        <w:rPr>
+          <w:rFonts w:cs="Times New Roman"/>
+          <w:sz w:val="24"/>
+          <w:szCs w:val="24"/>
+        </w:rPr>
+        <w:t xml:space="preserve"> %}</w:t>
       </w:r>
     </w:p>
     <w:p>
@@ -1644,7 +1950,16 @@
           <w:sz w:val="24"/>
           <w:szCs w:val="24"/>
         </w:rPr>
-        <w:t xml:space="preserve">{{ </w:t>
+        <w:t>{</w:t>
+      </w:r>
+      <w:proofErr w:type="gramStart"/>
+      <w:r>
+        <w:rPr>
+          <w:rFonts w:cs="Times New Roman"/>
+          <w:sz w:val="24"/>
+          <w:szCs w:val="24"/>
+        </w:rPr>
+        <w:t xml:space="preserve">{ </w:t>
       </w:r>
       <w:r>
         <w:rPr>
@@ -1662,6 +1977,7 @@
         </w:rPr>
         <w:t>ate</w:t>
       </w:r>
+      <w:proofErr w:type="gramEnd"/>
       <w:r>
         <w:rPr>
           <w:rFonts w:cs="Times New Roman"/>
@@ -1739,7 +2055,15 @@
         <w:tab/>
       </w:r>
       <w:r>
-        <w:t>{%p if defined('users[0].signature') %}</w:t>
+        <w:t xml:space="preserve">{%p if </w:t>
+      </w:r>
+      <w:proofErr w:type="gramStart"/>
+      <w:r>
+        <w:t>defined(</w:t>
+      </w:r>
+      <w:proofErr w:type="gramEnd"/>
+      <w:r>
+        <w:t>'users[0].signature') %}</w:t>
       </w:r>
     </w:p>
     <w:p>
@@ -1752,7 +2076,25 @@
           <w:sz w:val="24"/>
           <w:szCs w:val="24"/>
         </w:rPr>
-        <w:t>{{ users[0].signature }}</w:t>
+        <w:t>{</w:t>
+      </w:r>
+      <w:proofErr w:type="gramStart"/>
+      <w:r>
+        <w:rPr>
+          <w:rFonts w:cs="Times New Roman"/>
+          <w:sz w:val="24"/>
+          <w:szCs w:val="24"/>
+        </w:rPr>
+        <w:t>{ users</w:t>
+      </w:r>
+      <w:proofErr w:type="gramEnd"/>
+      <w:r>
+        <w:rPr>
+          <w:rFonts w:cs="Times New Roman"/>
+          <w:sz w:val="24"/>
+          <w:szCs w:val="24"/>
+        </w:rPr>
+        <w:t>[0].signature }}</w:t>
       </w:r>
       <w:r>
         <w:rPr>
@@ -1772,7 +2114,15 @@
         <w:br/>
       </w:r>
       <w:r>
-        <w:t>{%p endif %}</w:t>
+        <w:t xml:space="preserve">{%p </w:t>
+      </w:r>
+      <w:proofErr w:type="spellStart"/>
+      <w:r>
+        <w:t>endif</w:t>
+      </w:r>
+      <w:proofErr w:type="spellEnd"/>
+      <w:r>
+        <w:t xml:space="preserve"> %}</w:t>
       </w:r>
     </w:p>
     <w:p>
@@ -1873,7 +2223,25 @@
           <w:sz w:val="24"/>
           <w:szCs w:val="24"/>
         </w:rPr>
-        <w:t xml:space="preserve"> if address_secret %}</w:t>
+        <w:t xml:space="preserve"> if </w:t>
+      </w:r>
+      <w:proofErr w:type="spellStart"/>
+      <w:r>
+        <w:rPr>
+          <w:rFonts w:cs="Times New Roman"/>
+          <w:sz w:val="24"/>
+          <w:szCs w:val="24"/>
+        </w:rPr>
+        <w:t>address_secret</w:t>
+      </w:r>
+      <w:proofErr w:type="spellEnd"/>
+      <w:r>
+        <w:rPr>
+          <w:rFonts w:cs="Times New Roman"/>
+          <w:sz w:val="24"/>
+          <w:szCs w:val="24"/>
+        </w:rPr>
+        <w:t xml:space="preserve"> %}</w:t>
       </w:r>
     </w:p>
     <w:p>
@@ -1944,16 +2312,35 @@
           <w:sz w:val="24"/>
           <w:szCs w:val="24"/>
         </w:rPr>
-        <w:t xml:space="preserve">{{ </w:t>
-      </w:r>
-      <w:r>
-        <w:rPr>
-          <w:rFonts w:cs="Times New Roman"/>
-          <w:sz w:val="24"/>
-          <w:szCs w:val="24"/>
-        </w:rPr>
-        <w:t>users[0].</w:t>
-      </w:r>
+        <w:t>{</w:t>
+      </w:r>
+      <w:proofErr w:type="gramStart"/>
+      <w:r>
+        <w:rPr>
+          <w:rFonts w:cs="Times New Roman"/>
+          <w:sz w:val="24"/>
+          <w:szCs w:val="24"/>
+        </w:rPr>
+        <w:t xml:space="preserve">{ </w:t>
+      </w:r>
+      <w:r>
+        <w:rPr>
+          <w:rFonts w:cs="Times New Roman"/>
+          <w:sz w:val="24"/>
+          <w:szCs w:val="24"/>
+        </w:rPr>
+        <w:t>users</w:t>
+      </w:r>
+      <w:proofErr w:type="gramEnd"/>
+      <w:r>
+        <w:rPr>
+          <w:rFonts w:cs="Times New Roman"/>
+          <w:sz w:val="24"/>
+          <w:szCs w:val="24"/>
+        </w:rPr>
+        <w:t>[0].</w:t>
+      </w:r>
+      <w:proofErr w:type="spellStart"/>
       <w:r>
         <w:rPr>
           <w:rFonts w:cs="Times New Roman"/>
@@ -1968,7 +2355,16 @@
           <w:sz w:val="24"/>
           <w:szCs w:val="24"/>
         </w:rPr>
-        <w:t>_block()</w:t>
+        <w:t>_block</w:t>
+      </w:r>
+      <w:proofErr w:type="spellEnd"/>
+      <w:r>
+        <w:rPr>
+          <w:rFonts w:cs="Times New Roman"/>
+          <w:sz w:val="24"/>
+          <w:szCs w:val="24"/>
+        </w:rPr>
+        <w:t>()</w:t>
       </w:r>
       <w:r>
         <w:rPr>
@@ -2028,7 +2424,25 @@
           <w:sz w:val="24"/>
           <w:szCs w:val="24"/>
         </w:rPr>
-        <w:t xml:space="preserve"> endif %}</w:t>
+        <w:t xml:space="preserve"> </w:t>
+      </w:r>
+      <w:proofErr w:type="spellStart"/>
+      <w:r>
+        <w:rPr>
+          <w:rFonts w:cs="Times New Roman"/>
+          <w:sz w:val="24"/>
+          <w:szCs w:val="24"/>
+        </w:rPr>
+        <w:t>endif</w:t>
+      </w:r>
+      <w:proofErr w:type="spellEnd"/>
+      <w:r>
+        <w:rPr>
+          <w:rFonts w:cs="Times New Roman"/>
+          <w:sz w:val="24"/>
+          <w:szCs w:val="24"/>
+        </w:rPr>
+        <w:t xml:space="preserve"> %}</w:t>
       </w:r>
     </w:p>
     <w:p>
@@ -2054,7 +2468,16 @@
           <w:sz w:val="24"/>
           <w:szCs w:val="24"/>
         </w:rPr>
-        <w:t>if not address</w:t>
+        <w:t xml:space="preserve">if not </w:t>
+      </w:r>
+      <w:proofErr w:type="spellStart"/>
+      <w:r>
+        <w:rPr>
+          <w:rFonts w:cs="Times New Roman"/>
+          <w:sz w:val="24"/>
+          <w:szCs w:val="24"/>
+        </w:rPr>
+        <w:t>address</w:t>
       </w:r>
       <w:r>
         <w:rPr>
@@ -2072,14 +2495,7 @@
         </w:rPr>
         <w:t>secret</w:t>
       </w:r>
-      <w:r>
-        <w:rPr>
-          <w:rFonts w:cs="Times New Roman"/>
-          <w:sz w:val="24"/>
-          <w:szCs w:val="24"/>
-        </w:rPr>
-        <w:t xml:space="preserve"> or </w:t>
-      </w:r>
+      <w:proofErr w:type="spellEnd"/>
       <w:r>
         <w:rPr>
           <w:rFonts w:cs="Times New Roman"/>
@@ -2088,6 +2504,23 @@
         </w:rPr>
         <w:t xml:space="preserve"> </w:t>
       </w:r>
+      <w:proofErr w:type="gramStart"/>
+      <w:r>
+        <w:rPr>
+          <w:rFonts w:cs="Times New Roman"/>
+          <w:sz w:val="24"/>
+          <w:szCs w:val="24"/>
+        </w:rPr>
+        <w:t xml:space="preserve">or </w:t>
+      </w:r>
+      <w:r>
+        <w:rPr>
+          <w:rFonts w:cs="Times New Roman"/>
+          <w:sz w:val="24"/>
+          <w:szCs w:val="24"/>
+        </w:rPr>
+        <w:t xml:space="preserve"> </w:t>
+      </w:r>
       <w:r>
         <w:rPr>
           <w:rFonts w:cs="Times New Roman"/>
@@ -2096,6 +2529,8 @@
         </w:rPr>
         <w:t>(</w:t>
       </w:r>
+      <w:proofErr w:type="spellStart"/>
+      <w:proofErr w:type="gramEnd"/>
       <w:r>
         <w:rPr>
           <w:rFonts w:cs="Times New Roman"/>
@@ -2112,6 +2547,7 @@
         </w:rPr>
         <w:t>secret</w:t>
       </w:r>
+      <w:proofErr w:type="spellEnd"/>
       <w:r>
         <w:rPr>
           <w:rFonts w:cs="Times New Roman"/>
@@ -2126,8 +2562,18 @@
           <w:sz w:val="24"/>
           <w:szCs w:val="24"/>
         </w:rPr>
-        <w:t>not phone_number_secret</w:t>
-      </w:r>
+        <w:t xml:space="preserve">not </w:t>
+      </w:r>
+      <w:proofErr w:type="spellStart"/>
+      <w:r>
+        <w:rPr>
+          <w:rFonts w:cs="Times New Roman"/>
+          <w:sz w:val="24"/>
+          <w:szCs w:val="24"/>
+        </w:rPr>
+        <w:t>phone_number_secret</w:t>
+      </w:r>
+      <w:proofErr w:type="spellEnd"/>
       <w:r>
         <w:rPr>
           <w:rFonts w:cs="Times New Roman"/>
@@ -2160,16 +2606,35 @@
           <w:sz w:val="24"/>
           <w:szCs w:val="24"/>
         </w:rPr>
-        <w:t xml:space="preserve">{{ </w:t>
-      </w:r>
-      <w:r>
-        <w:rPr>
-          <w:rFonts w:cs="Times New Roman"/>
-          <w:sz w:val="24"/>
-          <w:szCs w:val="24"/>
-        </w:rPr>
-        <w:t>users[0].</w:t>
-      </w:r>
+        <w:t>{</w:t>
+      </w:r>
+      <w:proofErr w:type="gramStart"/>
+      <w:r>
+        <w:rPr>
+          <w:rFonts w:cs="Times New Roman"/>
+          <w:sz w:val="24"/>
+          <w:szCs w:val="24"/>
+        </w:rPr>
+        <w:t xml:space="preserve">{ </w:t>
+      </w:r>
+      <w:r>
+        <w:rPr>
+          <w:rFonts w:cs="Times New Roman"/>
+          <w:sz w:val="24"/>
+          <w:szCs w:val="24"/>
+        </w:rPr>
+        <w:t>users</w:t>
+      </w:r>
+      <w:proofErr w:type="gramEnd"/>
+      <w:r>
+        <w:rPr>
+          <w:rFonts w:cs="Times New Roman"/>
+          <w:sz w:val="24"/>
+          <w:szCs w:val="24"/>
+        </w:rPr>
+        <w:t>[0].</w:t>
+      </w:r>
+      <w:proofErr w:type="spellStart"/>
       <w:r>
         <w:rPr>
           <w:rFonts w:cs="Times New Roman"/>
@@ -2178,6 +2643,7 @@
         </w:rPr>
         <w:t>phone_number</w:t>
       </w:r>
+      <w:proofErr w:type="spellEnd"/>
       <w:r>
         <w:rPr>
           <w:rFonts w:cs="Times New Roman"/>
@@ -2202,7 +2668,25 @@
           <w:sz w:val="24"/>
           <w:szCs w:val="24"/>
         </w:rPr>
-        <w:t>{%p endif %}</w:t>
+        <w:t xml:space="preserve">{%p </w:t>
+      </w:r>
+      <w:proofErr w:type="spellStart"/>
+      <w:r>
+        <w:rPr>
+          <w:rFonts w:cs="Times New Roman"/>
+          <w:sz w:val="24"/>
+          <w:szCs w:val="24"/>
+        </w:rPr>
+        <w:t>endif</w:t>
+      </w:r>
+      <w:proofErr w:type="spellEnd"/>
+      <w:r>
+        <w:rPr>
+          <w:rFonts w:cs="Times New Roman"/>
+          <w:sz w:val="24"/>
+          <w:szCs w:val="24"/>
+        </w:rPr>
+        <w:t xml:space="preserve"> %}</w:t>
       </w:r>
     </w:p>
     <w:p>
@@ -2221,15 +2705,33 @@
           <w:sz w:val="24"/>
           <w:szCs w:val="24"/>
         </w:rPr>
-        <w:t xml:space="preserve">{{ </w:t>
-      </w:r>
-      <w:r>
-        <w:rPr>
-          <w:rFonts w:cs="Times New Roman"/>
-          <w:sz w:val="24"/>
-          <w:szCs w:val="24"/>
-        </w:rPr>
-        <w:t>users[0].</w:t>
+        <w:t>{</w:t>
+      </w:r>
+      <w:proofErr w:type="gramStart"/>
+      <w:r>
+        <w:rPr>
+          <w:rFonts w:cs="Times New Roman"/>
+          <w:sz w:val="24"/>
+          <w:szCs w:val="24"/>
+        </w:rPr>
+        <w:t xml:space="preserve">{ </w:t>
+      </w:r>
+      <w:r>
+        <w:rPr>
+          <w:rFonts w:cs="Times New Roman"/>
+          <w:sz w:val="24"/>
+          <w:szCs w:val="24"/>
+        </w:rPr>
+        <w:t>users</w:t>
+      </w:r>
+      <w:proofErr w:type="gramEnd"/>
+      <w:r>
+        <w:rPr>
+          <w:rFonts w:cs="Times New Roman"/>
+          <w:sz w:val="24"/>
+          <w:szCs w:val="24"/>
+        </w:rPr>
+        <w:t>[0].</w:t>
       </w:r>
       <w:r>
         <w:rPr>
@@ -2456,7 +2958,61 @@
                 <w:sz w:val="24"/>
                 <w:szCs w:val="24"/>
               </w:rPr>
-              <w:t>{%tr for docket_number in docket_number %}</w:t>
+              <w:t>{%</w:t>
+            </w:r>
+            <w:proofErr w:type="spellStart"/>
+            <w:r>
+              <w:rPr>
+                <w:rFonts w:cs="Times New Roman"/>
+                <w:sz w:val="24"/>
+                <w:szCs w:val="24"/>
+              </w:rPr>
+              <w:t>tr</w:t>
+            </w:r>
+            <w:proofErr w:type="spellEnd"/>
+            <w:r>
+              <w:rPr>
+                <w:rFonts w:cs="Times New Roman"/>
+                <w:sz w:val="24"/>
+                <w:szCs w:val="24"/>
+              </w:rPr>
+              <w:t xml:space="preserve"> for </w:t>
+            </w:r>
+            <w:proofErr w:type="spellStart"/>
+            <w:r>
+              <w:rPr>
+                <w:rFonts w:cs="Times New Roman"/>
+                <w:sz w:val="24"/>
+                <w:szCs w:val="24"/>
+              </w:rPr>
+              <w:t>docket_number</w:t>
+            </w:r>
+            <w:proofErr w:type="spellEnd"/>
+            <w:r>
+              <w:rPr>
+                <w:rFonts w:cs="Times New Roman"/>
+                <w:sz w:val="24"/>
+                <w:szCs w:val="24"/>
+              </w:rPr>
+              <w:t xml:space="preserve"> in </w:t>
+            </w:r>
+            <w:proofErr w:type="spellStart"/>
+            <w:r>
+              <w:rPr>
+                <w:rFonts w:cs="Times New Roman"/>
+                <w:sz w:val="24"/>
+                <w:szCs w:val="24"/>
+              </w:rPr>
+              <w:t>docket_number</w:t>
+            </w:r>
+            <w:proofErr w:type="spellEnd"/>
+            <w:r>
+              <w:rPr>
+                <w:rFonts w:cs="Times New Roman"/>
+                <w:sz w:val="24"/>
+                <w:szCs w:val="24"/>
+              </w:rPr>
+              <w:t xml:space="preserve"> %}</w:t>
             </w:r>
           </w:p>
         </w:tc>
@@ -2506,6 +3062,7 @@
               </w:rPr>
               <w:t xml:space="preserve">{{ </w:t>
             </w:r>
+            <w:proofErr w:type="spellStart"/>
             <w:r>
               <w:rPr>
                 <w:rFonts w:cs="Times New Roman"/>
@@ -2514,6 +3071,7 @@
               </w:rPr>
               <w:t>docket_number</w:t>
             </w:r>
+            <w:proofErr w:type="spellEnd"/>
             <w:r>
               <w:rPr>
                 <w:rFonts w:cs="Times New Roman"/>
@@ -2560,7 +3118,43 @@
                 <w:sz w:val="24"/>
                 <w:szCs w:val="24"/>
               </w:rPr>
-              <w:t>{%tr endfor %}</w:t>
+              <w:t>{%</w:t>
+            </w:r>
+            <w:proofErr w:type="spellStart"/>
+            <w:r>
+              <w:rPr>
+                <w:rFonts w:cs="Times New Roman"/>
+                <w:sz w:val="24"/>
+                <w:szCs w:val="24"/>
+              </w:rPr>
+              <w:t>tr</w:t>
+            </w:r>
+            <w:proofErr w:type="spellEnd"/>
+            <w:r>
+              <w:rPr>
+                <w:rFonts w:cs="Times New Roman"/>
+                <w:sz w:val="24"/>
+                <w:szCs w:val="24"/>
+              </w:rPr>
+              <w:t xml:space="preserve"> </w:t>
+            </w:r>
+            <w:proofErr w:type="spellStart"/>
+            <w:r>
+              <w:rPr>
+                <w:rFonts w:cs="Times New Roman"/>
+                <w:sz w:val="24"/>
+                <w:szCs w:val="24"/>
+              </w:rPr>
+              <w:t>endfor</w:t>
+            </w:r>
+            <w:proofErr w:type="spellEnd"/>
+            <w:r>
+              <w:rPr>
+                <w:rFonts w:cs="Times New Roman"/>
+                <w:sz w:val="24"/>
+                <w:szCs w:val="24"/>
+              </w:rPr>
+              <w:t xml:space="preserve"> %}</w:t>
             </w:r>
           </w:p>
         </w:tc>
@@ -2964,8 +3558,9 @@
           <w:szCs w:val="24"/>
           <w:u w:val="single"/>
         </w:rPr>
-        <w:t xml:space="preserve">{{ </w:t>
-      </w:r>
+        <w:t>{</w:t>
+      </w:r>
+      <w:proofErr w:type="gramStart"/>
       <w:r>
         <w:rPr>
           <w:rFonts w:cs="Times New Roman"/>
@@ -2976,7 +3571,7 @@
           <w:szCs w:val="24"/>
           <w:u w:val="single"/>
         </w:rPr>
-        <w:t>users[0].</w:t>
+        <w:t xml:space="preserve">{ </w:t>
       </w:r>
       <w:r>
         <w:rPr>
@@ -2988,8 +3583,9 @@
           <w:szCs w:val="24"/>
           <w:u w:val="single"/>
         </w:rPr>
-        <w:t>name.full</w:t>
-      </w:r>
+        <w:t>users</w:t>
+      </w:r>
+      <w:proofErr w:type="gramEnd"/>
       <w:r>
         <w:rPr>
           <w:rFonts w:cs="Times New Roman"/>
@@ -3000,7 +3596,7 @@
           <w:szCs w:val="24"/>
           <w:u w:val="single"/>
         </w:rPr>
-        <w:t>()</w:t>
+        <w:t>[0].</w:t>
       </w:r>
       <w:r>
         <w:rPr>
@@ -3012,7 +3608,7 @@
           <w:szCs w:val="24"/>
           <w:u w:val="single"/>
         </w:rPr>
-        <w:t xml:space="preserve"> }}</w:t>
+        <w:t>name.full</w:t>
       </w:r>
       <w:r>
         <w:rPr>
@@ -3024,12 +3620,9 @@
           <w:szCs w:val="24"/>
           <w:u w:val="single"/>
         </w:rPr>
-        <w:t>’s AFFIDAVIT IN SUPPORT OF</w:t>
-      </w:r>
-    </w:p>
-    <w:p>
-      <w:pPr>
-        <w:jc w:val="center"/>
+        <w:t>()</w:t>
+      </w:r>
+      <w:r>
         <w:rPr>
           <w:rFonts w:cs="Times New Roman"/>
           <w:b/>
@@ -3039,7 +3632,8 @@
           <w:szCs w:val="24"/>
           <w:u w:val="single"/>
         </w:rPr>
-      </w:pPr>
+        <w:t xml:space="preserve"> }}</w:t>
+      </w:r>
       <w:r>
         <w:rPr>
           <w:rFonts w:cs="Times New Roman"/>
@@ -3050,9 +3644,12 @@
           <w:szCs w:val="24"/>
           <w:u w:val="single"/>
         </w:rPr>
-        <w:t xml:space="preserve">Motion for </w:t>
-      </w:r>
-      <w:r>
+        <w:t>’s AFFIDAVIT IN SUPPORT OF</w:t>
+      </w:r>
+    </w:p>
+    <w:p>
+      <w:pPr>
+        <w:jc w:val="center"/>
         <w:rPr>
           <w:rFonts w:cs="Times New Roman"/>
           <w:b/>
@@ -3062,8 +3659,7 @@
           <w:szCs w:val="24"/>
           <w:u w:val="single"/>
         </w:rPr>
-        <w:t xml:space="preserve">{{ </w:t>
-      </w:r>
+      </w:pPr>
       <w:r>
         <w:rPr>
           <w:rFonts w:cs="Times New Roman"/>
@@ -3074,7 +3670,7 @@
           <w:szCs w:val="24"/>
           <w:u w:val="single"/>
         </w:rPr>
-        <w:t>opposing_party_role</w:t>
+        <w:t xml:space="preserve">Motion for </w:t>
       </w:r>
       <w:r>
         <w:rPr>
@@ -3086,8 +3682,9 @@
           <w:szCs w:val="24"/>
           <w:u w:val="single"/>
         </w:rPr>
-        <w:t xml:space="preserve"> }}</w:t>
-      </w:r>
+        <w:t>{</w:t>
+      </w:r>
+      <w:proofErr w:type="gramStart"/>
       <w:r>
         <w:rPr>
           <w:rFonts w:cs="Times New Roman"/>
@@ -3098,6 +3695,55 @@
           <w:szCs w:val="24"/>
           <w:u w:val="single"/>
         </w:rPr>
+        <w:t xml:space="preserve">{ </w:t>
+      </w:r>
+      <w:r>
+        <w:rPr>
+          <w:rFonts w:cs="Times New Roman"/>
+          <w:b/>
+          <w:bCs/>
+          <w:caps/>
+          <w:sz w:val="24"/>
+          <w:szCs w:val="24"/>
+          <w:u w:val="single"/>
+        </w:rPr>
+        <w:t>opposing</w:t>
+      </w:r>
+      <w:proofErr w:type="gramEnd"/>
+      <w:r>
+        <w:rPr>
+          <w:rFonts w:cs="Times New Roman"/>
+          <w:b/>
+          <w:bCs/>
+          <w:caps/>
+          <w:sz w:val="24"/>
+          <w:szCs w:val="24"/>
+          <w:u w:val="single"/>
+        </w:rPr>
+        <w:t>_party_role</w:t>
+      </w:r>
+      <w:r>
+        <w:rPr>
+          <w:rFonts w:cs="Times New Roman"/>
+          <w:b/>
+          <w:bCs/>
+          <w:caps/>
+          <w:sz w:val="24"/>
+          <w:szCs w:val="24"/>
+          <w:u w:val="single"/>
+        </w:rPr>
+        <w:t xml:space="preserve"> }}</w:t>
+      </w:r>
+      <w:r>
+        <w:rPr>
+          <w:rFonts w:cs="Times New Roman"/>
+          <w:b/>
+          <w:bCs/>
+          <w:caps/>
+          <w:sz w:val="24"/>
+          <w:szCs w:val="24"/>
+          <w:u w:val="single"/>
+        </w:rPr>
         <w:t xml:space="preserve"> to Vacate {% if married_to_opposing_party == True %} Marital {% endif %} Home</w:t>
       </w:r>
     </w:p>
@@ -3109,7 +3755,7 @@
           <w:szCs w:val="24"/>
         </w:rPr>
       </w:pPr>
-      <w:bookmarkStart w:id="1" w:name="_Hlk40093127"/>
+      <w:bookmarkStart w:id="0" w:name="_Hlk40093127"/>
     </w:p>
     <w:p>
       <w:pPr>
@@ -3133,7 +3779,27 @@
           <w:sz w:val="24"/>
           <w:szCs w:val="24"/>
         </w:rPr>
-        <w:t>{%p for paragraph in affidavit_reviewed.split("\r") %}</w:t>
+        <w:t xml:space="preserve">{%p for paragraph in </w:t>
+      </w:r>
+      <w:proofErr w:type="spellStart"/>
+      <w:r>
+        <w:rPr>
+          <w:rFonts w:cs="Times New Roman"/>
+          <w:color w:val="1D1C1D"/>
+          <w:sz w:val="24"/>
+          <w:szCs w:val="24"/>
+        </w:rPr>
+        <w:t>affidavit_reviewed.split</w:t>
+      </w:r>
+      <w:proofErr w:type="spellEnd"/>
+      <w:r>
+        <w:rPr>
+          <w:rFonts w:cs="Times New Roman"/>
+          <w:color w:val="1D1C1D"/>
+          <w:sz w:val="24"/>
+          <w:szCs w:val="24"/>
+        </w:rPr>
+        <w:t>("\r") %}</w:t>
       </w:r>
     </w:p>
     <w:p>
@@ -3226,7 +3892,27 @@
           <w:sz w:val="24"/>
           <w:szCs w:val="24"/>
         </w:rPr>
-        <w:t>{%p endif %}</w:t>
+        <w:t xml:space="preserve">{%p </w:t>
+      </w:r>
+      <w:proofErr w:type="spellStart"/>
+      <w:r>
+        <w:rPr>
+          <w:rFonts w:cs="Times New Roman"/>
+          <w:color w:val="1D1C1D"/>
+          <w:sz w:val="24"/>
+          <w:szCs w:val="24"/>
+        </w:rPr>
+        <w:t>endif</w:t>
+      </w:r>
+      <w:proofErr w:type="spellEnd"/>
+      <w:r>
+        <w:rPr>
+          <w:rFonts w:cs="Times New Roman"/>
+          <w:color w:val="1D1C1D"/>
+          <w:sz w:val="24"/>
+          <w:szCs w:val="24"/>
+        </w:rPr>
+        <w:t xml:space="preserve"> %}</w:t>
       </w:r>
     </w:p>
     <w:p>
@@ -3251,7 +3937,27 @@
           <w:sz w:val="24"/>
           <w:szCs w:val="24"/>
         </w:rPr>
-        <w:t>{%p endfor %}</w:t>
+        <w:t xml:space="preserve">{%p </w:t>
+      </w:r>
+      <w:proofErr w:type="spellStart"/>
+      <w:r>
+        <w:rPr>
+          <w:rFonts w:cs="Times New Roman"/>
+          <w:color w:val="1D1C1D"/>
+          <w:sz w:val="24"/>
+          <w:szCs w:val="24"/>
+        </w:rPr>
+        <w:t>endfor</w:t>
+      </w:r>
+      <w:proofErr w:type="spellEnd"/>
+      <w:r>
+        <w:rPr>
+          <w:rFonts w:cs="Times New Roman"/>
+          <w:color w:val="1D1C1D"/>
+          <w:sz w:val="24"/>
+          <w:szCs w:val="24"/>
+        </w:rPr>
+        <w:t xml:space="preserve"> %}</w:t>
       </w:r>
     </w:p>
     <w:p>
@@ -3280,7 +3986,25 @@
           <w:sz w:val="24"/>
           <w:szCs w:val="24"/>
         </w:rPr>
-        <w:t>Signed under the pains and penalties of perjury,</w:t>
+        <w:t xml:space="preserve">Signed under </w:t>
+      </w:r>
+      <w:r>
+        <w:rPr>
+          <w:rFonts w:cs="Times New Roman"/>
+          <w:sz w:val="24"/>
+          <w:szCs w:val="24"/>
+        </w:rPr>
+        <w:t>penalty</w:t>
+      </w:r>
+      <w:bookmarkStart w:id="1" w:name="_GoBack"/>
+      <w:bookmarkEnd w:id="1"/>
+      <w:r>
+        <w:rPr>
+          <w:rFonts w:cs="Times New Roman"/>
+          <w:sz w:val="24"/>
+          <w:szCs w:val="24"/>
+        </w:rPr>
+        <w:t xml:space="preserve"> of perjury,</w:t>
       </w:r>
     </w:p>
     <w:p>
@@ -3294,7 +4018,15 @@
     </w:p>
     <w:p>
       <w:r>
-        <w:t>{%p if defined('users[0].signature') %}</w:t>
+        <w:t xml:space="preserve">{%p if </w:t>
+      </w:r>
+      <w:proofErr w:type="gramStart"/>
+      <w:r>
+        <w:t>defined(</w:t>
+      </w:r>
+      <w:proofErr w:type="gramEnd"/>
+      <w:r>
+        <w:t>'users[0].signature') %}</w:t>
       </w:r>
     </w:p>
     <w:p>
@@ -3304,15 +4036,33 @@
           <w:sz w:val="24"/>
           <w:szCs w:val="24"/>
         </w:rPr>
-        <w:t xml:space="preserve">{{ </w:t>
-      </w:r>
-      <w:r>
-        <w:rPr>
-          <w:rFonts w:cs="Times New Roman"/>
-          <w:sz w:val="24"/>
-          <w:szCs w:val="24"/>
-        </w:rPr>
-        <w:t>users[0].</w:t>
+        <w:t>{</w:t>
+      </w:r>
+      <w:proofErr w:type="gramStart"/>
+      <w:r>
+        <w:rPr>
+          <w:rFonts w:cs="Times New Roman"/>
+          <w:sz w:val="24"/>
+          <w:szCs w:val="24"/>
+        </w:rPr>
+        <w:t xml:space="preserve">{ </w:t>
+      </w:r>
+      <w:r>
+        <w:rPr>
+          <w:rFonts w:cs="Times New Roman"/>
+          <w:sz w:val="24"/>
+          <w:szCs w:val="24"/>
+        </w:rPr>
+        <w:t>users</w:t>
+      </w:r>
+      <w:proofErr w:type="gramEnd"/>
+      <w:r>
+        <w:rPr>
+          <w:rFonts w:cs="Times New Roman"/>
+          <w:sz w:val="24"/>
+          <w:szCs w:val="24"/>
+        </w:rPr>
+        <w:t>[0].</w:t>
       </w:r>
       <w:r>
         <w:rPr>
@@ -3348,7 +4098,15 @@
         <w:br/>
       </w:r>
       <w:r>
-        <w:t>{%p endif %}</w:t>
+        <w:t xml:space="preserve">{%p </w:t>
+      </w:r>
+      <w:proofErr w:type="spellStart"/>
+      <w:r>
+        <w:t>endif</w:t>
+      </w:r>
+      <w:proofErr w:type="spellEnd"/>
+      <w:r>
+        <w:t xml:space="preserve"> %}</w:t>
       </w:r>
     </w:p>
     <w:p>
@@ -3384,23 +4142,51 @@
           <w:sz w:val="24"/>
           <w:szCs w:val="24"/>
         </w:rPr>
-        <w:t xml:space="preserve">{{ </w:t>
-      </w:r>
-      <w:r>
-        <w:rPr>
-          <w:rFonts w:cs="Times New Roman"/>
-          <w:sz w:val="24"/>
-          <w:szCs w:val="24"/>
-        </w:rPr>
-        <w:t>users[0].</w:t>
-      </w:r>
-      <w:r>
-        <w:rPr>
-          <w:rFonts w:cs="Times New Roman"/>
-          <w:sz w:val="24"/>
-          <w:szCs w:val="24"/>
-        </w:rPr>
-        <w:t>name.full()</w:t>
+        <w:t>{</w:t>
+      </w:r>
+      <w:proofErr w:type="gramStart"/>
+      <w:r>
+        <w:rPr>
+          <w:rFonts w:cs="Times New Roman"/>
+          <w:sz w:val="24"/>
+          <w:szCs w:val="24"/>
+        </w:rPr>
+        <w:t xml:space="preserve">{ </w:t>
+      </w:r>
+      <w:r>
+        <w:rPr>
+          <w:rFonts w:cs="Times New Roman"/>
+          <w:sz w:val="24"/>
+          <w:szCs w:val="24"/>
+        </w:rPr>
+        <w:t>users</w:t>
+      </w:r>
+      <w:proofErr w:type="gramEnd"/>
+      <w:r>
+        <w:rPr>
+          <w:rFonts w:cs="Times New Roman"/>
+          <w:sz w:val="24"/>
+          <w:szCs w:val="24"/>
+        </w:rPr>
+        <w:t>[0].</w:t>
+      </w:r>
+      <w:proofErr w:type="spellStart"/>
+      <w:r>
+        <w:rPr>
+          <w:rFonts w:cs="Times New Roman"/>
+          <w:sz w:val="24"/>
+          <w:szCs w:val="24"/>
+        </w:rPr>
+        <w:t>name.full</w:t>
+      </w:r>
+      <w:proofErr w:type="spellEnd"/>
+      <w:r>
+        <w:rPr>
+          <w:rFonts w:cs="Times New Roman"/>
+          <w:sz w:val="24"/>
+          <w:szCs w:val="24"/>
+        </w:rPr>
+        <w:t>()</w:t>
       </w:r>
       <w:r>
         <w:rPr>
@@ -3433,7 +4219,16 @@
           <w:sz w:val="24"/>
           <w:szCs w:val="24"/>
         </w:rPr>
-        <w:t xml:space="preserve">{{ </w:t>
+        <w:t>{</w:t>
+      </w:r>
+      <w:proofErr w:type="gramStart"/>
+      <w:r>
+        <w:rPr>
+          <w:rFonts w:cs="Times New Roman"/>
+          <w:sz w:val="24"/>
+          <w:szCs w:val="24"/>
+        </w:rPr>
+        <w:t xml:space="preserve">{ </w:t>
       </w:r>
       <w:r>
         <w:rPr>
@@ -3443,6 +4238,7 @@
         </w:rPr>
         <w:t>date</w:t>
       </w:r>
+      <w:proofErr w:type="gramEnd"/>
       <w:r>
         <w:rPr>
           <w:rFonts w:cs="Times New Roman"/>
@@ -3546,13 +4342,23 @@
         </w:rPr>
         <w:t>users[0].</w:t>
       </w:r>
-      <w:r>
-        <w:rPr>
-          <w:rFonts w:cs="Times New Roman"/>
-          <w:sz w:val="24"/>
-          <w:szCs w:val="24"/>
-        </w:rPr>
-        <w:t>name.full()</w:t>
+      <w:proofErr w:type="spellStart"/>
+      <w:r>
+        <w:rPr>
+          <w:rFonts w:cs="Times New Roman"/>
+          <w:sz w:val="24"/>
+          <w:szCs w:val="24"/>
+        </w:rPr>
+        <w:t>name.full</w:t>
+      </w:r>
+      <w:proofErr w:type="spellEnd"/>
+      <w:r>
+        <w:rPr>
+          <w:rFonts w:cs="Times New Roman"/>
+          <w:sz w:val="24"/>
+          <w:szCs w:val="24"/>
+        </w:rPr>
+        <w:t>()</w:t>
       </w:r>
       <w:r>
         <w:rPr>
@@ -3578,13 +4384,23 @@
         </w:rPr>
         <w:t xml:space="preserve">{{ </w:t>
       </w:r>
-      <w:r>
-        <w:rPr>
-          <w:rFonts w:cs="Times New Roman"/>
-          <w:sz w:val="24"/>
-          <w:szCs w:val="24"/>
-        </w:rPr>
-        <w:t>opposing_party.name.full()</w:t>
+      <w:proofErr w:type="spellStart"/>
+      <w:r>
+        <w:rPr>
+          <w:rFonts w:cs="Times New Roman"/>
+          <w:sz w:val="24"/>
+          <w:szCs w:val="24"/>
+        </w:rPr>
+        <w:t>opposing_party.name.full</w:t>
+      </w:r>
+      <w:proofErr w:type="spellEnd"/>
+      <w:r>
+        <w:rPr>
+          <w:rFonts w:cs="Times New Roman"/>
+          <w:sz w:val="24"/>
+          <w:szCs w:val="24"/>
+        </w:rPr>
+        <w:t>()</w:t>
       </w:r>
       <w:r>
         <w:rPr>
@@ -3600,7 +4416,25 @@
           <w:sz w:val="24"/>
           <w:szCs w:val="24"/>
         </w:rPr>
-        <w:t xml:space="preserve"> by first class mail to {% if opposing_party.has_counsel %} </w:t>
+        <w:t xml:space="preserve"> by first class mail to {% if </w:t>
+      </w:r>
+      <w:proofErr w:type="spellStart"/>
+      <w:r>
+        <w:rPr>
+          <w:rFonts w:cs="Times New Roman"/>
+          <w:sz w:val="24"/>
+          <w:szCs w:val="24"/>
+        </w:rPr>
+        <w:t>opposing_party.has_counsel</w:t>
+      </w:r>
+      <w:proofErr w:type="spellEnd"/>
+      <w:r>
+        <w:rPr>
+          <w:rFonts w:cs="Times New Roman"/>
+          <w:sz w:val="24"/>
+          <w:szCs w:val="24"/>
+        </w:rPr>
+        <w:t xml:space="preserve"> %} </w:t>
       </w:r>
       <w:r>
         <w:rPr>
@@ -3610,13 +4444,23 @@
         </w:rPr>
         <w:t xml:space="preserve">{{ </w:t>
       </w:r>
-      <w:r>
-        <w:rPr>
-          <w:rFonts w:cs="Times New Roman"/>
-          <w:sz w:val="24"/>
-          <w:szCs w:val="24"/>
-        </w:rPr>
-        <w:t>opposing_counsel.name.full()</w:t>
+      <w:proofErr w:type="spellStart"/>
+      <w:r>
+        <w:rPr>
+          <w:rFonts w:cs="Times New Roman"/>
+          <w:sz w:val="24"/>
+          <w:szCs w:val="24"/>
+        </w:rPr>
+        <w:t>opposing_counsel.name.full</w:t>
+      </w:r>
+      <w:proofErr w:type="spellEnd"/>
+      <w:r>
+        <w:rPr>
+          <w:rFonts w:cs="Times New Roman"/>
+          <w:sz w:val="24"/>
+          <w:szCs w:val="24"/>
+        </w:rPr>
+        <w:t>()</w:t>
       </w:r>
       <w:r>
         <w:rPr>
@@ -3642,6 +4486,7 @@
         </w:rPr>
         <w:t xml:space="preserve">{{ </w:t>
       </w:r>
+      <w:proofErr w:type="spellStart"/>
       <w:r>
         <w:rPr>
           <w:rFonts w:cs="Times New Roman"/>
@@ -3650,6 +4495,7 @@
         </w:rPr>
         <w:t>opposing_counsel.firm</w:t>
       </w:r>
+      <w:proofErr w:type="spellEnd"/>
       <w:r>
         <w:rPr>
           <w:rFonts w:cs="Times New Roman"/>
@@ -3674,13 +4520,23 @@
         </w:rPr>
         <w:t xml:space="preserve">{{ </w:t>
       </w:r>
-      <w:r>
-        <w:rPr>
-          <w:rFonts w:cs="Times New Roman"/>
-          <w:sz w:val="24"/>
-          <w:szCs w:val="24"/>
-        </w:rPr>
-        <w:t>opposing_counsel.address.on_one_line()</w:t>
+      <w:proofErr w:type="spellStart"/>
+      <w:r>
+        <w:rPr>
+          <w:rFonts w:cs="Times New Roman"/>
+          <w:sz w:val="24"/>
+          <w:szCs w:val="24"/>
+        </w:rPr>
+        <w:t>opposing_counsel.address.on_one_line</w:t>
+      </w:r>
+      <w:proofErr w:type="spellEnd"/>
+      <w:r>
+        <w:rPr>
+          <w:rFonts w:cs="Times New Roman"/>
+          <w:sz w:val="24"/>
+          <w:szCs w:val="24"/>
+        </w:rPr>
+        <w:t>()</w:t>
       </w:r>
       <w:r>
         <w:rPr>
@@ -3704,16 +4560,36 @@
           <w:sz w:val="24"/>
           <w:szCs w:val="24"/>
         </w:rPr>
-        <w:t xml:space="preserve">{{ </w:t>
-      </w:r>
-      <w:r>
-        <w:rPr>
-          <w:rFonts w:cs="Times New Roman"/>
-          <w:sz w:val="24"/>
-          <w:szCs w:val="24"/>
-        </w:rPr>
-        <w:t>opposing_party.address.on_one_line</w:t>
-      </w:r>
+        <w:t>{</w:t>
+      </w:r>
+      <w:proofErr w:type="gramStart"/>
+      <w:r>
+        <w:rPr>
+          <w:rFonts w:cs="Times New Roman"/>
+          <w:sz w:val="24"/>
+          <w:szCs w:val="24"/>
+        </w:rPr>
+        <w:t xml:space="preserve">{ </w:t>
+      </w:r>
+      <w:proofErr w:type="spellStart"/>
+      <w:r>
+        <w:rPr>
+          <w:rFonts w:cs="Times New Roman"/>
+          <w:sz w:val="24"/>
+          <w:szCs w:val="24"/>
+        </w:rPr>
+        <w:t>opposing</w:t>
+      </w:r>
+      <w:proofErr w:type="gramEnd"/>
+      <w:r>
+        <w:rPr>
+          <w:rFonts w:cs="Times New Roman"/>
+          <w:sz w:val="24"/>
+          <w:szCs w:val="24"/>
+        </w:rPr>
+        <w:t>_party.address.on_one_line</w:t>
+      </w:r>
+      <w:proofErr w:type="spellEnd"/>
       <w:r>
         <w:rPr>
           <w:rFonts w:cs="Times New Roman"/>
@@ -3750,7 +4626,15 @@
     </w:p>
     <w:p>
       <w:r>
-        <w:t>{%p if defined('users[0].signature') %}</w:t>
+        <w:t xml:space="preserve">{%p if </w:t>
+      </w:r>
+      <w:proofErr w:type="gramStart"/>
+      <w:r>
+        <w:t>defined(</w:t>
+      </w:r>
+      <w:proofErr w:type="gramEnd"/>
+      <w:r>
+        <w:t>'users[0].signature') %}</w:t>
       </w:r>
     </w:p>
     <w:p>
@@ -3760,7 +4644,25 @@
           <w:sz w:val="24"/>
           <w:szCs w:val="24"/>
         </w:rPr>
-        <w:t>{{ users[0].signature }}</w:t>
+        <w:t>{</w:t>
+      </w:r>
+      <w:proofErr w:type="gramStart"/>
+      <w:r>
+        <w:rPr>
+          <w:rFonts w:cs="Times New Roman"/>
+          <w:sz w:val="24"/>
+          <w:szCs w:val="24"/>
+        </w:rPr>
+        <w:t>{ users</w:t>
+      </w:r>
+      <w:proofErr w:type="gramEnd"/>
+      <w:r>
+        <w:rPr>
+          <w:rFonts w:cs="Times New Roman"/>
+          <w:sz w:val="24"/>
+          <w:szCs w:val="24"/>
+        </w:rPr>
+        <w:t>[0].signature }}</w:t>
       </w:r>
       <w:r>
         <w:rPr>
@@ -3780,7 +4682,15 @@
         <w:br/>
       </w:r>
       <w:r>
-        <w:t>{%p endif %}</w:t>
+        <w:t xml:space="preserve">{%p </w:t>
+      </w:r>
+      <w:proofErr w:type="spellStart"/>
+      <w:r>
+        <w:t>endif</w:t>
+      </w:r>
+      <w:proofErr w:type="spellEnd"/>
+      <w:r>
+        <w:t xml:space="preserve"> %}</w:t>
       </w:r>
     </w:p>
     <w:p/>
@@ -3800,6 +4710,7 @@
         </w:rPr>
         <w:t>Date: {</w:t>
       </w:r>
+      <w:proofErr w:type="gramStart"/>
       <w:r>
         <w:rPr>
           <w:rFonts w:cs="Times New Roman"/>
@@ -3816,6 +4727,7 @@
         </w:rPr>
         <w:t>date</w:t>
       </w:r>
+      <w:proofErr w:type="gramEnd"/>
       <w:r>
         <w:rPr>
           <w:rFonts w:cs="Times New Roman"/>
@@ -3848,8 +4760,18 @@
           <w:sz w:val="24"/>
           <w:szCs w:val="24"/>
         </w:rPr>
-        <w:t>{% endif</w:t>
-      </w:r>
+        <w:t xml:space="preserve">{% </w:t>
+      </w:r>
+      <w:proofErr w:type="spellStart"/>
+      <w:r>
+        <w:rPr>
+          <w:rFonts w:cs="Times New Roman"/>
+          <w:sz w:val="24"/>
+          <w:szCs w:val="24"/>
+        </w:rPr>
+        <w:t>endif</w:t>
+      </w:r>
+      <w:proofErr w:type="spellEnd"/>
       <w:r>
         <w:rPr>
           <w:rFonts w:cs="Times New Roman"/>
@@ -3898,7 +4820,25 @@
           <w:sz w:val="24"/>
           <w:szCs w:val="24"/>
         </w:rPr>
-        <w:t>{% endif %}</w:t>
+        <w:t xml:space="preserve">{% </w:t>
+      </w:r>
+      <w:proofErr w:type="spellStart"/>
+      <w:r>
+        <w:rPr>
+          <w:rFonts w:cs="Times New Roman"/>
+          <w:sz w:val="24"/>
+          <w:szCs w:val="24"/>
+        </w:rPr>
+        <w:t>endif</w:t>
+      </w:r>
+      <w:proofErr w:type="spellEnd"/>
+      <w:r>
+        <w:rPr>
+          <w:rFonts w:cs="Times New Roman"/>
+          <w:sz w:val="24"/>
+          <w:szCs w:val="24"/>
+        </w:rPr>
+        <w:t xml:space="preserve"> %}</w:t>
       </w:r>
     </w:p>
     <w:p>
@@ -3919,7 +4859,7 @@
         </w:rPr>
       </w:pPr>
     </w:p>
-    <w:bookmarkEnd w:id="1"/>
+    <w:bookmarkEnd w:id="0"/>
     <w:p>
       <w:pPr>
         <w:rPr>
@@ -3941,7 +4881,7 @@
 </file>
 
 <file path=word/endnotes.xml><?xml version="1.0" encoding="utf-8"?>
-<w:endnotes xmlns:wpc="http://schemas.microsoft.com/office/word/2010/wordprocessingCanvas" xmlns:cx="http://schemas.microsoft.com/office/drawing/2014/chartex" xmlns:cx1="http://schemas.microsoft.com/office/drawing/2015/9/8/chartex" xmlns:mc="http://schemas.openxmlformats.org/markup-compatibility/2006" xmlns:o="urn:schemas-microsoft-com:office:office" xmlns:r="http://schemas.openxmlformats.org/officeDocument/2006/relationships" xmlns:m="http://schemas.openxmlformats.org/officeDocument/2006/math" xmlns:v="urn:schemas-microsoft-com:vml" xmlns:wp14="http://schemas.microsoft.com/office/word/2010/wordprocessingDrawing" xmlns:wp="http://schemas.openxmlformats.org/drawingml/2006/wordprocessingDrawing" xmlns:w10="urn:schemas-microsoft-com:office:word" xmlns:w="http://schemas.openxmlformats.org/wordprocessingml/2006/main" xmlns:w14="http://schemas.microsoft.com/office/word/2010/wordml" xmlns:w15="http://schemas.microsoft.com/office/word/2012/wordml" xmlns:w16se="http://schemas.microsoft.com/office/word/2015/wordml/symex" xmlns:wpg="http://schemas.microsoft.com/office/word/2010/wordprocessingGroup" xmlns:wpi="http://schemas.microsoft.com/office/word/2010/wordprocessingInk" xmlns:wne="http://schemas.microsoft.com/office/word/2006/wordml" xmlns:wps="http://schemas.microsoft.com/office/word/2010/wordprocessingShape" mc:Ignorable="w14 w15 w16se wp14">
+<w:endnotes xmlns:wpc="http://schemas.microsoft.com/office/word/2010/wordprocessingCanvas" xmlns:mc="http://schemas.openxmlformats.org/markup-compatibility/2006" xmlns:o="urn:schemas-microsoft-com:office:office" xmlns:r="http://schemas.openxmlformats.org/officeDocument/2006/relationships" xmlns:m="http://schemas.openxmlformats.org/officeDocument/2006/math" xmlns:v="urn:schemas-microsoft-com:vml" xmlns:wp14="http://schemas.microsoft.com/office/word/2010/wordprocessingDrawing" xmlns:wp="http://schemas.openxmlformats.org/drawingml/2006/wordprocessingDrawing" xmlns:w10="urn:schemas-microsoft-com:office:word" xmlns:w="http://schemas.openxmlformats.org/wordprocessingml/2006/main" xmlns:w14="http://schemas.microsoft.com/office/word/2010/wordml" xmlns:wpg="http://schemas.microsoft.com/office/word/2010/wordprocessingGroup" xmlns:wpi="http://schemas.microsoft.com/office/word/2010/wordprocessingInk" xmlns:wne="http://schemas.microsoft.com/office/word/2006/wordml" xmlns:wps="http://schemas.microsoft.com/office/word/2010/wordprocessingShape" mc:Ignorable="w14 wp14">
   <w:endnote w:type="separator" w:id="-1">
     <w:p>
       <w:r>
@@ -3960,7 +4900,7 @@
 </file>
 
 <file path=word/footnotes.xml><?xml version="1.0" encoding="utf-8"?>
-<w:footnotes xmlns:wpc="http://schemas.microsoft.com/office/word/2010/wordprocessingCanvas" xmlns:cx="http://schemas.microsoft.com/office/drawing/2014/chartex" xmlns:cx1="http://schemas.microsoft.com/office/drawing/2015/9/8/chartex" xmlns:mc="http://schemas.openxmlformats.org/markup-compatibility/2006" xmlns:o="urn:schemas-microsoft-com:office:office" xmlns:r="http://schemas.openxmlformats.org/officeDocument/2006/relationships" xmlns:m="http://schemas.openxmlformats.org/officeDocument/2006/math" xmlns:v="urn:schemas-microsoft-com:vml" xmlns:wp14="http://schemas.microsoft.com/office/word/2010/wordprocessingDrawing" xmlns:wp="http://schemas.openxmlformats.org/drawingml/2006/wordprocessingDrawing" xmlns:w10="urn:schemas-microsoft-com:office:word" xmlns:w="http://schemas.openxmlformats.org/wordprocessingml/2006/main" xmlns:w14="http://schemas.microsoft.com/office/word/2010/wordml" xmlns:w15="http://schemas.microsoft.com/office/word/2012/wordml" xmlns:w16se="http://schemas.microsoft.com/office/word/2015/wordml/symex" xmlns:wpg="http://schemas.microsoft.com/office/word/2010/wordprocessingGroup" xmlns:wpi="http://schemas.microsoft.com/office/word/2010/wordprocessingInk" xmlns:wne="http://schemas.microsoft.com/office/word/2006/wordml" xmlns:wps="http://schemas.microsoft.com/office/word/2010/wordprocessingShape" mc:Ignorable="w14 w15 w16se wp14">
+<w:footnotes xmlns:wpc="http://schemas.microsoft.com/office/word/2010/wordprocessingCanvas" xmlns:mc="http://schemas.openxmlformats.org/markup-compatibility/2006" xmlns:o="urn:schemas-microsoft-com:office:office" xmlns:r="http://schemas.openxmlformats.org/officeDocument/2006/relationships" xmlns:m="http://schemas.openxmlformats.org/officeDocument/2006/math" xmlns:v="urn:schemas-microsoft-com:vml" xmlns:wp14="http://schemas.microsoft.com/office/word/2010/wordprocessingDrawing" xmlns:wp="http://schemas.openxmlformats.org/drawingml/2006/wordprocessingDrawing" xmlns:w10="urn:schemas-microsoft-com:office:word" xmlns:w="http://schemas.openxmlformats.org/wordprocessingml/2006/main" xmlns:w14="http://schemas.microsoft.com/office/word/2010/wordml" xmlns:wpg="http://schemas.microsoft.com/office/word/2010/wordprocessingGroup" xmlns:wpi="http://schemas.microsoft.com/office/word/2010/wordprocessingInk" xmlns:wne="http://schemas.microsoft.com/office/word/2006/wordml" xmlns:wps="http://schemas.microsoft.com/office/word/2010/wordprocessingShape" mc:Ignorable="w14 wp14">
   <w:footnote w:type="separator" w:id="-1">
     <w:p>
       <w:r>
@@ -3979,8 +4919,8 @@
 </file>
 
 <file path=word/numbering.xml><?xml version="1.0" encoding="utf-8"?>
-<w:numbering xmlns:wpc="http://schemas.microsoft.com/office/word/2010/wordprocessingCanvas" xmlns:cx="http://schemas.microsoft.com/office/drawing/2014/chartex" xmlns:cx1="http://schemas.microsoft.com/office/drawing/2015/9/8/chartex" xmlns:mc="http://schemas.openxmlformats.org/markup-compatibility/2006" xmlns:o="urn:schemas-microsoft-com:office:office" xmlns:r="http://schemas.openxmlformats.org/officeDocument/2006/relationships" xmlns:m="http://schemas.openxmlformats.org/officeDocument/2006/math" xmlns:v="urn:schemas-microsoft-com:vml" xmlns:wp14="http://schemas.microsoft.com/office/word/2010/wordprocessingDrawing" xmlns:wp="http://schemas.openxmlformats.org/drawingml/2006/wordprocessingDrawing" xmlns:w10="urn:schemas-microsoft-com:office:word" xmlns:w="http://schemas.openxmlformats.org/wordprocessingml/2006/main" xmlns:w14="http://schemas.microsoft.com/office/word/2010/wordml" xmlns:w15="http://schemas.microsoft.com/office/word/2012/wordml" xmlns:w16se="http://schemas.microsoft.com/office/word/2015/wordml/symex" xmlns:wpg="http://schemas.microsoft.com/office/word/2010/wordprocessingGroup" xmlns:wpi="http://schemas.microsoft.com/office/word/2010/wordprocessingInk" xmlns:wne="http://schemas.microsoft.com/office/word/2006/wordml" xmlns:wps="http://schemas.microsoft.com/office/word/2010/wordprocessingShape" mc:Ignorable="w14 w15 w16se wp14">
-  <w:abstractNum w:abstractNumId="0" w15:restartNumberingAfterBreak="0">
+<w:numbering xmlns:wpc="http://schemas.microsoft.com/office/word/2010/wordprocessingCanvas" xmlns:mc="http://schemas.openxmlformats.org/markup-compatibility/2006" xmlns:o="urn:schemas-microsoft-com:office:office" xmlns:r="http://schemas.openxmlformats.org/officeDocument/2006/relationships" xmlns:m="http://schemas.openxmlformats.org/officeDocument/2006/math" xmlns:v="urn:schemas-microsoft-com:vml" xmlns:wp14="http://schemas.microsoft.com/office/word/2010/wordprocessingDrawing" xmlns:wp="http://schemas.openxmlformats.org/drawingml/2006/wordprocessingDrawing" xmlns:w10="urn:schemas-microsoft-com:office:word" xmlns:w="http://schemas.openxmlformats.org/wordprocessingml/2006/main" xmlns:w14="http://schemas.microsoft.com/office/word/2010/wordml" xmlns:wpg="http://schemas.microsoft.com/office/word/2010/wordprocessingGroup" xmlns:wpi="http://schemas.microsoft.com/office/word/2010/wordprocessingInk" xmlns:wne="http://schemas.microsoft.com/office/word/2006/wordml" xmlns:wps="http://schemas.microsoft.com/office/word/2010/wordprocessingShape" mc:Ignorable="w14 wp14">
+  <w:abstractNum w:abstractNumId="0">
     <w:nsid w:val="FFFFFF7C"/>
     <w:multiLevelType w:val="singleLevel"/>
     <w:tmpl w:val="563A6A1A"/>
@@ -3998,7 +4938,7 @@
       </w:pPr>
     </w:lvl>
   </w:abstractNum>
-  <w:abstractNum w:abstractNumId="1" w15:restartNumberingAfterBreak="0">
+  <w:abstractNum w:abstractNumId="1">
     <w:nsid w:val="FFFFFF7D"/>
     <w:multiLevelType w:val="singleLevel"/>
     <w:tmpl w:val="EA78A110"/>
@@ -4016,7 +4956,7 @@
       </w:pPr>
     </w:lvl>
   </w:abstractNum>
-  <w:abstractNum w:abstractNumId="2" w15:restartNumberingAfterBreak="0">
+  <w:abstractNum w:abstractNumId="2">
     <w:nsid w:val="FFFFFF7E"/>
     <w:multiLevelType w:val="singleLevel"/>
     <w:tmpl w:val="95C66A48"/>
@@ -4034,7 +4974,7 @@
       </w:pPr>
     </w:lvl>
   </w:abstractNum>
-  <w:abstractNum w:abstractNumId="3" w15:restartNumberingAfterBreak="0">
+  <w:abstractNum w:abstractNumId="3">
     <w:nsid w:val="FFFFFF7F"/>
     <w:multiLevelType w:val="singleLevel"/>
     <w:tmpl w:val="B6A6ABB4"/>
@@ -4051,7 +4991,7 @@
       </w:pPr>
     </w:lvl>
   </w:abstractNum>
-  <w:abstractNum w:abstractNumId="4" w15:restartNumberingAfterBreak="0">
+  <w:abstractNum w:abstractNumId="4">
     <w:nsid w:val="FFFFFF80"/>
     <w:multiLevelType w:val="singleLevel"/>
     <w:tmpl w:val="0EC643E8"/>
@@ -4072,7 +5012,7 @@
       </w:rPr>
     </w:lvl>
   </w:abstractNum>
-  <w:abstractNum w:abstractNumId="5" w15:restartNumberingAfterBreak="0">
+  <w:abstractNum w:abstractNumId="5">
     <w:nsid w:val="FFFFFF81"/>
     <w:multiLevelType w:val="singleLevel"/>
     <w:tmpl w:val="F46467FE"/>
@@ -4093,7 +5033,7 @@
       </w:rPr>
     </w:lvl>
   </w:abstractNum>
-  <w:abstractNum w:abstractNumId="6" w15:restartNumberingAfterBreak="0">
+  <w:abstractNum w:abstractNumId="6">
     <w:nsid w:val="FFFFFF82"/>
     <w:multiLevelType w:val="singleLevel"/>
     <w:tmpl w:val="5C8E3290"/>
@@ -4114,7 +5054,7 @@
       </w:rPr>
     </w:lvl>
   </w:abstractNum>
-  <w:abstractNum w:abstractNumId="7" w15:restartNumberingAfterBreak="0">
+  <w:abstractNum w:abstractNumId="7">
     <w:nsid w:val="FFFFFF83"/>
     <w:multiLevelType w:val="singleLevel"/>
     <w:tmpl w:val="77F0B5D8"/>
@@ -4135,7 +5075,7 @@
       </w:rPr>
     </w:lvl>
   </w:abstractNum>
-  <w:abstractNum w:abstractNumId="8" w15:restartNumberingAfterBreak="0">
+  <w:abstractNum w:abstractNumId="8">
     <w:nsid w:val="FFFFFF88"/>
     <w:multiLevelType w:val="singleLevel"/>
     <w:tmpl w:val="BA3E5504"/>
@@ -4152,7 +5092,7 @@
       </w:pPr>
     </w:lvl>
   </w:abstractNum>
-  <w:abstractNum w:abstractNumId="9" w15:restartNumberingAfterBreak="0">
+  <w:abstractNum w:abstractNumId="9">
     <w:nsid w:val="FFFFFF89"/>
     <w:multiLevelType w:val="singleLevel"/>
     <w:tmpl w:val="38C68DFE"/>
@@ -4173,7 +5113,7 @@
       </w:rPr>
     </w:lvl>
   </w:abstractNum>
-  <w:abstractNum w:abstractNumId="10" w15:restartNumberingAfterBreak="0">
+  <w:abstractNum w:abstractNumId="10">
     <w:nsid w:val="360C2752"/>
     <w:multiLevelType w:val="hybridMultilevel"/>
     <w:tmpl w:val="2FBE11F0"/>
@@ -4262,7 +5202,7 @@
       </w:pPr>
     </w:lvl>
   </w:abstractNum>
-  <w:abstractNum w:abstractNumId="11" w15:restartNumberingAfterBreak="0">
+  <w:abstractNum w:abstractNumId="11">
     <w:nsid w:val="3C205094"/>
     <w:multiLevelType w:val="multilevel"/>
     <w:tmpl w:val="1E6EDEBA"/>
@@ -4375,7 +5315,7 @@
       </w:pPr>
     </w:lvl>
   </w:abstractNum>
-  <w:abstractNum w:abstractNumId="12" w15:restartNumberingAfterBreak="0">
+  <w:abstractNum w:abstractNumId="12">
     <w:nsid w:val="59A13147"/>
     <w:multiLevelType w:val="hybridMultilevel"/>
     <w:tmpl w:val="9612A864"/>
@@ -4464,7 +5404,7 @@
       </w:pPr>
     </w:lvl>
   </w:abstractNum>
-  <w:abstractNum w:abstractNumId="13" w15:restartNumberingAfterBreak="0">
+  <w:abstractNum w:abstractNumId="13">
     <w:nsid w:val="65327644"/>
     <w:multiLevelType w:val="multilevel"/>
     <w:tmpl w:val="F8CEBB30"/>
@@ -4636,7 +5576,7 @@
       </w:rPr>
     </w:lvl>
   </w:abstractNum>
-  <w:abstractNum w:abstractNumId="14" w15:restartNumberingAfterBreak="0">
+  <w:abstractNum w:abstractNumId="14">
     <w:nsid w:val="6E754A73"/>
     <w:multiLevelType w:val="hybridMultilevel"/>
     <w:tmpl w:val="67A6CA04"/>
@@ -4726,7 +5666,7 @@
       </w:pPr>
     </w:lvl>
   </w:abstractNum>
-  <w:abstractNum w:abstractNumId="15" w15:restartNumberingAfterBreak="0">
+  <w:abstractNum w:abstractNumId="15">
     <w:nsid w:val="7B06699F"/>
     <w:multiLevelType w:val="multilevel"/>
     <w:tmpl w:val="9C340CC6"/>
@@ -4843,7 +5783,7 @@
       </w:pPr>
     </w:lvl>
   </w:abstractNum>
-  <w:abstractNum w:abstractNumId="16" w15:restartNumberingAfterBreak="0">
+  <w:abstractNum w:abstractNumId="16">
     <w:nsid w:val="7BBA5B5E"/>
     <w:multiLevelType w:val="multilevel"/>
     <w:tmpl w:val="DF30B1EA"/>
@@ -5089,7 +6029,7 @@
 </file>
 
 <file path=word/styles.xml><?xml version="1.0" encoding="utf-8"?>
-<w:styles xmlns:mc="http://schemas.openxmlformats.org/markup-compatibility/2006" xmlns:r="http://schemas.openxmlformats.org/officeDocument/2006/relationships" xmlns:w="http://schemas.openxmlformats.org/wordprocessingml/2006/main" xmlns:w14="http://schemas.microsoft.com/office/word/2010/wordml" xmlns:w15="http://schemas.microsoft.com/office/word/2012/wordml" xmlns:w16se="http://schemas.microsoft.com/office/word/2015/wordml/symex" mc:Ignorable="w14 w15 w16se">
+<w:styles xmlns:mc="http://schemas.openxmlformats.org/markup-compatibility/2006" xmlns:r="http://schemas.openxmlformats.org/officeDocument/2006/relationships" xmlns:w="http://schemas.openxmlformats.org/wordprocessingml/2006/main" xmlns:w14="http://schemas.microsoft.com/office/word/2010/wordml" mc:Ignorable="w14">
   <w:docDefaults>
     <w:rPrDefault>
       <w:rPr>
@@ -5099,7 +6039,7 @@
     </w:rPrDefault>
     <w:pPrDefault/>
   </w:docDefaults>
-  <w:latentStyles w:defLockedState="0" w:defUIPriority="0" w:defSemiHidden="0" w:defUnhideWhenUsed="0" w:defQFormat="0" w:count="371">
+  <w:latentStyles w:defLockedState="0" w:defUIPriority="0" w:defSemiHidden="0" w:defUnhideWhenUsed="0" w:defQFormat="0" w:count="267">
     <w:lsdException w:name="Normal" w:qFormat="1"/>
     <w:lsdException w:name="heading 1" w:qFormat="1"/>
     <w:lsdException w:name="heading 2" w:qFormat="1"/>
@@ -5271,110 +6211,6 @@
     <w:lsdException w:name="Book Title" w:uiPriority="33" w:qFormat="1"/>
     <w:lsdException w:name="Bibliography" w:semiHidden="1" w:uiPriority="37" w:unhideWhenUsed="1"/>
     <w:lsdException w:name="TOC Heading" w:semiHidden="1" w:uiPriority="39" w:unhideWhenUsed="1" w:qFormat="1"/>
-    <w:lsdException w:name="Plain Table 1" w:uiPriority="41"/>
-    <w:lsdException w:name="Plain Table 2" w:uiPriority="42"/>
-    <w:lsdException w:name="Plain Table 3" w:uiPriority="43"/>
-    <w:lsdException w:name="Plain Table 4" w:uiPriority="44"/>
-    <w:lsdException w:name="Plain Table 5" w:uiPriority="45"/>
-    <w:lsdException w:name="Grid Table Light" w:uiPriority="40"/>
-    <w:lsdException w:name="Grid Table 1 Light" w:uiPriority="46"/>
-    <w:lsdException w:name="Grid Table 2" w:uiPriority="47"/>
-    <w:lsdException w:name="Grid Table 3" w:uiPriority="48"/>
-    <w:lsdException w:name="Grid Table 4" w:uiPriority="49"/>
-    <w:lsdException w:name="Grid Table 5 Dark" w:uiPriority="50"/>
-    <w:lsdException w:name="Grid Table 6 Colorful" w:uiPriority="51"/>
-    <w:lsdException w:name="Grid Table 7 Colorful" w:uiPriority="52"/>
-    <w:lsdException w:name="Grid Table 1 Light Accent 1" w:uiPriority="46"/>
-    <w:lsdException w:name="Grid Table 2 Accent 1" w:uiPriority="47"/>
-    <w:lsdException w:name="Grid Table 3 Accent 1" w:uiPriority="48"/>
-    <w:lsdException w:name="Grid Table 4 Accent 1" w:uiPriority="49"/>
-    <w:lsdException w:name="Grid Table 5 Dark Accent 1" w:uiPriority="50"/>
-    <w:lsdException w:name="Grid Table 6 Colorful Accent 1" w:uiPriority="51"/>
-    <w:lsdException w:name="Grid Table 7 Colorful Accent 1" w:uiPriority="52"/>
-    <w:lsdException w:name="Grid Table 1 Light Accent 2" w:uiPriority="46"/>
-    <w:lsdException w:name="Grid Table 2 Accent 2" w:uiPriority="47"/>
-    <w:lsdException w:name="Grid Table 3 Accent 2" w:uiPriority="48"/>
-    <w:lsdException w:name="Grid Table 4 Accent 2" w:uiPriority="49"/>
-    <w:lsdException w:name="Grid Table 5 Dark Accent 2" w:uiPriority="50"/>
-    <w:lsdException w:name="Grid Table 6 Colorful Accent 2" w:uiPriority="51"/>
-    <w:lsdException w:name="Grid Table 7 Colorful Accent 2" w:uiPriority="52"/>
-    <w:lsdException w:name="Grid Table 1 Light Accent 3" w:uiPriority="46"/>
-    <w:lsdException w:name="Grid Table 2 Accent 3" w:uiPriority="47"/>
-    <w:lsdException w:name="Grid Table 3 Accent 3" w:uiPriority="48"/>
-    <w:lsdException w:name="Grid Table 4 Accent 3" w:uiPriority="49"/>
-    <w:lsdException w:name="Grid Table 5 Dark Accent 3" w:uiPriority="50"/>
-    <w:lsdException w:name="Grid Table 6 Colorful Accent 3" w:uiPriority="51"/>
-    <w:lsdException w:name="Grid Table 7 Colorful Accent 3" w:uiPriority="52"/>
-    <w:lsdException w:name="Grid Table 1 Light Accent 4" w:uiPriority="46"/>
-    <w:lsdException w:name="Grid Table 2 Accent 4" w:uiPriority="47"/>
-    <w:lsdException w:name="Grid Table 3 Accent 4" w:uiPriority="48"/>
-    <w:lsdException w:name="Grid Table 4 Accent 4" w:uiPriority="49"/>
-    <w:lsdException w:name="Grid Table 5 Dark Accent 4" w:uiPriority="50"/>
-    <w:lsdException w:name="Grid Table 6 Colorful Accent 4" w:uiPriority="51"/>
-    <w:lsdException w:name="Grid Table 7 Colorful Accent 4" w:uiPriority="52"/>
-    <w:lsdException w:name="Grid Table 1 Light Accent 5" w:uiPriority="46"/>
-    <w:lsdException w:name="Grid Table 2 Accent 5" w:uiPriority="47"/>
-    <w:lsdException w:name="Grid Table 3 Accent 5" w:uiPriority="48"/>
-    <w:lsdException w:name="Grid Table 4 Accent 5" w:uiPriority="49"/>
-    <w:lsdException w:name="Grid Table 5 Dark Accent 5" w:uiPriority="50"/>
-    <w:lsdException w:name="Grid Table 6 Colorful Accent 5" w:uiPriority="51"/>
-    <w:lsdException w:name="Grid Table 7 Colorful Accent 5" w:uiPriority="52"/>
-    <w:lsdException w:name="Grid Table 1 Light Accent 6" w:uiPriority="46"/>
-    <w:lsdException w:name="Grid Table 2 Accent 6" w:uiPriority="47"/>
-    <w:lsdException w:name="Grid Table 3 Accent 6" w:uiPriority="48"/>
-    <w:lsdException w:name="Grid Table 4 Accent 6" w:uiPriority="49"/>
-    <w:lsdException w:name="Grid Table 5 Dark Accent 6" w:uiPriority="50"/>
-    <w:lsdException w:name="Grid Table 6 Colorful Accent 6" w:uiPriority="51"/>
-    <w:lsdException w:name="Grid Table 7 Colorful Accent 6" w:uiPriority="52"/>
-    <w:lsdException w:name="List Table 1 Light" w:uiPriority="46"/>
-    <w:lsdException w:name="List Table 2" w:uiPriority="47"/>
-    <w:lsdException w:name="List Table 3" w:uiPriority="48"/>
-    <w:lsdException w:name="List Table 4" w:uiPriority="49"/>
-    <w:lsdException w:name="List Table 5 Dark" w:uiPriority="50"/>
-    <w:lsdException w:name="List Table 6 Colorful" w:uiPriority="51"/>
-    <w:lsdException w:name="List Table 7 Colorful" w:uiPriority="52"/>
-    <w:lsdException w:name="List Table 1 Light Accent 1" w:uiPriority="46"/>
-    <w:lsdException w:name="List Table 2 Accent 1" w:uiPriority="47"/>
-    <w:lsdException w:name="List Table 3 Accent 1" w:uiPriority="48"/>
-    <w:lsdException w:name="List Table 4 Accent 1" w:uiPriority="49"/>
-    <w:lsdException w:name="List Table 5 Dark Accent 1" w:uiPriority="50"/>
-    <w:lsdException w:name="List Table 6 Colorful Accent 1" w:uiPriority="51"/>
-    <w:lsdException w:name="List Table 7 Colorful Accent 1" w:uiPriority="52"/>
-    <w:lsdException w:name="List Table 1 Light Accent 2" w:uiPriority="46"/>
-    <w:lsdException w:name="List Table 2 Accent 2" w:uiPriority="47"/>
-    <w:lsdException w:name="List Table 3 Accent 2" w:uiPriority="48"/>
-    <w:lsdException w:name="List Table 4 Accent 2" w:uiPriority="49"/>
-    <w:lsdException w:name="List Table 5 Dark Accent 2" w:uiPriority="50"/>
-    <w:lsdException w:name="List Table 6 Colorful Accent 2" w:uiPriority="51"/>
-    <w:lsdException w:name="List Table 7 Colorful Accent 2" w:uiPriority="52"/>
-    <w:lsdException w:name="List Table 1 Light Accent 3" w:uiPriority="46"/>
-    <w:lsdException w:name="List Table 2 Accent 3" w:uiPriority="47"/>
-    <w:lsdException w:name="List Table 3 Accent 3" w:uiPriority="48"/>
-    <w:lsdException w:name="List Table 4 Accent 3" w:uiPriority="49"/>
-    <w:lsdException w:name="List Table 5 Dark Accent 3" w:uiPriority="50"/>
-    <w:lsdException w:name="List Table 6 Colorful Accent 3" w:uiPriority="51"/>
-    <w:lsdException w:name="List Table 7 Colorful Accent 3" w:uiPriority="52"/>
-    <w:lsdException w:name="List Table 1 Light Accent 4" w:uiPriority="46"/>
-    <w:lsdException w:name="List Table 2 Accent 4" w:uiPriority="47"/>
-    <w:lsdException w:name="List Table 3 Accent 4" w:uiPriority="48"/>
-    <w:lsdException w:name="List Table 4 Accent 4" w:uiPriority="49"/>
-    <w:lsdException w:name="List Table 5 Dark Accent 4" w:uiPriority="50"/>
-    <w:lsdException w:name="List Table 6 Colorful Accent 4" w:uiPriority="51"/>
-    <w:lsdException w:name="List Table 7 Colorful Accent 4" w:uiPriority="52"/>
-    <w:lsdException w:name="List Table 1 Light Accent 5" w:uiPriority="46"/>
-    <w:lsdException w:name="List Table 2 Accent 5" w:uiPriority="47"/>
-    <w:lsdException w:name="List Table 3 Accent 5" w:uiPriority="48"/>
-    <w:lsdException w:name="List Table 4 Accent 5" w:uiPriority="49"/>
-    <w:lsdException w:name="List Table 5 Dark Accent 5" w:uiPriority="50"/>
-    <w:lsdException w:name="List Table 6 Colorful Accent 5" w:uiPriority="51"/>
-    <w:lsdException w:name="List Table 7 Colorful Accent 5" w:uiPriority="52"/>
-    <w:lsdException w:name="List Table 1 Light Accent 6" w:uiPriority="46"/>
-    <w:lsdException w:name="List Table 2 Accent 6" w:uiPriority="47"/>
-    <w:lsdException w:name="List Table 3 Accent 6" w:uiPriority="48"/>
-    <w:lsdException w:name="List Table 4 Accent 6" w:uiPriority="49"/>
-    <w:lsdException w:name="List Table 5 Dark Accent 6" w:uiPriority="50"/>
-    <w:lsdException w:name="List Table 6 Colorful Accent 6" w:uiPriority="51"/>
-    <w:lsdException w:name="List Table 7 Colorful Accent 6" w:uiPriority="52"/>
   </w:latentStyles>
   <w:style w:type="paragraph" w:default="1" w:styleId="Normal">
     <w:name w:val="Normal"/>
@@ -6167,6 +7003,7 @@
     <w:basedOn w:val="TableNormal"/>
     <w:rsid w:val="00927C8B"/>
     <w:tblPr>
+      <w:tblInd w:w="0" w:type="dxa"/>
       <w:tblBorders>
         <w:top w:val="single" w:sz="4" w:space="0" w:color="auto"/>
         <w:left w:val="single" w:sz="4" w:space="0" w:color="auto"/>
@@ -6175,6 +7012,1281 @@
         <w:insideH w:val="single" w:sz="4" w:space="0" w:color="auto"/>
         <w:insideV w:val="single" w:sz="4" w:space="0" w:color="auto"/>
       </w:tblBorders>
+      <w:tblCellMar>
+        <w:top w:w="0" w:type="dxa"/>
+        <w:left w:w="108" w:type="dxa"/>
+        <w:bottom w:w="0" w:type="dxa"/>
+        <w:right w:w="108" w:type="dxa"/>
+      </w:tblCellMar>
+    </w:tblPr>
+  </w:style>
+  <w:style w:type="paragraph" w:styleId="TableofAuthorities">
+    <w:name w:val="table of authorities"/>
+    <w:basedOn w:val="Normal"/>
+    <w:next w:val="Normal"/>
+    <w:semiHidden/>
+    <w:rsid w:val="00927C8B"/>
+    <w:pPr>
+      <w:ind w:left="240" w:hanging="240"/>
+    </w:pPr>
+  </w:style>
+  <w:style w:type="paragraph" w:styleId="TableofFigures">
+    <w:name w:val="table of figures"/>
+    <w:basedOn w:val="Normal"/>
+    <w:next w:val="Normal"/>
+    <w:semiHidden/>
+    <w:rsid w:val="00927C8B"/>
+    <w:pPr>
+      <w:ind w:left="480" w:hanging="480"/>
+    </w:pPr>
+  </w:style>
+  <w:style w:type="paragraph" w:styleId="Title">
+    <w:name w:val="Title"/>
+    <w:basedOn w:val="Normal"/>
+    <w:link w:val="TitleChar"/>
+    <w:qFormat/>
+    <w:rsid w:val="00927C8B"/>
+    <w:pPr>
+      <w:keepNext/>
+      <w:spacing w:after="240"/>
+      <w:jc w:val="center"/>
+      <w:outlineLvl w:val="0"/>
+    </w:pPr>
+    <w:rPr>
+      <w:b/>
+    </w:rPr>
+  </w:style>
+  <w:style w:type="paragraph" w:styleId="TOAHeading">
+    <w:name w:val="toa heading"/>
+    <w:basedOn w:val="Normal"/>
+    <w:next w:val="Normal"/>
+    <w:semiHidden/>
+    <w:rsid w:val="00927C8B"/>
+    <w:pPr>
+      <w:spacing w:before="120"/>
+    </w:pPr>
+    <w:rPr>
+      <w:rFonts w:ascii="Arial" w:hAnsi="Arial"/>
+      <w:b/>
+    </w:rPr>
+  </w:style>
+  <w:style w:type="paragraph" w:styleId="TOC1">
+    <w:name w:val="toc 1"/>
+    <w:basedOn w:val="Normal"/>
+    <w:autoRedefine/>
+    <w:semiHidden/>
+    <w:rsid w:val="00927C8B"/>
+    <w:pPr>
+      <w:tabs>
+        <w:tab w:val="decimal" w:leader="dot" w:pos="9360"/>
+      </w:tabs>
+      <w:spacing w:before="240"/>
+      <w:ind w:left="360" w:hanging="360"/>
+    </w:pPr>
+    <w:rPr>
+      <w:b/>
+    </w:rPr>
+  </w:style>
+  <w:style w:type="paragraph" w:styleId="TOC2">
+    <w:name w:val="toc 2"/>
+    <w:basedOn w:val="TOC1"/>
+    <w:autoRedefine/>
+    <w:semiHidden/>
+    <w:rsid w:val="00927C8B"/>
+    <w:pPr>
+      <w:ind w:left="720" w:right="720"/>
+    </w:pPr>
+  </w:style>
+  <w:style w:type="paragraph" w:styleId="TOC3">
+    <w:name w:val="toc 3"/>
+    <w:basedOn w:val="TOC2"/>
+    <w:autoRedefine/>
+    <w:semiHidden/>
+    <w:rsid w:val="00927C8B"/>
+    <w:pPr>
+      <w:ind w:left="1080"/>
+    </w:pPr>
+  </w:style>
+  <w:style w:type="paragraph" w:styleId="TOC4">
+    <w:name w:val="toc 4"/>
+    <w:basedOn w:val="TOC3"/>
+    <w:next w:val="Normal"/>
+    <w:autoRedefine/>
+    <w:semiHidden/>
+    <w:rsid w:val="00927C8B"/>
+    <w:pPr>
+      <w:ind w:left="1440"/>
+    </w:pPr>
+  </w:style>
+  <w:style w:type="paragraph" w:styleId="TOC5">
+    <w:name w:val="toc 5"/>
+    <w:basedOn w:val="TOC4"/>
+    <w:next w:val="Normal"/>
+    <w:autoRedefine/>
+    <w:semiHidden/>
+    <w:rsid w:val="00927C8B"/>
+    <w:pPr>
+      <w:ind w:left="1800"/>
+    </w:pPr>
+  </w:style>
+  <w:style w:type="paragraph" w:styleId="TOC6">
+    <w:name w:val="toc 6"/>
+    <w:basedOn w:val="TOC5"/>
+    <w:next w:val="Normal"/>
+    <w:autoRedefine/>
+    <w:semiHidden/>
+    <w:rsid w:val="00927C8B"/>
+    <w:pPr>
+      <w:ind w:left="2160"/>
+    </w:pPr>
+  </w:style>
+  <w:style w:type="paragraph" w:styleId="TOC7">
+    <w:name w:val="toc 7"/>
+    <w:basedOn w:val="TOC6"/>
+    <w:next w:val="Normal"/>
+    <w:autoRedefine/>
+    <w:semiHidden/>
+    <w:rsid w:val="00927C8B"/>
+    <w:pPr>
+      <w:ind w:left="2520"/>
+    </w:pPr>
+  </w:style>
+  <w:style w:type="paragraph" w:styleId="TOC8">
+    <w:name w:val="toc 8"/>
+    <w:basedOn w:val="TOC7"/>
+    <w:next w:val="Normal"/>
+    <w:autoRedefine/>
+    <w:semiHidden/>
+    <w:rsid w:val="00927C8B"/>
+    <w:pPr>
+      <w:ind w:left="2880"/>
+    </w:pPr>
+  </w:style>
+  <w:style w:type="paragraph" w:styleId="TOC9">
+    <w:name w:val="toc 9"/>
+    <w:basedOn w:val="TOC8"/>
+    <w:next w:val="Normal"/>
+    <w:autoRedefine/>
+    <w:semiHidden/>
+    <w:rsid w:val="00927C8B"/>
+    <w:pPr>
+      <w:ind w:left="3240"/>
+    </w:pPr>
+  </w:style>
+  <w:style w:type="paragraph" w:styleId="BodyText2">
+    <w:name w:val="Body Text 2"/>
+    <w:basedOn w:val="Normal"/>
+    <w:link w:val="BodyText2Char"/>
+    <w:rsid w:val="00026D5A"/>
+    <w:pPr>
+      <w:spacing w:after="120" w:line="480" w:lineRule="auto"/>
+    </w:pPr>
+  </w:style>
+  <w:style w:type="character" w:customStyle="1" w:styleId="BodyText2Char">
+    <w:name w:val="Body Text 2 Char"/>
+    <w:link w:val="BodyText2"/>
+    <w:rsid w:val="00026D5A"/>
+    <w:rPr>
+      <w:rFonts w:cs="Courier"/>
+      <w:sz w:val="22"/>
+      <w:szCs w:val="22"/>
+    </w:rPr>
+  </w:style>
+  <w:style w:type="paragraph" w:styleId="ListParagraph">
+    <w:name w:val="List Paragraph"/>
+    <w:basedOn w:val="Normal"/>
+    <w:uiPriority w:val="34"/>
+    <w:qFormat/>
+    <w:rsid w:val="007211F3"/>
+    <w:pPr>
+      <w:ind w:left="720"/>
+    </w:pPr>
+    <w:rPr>
+      <w:rFonts w:cs="Times New Roman"/>
+      <w:sz w:val="24"/>
+      <w:szCs w:val="24"/>
+    </w:rPr>
+  </w:style>
+  <w:style w:type="paragraph" w:styleId="BalloonText">
+    <w:name w:val="Balloon Text"/>
+    <w:basedOn w:val="Normal"/>
+    <w:link w:val="BalloonTextChar"/>
+    <w:rsid w:val="00BA4547"/>
+    <w:rPr>
+      <w:rFonts w:ascii="Segoe UI" w:hAnsi="Segoe UI" w:cs="Segoe UI"/>
+      <w:sz w:val="18"/>
+      <w:szCs w:val="18"/>
+    </w:rPr>
+  </w:style>
+  <w:style w:type="character" w:customStyle="1" w:styleId="BalloonTextChar">
+    <w:name w:val="Balloon Text Char"/>
+    <w:basedOn w:val="DefaultParagraphFont"/>
+    <w:link w:val="BalloonText"/>
+    <w:rsid w:val="00BA4547"/>
+    <w:rPr>
+      <w:rFonts w:ascii="Segoe UI" w:hAnsi="Segoe UI" w:cs="Segoe UI"/>
+      <w:sz w:val="18"/>
+      <w:szCs w:val="18"/>
+    </w:rPr>
+  </w:style>
+  <w:style w:type="paragraph" w:styleId="CommentSubject">
+    <w:name w:val="annotation subject"/>
+    <w:basedOn w:val="CommentText"/>
+    <w:next w:val="CommentText"/>
+    <w:link w:val="CommentSubjectChar"/>
+    <w:rsid w:val="00BA4547"/>
+    <w:rPr>
+      <w:b/>
+      <w:bCs/>
+      <w:sz w:val="20"/>
+      <w:szCs w:val="20"/>
+    </w:rPr>
+  </w:style>
+  <w:style w:type="character" w:customStyle="1" w:styleId="CommentTextChar">
+    <w:name w:val="Comment Text Char"/>
+    <w:basedOn w:val="DefaultParagraphFont"/>
+    <w:link w:val="CommentText"/>
+    <w:semiHidden/>
+    <w:rsid w:val="00BA4547"/>
+    <w:rPr>
+      <w:rFonts w:cs="Courier"/>
+      <w:sz w:val="22"/>
+      <w:szCs w:val="22"/>
+    </w:rPr>
+  </w:style>
+  <w:style w:type="character" w:customStyle="1" w:styleId="CommentSubjectChar">
+    <w:name w:val="Comment Subject Char"/>
+    <w:basedOn w:val="CommentTextChar"/>
+    <w:link w:val="CommentSubject"/>
+    <w:rsid w:val="00BA4547"/>
+    <w:rPr>
+      <w:rFonts w:cs="Courier"/>
+      <w:b/>
+      <w:bCs/>
+      <w:sz w:val="22"/>
+      <w:szCs w:val="22"/>
+    </w:rPr>
+  </w:style>
+  <w:style w:type="paragraph" w:styleId="NormalWeb">
+    <w:name w:val="Normal (Web)"/>
+    <w:basedOn w:val="Normal"/>
+    <w:uiPriority w:val="99"/>
+    <w:unhideWhenUsed/>
+    <w:rsid w:val="0090085E"/>
+    <w:pPr>
+      <w:spacing w:before="100" w:beforeAutospacing="1" w:after="100" w:afterAutospacing="1"/>
+    </w:pPr>
+    <w:rPr>
+      <w:rFonts w:cs="Times New Roman"/>
+      <w:sz w:val="24"/>
+      <w:szCs w:val="24"/>
+    </w:rPr>
+  </w:style>
+  <w:style w:type="character" w:customStyle="1" w:styleId="TitleChar">
+    <w:name w:val="Title Char"/>
+    <w:basedOn w:val="DefaultParagraphFont"/>
+    <w:link w:val="Title"/>
+    <w:rsid w:val="007F441C"/>
+    <w:rPr>
+      <w:rFonts w:cs="Courier"/>
+      <w:b/>
+      <w:sz w:val="22"/>
+      <w:szCs w:val="22"/>
+    </w:rPr>
+  </w:style>
+</w:styles>
+</file>
+
+<file path=word/stylesWithEffects.xml><?xml version="1.0" encoding="utf-8"?>
+<w:styles xmlns:wpc="http://schemas.microsoft.com/office/word/2010/wordprocessingCanvas" xmlns:mc="http://schemas.openxmlformats.org/markup-compatibility/2006" xmlns:o="urn:schemas-microsoft-com:office:office" xmlns:r="http://schemas.openxmlformats.org/officeDocument/2006/relationships" xmlns:m="http://schemas.openxmlformats.org/officeDocument/2006/math" xmlns:v="urn:schemas-microsoft-com:vml" xmlns:wp14="http://schemas.microsoft.com/office/word/2010/wordprocessingDrawing" xmlns:wp="http://schemas.openxmlformats.org/drawingml/2006/wordprocessingDrawing" xmlns:w10="urn:schemas-microsoft-com:office:word" xmlns:w="http://schemas.openxmlformats.org/wordprocessingml/2006/main" xmlns:w14="http://schemas.microsoft.com/office/word/2010/wordml" xmlns:wpg="http://schemas.microsoft.com/office/word/2010/wordprocessingGroup" xmlns:wpi="http://schemas.microsoft.com/office/word/2010/wordprocessingInk" xmlns:wne="http://schemas.microsoft.com/office/word/2006/wordml" xmlns:wps="http://schemas.microsoft.com/office/word/2010/wordprocessingShape" mc:Ignorable="w14 wp14">
+  <w:docDefaults>
+    <w:rPrDefault>
+      <w:rPr>
+        <w:rFonts w:ascii="Times New Roman" w:eastAsia="Times New Roman" w:hAnsi="Times New Roman" w:cs="Times New Roman"/>
+        <w:lang w:val="en-US" w:eastAsia="en-US" w:bidi="ar-SA"/>
+      </w:rPr>
+    </w:rPrDefault>
+    <w:pPrDefault/>
+  </w:docDefaults>
+  <w:latentStyles w:defLockedState="0" w:defUIPriority="0" w:defSemiHidden="0" w:defUnhideWhenUsed="0" w:defQFormat="0" w:count="267">
+    <w:lsdException w:name="Normal" w:qFormat="1"/>
+    <w:lsdException w:name="heading 1" w:qFormat="1"/>
+    <w:lsdException w:name="heading 2" w:qFormat="1"/>
+    <w:lsdException w:name="heading 3" w:qFormat="1"/>
+    <w:lsdException w:name="heading 4" w:qFormat="1"/>
+    <w:lsdException w:name="heading 5" w:qFormat="1"/>
+    <w:lsdException w:name="heading 6" w:qFormat="1"/>
+    <w:lsdException w:name="heading 7" w:qFormat="1"/>
+    <w:lsdException w:name="heading 8" w:qFormat="1"/>
+    <w:lsdException w:name="heading 9" w:qFormat="1"/>
+    <w:lsdException w:name="caption" w:qFormat="1"/>
+    <w:lsdException w:name="Title" w:qFormat="1"/>
+    <w:lsdException w:name="Subtitle" w:qFormat="1"/>
+    <w:lsdException w:name="Strong" w:qFormat="1"/>
+    <w:lsdException w:name="Emphasis" w:qFormat="1"/>
+    <w:lsdException w:name="Normal (Web)" w:uiPriority="99"/>
+    <w:lsdException w:name="Normal Table" w:semiHidden="1" w:unhideWhenUsed="1"/>
+    <w:lsdException w:name="Table Simple 1" w:semiHidden="1" w:unhideWhenUsed="1"/>
+    <w:lsdException w:name="Table Simple 2" w:semiHidden="1" w:unhideWhenUsed="1"/>
+    <w:lsdException w:name="Table Simple 3" w:semiHidden="1" w:unhideWhenUsed="1"/>
+    <w:lsdException w:name="Table Classic 1" w:semiHidden="1" w:unhideWhenUsed="1"/>
+    <w:lsdException w:name="Table Classic 2" w:semiHidden="1" w:unhideWhenUsed="1"/>
+    <w:lsdException w:name="Table Classic 3" w:semiHidden="1" w:unhideWhenUsed="1"/>
+    <w:lsdException w:name="Table Classic 4" w:semiHidden="1" w:unhideWhenUsed="1"/>
+    <w:lsdException w:name="Table Colorful 1" w:semiHidden="1" w:unhideWhenUsed="1"/>
+    <w:lsdException w:name="Table Colorful 2" w:semiHidden="1" w:unhideWhenUsed="1"/>
+    <w:lsdException w:name="Table Colorful 3" w:semiHidden="1" w:unhideWhenUsed="1"/>
+    <w:lsdException w:name="Table Columns 1" w:semiHidden="1" w:unhideWhenUsed="1"/>
+    <w:lsdException w:name="Table Columns 2" w:semiHidden="1" w:unhideWhenUsed="1"/>
+    <w:lsdException w:name="Table Columns 3" w:semiHidden="1" w:unhideWhenUsed="1"/>
+    <w:lsdException w:name="Table Columns 4" w:semiHidden="1" w:unhideWhenUsed="1"/>
+    <w:lsdException w:name="Table Columns 5" w:semiHidden="1" w:unhideWhenUsed="1"/>
+    <w:lsdException w:name="Table Grid 1" w:semiHidden="1" w:unhideWhenUsed="1"/>
+    <w:lsdException w:name="Table Grid 2" w:semiHidden="1" w:unhideWhenUsed="1"/>
+    <w:lsdException w:name="Table Grid 3" w:semiHidden="1" w:unhideWhenUsed="1"/>
+    <w:lsdException w:name="Table Grid 4" w:semiHidden="1" w:unhideWhenUsed="1"/>
+    <w:lsdException w:name="Table Grid 5" w:semiHidden="1" w:unhideWhenUsed="1"/>
+    <w:lsdException w:name="Table Grid 6" w:semiHidden="1" w:unhideWhenUsed="1"/>
+    <w:lsdException w:name="Table Grid 7" w:semiHidden="1" w:unhideWhenUsed="1"/>
+    <w:lsdException w:name="Table Grid 8" w:semiHidden="1" w:unhideWhenUsed="1"/>
+    <w:lsdException w:name="Table List 1" w:semiHidden="1" w:unhideWhenUsed="1"/>
+    <w:lsdException w:name="Table List 2" w:semiHidden="1" w:unhideWhenUsed="1"/>
+    <w:lsdException w:name="Table List 3" w:semiHidden="1" w:unhideWhenUsed="1"/>
+    <w:lsdException w:name="Table List 4" w:semiHidden="1" w:unhideWhenUsed="1"/>
+    <w:lsdException w:name="Table List 5" w:semiHidden="1" w:unhideWhenUsed="1"/>
+    <w:lsdException w:name="Table List 6" w:semiHidden="1" w:unhideWhenUsed="1"/>
+    <w:lsdException w:name="Table List 7" w:semiHidden="1" w:unhideWhenUsed="1"/>
+    <w:lsdException w:name="Table List 8" w:semiHidden="1" w:unhideWhenUsed="1"/>
+    <w:lsdException w:name="Table 3D effects 1" w:semiHidden="1" w:unhideWhenUsed="1"/>
+    <w:lsdException w:name="Table 3D effects 2" w:semiHidden="1" w:unhideWhenUsed="1"/>
+    <w:lsdException w:name="Table 3D effects 3" w:semiHidden="1" w:unhideWhenUsed="1"/>
+    <w:lsdException w:name="Table Contemporary" w:semiHidden="1" w:unhideWhenUsed="1"/>
+    <w:lsdException w:name="Table Elegant" w:semiHidden="1" w:unhideWhenUsed="1"/>
+    <w:lsdException w:name="Table Professional" w:semiHidden="1" w:unhideWhenUsed="1"/>
+    <w:lsdException w:name="Table Subtle 1" w:semiHidden="1" w:unhideWhenUsed="1"/>
+    <w:lsdException w:name="Table Subtle 2" w:semiHidden="1" w:unhideWhenUsed="1"/>
+    <w:lsdException w:name="Table Web 1" w:semiHidden="1" w:unhideWhenUsed="1"/>
+    <w:lsdException w:name="Table Web 2" w:semiHidden="1" w:unhideWhenUsed="1"/>
+    <w:lsdException w:name="Table Web 3" w:semiHidden="1" w:unhideWhenUsed="1"/>
+    <w:lsdException w:name="Table Theme" w:semiHidden="1" w:unhideWhenUsed="1"/>
+    <w:lsdException w:name="Placeholder Text" w:semiHidden="1" w:uiPriority="99"/>
+    <w:lsdException w:name="No Spacing" w:uiPriority="1" w:qFormat="1"/>
+    <w:lsdException w:name="Light Shading" w:uiPriority="60"/>
+    <w:lsdException w:name="Light List" w:uiPriority="61"/>
+    <w:lsdException w:name="Light Grid" w:uiPriority="62"/>
+    <w:lsdException w:name="Medium Shading 1" w:uiPriority="63"/>
+    <w:lsdException w:name="Medium Shading 2" w:uiPriority="64"/>
+    <w:lsdException w:name="Medium List 1" w:uiPriority="65"/>
+    <w:lsdException w:name="Medium List 2" w:uiPriority="66"/>
+    <w:lsdException w:name="Medium Grid 1" w:uiPriority="67"/>
+    <w:lsdException w:name="Medium Grid 2" w:uiPriority="68"/>
+    <w:lsdException w:name="Medium Grid 3" w:uiPriority="69"/>
+    <w:lsdException w:name="Dark List" w:uiPriority="70"/>
+    <w:lsdException w:name="Colorful Shading" w:uiPriority="71"/>
+    <w:lsdException w:name="Colorful List" w:uiPriority="72"/>
+    <w:lsdException w:name="Colorful Grid" w:uiPriority="73"/>
+    <w:lsdException w:name="Light Shading Accent 1" w:uiPriority="60"/>
+    <w:lsdException w:name="Light List Accent 1" w:uiPriority="61"/>
+    <w:lsdException w:name="Light Grid Accent 1" w:uiPriority="62"/>
+    <w:lsdException w:name="Medium Shading 1 Accent 1" w:uiPriority="63"/>
+    <w:lsdException w:name="Medium Shading 2 Accent 1" w:uiPriority="64"/>
+    <w:lsdException w:name="Medium List 1 Accent 1" w:uiPriority="65"/>
+    <w:lsdException w:name="Revision" w:semiHidden="1" w:uiPriority="99"/>
+    <w:lsdException w:name="List Paragraph" w:uiPriority="34" w:qFormat="1"/>
+    <w:lsdException w:name="Quote" w:uiPriority="29" w:qFormat="1"/>
+    <w:lsdException w:name="Intense Quote" w:uiPriority="30" w:qFormat="1"/>
+    <w:lsdException w:name="Medium List 2 Accent 1" w:uiPriority="66"/>
+    <w:lsdException w:name="Medium Grid 1 Accent 1" w:uiPriority="67"/>
+    <w:lsdException w:name="Medium Grid 2 Accent 1" w:uiPriority="68"/>
+    <w:lsdException w:name="Medium Grid 3 Accent 1" w:uiPriority="69"/>
+    <w:lsdException w:name="Dark List Accent 1" w:uiPriority="70"/>
+    <w:lsdException w:name="Colorful Shading Accent 1" w:uiPriority="71"/>
+    <w:lsdException w:name="Colorful List Accent 1" w:uiPriority="72"/>
+    <w:lsdException w:name="Colorful Grid Accent 1" w:uiPriority="73"/>
+    <w:lsdException w:name="Light Shading Accent 2" w:uiPriority="60"/>
+    <w:lsdException w:name="Light List Accent 2" w:uiPriority="61"/>
+    <w:lsdException w:name="Light Grid Accent 2" w:uiPriority="62"/>
+    <w:lsdException w:name="Medium Shading 1 Accent 2" w:uiPriority="63"/>
+    <w:lsdException w:name="Medium Shading 2 Accent 2" w:uiPriority="64"/>
+    <w:lsdException w:name="Medium List 1 Accent 2" w:uiPriority="65"/>
+    <w:lsdException w:name="Medium List 2 Accent 2" w:uiPriority="66"/>
+    <w:lsdException w:name="Medium Grid 1 Accent 2" w:uiPriority="67"/>
+    <w:lsdException w:name="Medium Grid 2 Accent 2" w:uiPriority="68"/>
+    <w:lsdException w:name="Medium Grid 3 Accent 2" w:uiPriority="69"/>
+    <w:lsdException w:name="Dark List Accent 2" w:uiPriority="70"/>
+    <w:lsdException w:name="Colorful Shading Accent 2" w:uiPriority="71"/>
+    <w:lsdException w:name="Colorful List Accent 2" w:uiPriority="72"/>
+    <w:lsdException w:name="Colorful Grid Accent 2" w:uiPriority="73"/>
+    <w:lsdException w:name="Light Shading Accent 3" w:uiPriority="60"/>
+    <w:lsdException w:name="Light List Accent 3" w:uiPriority="61"/>
+    <w:lsdException w:name="Light Grid Accent 3" w:uiPriority="62"/>
+    <w:lsdException w:name="Medium Shading 1 Accent 3" w:uiPriority="63"/>
+    <w:lsdException w:name="Medium Shading 2 Accent 3" w:uiPriority="64"/>
+    <w:lsdException w:name="Medium List 1 Accent 3" w:uiPriority="65"/>
+    <w:lsdException w:name="Medium List 2 Accent 3" w:uiPriority="66"/>
+    <w:lsdException w:name="Medium Grid 1 Accent 3" w:uiPriority="67"/>
+    <w:lsdException w:name="Medium Grid 2 Accent 3" w:uiPriority="68"/>
+    <w:lsdException w:name="Medium Grid 3 Accent 3" w:uiPriority="69"/>
+    <w:lsdException w:name="Dark List Accent 3" w:uiPriority="70"/>
+    <w:lsdException w:name="Colorful Shading Accent 3" w:uiPriority="71"/>
+    <w:lsdException w:name="Colorful List Accent 3" w:uiPriority="72"/>
+    <w:lsdException w:name="Colorful Grid Accent 3" w:uiPriority="73"/>
+    <w:lsdException w:name="Light Shading Accent 4" w:uiPriority="60"/>
+    <w:lsdException w:name="Light List Accent 4" w:uiPriority="61"/>
+    <w:lsdException w:name="Light Grid Accent 4" w:uiPriority="62"/>
+    <w:lsdException w:name="Medium Shading 1 Accent 4" w:uiPriority="63"/>
+    <w:lsdException w:name="Medium Shading 2 Accent 4" w:uiPriority="64"/>
+    <w:lsdException w:name="Medium List 1 Accent 4" w:uiPriority="65"/>
+    <w:lsdException w:name="Medium List 2 Accent 4" w:uiPriority="66"/>
+    <w:lsdException w:name="Medium Grid 1 Accent 4" w:uiPriority="67"/>
+    <w:lsdException w:name="Medium Grid 2 Accent 4" w:uiPriority="68"/>
+    <w:lsdException w:name="Medium Grid 3 Accent 4" w:uiPriority="69"/>
+    <w:lsdException w:name="Dark List Accent 4" w:uiPriority="70"/>
+    <w:lsdException w:name="Colorful Shading Accent 4" w:uiPriority="71"/>
+    <w:lsdException w:name="Colorful List Accent 4" w:uiPriority="72"/>
+    <w:lsdException w:name="Colorful Grid Accent 4" w:uiPriority="73"/>
+    <w:lsdException w:name="Light Shading Accent 5" w:uiPriority="60"/>
+    <w:lsdException w:name="Light List Accent 5" w:uiPriority="61"/>
+    <w:lsdException w:name="Light Grid Accent 5" w:uiPriority="62"/>
+    <w:lsdException w:name="Medium Shading 1 Accent 5" w:uiPriority="63"/>
+    <w:lsdException w:name="Medium Shading 2 Accent 5" w:uiPriority="64"/>
+    <w:lsdException w:name="Medium List 1 Accent 5" w:uiPriority="65"/>
+    <w:lsdException w:name="Medium List 2 Accent 5" w:uiPriority="66"/>
+    <w:lsdException w:name="Medium Grid 1 Accent 5" w:uiPriority="67"/>
+    <w:lsdException w:name="Medium Grid 2 Accent 5" w:uiPriority="68"/>
+    <w:lsdException w:name="Medium Grid 3 Accent 5" w:uiPriority="69"/>
+    <w:lsdException w:name="Dark List Accent 5" w:uiPriority="70"/>
+    <w:lsdException w:name="Colorful Shading Accent 5" w:uiPriority="71"/>
+    <w:lsdException w:name="Colorful List Accent 5" w:uiPriority="72"/>
+    <w:lsdException w:name="Colorful Grid Accent 5" w:uiPriority="73"/>
+    <w:lsdException w:name="Light Shading Accent 6" w:uiPriority="60"/>
+    <w:lsdException w:name="Light List Accent 6" w:uiPriority="61"/>
+    <w:lsdException w:name="Light Grid Accent 6" w:uiPriority="62"/>
+    <w:lsdException w:name="Medium Shading 1 Accent 6" w:uiPriority="63"/>
+    <w:lsdException w:name="Medium Shading 2 Accent 6" w:uiPriority="64"/>
+    <w:lsdException w:name="Medium List 1 Accent 6" w:uiPriority="65"/>
+    <w:lsdException w:name="Medium List 2 Accent 6" w:uiPriority="66"/>
+    <w:lsdException w:name="Medium Grid 1 Accent 6" w:uiPriority="67"/>
+    <w:lsdException w:name="Medium Grid 2 Accent 6" w:uiPriority="68"/>
+    <w:lsdException w:name="Medium Grid 3 Accent 6" w:uiPriority="69"/>
+    <w:lsdException w:name="Dark List Accent 6" w:uiPriority="70"/>
+    <w:lsdException w:name="Colorful Shading Accent 6" w:uiPriority="71"/>
+    <w:lsdException w:name="Colorful List Accent 6" w:uiPriority="72"/>
+    <w:lsdException w:name="Colorful Grid Accent 6" w:uiPriority="73"/>
+    <w:lsdException w:name="Subtle Emphasis" w:uiPriority="19" w:qFormat="1"/>
+    <w:lsdException w:name="Intense Emphasis" w:uiPriority="21" w:qFormat="1"/>
+    <w:lsdException w:name="Subtle Reference" w:uiPriority="31" w:qFormat="1"/>
+    <w:lsdException w:name="Intense Reference" w:uiPriority="32" w:qFormat="1"/>
+    <w:lsdException w:name="Book Title" w:uiPriority="33" w:qFormat="1"/>
+    <w:lsdException w:name="Bibliography" w:semiHidden="1" w:uiPriority="37" w:unhideWhenUsed="1"/>
+    <w:lsdException w:name="TOC Heading" w:semiHidden="1" w:uiPriority="39" w:unhideWhenUsed="1" w:qFormat="1"/>
+  </w:latentStyles>
+  <w:style w:type="paragraph" w:default="1" w:styleId="Normal">
+    <w:name w:val="Normal"/>
+    <w:qFormat/>
+    <w:rsid w:val="003D5B61"/>
+    <w:rPr>
+      <w:rFonts w:cs="Courier"/>
+      <w:sz w:val="22"/>
+      <w:szCs w:val="22"/>
+    </w:rPr>
+  </w:style>
+  <w:style w:type="paragraph" w:styleId="Heading1">
+    <w:name w:val="heading 1"/>
+    <w:basedOn w:val="Normal"/>
+    <w:qFormat/>
+    <w:rsid w:val="00927C8B"/>
+    <w:pPr>
+      <w:keepNext/>
+      <w:numPr>
+        <w:numId w:val="9"/>
+      </w:numPr>
+      <w:spacing w:after="240"/>
+      <w:outlineLvl w:val="0"/>
+    </w:pPr>
+    <w:rPr>
+      <w:rFonts w:cs="Arial"/>
+      <w:bCs/>
+      <w:kern w:val="24"/>
+    </w:rPr>
+  </w:style>
+  <w:style w:type="paragraph" w:styleId="Heading2">
+    <w:name w:val="heading 2"/>
+    <w:basedOn w:val="Normal"/>
+    <w:qFormat/>
+    <w:rsid w:val="00927C8B"/>
+    <w:pPr>
+      <w:numPr>
+        <w:ilvl w:val="1"/>
+        <w:numId w:val="9"/>
+      </w:numPr>
+      <w:spacing w:after="240"/>
+      <w:outlineLvl w:val="1"/>
+    </w:pPr>
+    <w:rPr>
+      <w:rFonts w:cs="Arial"/>
+      <w:bCs/>
+      <w:iCs/>
+      <w:kern w:val="24"/>
+    </w:rPr>
+  </w:style>
+  <w:style w:type="paragraph" w:styleId="Heading3">
+    <w:name w:val="heading 3"/>
+    <w:basedOn w:val="Normal"/>
+    <w:qFormat/>
+    <w:rsid w:val="00927C8B"/>
+    <w:pPr>
+      <w:numPr>
+        <w:ilvl w:val="2"/>
+        <w:numId w:val="9"/>
+      </w:numPr>
+      <w:spacing w:after="240"/>
+      <w:outlineLvl w:val="2"/>
+    </w:pPr>
+    <w:rPr>
+      <w:rFonts w:cs="Arial"/>
+      <w:bCs/>
+      <w:kern w:val="24"/>
+    </w:rPr>
+  </w:style>
+  <w:style w:type="paragraph" w:styleId="Heading4">
+    <w:name w:val="heading 4"/>
+    <w:basedOn w:val="Normal"/>
+    <w:qFormat/>
+    <w:rsid w:val="00927C8B"/>
+    <w:pPr>
+      <w:numPr>
+        <w:ilvl w:val="3"/>
+        <w:numId w:val="9"/>
+      </w:numPr>
+      <w:spacing w:after="240"/>
+      <w:outlineLvl w:val="3"/>
+    </w:pPr>
+    <w:rPr>
+      <w:bCs/>
+      <w:kern w:val="24"/>
+    </w:rPr>
+  </w:style>
+  <w:style w:type="paragraph" w:styleId="Heading5">
+    <w:name w:val="heading 5"/>
+    <w:basedOn w:val="Normal"/>
+    <w:qFormat/>
+    <w:rsid w:val="00927C8B"/>
+    <w:pPr>
+      <w:numPr>
+        <w:ilvl w:val="4"/>
+        <w:numId w:val="9"/>
+      </w:numPr>
+      <w:spacing w:after="240"/>
+      <w:outlineLvl w:val="4"/>
+    </w:pPr>
+    <w:rPr>
+      <w:bCs/>
+      <w:iCs/>
+      <w:kern w:val="24"/>
+    </w:rPr>
+  </w:style>
+  <w:style w:type="paragraph" w:styleId="Heading6">
+    <w:name w:val="heading 6"/>
+    <w:basedOn w:val="Normal"/>
+    <w:qFormat/>
+    <w:rsid w:val="00927C8B"/>
+    <w:pPr>
+      <w:numPr>
+        <w:ilvl w:val="5"/>
+        <w:numId w:val="9"/>
+      </w:numPr>
+      <w:spacing w:after="240"/>
+      <w:outlineLvl w:val="5"/>
+    </w:pPr>
+    <w:rPr>
+      <w:bCs/>
+      <w:kern w:val="24"/>
+    </w:rPr>
+  </w:style>
+  <w:style w:type="paragraph" w:styleId="Heading7">
+    <w:name w:val="heading 7"/>
+    <w:basedOn w:val="Normal"/>
+    <w:qFormat/>
+    <w:rsid w:val="00927C8B"/>
+    <w:pPr>
+      <w:numPr>
+        <w:ilvl w:val="6"/>
+        <w:numId w:val="9"/>
+      </w:numPr>
+      <w:spacing w:after="240"/>
+      <w:outlineLvl w:val="6"/>
+    </w:pPr>
+    <w:rPr>
+      <w:kern w:val="24"/>
+    </w:rPr>
+  </w:style>
+  <w:style w:type="paragraph" w:styleId="Heading8">
+    <w:name w:val="heading 8"/>
+    <w:basedOn w:val="Normal"/>
+    <w:qFormat/>
+    <w:rsid w:val="00927C8B"/>
+    <w:pPr>
+      <w:numPr>
+        <w:ilvl w:val="7"/>
+        <w:numId w:val="9"/>
+      </w:numPr>
+      <w:spacing w:after="240"/>
+      <w:outlineLvl w:val="7"/>
+    </w:pPr>
+    <w:rPr>
+      <w:iCs/>
+      <w:kern w:val="24"/>
+    </w:rPr>
+  </w:style>
+  <w:style w:type="paragraph" w:styleId="Heading9">
+    <w:name w:val="heading 9"/>
+    <w:basedOn w:val="Normal"/>
+    <w:qFormat/>
+    <w:rsid w:val="00927C8B"/>
+    <w:pPr>
+      <w:numPr>
+        <w:ilvl w:val="8"/>
+        <w:numId w:val="9"/>
+      </w:numPr>
+      <w:spacing w:after="240"/>
+      <w:outlineLvl w:val="8"/>
+    </w:pPr>
+    <w:rPr>
+      <w:rFonts w:cs="Arial"/>
+      <w:kern w:val="24"/>
+    </w:rPr>
+  </w:style>
+  <w:style w:type="character" w:default="1" w:styleId="DefaultParagraphFont">
+    <w:name w:val="Default Paragraph Font"/>
+    <w:uiPriority w:val="1"/>
+    <w:semiHidden/>
+    <w:unhideWhenUsed/>
+  </w:style>
+  <w:style w:type="table" w:default="1" w:styleId="TableNormal">
+    <w:name w:val="Normal Table"/>
+    <w:uiPriority w:val="99"/>
+    <w:semiHidden/>
+    <w:unhideWhenUsed/>
+    <w:tblPr>
+      <w:tblInd w:w="0" w:type="dxa"/>
+      <w:tblCellMar>
+        <w:top w:w="0" w:type="dxa"/>
+        <w:left w:w="108" w:type="dxa"/>
+        <w:bottom w:w="0" w:type="dxa"/>
+        <w:right w:w="108" w:type="dxa"/>
+      </w:tblCellMar>
+    </w:tblPr>
+  </w:style>
+  <w:style w:type="numbering" w:default="1" w:styleId="NoList">
+    <w:name w:val="No List"/>
+    <w:uiPriority w:val="99"/>
+    <w:semiHidden/>
+    <w:unhideWhenUsed/>
+  </w:style>
+  <w:style w:type="character" w:styleId="FootnoteReference">
+    <w:name w:val="footnote reference"/>
+    <w:semiHidden/>
+    <w:rsid w:val="00927C8B"/>
+    <w:rPr>
+      <w:color w:val="auto"/>
+      <w:position w:val="6"/>
+      <w:sz w:val="18"/>
+    </w:rPr>
+  </w:style>
+  <w:style w:type="paragraph" w:styleId="Header">
+    <w:name w:val="header"/>
+    <w:rsid w:val="00927C8B"/>
+    <w:pPr>
+      <w:tabs>
+        <w:tab w:val="center" w:pos="4680"/>
+        <w:tab w:val="right" w:pos="9360"/>
+      </w:tabs>
+    </w:pPr>
+    <w:rPr>
+      <w:noProof/>
+      <w:sz w:val="24"/>
+      <w:szCs w:val="24"/>
+    </w:rPr>
+  </w:style>
+  <w:style w:type="paragraph" w:styleId="Footer">
+    <w:name w:val="footer"/>
+    <w:basedOn w:val="Normal"/>
+    <w:rsid w:val="00927C8B"/>
+    <w:pPr>
+      <w:tabs>
+        <w:tab w:val="center" w:pos="4680"/>
+        <w:tab w:val="right" w:pos="9360"/>
+      </w:tabs>
+    </w:pPr>
+  </w:style>
+  <w:style w:type="paragraph" w:styleId="MacroText">
+    <w:name w:val="macro"/>
+    <w:semiHidden/>
+    <w:rsid w:val="00927C8B"/>
+    <w:pPr>
+      <w:tabs>
+        <w:tab w:val="left" w:pos="480"/>
+        <w:tab w:val="left" w:pos="960"/>
+        <w:tab w:val="left" w:pos="1440"/>
+        <w:tab w:val="left" w:pos="1920"/>
+        <w:tab w:val="left" w:pos="2400"/>
+        <w:tab w:val="left" w:pos="2880"/>
+        <w:tab w:val="left" w:pos="3360"/>
+        <w:tab w:val="left" w:pos="3840"/>
+        <w:tab w:val="left" w:pos="4320"/>
+      </w:tabs>
+    </w:pPr>
+    <w:rPr>
+      <w:rFonts w:ascii="Courier New" w:hAnsi="Courier New"/>
+    </w:rPr>
+  </w:style>
+  <w:style w:type="paragraph" w:styleId="BlockText">
+    <w:name w:val="Block Text"/>
+    <w:basedOn w:val="Normal"/>
+    <w:rsid w:val="00927C8B"/>
+    <w:pPr>
+      <w:spacing w:after="240"/>
+    </w:pPr>
+  </w:style>
+  <w:style w:type="paragraph" w:styleId="BodyText">
+    <w:name w:val="Body Text"/>
+    <w:aliases w:val="bt"/>
+    <w:basedOn w:val="Normal"/>
+    <w:rsid w:val="00927C8B"/>
+    <w:pPr>
+      <w:spacing w:after="240"/>
+      <w:ind w:firstLine="720"/>
+    </w:pPr>
+  </w:style>
+  <w:style w:type="paragraph" w:styleId="Caption">
+    <w:name w:val="caption"/>
+    <w:basedOn w:val="Normal"/>
+    <w:next w:val="Normal"/>
+    <w:qFormat/>
+    <w:rsid w:val="00927C8B"/>
+    <w:rPr>
+      <w:b/>
+    </w:rPr>
+  </w:style>
+  <w:style w:type="paragraph" w:styleId="Closing">
+    <w:name w:val="Closing"/>
+    <w:basedOn w:val="Normal"/>
+    <w:rsid w:val="00927C8B"/>
+    <w:pPr>
+      <w:spacing w:after="960"/>
+      <w:ind w:left="4608"/>
+    </w:pPr>
+  </w:style>
+  <w:style w:type="character" w:styleId="CommentReference">
+    <w:name w:val="annotation reference"/>
+    <w:semiHidden/>
+    <w:rsid w:val="00927C8B"/>
+    <w:rPr>
+      <w:color w:val="FF0000"/>
+      <w:sz w:val="16"/>
+    </w:rPr>
+  </w:style>
+  <w:style w:type="paragraph" w:styleId="CommentText">
+    <w:name w:val="annotation text"/>
+    <w:basedOn w:val="Normal"/>
+    <w:link w:val="CommentTextChar"/>
+    <w:semiHidden/>
+    <w:rsid w:val="00927C8B"/>
+  </w:style>
+  <w:style w:type="paragraph" w:styleId="Date">
+    <w:name w:val="Date"/>
+    <w:basedOn w:val="Normal"/>
+    <w:next w:val="Normal"/>
+    <w:rsid w:val="00927C8B"/>
+    <w:pPr>
+      <w:spacing w:before="120" w:after="360"/>
+      <w:ind w:left="5760"/>
+    </w:pPr>
+  </w:style>
+  <w:style w:type="paragraph" w:styleId="DocumentMap">
+    <w:name w:val="Document Map"/>
+    <w:basedOn w:val="Normal"/>
+    <w:semiHidden/>
+    <w:rsid w:val="00927C8B"/>
+    <w:rPr>
+      <w:rFonts w:ascii="Tahoma" w:hAnsi="Tahoma"/>
+    </w:rPr>
+  </w:style>
+  <w:style w:type="character" w:styleId="Emphasis">
+    <w:name w:val="Emphasis"/>
+    <w:qFormat/>
+    <w:rsid w:val="00927C8B"/>
+    <w:rPr>
+      <w:i/>
+    </w:rPr>
+  </w:style>
+  <w:style w:type="character" w:styleId="EndnoteReference">
+    <w:name w:val="endnote reference"/>
+    <w:semiHidden/>
+    <w:rsid w:val="00927C8B"/>
+    <w:rPr>
+      <w:vertAlign w:val="superscript"/>
+    </w:rPr>
+  </w:style>
+  <w:style w:type="paragraph" w:styleId="EndnoteText">
+    <w:name w:val="endnote text"/>
+    <w:basedOn w:val="Normal"/>
+    <w:semiHidden/>
+    <w:rsid w:val="00927C8B"/>
+    <w:rPr>
+      <w:sz w:val="20"/>
+    </w:rPr>
+  </w:style>
+  <w:style w:type="paragraph" w:styleId="EnvelopeAddress">
+    <w:name w:val="envelope address"/>
+    <w:basedOn w:val="Normal"/>
+    <w:rsid w:val="00927C8B"/>
+    <w:pPr>
+      <w:framePr w:w="7920" w:h="1980" w:hRule="exact" w:hSpace="180" w:wrap="auto" w:hAnchor="page" w:xAlign="center" w:yAlign="bottom"/>
+      <w:ind w:left="2880"/>
+    </w:pPr>
+  </w:style>
+  <w:style w:type="paragraph" w:styleId="EnvelopeReturn">
+    <w:name w:val="envelope return"/>
+    <w:basedOn w:val="Normal"/>
+    <w:rsid w:val="00927C8B"/>
+    <w:rPr>
+      <w:sz w:val="20"/>
+    </w:rPr>
+  </w:style>
+  <w:style w:type="character" w:styleId="FollowedHyperlink">
+    <w:name w:val="FollowedHyperlink"/>
+    <w:rsid w:val="00927C8B"/>
+    <w:rPr>
+      <w:color w:val="800080"/>
+      <w:u w:val="single"/>
+    </w:rPr>
+  </w:style>
+  <w:style w:type="paragraph" w:styleId="FootnoteText">
+    <w:name w:val="footnote text"/>
+    <w:basedOn w:val="Normal"/>
+    <w:semiHidden/>
+    <w:rsid w:val="00927C8B"/>
+    <w:pPr>
+      <w:ind w:left="360" w:hanging="360"/>
+    </w:pPr>
+    <w:rPr>
+      <w:sz w:val="20"/>
+    </w:rPr>
+  </w:style>
+  <w:style w:type="character" w:styleId="Hyperlink">
+    <w:name w:val="Hyperlink"/>
+    <w:rsid w:val="00927C8B"/>
+    <w:rPr>
+      <w:color w:val="0000FF"/>
+      <w:u w:val="single"/>
+    </w:rPr>
+  </w:style>
+  <w:style w:type="paragraph" w:styleId="Index1">
+    <w:name w:val="index 1"/>
+    <w:basedOn w:val="Normal"/>
+    <w:next w:val="Normal"/>
+    <w:autoRedefine/>
+    <w:semiHidden/>
+    <w:rsid w:val="00927C8B"/>
+  </w:style>
+  <w:style w:type="paragraph" w:styleId="Index2">
+    <w:name w:val="index 2"/>
+    <w:basedOn w:val="Index1"/>
+    <w:next w:val="Normal"/>
+    <w:autoRedefine/>
+    <w:semiHidden/>
+    <w:rsid w:val="00927C8B"/>
+    <w:pPr>
+      <w:ind w:left="360"/>
+    </w:pPr>
+  </w:style>
+  <w:style w:type="paragraph" w:styleId="Index3">
+    <w:name w:val="index 3"/>
+    <w:basedOn w:val="Index2"/>
+    <w:next w:val="Normal"/>
+    <w:autoRedefine/>
+    <w:semiHidden/>
+    <w:rsid w:val="00927C8B"/>
+    <w:pPr>
+      <w:ind w:left="720"/>
+    </w:pPr>
+  </w:style>
+  <w:style w:type="paragraph" w:styleId="Index4">
+    <w:name w:val="index 4"/>
+    <w:basedOn w:val="Index3"/>
+    <w:next w:val="Normal"/>
+    <w:autoRedefine/>
+    <w:semiHidden/>
+    <w:rsid w:val="00927C8B"/>
+    <w:pPr>
+      <w:ind w:left="1080"/>
+    </w:pPr>
+  </w:style>
+  <w:style w:type="paragraph" w:styleId="Index5">
+    <w:name w:val="index 5"/>
+    <w:basedOn w:val="Index4"/>
+    <w:next w:val="Normal"/>
+    <w:autoRedefine/>
+    <w:semiHidden/>
+    <w:rsid w:val="00927C8B"/>
+    <w:pPr>
+      <w:ind w:left="1440"/>
+    </w:pPr>
+  </w:style>
+  <w:style w:type="paragraph" w:styleId="Index6">
+    <w:name w:val="index 6"/>
+    <w:basedOn w:val="Index5"/>
+    <w:next w:val="Normal"/>
+    <w:autoRedefine/>
+    <w:semiHidden/>
+    <w:rsid w:val="00927C8B"/>
+    <w:pPr>
+      <w:ind w:left="1800"/>
+    </w:pPr>
+  </w:style>
+  <w:style w:type="paragraph" w:styleId="Index7">
+    <w:name w:val="index 7"/>
+    <w:basedOn w:val="Index6"/>
+    <w:next w:val="Normal"/>
+    <w:autoRedefine/>
+    <w:semiHidden/>
+    <w:rsid w:val="00927C8B"/>
+    <w:pPr>
+      <w:ind w:left="2160"/>
+    </w:pPr>
+  </w:style>
+  <w:style w:type="paragraph" w:styleId="Index8">
+    <w:name w:val="index 8"/>
+    <w:basedOn w:val="Index7"/>
+    <w:next w:val="Normal"/>
+    <w:autoRedefine/>
+    <w:semiHidden/>
+    <w:rsid w:val="00927C8B"/>
+    <w:pPr>
+      <w:ind w:left="2520"/>
+    </w:pPr>
+  </w:style>
+  <w:style w:type="paragraph" w:styleId="Index9">
+    <w:name w:val="index 9"/>
+    <w:basedOn w:val="Index8"/>
+    <w:next w:val="Normal"/>
+    <w:autoRedefine/>
+    <w:semiHidden/>
+    <w:rsid w:val="00927C8B"/>
+    <w:pPr>
+      <w:ind w:left="2880"/>
+    </w:pPr>
+  </w:style>
+  <w:style w:type="paragraph" w:styleId="IndexHeading">
+    <w:name w:val="index heading"/>
+    <w:basedOn w:val="Normal"/>
+    <w:next w:val="Index1"/>
+    <w:semiHidden/>
+    <w:rsid w:val="00927C8B"/>
+  </w:style>
+  <w:style w:type="character" w:styleId="LineNumber">
+    <w:name w:val="line number"/>
+    <w:basedOn w:val="DefaultParagraphFont"/>
+    <w:semiHidden/>
+    <w:rsid w:val="00927C8B"/>
+  </w:style>
+  <w:style w:type="paragraph" w:styleId="List">
+    <w:name w:val="List"/>
+    <w:basedOn w:val="Normal"/>
+    <w:semiHidden/>
+    <w:rsid w:val="00927C8B"/>
+  </w:style>
+  <w:style w:type="paragraph" w:styleId="List2">
+    <w:name w:val="List 2"/>
+    <w:basedOn w:val="Normal"/>
+    <w:semiHidden/>
+    <w:rsid w:val="00927C8B"/>
+    <w:pPr>
+      <w:ind w:left="1440" w:hanging="720"/>
+    </w:pPr>
+  </w:style>
+  <w:style w:type="paragraph" w:styleId="List3">
+    <w:name w:val="List 3"/>
+    <w:basedOn w:val="List2"/>
+    <w:semiHidden/>
+    <w:rsid w:val="00927C8B"/>
+    <w:pPr>
+      <w:ind w:left="2160"/>
+    </w:pPr>
+  </w:style>
+  <w:style w:type="paragraph" w:styleId="List4">
+    <w:name w:val="List 4"/>
+    <w:basedOn w:val="List3"/>
+    <w:semiHidden/>
+    <w:rsid w:val="00927C8B"/>
+    <w:pPr>
+      <w:ind w:left="2880"/>
+    </w:pPr>
+  </w:style>
+  <w:style w:type="paragraph" w:styleId="List5">
+    <w:name w:val="List 5"/>
+    <w:basedOn w:val="List4"/>
+    <w:semiHidden/>
+    <w:rsid w:val="00927C8B"/>
+    <w:pPr>
+      <w:ind w:left="3600"/>
+    </w:pPr>
+  </w:style>
+  <w:style w:type="paragraph" w:styleId="ListBullet">
+    <w:name w:val="List Bullet"/>
+    <w:basedOn w:val="Normal"/>
+    <w:rsid w:val="00927C8B"/>
+    <w:pPr>
+      <w:numPr>
+        <w:numId w:val="11"/>
+      </w:numPr>
+      <w:spacing w:after="120"/>
+    </w:pPr>
+  </w:style>
+  <w:style w:type="paragraph" w:styleId="ListBullet2">
+    <w:name w:val="List Bullet 2"/>
+    <w:basedOn w:val="Normal"/>
+    <w:autoRedefine/>
+    <w:semiHidden/>
+    <w:rsid w:val="00927C8B"/>
+    <w:pPr>
+      <w:numPr>
+        <w:numId w:val="13"/>
+      </w:numPr>
+    </w:pPr>
+  </w:style>
+  <w:style w:type="paragraph" w:styleId="ListBullet3">
+    <w:name w:val="List Bullet 3"/>
+    <w:basedOn w:val="Normal"/>
+    <w:autoRedefine/>
+    <w:semiHidden/>
+    <w:rsid w:val="00927C8B"/>
+    <w:pPr>
+      <w:numPr>
+        <w:numId w:val="15"/>
+      </w:numPr>
+    </w:pPr>
+  </w:style>
+  <w:style w:type="paragraph" w:styleId="ListBullet4">
+    <w:name w:val="List Bullet 4"/>
+    <w:basedOn w:val="Normal"/>
+    <w:autoRedefine/>
+    <w:semiHidden/>
+    <w:rsid w:val="00927C8B"/>
+    <w:pPr>
+      <w:numPr>
+        <w:numId w:val="17"/>
+      </w:numPr>
+    </w:pPr>
+  </w:style>
+  <w:style w:type="paragraph" w:styleId="ListBullet5">
+    <w:name w:val="List Bullet 5"/>
+    <w:basedOn w:val="Normal"/>
+    <w:autoRedefine/>
+    <w:semiHidden/>
+    <w:rsid w:val="00927C8B"/>
+    <w:pPr>
+      <w:numPr>
+        <w:numId w:val="19"/>
+      </w:numPr>
+    </w:pPr>
+  </w:style>
+  <w:style w:type="paragraph" w:styleId="ListContinue">
+    <w:name w:val="List Continue"/>
+    <w:basedOn w:val="Normal"/>
+    <w:semiHidden/>
+    <w:rsid w:val="00927C8B"/>
+    <w:pPr>
+      <w:spacing w:before="240"/>
+    </w:pPr>
+  </w:style>
+  <w:style w:type="paragraph" w:styleId="ListContinue2">
+    <w:name w:val="List Continue 2"/>
+    <w:basedOn w:val="ListContinue"/>
+    <w:semiHidden/>
+    <w:rsid w:val="00927C8B"/>
+    <w:pPr>
+      <w:ind w:left="720"/>
+    </w:pPr>
+  </w:style>
+  <w:style w:type="paragraph" w:styleId="ListContinue3">
+    <w:name w:val="List Continue 3"/>
+    <w:basedOn w:val="ListContinue"/>
+    <w:semiHidden/>
+    <w:rsid w:val="00927C8B"/>
+    <w:pPr>
+      <w:ind w:left="1440"/>
+    </w:pPr>
+  </w:style>
+  <w:style w:type="paragraph" w:styleId="ListContinue4">
+    <w:name w:val="List Continue 4"/>
+    <w:basedOn w:val="ListContinue"/>
+    <w:semiHidden/>
+    <w:rsid w:val="00927C8B"/>
+    <w:pPr>
+      <w:ind w:left="2160"/>
+    </w:pPr>
+  </w:style>
+  <w:style w:type="paragraph" w:styleId="ListContinue5">
+    <w:name w:val="List Continue 5"/>
+    <w:basedOn w:val="ListContinue"/>
+    <w:semiHidden/>
+    <w:rsid w:val="00927C8B"/>
+    <w:pPr>
+      <w:ind w:left="2880"/>
+    </w:pPr>
+  </w:style>
+  <w:style w:type="paragraph" w:styleId="ListNumber">
+    <w:name w:val="List Number"/>
+    <w:basedOn w:val="Normal"/>
+    <w:rsid w:val="00927C8B"/>
+    <w:pPr>
+      <w:numPr>
+        <w:numId w:val="23"/>
+      </w:numPr>
+      <w:spacing w:after="120"/>
+    </w:pPr>
+  </w:style>
+  <w:style w:type="paragraph" w:styleId="ListNumber2">
+    <w:name w:val="List Number 2"/>
+    <w:basedOn w:val="ListNumber"/>
+    <w:semiHidden/>
+    <w:rsid w:val="00927C8B"/>
+    <w:pPr>
+      <w:numPr>
+        <w:numId w:val="0"/>
+      </w:numPr>
+    </w:pPr>
+  </w:style>
+  <w:style w:type="paragraph" w:styleId="ListNumber3">
+    <w:name w:val="List Number 3"/>
+    <w:basedOn w:val="ListNumber"/>
+    <w:semiHidden/>
+    <w:rsid w:val="00927C8B"/>
+    <w:pPr>
+      <w:numPr>
+        <w:numId w:val="25"/>
+      </w:numPr>
+    </w:pPr>
+  </w:style>
+  <w:style w:type="paragraph" w:styleId="ListNumber4">
+    <w:name w:val="List Number 4"/>
+    <w:basedOn w:val="ListNumber"/>
+    <w:semiHidden/>
+    <w:rsid w:val="00927C8B"/>
+    <w:pPr>
+      <w:numPr>
+        <w:numId w:val="27"/>
+      </w:numPr>
+    </w:pPr>
+  </w:style>
+  <w:style w:type="paragraph" w:styleId="ListNumber5">
+    <w:name w:val="List Number 5"/>
+    <w:basedOn w:val="ListNumber"/>
+    <w:semiHidden/>
+    <w:rsid w:val="00927C8B"/>
+    <w:pPr>
+      <w:numPr>
+        <w:numId w:val="29"/>
+      </w:numPr>
+    </w:pPr>
+  </w:style>
+  <w:style w:type="paragraph" w:styleId="NormalIndent">
+    <w:name w:val="Normal Indent"/>
+    <w:basedOn w:val="Normal"/>
+    <w:semiHidden/>
+    <w:rsid w:val="00927C8B"/>
+    <w:pPr>
+      <w:ind w:left="720"/>
+    </w:pPr>
+  </w:style>
+  <w:style w:type="paragraph" w:styleId="NoteHeading">
+    <w:name w:val="Note Heading"/>
+    <w:basedOn w:val="Normal"/>
+    <w:next w:val="Normal"/>
+    <w:semiHidden/>
+    <w:rsid w:val="00927C8B"/>
+  </w:style>
+  <w:style w:type="character" w:styleId="PageNumber">
+    <w:name w:val="page number"/>
+    <w:rsid w:val="00927C8B"/>
+    <w:rPr>
+      <w:color w:val="auto"/>
+      <w:sz w:val="24"/>
+      <w:szCs w:val="24"/>
+    </w:rPr>
+  </w:style>
+  <w:style w:type="paragraph" w:styleId="PlainText">
+    <w:name w:val="Plain Text"/>
+    <w:basedOn w:val="Normal"/>
+    <w:rsid w:val="00927C8B"/>
+  </w:style>
+  <w:style w:type="paragraph" w:styleId="Salutation">
+    <w:name w:val="Salutation"/>
+    <w:basedOn w:val="Normal"/>
+    <w:next w:val="Normal"/>
+    <w:rsid w:val="00927C8B"/>
+    <w:pPr>
+      <w:spacing w:before="240" w:after="240"/>
+    </w:pPr>
+    <w:rPr>
+      <w:szCs w:val="24"/>
+    </w:rPr>
+  </w:style>
+  <w:style w:type="paragraph" w:styleId="Signature">
+    <w:name w:val="Signature"/>
+    <w:basedOn w:val="Normal"/>
+    <w:rsid w:val="00927C8B"/>
+    <w:pPr>
+      <w:ind w:left="4608"/>
+    </w:pPr>
+  </w:style>
+  <w:style w:type="character" w:styleId="Strong">
+    <w:name w:val="Strong"/>
+    <w:qFormat/>
+    <w:rsid w:val="00927C8B"/>
+    <w:rPr>
+      <w:b/>
+    </w:rPr>
+  </w:style>
+  <w:style w:type="paragraph" w:styleId="Subtitle">
+    <w:name w:val="Subtitle"/>
+    <w:basedOn w:val="Normal"/>
+    <w:qFormat/>
+    <w:rsid w:val="00927C8B"/>
+    <w:pPr>
+      <w:keepNext/>
+      <w:spacing w:after="240"/>
+      <w:outlineLvl w:val="1"/>
+    </w:pPr>
+    <w:rPr>
+      <w:rFonts w:cs="Arial"/>
+      <w:b/>
+      <w:szCs w:val="24"/>
+    </w:rPr>
+  </w:style>
+  <w:style w:type="table" w:styleId="TableGrid">
+    <w:name w:val="Table Grid"/>
+    <w:basedOn w:val="TableNormal"/>
+    <w:rsid w:val="00927C8B"/>
+    <w:tblPr>
+      <w:tblInd w:w="0" w:type="dxa"/>
+      <w:tblBorders>
+        <w:top w:val="single" w:sz="4" w:space="0" w:color="auto"/>
+        <w:left w:val="single" w:sz="4" w:space="0" w:color="auto"/>
+        <w:bottom w:val="single" w:sz="4" w:space="0" w:color="auto"/>
+        <w:right w:val="single" w:sz="4" w:space="0" w:color="auto"/>
+        <w:insideH w:val="single" w:sz="4" w:space="0" w:color="auto"/>
+        <w:insideV w:val="single" w:sz="4" w:space="0" w:color="auto"/>
+      </w:tblBorders>
+      <w:tblCellMar>
+        <w:top w:w="0" w:type="dxa"/>
+        <w:left w:w="108" w:type="dxa"/>
+        <w:bottom w:w="0" w:type="dxa"/>
+        <w:right w:w="108" w:type="dxa"/>
+      </w:tblCellMar>
     </w:tblPr>
   </w:style>
   <w:style w:type="paragraph" w:styleId="TableofAuthorities">
@@ -6497,7 +8609,7 @@
     </a:clrScheme>
     <a:fontScheme name="Office">
       <a:majorFont>
-        <a:latin typeface="Calibri Light" panose="020F0302020204030204"/>
+        <a:latin typeface="Calibri Light"/>
         <a:ea typeface=""/>
         <a:cs typeface=""/>
         <a:font script="Jpan" typeface="游ゴシック Light"/>
@@ -6549,7 +8661,7 @@
         <a:font script="Tfng" typeface="Ebrima"/>
       </a:majorFont>
       <a:minorFont>
-        <a:latin typeface="Calibri" panose="020F0502020204030204"/>
+        <a:latin typeface="Calibri"/>
         <a:ea typeface=""/>
         <a:cs typeface=""/>
         <a:font script="Jpan" typeface="游明朝"/>
@@ -6743,7 +8855,7 @@
   <a:extraClrSchemeLst/>
   <a:extLst>
     <a:ext uri="{05A4C25C-085E-4340-85A3-A5531E510DB2}">
-      <thm15:themeFamily xmlns:thm15="http://schemas.microsoft.com/office/thememl/2012/main" name="Office Theme" id="{62F939B6-93AF-4DB8-9C6B-D6C7DFDC589F}" vid="{4A3C46E8-61CC-4603-A589-7422A47A8E4A}"/>
+      <thm15:themeFamily xmlns:thm15="http://schemas.microsoft.com/office/thememl/2012/main" xmlns="" name="Office Theme" id="{62F939B6-93AF-4DB8-9C6B-D6C7DFDC589F}" vid="{4A3C46E8-61CC-4603-A589-7422A47A8E4A}"/>
     </a:ext>
   </a:extLst>
 </a:theme>
@@ -6754,7 +8866,7 @@
 </file>
 
 <file path=customXml/itemProps1.xml><?xml version="1.0" encoding="utf-8"?>
-<ds:datastoreItem xmlns:ds="http://schemas.openxmlformats.org/officeDocument/2006/customXml" ds:itemID="{A83F33A8-A4C7-4490-9128-9B6D8461004F}">
+<ds:datastoreItem xmlns:ds="http://schemas.openxmlformats.org/officeDocument/2006/customXml" ds:itemID="{518F7D45-3C25-492D-A367-E8C08B663F11}">
   <ds:schemaRefs>
     <ds:schemaRef ds:uri="http://schemas.openxmlformats.org/officeDocument/2006/bibliography"/>
   </ds:schemaRefs>

</xml_diff>

<commit_message>
Use `other_parties[0]`, not opposing_party. Allow delaying service
</commit_message>
<xml_diff>
--- a/docassemble/MAMotiontoVacateMaritalHome/data/templates/Motion_to_Vacate_Marital_Home.docx
+++ b/docassemble/MAMotiontoVacateMaritalHome/data/templates/Motion_to_Vacate_Marital_Home.docx
@@ -1,6 +1,6 @@
 
 <file path=word/document.xml><?xml version="1.0" encoding="utf-8"?>
-<w:document xmlns:wpc="http://schemas.microsoft.com/office/word/2010/wordprocessingCanvas" xmlns:mc="http://schemas.openxmlformats.org/markup-compatibility/2006" xmlns:o="urn:schemas-microsoft-com:office:office" xmlns:r="http://schemas.openxmlformats.org/officeDocument/2006/relationships" xmlns:m="http://schemas.openxmlformats.org/officeDocument/2006/math" xmlns:v="urn:schemas-microsoft-com:vml" xmlns:wp14="http://schemas.microsoft.com/office/word/2010/wordprocessingDrawing" xmlns:wp="http://schemas.openxmlformats.org/drawingml/2006/wordprocessingDrawing" xmlns:w10="urn:schemas-microsoft-com:office:word" xmlns:w="http://schemas.openxmlformats.org/wordprocessingml/2006/main" xmlns:w14="http://schemas.microsoft.com/office/word/2010/wordml" xmlns:wpg="http://schemas.microsoft.com/office/word/2010/wordprocessingGroup" xmlns:wpi="http://schemas.microsoft.com/office/word/2010/wordprocessingInk" xmlns:wne="http://schemas.microsoft.com/office/word/2006/wordml" xmlns:wps="http://schemas.microsoft.com/office/word/2010/wordprocessingShape" mc:Ignorable="w14 wp14">
+<w:document xmlns:wpc="http://schemas.microsoft.com/office/word/2010/wordprocessingCanvas" xmlns:cx="http://schemas.microsoft.com/office/drawing/2014/chartex" xmlns:cx1="http://schemas.microsoft.com/office/drawing/2015/9/8/chartex" xmlns:mc="http://schemas.openxmlformats.org/markup-compatibility/2006" xmlns:o="urn:schemas-microsoft-com:office:office" xmlns:r="http://schemas.openxmlformats.org/officeDocument/2006/relationships" xmlns:m="http://schemas.openxmlformats.org/officeDocument/2006/math" xmlns:v="urn:schemas-microsoft-com:vml" xmlns:wp14="http://schemas.microsoft.com/office/word/2010/wordprocessingDrawing" xmlns:wp="http://schemas.openxmlformats.org/drawingml/2006/wordprocessingDrawing" xmlns:w10="urn:schemas-microsoft-com:office:word" xmlns:w="http://schemas.openxmlformats.org/wordprocessingml/2006/main" xmlns:w14="http://schemas.microsoft.com/office/word/2010/wordml" xmlns:w15="http://schemas.microsoft.com/office/word/2012/wordml" xmlns:w16se="http://schemas.microsoft.com/office/word/2015/wordml/symex" xmlns:wpg="http://schemas.microsoft.com/office/word/2010/wordprocessingGroup" xmlns:wpi="http://schemas.microsoft.com/office/word/2010/wordprocessingInk" xmlns:wne="http://schemas.microsoft.com/office/word/2006/wordml" xmlns:wps="http://schemas.microsoft.com/office/word/2010/wordprocessingShape" mc:Ignorable="w14 w15 w16se wp14">
   <w:body>
     <w:p>
       <w:pPr>
@@ -171,61 +171,7 @@
                 <w:sz w:val="24"/>
                 <w:szCs w:val="24"/>
               </w:rPr>
-              <w:t>{%</w:t>
-            </w:r>
-            <w:proofErr w:type="spellStart"/>
-            <w:r>
-              <w:rPr>
-                <w:rFonts w:cs="Times New Roman"/>
-                <w:sz w:val="24"/>
-                <w:szCs w:val="24"/>
-              </w:rPr>
-              <w:t>tr</w:t>
-            </w:r>
-            <w:proofErr w:type="spellEnd"/>
-            <w:r>
-              <w:rPr>
-                <w:rFonts w:cs="Times New Roman"/>
-                <w:sz w:val="24"/>
-                <w:szCs w:val="24"/>
-              </w:rPr>
-              <w:t xml:space="preserve"> for </w:t>
-            </w:r>
-            <w:proofErr w:type="spellStart"/>
-            <w:r>
-              <w:rPr>
-                <w:rFonts w:cs="Times New Roman"/>
-                <w:sz w:val="24"/>
-                <w:szCs w:val="24"/>
-              </w:rPr>
-              <w:t>docket_number</w:t>
-            </w:r>
-            <w:proofErr w:type="spellEnd"/>
-            <w:r>
-              <w:rPr>
-                <w:rFonts w:cs="Times New Roman"/>
-                <w:sz w:val="24"/>
-                <w:szCs w:val="24"/>
-              </w:rPr>
-              <w:t xml:space="preserve"> in </w:t>
-            </w:r>
-            <w:proofErr w:type="spellStart"/>
-            <w:r>
-              <w:rPr>
-                <w:rFonts w:cs="Times New Roman"/>
-                <w:sz w:val="24"/>
-                <w:szCs w:val="24"/>
-              </w:rPr>
-              <w:t>docket_number</w:t>
-            </w:r>
-            <w:proofErr w:type="spellEnd"/>
-            <w:r>
-              <w:rPr>
-                <w:rFonts w:cs="Times New Roman"/>
-                <w:sz w:val="24"/>
-                <w:szCs w:val="24"/>
-              </w:rPr>
-              <w:t xml:space="preserve"> %}</w:t>
+              <w:t>{%tr for docket_number in docket_number %}</w:t>
             </w:r>
           </w:p>
         </w:tc>
@@ -275,7 +221,6 @@
               </w:rPr>
               <w:t xml:space="preserve">{{ </w:t>
             </w:r>
-            <w:proofErr w:type="spellStart"/>
             <w:r>
               <w:rPr>
                 <w:rFonts w:cs="Times New Roman"/>
@@ -284,7 +229,6 @@
               </w:rPr>
               <w:t>docket_number</w:t>
             </w:r>
-            <w:proofErr w:type="spellEnd"/>
             <w:r>
               <w:rPr>
                 <w:rFonts w:cs="Times New Roman"/>
@@ -331,43 +275,7 @@
                 <w:sz w:val="24"/>
                 <w:szCs w:val="24"/>
               </w:rPr>
-              <w:t>{%</w:t>
-            </w:r>
-            <w:proofErr w:type="spellStart"/>
-            <w:r>
-              <w:rPr>
-                <w:rFonts w:cs="Times New Roman"/>
-                <w:sz w:val="24"/>
-                <w:szCs w:val="24"/>
-              </w:rPr>
-              <w:t>tr</w:t>
-            </w:r>
-            <w:proofErr w:type="spellEnd"/>
-            <w:r>
-              <w:rPr>
-                <w:rFonts w:cs="Times New Roman"/>
-                <w:sz w:val="24"/>
-                <w:szCs w:val="24"/>
-              </w:rPr>
-              <w:t xml:space="preserve"> </w:t>
-            </w:r>
-            <w:proofErr w:type="spellStart"/>
-            <w:r>
-              <w:rPr>
-                <w:rFonts w:cs="Times New Roman"/>
-                <w:sz w:val="24"/>
-                <w:szCs w:val="24"/>
-              </w:rPr>
-              <w:t>endfor</w:t>
-            </w:r>
-            <w:proofErr w:type="spellEnd"/>
-            <w:r>
-              <w:rPr>
-                <w:rFonts w:cs="Times New Roman"/>
-                <w:sz w:val="24"/>
-                <w:szCs w:val="24"/>
-              </w:rPr>
-              <w:t xml:space="preserve"> %}</w:t>
+              <w:t>{%tr endfor %}</w:t>
             </w:r>
           </w:p>
         </w:tc>
@@ -750,9 +658,8 @@
           <w:szCs w:val="24"/>
           <w:u w:val="single"/>
         </w:rPr>
-        <w:t>{</w:t>
-      </w:r>
-      <w:proofErr w:type="gramStart"/>
+        <w:t xml:space="preserve">{{ </w:t>
+      </w:r>
       <w:r>
         <w:rPr>
           <w:rFonts w:cs="Times New Roman"/>
@@ -763,7 +670,7 @@
           <w:szCs w:val="24"/>
           <w:u w:val="single"/>
         </w:rPr>
-        <w:t xml:space="preserve">{ </w:t>
+        <w:t>user_role</w:t>
       </w:r>
       <w:r>
         <w:rPr>
@@ -775,9 +682,8 @@
           <w:szCs w:val="24"/>
           <w:u w:val="single"/>
         </w:rPr>
-        <w:t>user</w:t>
-      </w:r>
-      <w:proofErr w:type="gramEnd"/>
+        <w:t xml:space="preserve"> }}</w:t>
+      </w:r>
       <w:r>
         <w:rPr>
           <w:rFonts w:cs="Times New Roman"/>
@@ -788,7 +694,7 @@
           <w:szCs w:val="24"/>
           <w:u w:val="single"/>
         </w:rPr>
-        <w:t>_role</w:t>
+        <w:t>’s</w:t>
       </w:r>
       <w:r>
         <w:rPr>
@@ -800,7 +706,7 @@
           <w:szCs w:val="24"/>
           <w:u w:val="single"/>
         </w:rPr>
-        <w:t xml:space="preserve"> }}</w:t>
+        <w:t xml:space="preserve"> Motion </w:t>
       </w:r>
       <w:r>
         <w:rPr>
@@ -812,7 +718,7 @@
           <w:szCs w:val="24"/>
           <w:u w:val="single"/>
         </w:rPr>
-        <w:t>’s</w:t>
+        <w:t xml:space="preserve">for </w:t>
       </w:r>
       <w:r>
         <w:rPr>
@@ -824,7 +730,7 @@
           <w:szCs w:val="24"/>
           <w:u w:val="single"/>
         </w:rPr>
-        <w:t xml:space="preserve"> Motion </w:t>
+        <w:t xml:space="preserve">{{ </w:t>
       </w:r>
       <w:r>
         <w:rPr>
@@ -836,7 +742,7 @@
           <w:szCs w:val="24"/>
           <w:u w:val="single"/>
         </w:rPr>
-        <w:t xml:space="preserve">for </w:t>
+        <w:t>opposing_party_role</w:t>
       </w:r>
       <w:r>
         <w:rPr>
@@ -848,7 +754,7 @@
           <w:szCs w:val="24"/>
           <w:u w:val="single"/>
         </w:rPr>
-        <w:t xml:space="preserve">{{ </w:t>
+        <w:t xml:space="preserve"> }}</w:t>
       </w:r>
       <w:r>
         <w:rPr>
@@ -860,7 +766,7 @@
           <w:szCs w:val="24"/>
           <w:u w:val="single"/>
         </w:rPr>
-        <w:t>opposing_party_role</w:t>
+        <w:t xml:space="preserve"> to</w:t>
       </w:r>
       <w:r>
         <w:rPr>
@@ -872,30 +778,6 @@
           <w:szCs w:val="24"/>
           <w:u w:val="single"/>
         </w:rPr>
-        <w:t xml:space="preserve"> }}</w:t>
-      </w:r>
-      <w:r>
-        <w:rPr>
-          <w:rFonts w:cs="Times New Roman"/>
-          <w:b/>
-          <w:bCs/>
-          <w:caps/>
-          <w:sz w:val="24"/>
-          <w:szCs w:val="24"/>
-          <w:u w:val="single"/>
-        </w:rPr>
-        <w:t xml:space="preserve"> to</w:t>
-      </w:r>
-      <w:r>
-        <w:rPr>
-          <w:rFonts w:cs="Times New Roman"/>
-          <w:b/>
-          <w:bCs/>
-          <w:caps/>
-          <w:sz w:val="24"/>
-          <w:szCs w:val="24"/>
-          <w:u w:val="single"/>
-        </w:rPr>
         <w:t xml:space="preserve"> Vacate {% if married_to_opposing_party == True %} Marital {% endif %} Home</w:t>
       </w:r>
     </w:p>
@@ -935,23 +817,13 @@
         </w:rPr>
         <w:t>users[0].</w:t>
       </w:r>
-      <w:proofErr w:type="spellStart"/>
-      <w:r>
-        <w:rPr>
-          <w:rFonts w:cs="Times New Roman"/>
-          <w:sz w:val="24"/>
-          <w:szCs w:val="24"/>
-        </w:rPr>
-        <w:t>name.full</w:t>
-      </w:r>
-      <w:proofErr w:type="spellEnd"/>
-      <w:r>
-        <w:rPr>
-          <w:rFonts w:cs="Times New Roman"/>
-          <w:sz w:val="24"/>
-          <w:szCs w:val="24"/>
-        </w:rPr>
-        <w:t>()</w:t>
+      <w:r>
+        <w:rPr>
+          <w:rFonts w:cs="Times New Roman"/>
+          <w:sz w:val="24"/>
+          <w:szCs w:val="24"/>
+        </w:rPr>
+        <w:t>name.full()</w:t>
       </w:r>
       <w:r>
         <w:rPr>
@@ -977,7 +849,6 @@
         </w:rPr>
         <w:t xml:space="preserve">{{ </w:t>
       </w:r>
-      <w:proofErr w:type="spellStart"/>
       <w:r>
         <w:rPr>
           <w:rFonts w:cs="Times New Roman"/>
@@ -1002,7 +873,6 @@
         </w:rPr>
         <w:t>role</w:t>
       </w:r>
-      <w:proofErr w:type="spellEnd"/>
       <w:r>
         <w:rPr>
           <w:rFonts w:cs="Times New Roman"/>
@@ -1067,14 +937,13 @@
         </w:rPr>
         <w:t xml:space="preserve">{{ </w:t>
       </w:r>
-      <w:proofErr w:type="spellStart"/>
-      <w:r>
-        <w:rPr>
-          <w:rFonts w:cs="Times New Roman"/>
-          <w:sz w:val="24"/>
-          <w:szCs w:val="24"/>
-        </w:rPr>
-        <w:t>opposing_party</w:t>
+      <w:r>
+        <w:rPr>
+          <w:rFonts w:cs="Times New Roman"/>
+          <w:sz w:val="24"/>
+          <w:szCs w:val="24"/>
+        </w:rPr>
+        <w:t>other_parties[0]</w:t>
       </w:r>
       <w:r>
         <w:rPr>
@@ -1090,16 +959,7 @@
           <w:sz w:val="24"/>
           <w:szCs w:val="24"/>
         </w:rPr>
-        <w:t>.full</w:t>
-      </w:r>
-      <w:proofErr w:type="spellEnd"/>
-      <w:r>
-        <w:rPr>
-          <w:rFonts w:cs="Times New Roman"/>
-          <w:sz w:val="24"/>
-          <w:szCs w:val="24"/>
-        </w:rPr>
-        <w:t>()</w:t>
+        <w:t>.full()</w:t>
       </w:r>
       <w:r>
         <w:rPr>
@@ -1131,183 +991,144 @@
           <w:sz w:val="24"/>
           <w:szCs w:val="24"/>
         </w:rPr>
+        <w:t xml:space="preserve">to </w:t>
+      </w:r>
+      <w:r>
+        <w:rPr>
+          <w:rFonts w:cs="Times New Roman"/>
+          <w:sz w:val="24"/>
+          <w:szCs w:val="24"/>
+        </w:rPr>
+        <w:t xml:space="preserve">{% if who_lives_at_vacate_address </w:t>
+      </w:r>
+      <w:r>
+        <w:rPr>
+          <w:rFonts w:cs="Times New Roman"/>
+          <w:sz w:val="24"/>
+          <w:szCs w:val="24"/>
+        </w:rPr>
+        <w:t>=</w:t>
+      </w:r>
+      <w:r>
+        <w:rPr>
+          <w:rFonts w:cs="Times New Roman"/>
+          <w:sz w:val="24"/>
+          <w:szCs w:val="24"/>
+        </w:rPr>
+        <w:t>= ‘opposing party’ %}</w:t>
+      </w:r>
+      <w:r>
+        <w:rPr>
+          <w:rFonts w:cs="Times New Roman"/>
+          <w:sz w:val="24"/>
+          <w:szCs w:val="24"/>
+        </w:rPr>
+        <w:t xml:space="preserve"> leave and </w:t>
+      </w:r>
+      <w:r>
+        <w:rPr>
+          <w:rFonts w:cs="Times New Roman"/>
+          <w:sz w:val="24"/>
+          <w:szCs w:val="24"/>
+        </w:rPr>
+        <w:t>{% endif %}</w:t>
+      </w:r>
+      <w:r>
+        <w:rPr>
+          <w:rFonts w:cs="Times New Roman"/>
+          <w:sz w:val="24"/>
+          <w:szCs w:val="24"/>
+        </w:rPr>
+        <w:t xml:space="preserve"> </w:t>
+      </w:r>
+      <w:r>
+        <w:rPr>
+          <w:rFonts w:cs="Times New Roman"/>
+          <w:sz w:val="24"/>
+          <w:szCs w:val="24"/>
+        </w:rPr>
+        <w:t>stay away from</w:t>
+      </w:r>
+      <w:r>
+        <w:rPr>
+          <w:rFonts w:cs="Times New Roman"/>
+          <w:sz w:val="24"/>
+          <w:szCs w:val="24"/>
+        </w:rPr>
+        <w:t xml:space="preserve"> </w:t>
+      </w:r>
+      <w:r>
+        <w:rPr>
+          <w:rFonts w:cs="Times New Roman"/>
+          <w:sz w:val="24"/>
+          <w:szCs w:val="24"/>
+        </w:rPr>
+        <w:t>the residence located at</w:t>
+      </w:r>
+      <w:r>
+        <w:rPr>
+          <w:rFonts w:cs="Times New Roman"/>
+          <w:sz w:val="24"/>
+          <w:szCs w:val="24"/>
+        </w:rPr>
+        <w:t xml:space="preserve"> </w:t>
+      </w:r>
+      <w:r>
+        <w:rPr>
+          <w:rFonts w:cs="Times New Roman"/>
+          <w:sz w:val="24"/>
+          <w:szCs w:val="24"/>
+        </w:rPr>
+        <w:t xml:space="preserve">{{ </w:t>
+      </w:r>
+      <w:r>
+        <w:rPr>
+          <w:rFonts w:cs="Times New Roman"/>
+          <w:sz w:val="24"/>
+          <w:szCs w:val="24"/>
+        </w:rPr>
+        <w:t>vacate</w:t>
+      </w:r>
+      <w:r>
+        <w:rPr>
+          <w:rFonts w:cs="Times New Roman"/>
+          <w:sz w:val="24"/>
+          <w:szCs w:val="24"/>
+        </w:rPr>
+        <w:t>_address</w:t>
+      </w:r>
+      <w:r>
+        <w:rPr>
+          <w:rFonts w:cs="Times New Roman"/>
+          <w:sz w:val="24"/>
+          <w:szCs w:val="24"/>
+        </w:rPr>
+        <w:t>.on_one_line()</w:t>
+      </w:r>
+      <w:r>
+        <w:rPr>
+          <w:rFonts w:cs="Times New Roman"/>
+          <w:sz w:val="24"/>
+          <w:szCs w:val="24"/>
+        </w:rPr>
+        <w:t xml:space="preserve"> }}</w:t>
+      </w:r>
+      <w:r>
+        <w:rPr>
+          <w:rFonts w:cs="Times New Roman"/>
+          <w:sz w:val="24"/>
+          <w:szCs w:val="24"/>
+        </w:rPr>
+        <w:t xml:space="preserve">, in accordance with </w:t>
+      </w:r>
+      <w:r>
+        <w:rPr>
+          <w:rFonts w:cs="Times New Roman"/>
+          <w:sz w:val="24"/>
+          <w:szCs w:val="24"/>
+        </w:rPr>
         <w:t xml:space="preserve">{% if </w:t>
       </w:r>
-      <w:proofErr w:type="spellStart"/>
-      <w:r>
-        <w:rPr>
-          <w:rFonts w:cs="Times New Roman"/>
-          <w:sz w:val="24"/>
-          <w:szCs w:val="24"/>
-        </w:rPr>
-        <w:t>who_lives_at_vacate_address</w:t>
-      </w:r>
-      <w:proofErr w:type="spellEnd"/>
-      <w:r>
-        <w:rPr>
-          <w:rFonts w:cs="Times New Roman"/>
-          <w:sz w:val="24"/>
-          <w:szCs w:val="24"/>
-        </w:rPr>
-        <w:t xml:space="preserve"> </w:t>
-      </w:r>
-      <w:r>
-        <w:rPr>
-          <w:rFonts w:cs="Times New Roman"/>
-          <w:sz w:val="24"/>
-          <w:szCs w:val="24"/>
-        </w:rPr>
-        <w:t>=</w:t>
-      </w:r>
-      <w:r>
-        <w:rPr>
-          <w:rFonts w:cs="Times New Roman"/>
-          <w:sz w:val="24"/>
-          <w:szCs w:val="24"/>
-        </w:rPr>
-        <w:t>= ‘opposing party’ %}</w:t>
-      </w:r>
-      <w:r>
-        <w:rPr>
-          <w:rFonts w:cs="Times New Roman"/>
-          <w:sz w:val="24"/>
-          <w:szCs w:val="24"/>
-        </w:rPr>
-        <w:t xml:space="preserve"> to leave and </w:t>
-      </w:r>
-      <w:r>
-        <w:rPr>
-          <w:rFonts w:cs="Times New Roman"/>
-          <w:sz w:val="24"/>
-          <w:szCs w:val="24"/>
-        </w:rPr>
-        <w:t xml:space="preserve">{% </w:t>
-      </w:r>
-      <w:proofErr w:type="spellStart"/>
-      <w:r>
-        <w:rPr>
-          <w:rFonts w:cs="Times New Roman"/>
-          <w:sz w:val="24"/>
-          <w:szCs w:val="24"/>
-        </w:rPr>
-        <w:t>endif</w:t>
-      </w:r>
-      <w:proofErr w:type="spellEnd"/>
-      <w:r>
-        <w:rPr>
-          <w:rFonts w:cs="Times New Roman"/>
-          <w:sz w:val="24"/>
-          <w:szCs w:val="24"/>
-        </w:rPr>
-        <w:t xml:space="preserve"> %}</w:t>
-      </w:r>
-      <w:r>
-        <w:rPr>
-          <w:rFonts w:cs="Times New Roman"/>
-          <w:sz w:val="24"/>
-          <w:szCs w:val="24"/>
-        </w:rPr>
-        <w:t xml:space="preserve"> </w:t>
-      </w:r>
-      <w:r>
-        <w:rPr>
-          <w:rFonts w:cs="Times New Roman"/>
-          <w:sz w:val="24"/>
-          <w:szCs w:val="24"/>
-        </w:rPr>
-        <w:t>stay away from</w:t>
-      </w:r>
-      <w:r>
-        <w:rPr>
-          <w:rFonts w:cs="Times New Roman"/>
-          <w:sz w:val="24"/>
-          <w:szCs w:val="24"/>
-        </w:rPr>
-        <w:t xml:space="preserve"> </w:t>
-      </w:r>
-      <w:r>
-        <w:rPr>
-          <w:rFonts w:cs="Times New Roman"/>
-          <w:sz w:val="24"/>
-          <w:szCs w:val="24"/>
-        </w:rPr>
-        <w:t>the residence located at</w:t>
-      </w:r>
-      <w:r>
-        <w:rPr>
-          <w:rFonts w:cs="Times New Roman"/>
-          <w:sz w:val="24"/>
-          <w:szCs w:val="24"/>
-        </w:rPr>
-        <w:t xml:space="preserve"> </w:t>
-      </w:r>
-      <w:r>
-        <w:rPr>
-          <w:rFonts w:cs="Times New Roman"/>
-          <w:sz w:val="24"/>
-          <w:szCs w:val="24"/>
-        </w:rPr>
-        <w:t xml:space="preserve">{{ </w:t>
-      </w:r>
-      <w:proofErr w:type="spellStart"/>
-      <w:r>
-        <w:rPr>
-          <w:rFonts w:cs="Times New Roman"/>
-          <w:sz w:val="24"/>
-          <w:szCs w:val="24"/>
-        </w:rPr>
-        <w:t>vacate</w:t>
-      </w:r>
-      <w:r>
-        <w:rPr>
-          <w:rFonts w:cs="Times New Roman"/>
-          <w:sz w:val="24"/>
-          <w:szCs w:val="24"/>
-        </w:rPr>
-        <w:t>_address</w:t>
-      </w:r>
-      <w:r>
-        <w:rPr>
-          <w:rFonts w:cs="Times New Roman"/>
-          <w:sz w:val="24"/>
-          <w:szCs w:val="24"/>
-        </w:rPr>
-        <w:t>.on_one_line</w:t>
-      </w:r>
-      <w:proofErr w:type="spellEnd"/>
-      <w:r>
-        <w:rPr>
-          <w:rFonts w:cs="Times New Roman"/>
-          <w:sz w:val="24"/>
-          <w:szCs w:val="24"/>
-        </w:rPr>
-        <w:t>()</w:t>
-      </w:r>
-      <w:r>
-        <w:rPr>
-          <w:rFonts w:cs="Times New Roman"/>
-          <w:sz w:val="24"/>
-          <w:szCs w:val="24"/>
-        </w:rPr>
-        <w:t xml:space="preserve"> }}</w:t>
-      </w:r>
-      <w:r>
-        <w:rPr>
-          <w:rFonts w:cs="Times New Roman"/>
-          <w:sz w:val="24"/>
-          <w:szCs w:val="24"/>
-        </w:rPr>
-        <w:t xml:space="preserve">, in accordance with </w:t>
-      </w:r>
-      <w:r>
-        <w:rPr>
-          <w:rFonts w:cs="Times New Roman"/>
-          <w:sz w:val="24"/>
-          <w:szCs w:val="24"/>
-        </w:rPr>
-        <w:t xml:space="preserve">{% if </w:t>
-      </w:r>
-      <w:proofErr w:type="spellStart"/>
       <w:r>
         <w:rPr>
           <w:rFonts w:cs="Times New Roman"/>
@@ -1316,7 +1137,6 @@
         </w:rPr>
         <w:t>married_to_opposing_party</w:t>
       </w:r>
-      <w:proofErr w:type="spellEnd"/>
       <w:r>
         <w:rPr>
           <w:rFonts w:cs="Times New Roman"/>
@@ -1363,43 +1183,7 @@
           <w:sz w:val="24"/>
           <w:szCs w:val="24"/>
         </w:rPr>
-        <w:t xml:space="preserve"> {% else %} </w:t>
-      </w:r>
-      <w:proofErr w:type="gramStart"/>
-      <w:r>
-        <w:rPr>
-          <w:rFonts w:cs="Times New Roman"/>
-          <w:sz w:val="24"/>
-          <w:szCs w:val="24"/>
-        </w:rPr>
-        <w:t>G.L. c. 209C, § 15.</w:t>
-      </w:r>
-      <w:proofErr w:type="gramEnd"/>
-      <w:r>
-        <w:rPr>
-          <w:rFonts w:cs="Times New Roman"/>
-          <w:sz w:val="24"/>
-          <w:szCs w:val="24"/>
-        </w:rPr>
-        <w:t xml:space="preserve">  {% </w:t>
-      </w:r>
-      <w:proofErr w:type="spellStart"/>
-      <w:r>
-        <w:rPr>
-          <w:rFonts w:cs="Times New Roman"/>
-          <w:sz w:val="24"/>
-          <w:szCs w:val="24"/>
-        </w:rPr>
-        <w:t>endif</w:t>
-      </w:r>
-      <w:proofErr w:type="spellEnd"/>
-      <w:r>
-        <w:rPr>
-          <w:rFonts w:cs="Times New Roman"/>
-          <w:sz w:val="24"/>
-          <w:szCs w:val="24"/>
-        </w:rPr>
-        <w:t xml:space="preserve"> %}</w:t>
+        <w:t xml:space="preserve"> {% else %} G.L. c. 209C, § 15.  {% endif %}</w:t>
       </w:r>
       <w:r>
         <w:rPr>
@@ -1450,18 +1234,8 @@
           <w:sz w:val="24"/>
           <w:szCs w:val="24"/>
         </w:rPr>
-        <w:t>{</w:t>
-      </w:r>
-      <w:proofErr w:type="gramStart"/>
-      <w:r>
-        <w:rPr>
-          <w:rFonts w:cs="Times New Roman"/>
-          <w:sz w:val="24"/>
-          <w:szCs w:val="24"/>
-        </w:rPr>
-        <w:t xml:space="preserve">{ </w:t>
-      </w:r>
-      <w:proofErr w:type="spellStart"/>
+        <w:t xml:space="preserve">{{ </w:t>
+      </w:r>
       <w:r>
         <w:rPr>
           <w:rFonts w:cs="Times New Roman"/>
@@ -1470,7 +1244,6 @@
         </w:rPr>
         <w:t>user</w:t>
       </w:r>
-      <w:proofErr w:type="gramEnd"/>
       <w:r>
         <w:rPr>
           <w:rFonts w:cs="Times New Roman"/>
@@ -1487,7 +1260,6 @@
         </w:rPr>
         <w:t>role</w:t>
       </w:r>
-      <w:proofErr w:type="spellEnd"/>
       <w:r>
         <w:rPr>
           <w:rFonts w:cs="Times New Roman"/>
@@ -1512,16 +1284,24 @@
         </w:rPr>
         <w:t xml:space="preserve">{{ </w:t>
       </w:r>
-      <w:proofErr w:type="spellStart"/>
-      <w:r>
-        <w:rPr>
-          <w:rFonts w:cs="Times New Roman"/>
-          <w:sz w:val="24"/>
-          <w:szCs w:val="24"/>
-        </w:rPr>
-        <w:t>person_in_danger_motion</w:t>
-      </w:r>
-      <w:proofErr w:type="spellEnd"/>
+      <w:r>
+        <w:rPr>
+          <w:rFonts w:cs="Times New Roman"/>
+          <w:sz w:val="24"/>
+          <w:szCs w:val="24"/>
+        </w:rPr>
+        <w:t>perso</w:t>
+      </w:r>
+      <w:bookmarkStart w:id="0" w:name="_GoBack"/>
+      <w:bookmarkEnd w:id="0"/>
+      <w:r>
+        <w:rPr>
+          <w:rFonts w:cs="Times New Roman"/>
+          <w:sz w:val="24"/>
+          <w:szCs w:val="24"/>
+        </w:rPr>
+        <w:t>n_in_danger_motion</w:t>
+      </w:r>
       <w:r>
         <w:rPr>
           <w:rFonts w:cs="Times New Roman"/>
@@ -1578,31 +1358,29 @@
         </w:rPr>
         <w:t xml:space="preserve">{{ </w:t>
       </w:r>
-      <w:proofErr w:type="spellStart"/>
-      <w:r>
-        <w:rPr>
-          <w:rFonts w:cs="Times New Roman"/>
-          <w:sz w:val="24"/>
-          <w:szCs w:val="24"/>
-        </w:rPr>
-        <w:t>opposing_party.name.full</w:t>
-      </w:r>
-      <w:proofErr w:type="spellEnd"/>
-      <w:r>
-        <w:rPr>
-          <w:rFonts w:cs="Times New Roman"/>
-          <w:sz w:val="24"/>
-          <w:szCs w:val="24"/>
-        </w:rPr>
-        <w:t>()</w:t>
-      </w:r>
-      <w:r>
-        <w:rPr>
-          <w:rFonts w:cs="Times New Roman"/>
-          <w:sz w:val="24"/>
-          <w:szCs w:val="24"/>
-        </w:rPr>
-        <w:t xml:space="preserve"> }}</w:t>
+      <w:r>
+        <w:rPr>
+          <w:rFonts w:cs="Times New Roman"/>
+          <w:sz w:val="24"/>
+          <w:szCs w:val="24"/>
+        </w:rPr>
+        <w:t>other_parties[0]</w:t>
+      </w:r>
+      <w:r>
+        <w:rPr>
+          <w:rFonts w:cs="Times New Roman"/>
+          <w:sz w:val="24"/>
+          <w:szCs w:val="24"/>
+        </w:rPr>
+        <w:t xml:space="preserve"> </w:t>
+      </w:r>
+      <w:r>
+        <w:rPr>
+          <w:rFonts w:cs="Times New Roman"/>
+          <w:sz w:val="24"/>
+          <w:szCs w:val="24"/>
+        </w:rPr>
+        <w:t>}}</w:t>
       </w:r>
       <w:r>
         <w:rPr>
@@ -1669,167 +1447,177 @@
           <w:sz w:val="24"/>
           <w:szCs w:val="24"/>
         </w:rPr>
-        <w:t xml:space="preserve">{% if emergency == True %} </w:t>
-      </w:r>
-      <w:r>
-        <w:rPr>
-          <w:rFonts w:cs="Times New Roman"/>
-          <w:sz w:val="24"/>
-          <w:szCs w:val="24"/>
-        </w:rPr>
-        <w:t>{</w:t>
-      </w:r>
-      <w:proofErr w:type="gramStart"/>
-      <w:r>
-        <w:rPr>
-          <w:rFonts w:cs="Times New Roman"/>
-          <w:sz w:val="24"/>
-          <w:szCs w:val="24"/>
-        </w:rPr>
-        <w:t xml:space="preserve">{ </w:t>
-      </w:r>
-      <w:proofErr w:type="spellStart"/>
-      <w:r>
-        <w:rPr>
-          <w:rFonts w:cs="Times New Roman"/>
-          <w:sz w:val="24"/>
-          <w:szCs w:val="24"/>
-        </w:rPr>
-        <w:t>user</w:t>
-      </w:r>
-      <w:proofErr w:type="gramEnd"/>
-      <w:r>
-        <w:rPr>
-          <w:rFonts w:cs="Times New Roman"/>
-          <w:sz w:val="24"/>
-          <w:szCs w:val="24"/>
-        </w:rPr>
-        <w:t>_role</w:t>
-      </w:r>
-      <w:proofErr w:type="spellEnd"/>
-      <w:r>
-        <w:rPr>
-          <w:rFonts w:cs="Times New Roman"/>
-          <w:sz w:val="24"/>
-          <w:szCs w:val="24"/>
-        </w:rPr>
-        <w:t xml:space="preserve"> }}</w:t>
-      </w:r>
-      <w:r>
-        <w:rPr>
-          <w:rFonts w:cs="Times New Roman"/>
-          <w:sz w:val="24"/>
-          <w:szCs w:val="24"/>
-        </w:rPr>
-        <w:t xml:space="preserve"> further asks this court to issue this order without advance notice to </w:t>
-      </w:r>
-      <w:r>
-        <w:rPr>
-          <w:rFonts w:cs="Times New Roman"/>
-          <w:sz w:val="24"/>
-          <w:szCs w:val="24"/>
-        </w:rPr>
-        <w:t xml:space="preserve">{{ </w:t>
-      </w:r>
-      <w:proofErr w:type="spellStart"/>
-      <w:r>
-        <w:rPr>
-          <w:rFonts w:cs="Times New Roman"/>
-          <w:sz w:val="24"/>
-          <w:szCs w:val="24"/>
-        </w:rPr>
-        <w:t>opposing_party_role</w:t>
-      </w:r>
-      <w:proofErr w:type="spellEnd"/>
-      <w:r>
-        <w:rPr>
-          <w:rFonts w:cs="Times New Roman"/>
-          <w:sz w:val="24"/>
-          <w:szCs w:val="24"/>
-        </w:rPr>
-        <w:t xml:space="preserve"> }}</w:t>
-      </w:r>
-      <w:r>
-        <w:rPr>
-          <w:rFonts w:cs="Times New Roman"/>
-          <w:sz w:val="24"/>
-          <w:szCs w:val="24"/>
-        </w:rPr>
-        <w:t xml:space="preserve"> because there is a substantial lik</w:t>
-      </w:r>
-      <w:r>
-        <w:rPr>
-          <w:rFonts w:cs="Times New Roman"/>
-          <w:sz w:val="24"/>
-          <w:szCs w:val="24"/>
-        </w:rPr>
-        <w:t xml:space="preserve">elihood of immediate danger to {{ </w:t>
-      </w:r>
-      <w:proofErr w:type="spellStart"/>
-      <w:r>
-        <w:rPr>
-          <w:rFonts w:cs="Times New Roman"/>
-          <w:sz w:val="24"/>
-          <w:szCs w:val="24"/>
-        </w:rPr>
-        <w:t>fix_punctuation</w:t>
-      </w:r>
-      <w:proofErr w:type="spellEnd"/>
-      <w:r>
-        <w:rPr>
-          <w:rFonts w:cs="Times New Roman"/>
-          <w:sz w:val="24"/>
-          <w:szCs w:val="24"/>
-        </w:rPr>
-        <w:t>(</w:t>
-      </w:r>
-      <w:proofErr w:type="spellStart"/>
-      <w:r>
-        <w:rPr>
-          <w:rFonts w:cs="Times New Roman"/>
-          <w:sz w:val="24"/>
-          <w:szCs w:val="24"/>
-        </w:rPr>
-        <w:t>person_in_danger</w:t>
-      </w:r>
-      <w:r>
-        <w:rPr>
-          <w:rFonts w:cs="Times New Roman"/>
-          <w:sz w:val="24"/>
-          <w:szCs w:val="24"/>
-        </w:rPr>
-        <w:t>_motion</w:t>
-      </w:r>
-      <w:proofErr w:type="spellEnd"/>
-      <w:r>
-        <w:rPr>
-          <w:rFonts w:cs="Times New Roman"/>
-          <w:sz w:val="24"/>
-          <w:szCs w:val="24"/>
-        </w:rPr>
-        <w:t xml:space="preserve">) }}{% </w:t>
-      </w:r>
-      <w:proofErr w:type="spellStart"/>
-      <w:r>
-        <w:rPr>
-          <w:rFonts w:cs="Times New Roman"/>
-          <w:sz w:val="24"/>
-          <w:szCs w:val="24"/>
-        </w:rPr>
-        <w:t>endif</w:t>
-      </w:r>
-      <w:proofErr w:type="spellEnd"/>
-      <w:r>
-        <w:rPr>
-          <w:rFonts w:cs="Times New Roman"/>
-          <w:sz w:val="24"/>
-          <w:szCs w:val="24"/>
-        </w:rPr>
-        <w:t xml:space="preserve"> %}</w:t>
+        <w:t>{%</w:t>
+      </w:r>
+      <w:r>
+        <w:rPr>
+          <w:rFonts w:cs="Times New Roman"/>
+          <w:sz w:val="24"/>
+          <w:szCs w:val="24"/>
+        </w:rPr>
+        <w:t>p</w:t>
+      </w:r>
+      <w:r>
+        <w:rPr>
+          <w:rFonts w:cs="Times New Roman"/>
+          <w:sz w:val="24"/>
+          <w:szCs w:val="24"/>
+        </w:rPr>
+        <w:t xml:space="preserve"> if emergency == True %} </w:t>
       </w:r>
     </w:p>
     <w:p>
       <w:pPr>
+        <w:spacing w:line="480" w:lineRule="auto"/>
+        <w:ind w:firstLine="720"/>
+        <w:rPr>
+          <w:rFonts w:cs="Times New Roman"/>
+          <w:sz w:val="24"/>
+          <w:szCs w:val="24"/>
+        </w:rPr>
+      </w:pPr>
+      <w:r>
+        <w:rPr>
+          <w:rFonts w:cs="Times New Roman"/>
+          <w:sz w:val="24"/>
+          <w:szCs w:val="24"/>
+        </w:rPr>
+        <w:t xml:space="preserve">{{ </w:t>
+      </w:r>
+      <w:r>
+        <w:rPr>
+          <w:rFonts w:cs="Times New Roman"/>
+          <w:sz w:val="24"/>
+          <w:szCs w:val="24"/>
+        </w:rPr>
+        <w:t>user_role</w:t>
+      </w:r>
+      <w:r>
+        <w:rPr>
+          <w:rFonts w:cs="Times New Roman"/>
+          <w:sz w:val="24"/>
+          <w:szCs w:val="24"/>
+        </w:rPr>
+        <w:t>.capitalize()</w:t>
+      </w:r>
+      <w:r>
+        <w:rPr>
+          <w:rFonts w:cs="Times New Roman"/>
+          <w:sz w:val="24"/>
+          <w:szCs w:val="24"/>
+        </w:rPr>
+        <w:t xml:space="preserve"> }}</w:t>
+      </w:r>
+      <w:r>
+        <w:rPr>
+          <w:rFonts w:cs="Times New Roman"/>
+          <w:sz w:val="24"/>
+          <w:szCs w:val="24"/>
+        </w:rPr>
+        <w:t xml:space="preserve"> further asks this court to issue this order without advance notice to </w:t>
+      </w:r>
+      <w:r>
+        <w:rPr>
+          <w:rFonts w:cs="Times New Roman"/>
+          <w:sz w:val="24"/>
+          <w:szCs w:val="24"/>
+        </w:rPr>
+        <w:t xml:space="preserve">{{ </w:t>
+      </w:r>
+      <w:r>
+        <w:rPr>
+          <w:rFonts w:cs="Times New Roman"/>
+          <w:sz w:val="24"/>
+          <w:szCs w:val="24"/>
+        </w:rPr>
+        <w:t>opposing_party_role</w:t>
+      </w:r>
+      <w:r>
+        <w:rPr>
+          <w:rFonts w:cs="Times New Roman"/>
+          <w:sz w:val="24"/>
+          <w:szCs w:val="24"/>
+        </w:rPr>
+        <w:t xml:space="preserve"> }}</w:t>
+      </w:r>
+      <w:r>
+        <w:rPr>
+          <w:rFonts w:cs="Times New Roman"/>
+          <w:sz w:val="24"/>
+          <w:szCs w:val="24"/>
+        </w:rPr>
+        <w:t xml:space="preserve"> because there is a substantial lik</w:t>
+      </w:r>
+      <w:r>
+        <w:rPr>
+          <w:rFonts w:cs="Times New Roman"/>
+          <w:sz w:val="24"/>
+          <w:szCs w:val="24"/>
+        </w:rPr>
+        <w:t>elihood of immediate danger to {{ fix_punctuation(</w:t>
+      </w:r>
+      <w:r>
+        <w:rPr>
+          <w:rFonts w:cs="Times New Roman"/>
+          <w:sz w:val="24"/>
+          <w:szCs w:val="24"/>
+        </w:rPr>
+        <w:t>person_in_danger</w:t>
+      </w:r>
+      <w:r>
+        <w:rPr>
+          <w:rFonts w:cs="Times New Roman"/>
+          <w:sz w:val="24"/>
+          <w:szCs w:val="24"/>
+        </w:rPr>
+        <w:t>_motion</w:t>
+      </w:r>
+      <w:r>
+        <w:rPr>
+          <w:rFonts w:cs="Times New Roman"/>
+          <w:sz w:val="24"/>
+          <w:szCs w:val="24"/>
+        </w:rPr>
+        <w:t>) }}</w:t>
+      </w:r>
+    </w:p>
+    <w:p>
+      <w:pPr>
+        <w:spacing w:line="480" w:lineRule="auto"/>
+        <w:ind w:firstLine="720"/>
+        <w:rPr>
+          <w:rFonts w:cs="Times New Roman"/>
+          <w:sz w:val="24"/>
+          <w:szCs w:val="24"/>
+        </w:rPr>
+      </w:pPr>
+      <w:r>
+        <w:rPr>
+          <w:rFonts w:cs="Times New Roman"/>
+          <w:sz w:val="24"/>
+          <w:szCs w:val="24"/>
+        </w:rPr>
+        <w:t>{%</w:t>
+      </w:r>
+      <w:r>
+        <w:rPr>
+          <w:rFonts w:cs="Times New Roman"/>
+          <w:sz w:val="24"/>
+          <w:szCs w:val="24"/>
+        </w:rPr>
+        <w:t>p</w:t>
+      </w:r>
+      <w:r>
+        <w:rPr>
+          <w:rFonts w:cs="Times New Roman"/>
+          <w:sz w:val="24"/>
+          <w:szCs w:val="24"/>
+        </w:rPr>
+        <w:t xml:space="preserve"> endif %}</w:t>
+      </w:r>
+    </w:p>
+    <w:p>
+      <w:pPr>
         <w:ind w:firstLine="720"/>
         <w:rPr>
           <w:rFonts w:cs="Times New Roman"/>
@@ -1950,16 +1738,7 @@
           <w:sz w:val="24"/>
           <w:szCs w:val="24"/>
         </w:rPr>
-        <w:t>{</w:t>
-      </w:r>
-      <w:proofErr w:type="gramStart"/>
-      <w:r>
-        <w:rPr>
-          <w:rFonts w:cs="Times New Roman"/>
-          <w:sz w:val="24"/>
-          <w:szCs w:val="24"/>
-        </w:rPr>
-        <w:t xml:space="preserve">{ </w:t>
+        <w:t xml:space="preserve">{{ </w:t>
       </w:r>
       <w:r>
         <w:rPr>
@@ -1977,7 +1756,6 @@
         </w:rPr>
         <w:t>ate</w:t>
       </w:r>
-      <w:proofErr w:type="gramEnd"/>
       <w:r>
         <w:rPr>
           <w:rFonts w:cs="Times New Roman"/>
@@ -2055,15 +1833,7 @@
         <w:tab/>
       </w:r>
       <w:r>
-        <w:t xml:space="preserve">{%p if </w:t>
-      </w:r>
-      <w:proofErr w:type="gramStart"/>
-      <w:r>
-        <w:t>defined(</w:t>
-      </w:r>
-      <w:proofErr w:type="gramEnd"/>
-      <w:r>
-        <w:t>'users[0].signature') %}</w:t>
+        <w:t>{%p if defined('users[0].signature') %}</w:t>
       </w:r>
     </w:p>
     <w:p>
@@ -2076,25 +1846,8 @@
           <w:sz w:val="24"/>
           <w:szCs w:val="24"/>
         </w:rPr>
-        <w:t>{</w:t>
-      </w:r>
-      <w:proofErr w:type="gramStart"/>
-      <w:r>
-        <w:rPr>
-          <w:rFonts w:cs="Times New Roman"/>
-          <w:sz w:val="24"/>
-          <w:szCs w:val="24"/>
-        </w:rPr>
-        <w:t>{ users</w:t>
-      </w:r>
-      <w:proofErr w:type="gramEnd"/>
-      <w:r>
-        <w:rPr>
-          <w:rFonts w:cs="Times New Roman"/>
-          <w:sz w:val="24"/>
-          <w:szCs w:val="24"/>
-        </w:rPr>
-        <w:t>[0].signature }}</w:t>
+        <w:lastRenderedPageBreak/>
+        <w:t>{{ users[0].signature }}</w:t>
       </w:r>
       <w:r>
         <w:rPr>
@@ -2114,15 +1867,7 @@
         <w:br/>
       </w:r>
       <w:r>
-        <w:t xml:space="preserve">{%p </w:t>
-      </w:r>
-      <w:proofErr w:type="spellStart"/>
-      <w:r>
-        <w:t>endif</w:t>
-      </w:r>
-      <w:proofErr w:type="spellEnd"/>
-      <w:r>
-        <w:t xml:space="preserve"> %}</w:t>
+        <w:t>{%p endif %}</w:t>
       </w:r>
     </w:p>
     <w:p>
@@ -2223,25 +1968,7 @@
           <w:sz w:val="24"/>
           <w:szCs w:val="24"/>
         </w:rPr>
-        <w:t xml:space="preserve"> if </w:t>
-      </w:r>
-      <w:proofErr w:type="spellStart"/>
-      <w:r>
-        <w:rPr>
-          <w:rFonts w:cs="Times New Roman"/>
-          <w:sz w:val="24"/>
-          <w:szCs w:val="24"/>
-        </w:rPr>
-        <w:t>address_secret</w:t>
-      </w:r>
-      <w:proofErr w:type="spellEnd"/>
-      <w:r>
-        <w:rPr>
-          <w:rFonts w:cs="Times New Roman"/>
-          <w:sz w:val="24"/>
-          <w:szCs w:val="24"/>
-        </w:rPr>
-        <w:t xml:space="preserve"> %}</w:t>
+        <w:t xml:space="preserve"> if address_secret %}</w:t>
       </w:r>
     </w:p>
     <w:p>
@@ -2312,35 +2039,16 @@
           <w:sz w:val="24"/>
           <w:szCs w:val="24"/>
         </w:rPr>
-        <w:t>{</w:t>
-      </w:r>
-      <w:proofErr w:type="gramStart"/>
-      <w:r>
-        <w:rPr>
-          <w:rFonts w:cs="Times New Roman"/>
-          <w:sz w:val="24"/>
-          <w:szCs w:val="24"/>
-        </w:rPr>
-        <w:t xml:space="preserve">{ </w:t>
-      </w:r>
-      <w:r>
-        <w:rPr>
-          <w:rFonts w:cs="Times New Roman"/>
-          <w:sz w:val="24"/>
-          <w:szCs w:val="24"/>
-        </w:rPr>
-        <w:t>users</w:t>
-      </w:r>
-      <w:proofErr w:type="gramEnd"/>
-      <w:r>
-        <w:rPr>
-          <w:rFonts w:cs="Times New Roman"/>
-          <w:sz w:val="24"/>
-          <w:szCs w:val="24"/>
-        </w:rPr>
-        <w:t>[0].</w:t>
-      </w:r>
-      <w:proofErr w:type="spellStart"/>
+        <w:t xml:space="preserve">{{ </w:t>
+      </w:r>
+      <w:r>
+        <w:rPr>
+          <w:rFonts w:cs="Times New Roman"/>
+          <w:sz w:val="24"/>
+          <w:szCs w:val="24"/>
+        </w:rPr>
+        <w:t>users[0].</w:t>
+      </w:r>
       <w:r>
         <w:rPr>
           <w:rFonts w:cs="Times New Roman"/>
@@ -2355,16 +2063,7 @@
           <w:sz w:val="24"/>
           <w:szCs w:val="24"/>
         </w:rPr>
-        <w:t>_block</w:t>
-      </w:r>
-      <w:proofErr w:type="spellEnd"/>
-      <w:r>
-        <w:rPr>
-          <w:rFonts w:cs="Times New Roman"/>
-          <w:sz w:val="24"/>
-          <w:szCs w:val="24"/>
-        </w:rPr>
-        <w:t>()</w:t>
+        <w:t>_block()</w:t>
       </w:r>
       <w:r>
         <w:rPr>
@@ -2424,25 +2123,7 @@
           <w:sz w:val="24"/>
           <w:szCs w:val="24"/>
         </w:rPr>
-        <w:t xml:space="preserve"> </w:t>
-      </w:r>
-      <w:proofErr w:type="spellStart"/>
-      <w:r>
-        <w:rPr>
-          <w:rFonts w:cs="Times New Roman"/>
-          <w:sz w:val="24"/>
-          <w:szCs w:val="24"/>
-        </w:rPr>
-        <w:t>endif</w:t>
-      </w:r>
-      <w:proofErr w:type="spellEnd"/>
-      <w:r>
-        <w:rPr>
-          <w:rFonts w:cs="Times New Roman"/>
-          <w:sz w:val="24"/>
-          <w:szCs w:val="24"/>
-        </w:rPr>
-        <w:t xml:space="preserve"> %}</w:t>
+        <w:t xml:space="preserve"> endif %}</w:t>
       </w:r>
     </w:p>
     <w:p>
@@ -2468,16 +2149,7 @@
           <w:sz w:val="24"/>
           <w:szCs w:val="24"/>
         </w:rPr>
-        <w:t xml:space="preserve">if not </w:t>
-      </w:r>
-      <w:proofErr w:type="spellStart"/>
-      <w:r>
-        <w:rPr>
-          <w:rFonts w:cs="Times New Roman"/>
-          <w:sz w:val="24"/>
-          <w:szCs w:val="24"/>
-        </w:rPr>
-        <w:t>address</w:t>
+        <w:t>if not address</w:t>
       </w:r>
       <w:r>
         <w:rPr>
@@ -2495,7 +2167,14 @@
         </w:rPr>
         <w:t>secret</w:t>
       </w:r>
-      <w:proofErr w:type="spellEnd"/>
+      <w:r>
+        <w:rPr>
+          <w:rFonts w:cs="Times New Roman"/>
+          <w:sz w:val="24"/>
+          <w:szCs w:val="24"/>
+        </w:rPr>
+        <w:t xml:space="preserve"> or </w:t>
+      </w:r>
       <w:r>
         <w:rPr>
           <w:rFonts w:cs="Times New Roman"/>
@@ -2504,23 +2183,6 @@
         </w:rPr>
         <w:t xml:space="preserve"> </w:t>
       </w:r>
-      <w:proofErr w:type="gramStart"/>
-      <w:r>
-        <w:rPr>
-          <w:rFonts w:cs="Times New Roman"/>
-          <w:sz w:val="24"/>
-          <w:szCs w:val="24"/>
-        </w:rPr>
-        <w:t xml:space="preserve">or </w:t>
-      </w:r>
-      <w:r>
-        <w:rPr>
-          <w:rFonts w:cs="Times New Roman"/>
-          <w:sz w:val="24"/>
-          <w:szCs w:val="24"/>
-        </w:rPr>
-        <w:t xml:space="preserve"> </w:t>
-      </w:r>
       <w:r>
         <w:rPr>
           <w:rFonts w:cs="Times New Roman"/>
@@ -2529,8 +2191,6 @@
         </w:rPr>
         <w:t>(</w:t>
       </w:r>
-      <w:proofErr w:type="spellStart"/>
-      <w:proofErr w:type="gramEnd"/>
       <w:r>
         <w:rPr>
           <w:rFonts w:cs="Times New Roman"/>
@@ -2547,7 +2207,6 @@
         </w:rPr>
         <w:t>secret</w:t>
       </w:r>
-      <w:proofErr w:type="spellEnd"/>
       <w:r>
         <w:rPr>
           <w:rFonts w:cs="Times New Roman"/>
@@ -2562,18 +2221,8 @@
           <w:sz w:val="24"/>
           <w:szCs w:val="24"/>
         </w:rPr>
-        <w:t xml:space="preserve">not </w:t>
-      </w:r>
-      <w:proofErr w:type="spellStart"/>
-      <w:r>
-        <w:rPr>
-          <w:rFonts w:cs="Times New Roman"/>
-          <w:sz w:val="24"/>
-          <w:szCs w:val="24"/>
-        </w:rPr>
-        <w:t>phone_number_secret</w:t>
-      </w:r>
-      <w:proofErr w:type="spellEnd"/>
+        <w:t>not phone_number_secret</w:t>
+      </w:r>
       <w:r>
         <w:rPr>
           <w:rFonts w:cs="Times New Roman"/>
@@ -2606,35 +2255,16 @@
           <w:sz w:val="24"/>
           <w:szCs w:val="24"/>
         </w:rPr>
-        <w:t>{</w:t>
-      </w:r>
-      <w:proofErr w:type="gramStart"/>
-      <w:r>
-        <w:rPr>
-          <w:rFonts w:cs="Times New Roman"/>
-          <w:sz w:val="24"/>
-          <w:szCs w:val="24"/>
-        </w:rPr>
-        <w:t xml:space="preserve">{ </w:t>
-      </w:r>
-      <w:r>
-        <w:rPr>
-          <w:rFonts w:cs="Times New Roman"/>
-          <w:sz w:val="24"/>
-          <w:szCs w:val="24"/>
-        </w:rPr>
-        <w:t>users</w:t>
-      </w:r>
-      <w:proofErr w:type="gramEnd"/>
-      <w:r>
-        <w:rPr>
-          <w:rFonts w:cs="Times New Roman"/>
-          <w:sz w:val="24"/>
-          <w:szCs w:val="24"/>
-        </w:rPr>
-        <w:t>[0].</w:t>
-      </w:r>
-      <w:proofErr w:type="spellStart"/>
+        <w:t xml:space="preserve">{{ </w:t>
+      </w:r>
+      <w:r>
+        <w:rPr>
+          <w:rFonts w:cs="Times New Roman"/>
+          <w:sz w:val="24"/>
+          <w:szCs w:val="24"/>
+        </w:rPr>
+        <w:t>users[0].</w:t>
+      </w:r>
       <w:r>
         <w:rPr>
           <w:rFonts w:cs="Times New Roman"/>
@@ -2643,7 +2273,6 @@
         </w:rPr>
         <w:t>phone_number</w:t>
       </w:r>
-      <w:proofErr w:type="spellEnd"/>
       <w:r>
         <w:rPr>
           <w:rFonts w:cs="Times New Roman"/>
@@ -2668,25 +2297,7 @@
           <w:sz w:val="24"/>
           <w:szCs w:val="24"/>
         </w:rPr>
-        <w:t xml:space="preserve">{%p </w:t>
-      </w:r>
-      <w:proofErr w:type="spellStart"/>
-      <w:r>
-        <w:rPr>
-          <w:rFonts w:cs="Times New Roman"/>
-          <w:sz w:val="24"/>
-          <w:szCs w:val="24"/>
-        </w:rPr>
-        <w:t>endif</w:t>
-      </w:r>
-      <w:proofErr w:type="spellEnd"/>
-      <w:r>
-        <w:rPr>
-          <w:rFonts w:cs="Times New Roman"/>
-          <w:sz w:val="24"/>
-          <w:szCs w:val="24"/>
-        </w:rPr>
-        <w:t xml:space="preserve"> %}</w:t>
+        <w:t>{%p endif %}</w:t>
       </w:r>
     </w:p>
     <w:p>
@@ -2705,33 +2316,15 @@
           <w:sz w:val="24"/>
           <w:szCs w:val="24"/>
         </w:rPr>
-        <w:t>{</w:t>
-      </w:r>
-      <w:proofErr w:type="gramStart"/>
-      <w:r>
-        <w:rPr>
-          <w:rFonts w:cs="Times New Roman"/>
-          <w:sz w:val="24"/>
-          <w:szCs w:val="24"/>
-        </w:rPr>
-        <w:t xml:space="preserve">{ </w:t>
-      </w:r>
-      <w:r>
-        <w:rPr>
-          <w:rFonts w:cs="Times New Roman"/>
-          <w:sz w:val="24"/>
-          <w:szCs w:val="24"/>
-        </w:rPr>
-        <w:t>users</w:t>
-      </w:r>
-      <w:proofErr w:type="gramEnd"/>
-      <w:r>
-        <w:rPr>
-          <w:rFonts w:cs="Times New Roman"/>
-          <w:sz w:val="24"/>
-          <w:szCs w:val="24"/>
-        </w:rPr>
-        <w:t>[0].</w:t>
+        <w:t xml:space="preserve">{{ </w:t>
+      </w:r>
+      <w:r>
+        <w:rPr>
+          <w:rFonts w:cs="Times New Roman"/>
+          <w:sz w:val="24"/>
+          <w:szCs w:val="24"/>
+        </w:rPr>
+        <w:t>users[0].</w:t>
       </w:r>
       <w:r>
         <w:rPr>
@@ -2958,61 +2551,7 @@
                 <w:sz w:val="24"/>
                 <w:szCs w:val="24"/>
               </w:rPr>
-              <w:t>{%</w:t>
-            </w:r>
-            <w:proofErr w:type="spellStart"/>
-            <w:r>
-              <w:rPr>
-                <w:rFonts w:cs="Times New Roman"/>
-                <w:sz w:val="24"/>
-                <w:szCs w:val="24"/>
-              </w:rPr>
-              <w:t>tr</w:t>
-            </w:r>
-            <w:proofErr w:type="spellEnd"/>
-            <w:r>
-              <w:rPr>
-                <w:rFonts w:cs="Times New Roman"/>
-                <w:sz w:val="24"/>
-                <w:szCs w:val="24"/>
-              </w:rPr>
-              <w:t xml:space="preserve"> for </w:t>
-            </w:r>
-            <w:proofErr w:type="spellStart"/>
-            <w:r>
-              <w:rPr>
-                <w:rFonts w:cs="Times New Roman"/>
-                <w:sz w:val="24"/>
-                <w:szCs w:val="24"/>
-              </w:rPr>
-              <w:t>docket_number</w:t>
-            </w:r>
-            <w:proofErr w:type="spellEnd"/>
-            <w:r>
-              <w:rPr>
-                <w:rFonts w:cs="Times New Roman"/>
-                <w:sz w:val="24"/>
-                <w:szCs w:val="24"/>
-              </w:rPr>
-              <w:t xml:space="preserve"> in </w:t>
-            </w:r>
-            <w:proofErr w:type="spellStart"/>
-            <w:r>
-              <w:rPr>
-                <w:rFonts w:cs="Times New Roman"/>
-                <w:sz w:val="24"/>
-                <w:szCs w:val="24"/>
-              </w:rPr>
-              <w:t>docket_number</w:t>
-            </w:r>
-            <w:proofErr w:type="spellEnd"/>
-            <w:r>
-              <w:rPr>
-                <w:rFonts w:cs="Times New Roman"/>
-                <w:sz w:val="24"/>
-                <w:szCs w:val="24"/>
-              </w:rPr>
-              <w:t xml:space="preserve"> %}</w:t>
+              <w:t>{%tr for docket_number in docket_number %}</w:t>
             </w:r>
           </w:p>
         </w:tc>
@@ -3062,7 +2601,6 @@
               </w:rPr>
               <w:t xml:space="preserve">{{ </w:t>
             </w:r>
-            <w:proofErr w:type="spellStart"/>
             <w:r>
               <w:rPr>
                 <w:rFonts w:cs="Times New Roman"/>
@@ -3071,7 +2609,6 @@
               </w:rPr>
               <w:t>docket_number</w:t>
             </w:r>
-            <w:proofErr w:type="spellEnd"/>
             <w:r>
               <w:rPr>
                 <w:rFonts w:cs="Times New Roman"/>
@@ -3118,43 +2655,7 @@
                 <w:sz w:val="24"/>
                 <w:szCs w:val="24"/>
               </w:rPr>
-              <w:t>{%</w:t>
-            </w:r>
-            <w:proofErr w:type="spellStart"/>
-            <w:r>
-              <w:rPr>
-                <w:rFonts w:cs="Times New Roman"/>
-                <w:sz w:val="24"/>
-                <w:szCs w:val="24"/>
-              </w:rPr>
-              <w:t>tr</w:t>
-            </w:r>
-            <w:proofErr w:type="spellEnd"/>
-            <w:r>
-              <w:rPr>
-                <w:rFonts w:cs="Times New Roman"/>
-                <w:sz w:val="24"/>
-                <w:szCs w:val="24"/>
-              </w:rPr>
-              <w:t xml:space="preserve"> </w:t>
-            </w:r>
-            <w:proofErr w:type="spellStart"/>
-            <w:r>
-              <w:rPr>
-                <w:rFonts w:cs="Times New Roman"/>
-                <w:sz w:val="24"/>
-                <w:szCs w:val="24"/>
-              </w:rPr>
-              <w:t>endfor</w:t>
-            </w:r>
-            <w:proofErr w:type="spellEnd"/>
-            <w:r>
-              <w:rPr>
-                <w:rFonts w:cs="Times New Roman"/>
-                <w:sz w:val="24"/>
-                <w:szCs w:val="24"/>
-              </w:rPr>
-              <w:t xml:space="preserve"> %}</w:t>
+              <w:t>{%tr endfor %}</w:t>
             </w:r>
           </w:p>
         </w:tc>
@@ -3558,9 +3059,8 @@
           <w:szCs w:val="24"/>
           <w:u w:val="single"/>
         </w:rPr>
-        <w:t>{</w:t>
-      </w:r>
-      <w:proofErr w:type="gramStart"/>
+        <w:t xml:space="preserve">{{ </w:t>
+      </w:r>
       <w:r>
         <w:rPr>
           <w:rFonts w:cs="Times New Roman"/>
@@ -3571,7 +3071,7 @@
           <w:szCs w:val="24"/>
           <w:u w:val="single"/>
         </w:rPr>
-        <w:t xml:space="preserve">{ </w:t>
+        <w:t>users[0].</w:t>
       </w:r>
       <w:r>
         <w:rPr>
@@ -3583,9 +3083,8 @@
           <w:szCs w:val="24"/>
           <w:u w:val="single"/>
         </w:rPr>
-        <w:t>users</w:t>
-      </w:r>
-      <w:proofErr w:type="gramEnd"/>
+        <w:t>name.full</w:t>
+      </w:r>
       <w:r>
         <w:rPr>
           <w:rFonts w:cs="Times New Roman"/>
@@ -3596,7 +3095,7 @@
           <w:szCs w:val="24"/>
           <w:u w:val="single"/>
         </w:rPr>
-        <w:t>[0].</w:t>
+        <w:t>()</w:t>
       </w:r>
       <w:r>
         <w:rPr>
@@ -3608,7 +3107,7 @@
           <w:szCs w:val="24"/>
           <w:u w:val="single"/>
         </w:rPr>
-        <w:t>name.full</w:t>
+        <w:t xml:space="preserve"> }}</w:t>
       </w:r>
       <w:r>
         <w:rPr>
@@ -3620,9 +3119,12 @@
           <w:szCs w:val="24"/>
           <w:u w:val="single"/>
         </w:rPr>
-        <w:t>()</w:t>
-      </w:r>
-      <w:r>
+        <w:t>’s AFFIDAVIT IN SUPPORT OF</w:t>
+      </w:r>
+    </w:p>
+    <w:p>
+      <w:pPr>
+        <w:jc w:val="center"/>
         <w:rPr>
           <w:rFonts w:cs="Times New Roman"/>
           <w:b/>
@@ -3632,8 +3134,7 @@
           <w:szCs w:val="24"/>
           <w:u w:val="single"/>
         </w:rPr>
-        <w:t xml:space="preserve"> }}</w:t>
-      </w:r>
+      </w:pPr>
       <w:r>
         <w:rPr>
           <w:rFonts w:cs="Times New Roman"/>
@@ -3644,12 +3145,9 @@
           <w:szCs w:val="24"/>
           <w:u w:val="single"/>
         </w:rPr>
-        <w:t>’s AFFIDAVIT IN SUPPORT OF</w:t>
-      </w:r>
-    </w:p>
-    <w:p>
-      <w:pPr>
-        <w:jc w:val="center"/>
+        <w:t xml:space="preserve">Motion for </w:t>
+      </w:r>
+      <w:r>
         <w:rPr>
           <w:rFonts w:cs="Times New Roman"/>
           <w:b/>
@@ -3659,7 +3157,8 @@
           <w:szCs w:val="24"/>
           <w:u w:val="single"/>
         </w:rPr>
-      </w:pPr>
+        <w:t xml:space="preserve">{{ </w:t>
+      </w:r>
       <w:r>
         <w:rPr>
           <w:rFonts w:cs="Times New Roman"/>
@@ -3670,7 +3169,7 @@
           <w:szCs w:val="24"/>
           <w:u w:val="single"/>
         </w:rPr>
-        <w:t xml:space="preserve">Motion for </w:t>
+        <w:t>opposing_party_role</w:t>
       </w:r>
       <w:r>
         <w:rPr>
@@ -3682,9 +3181,8 @@
           <w:szCs w:val="24"/>
           <w:u w:val="single"/>
         </w:rPr>
-        <w:t>{</w:t>
-      </w:r>
-      <w:proofErr w:type="gramStart"/>
+        <w:t xml:space="preserve"> }}</w:t>
+      </w:r>
       <w:r>
         <w:rPr>
           <w:rFonts w:cs="Times New Roman"/>
@@ -3695,55 +3193,6 @@
           <w:szCs w:val="24"/>
           <w:u w:val="single"/>
         </w:rPr>
-        <w:t xml:space="preserve">{ </w:t>
-      </w:r>
-      <w:r>
-        <w:rPr>
-          <w:rFonts w:cs="Times New Roman"/>
-          <w:b/>
-          <w:bCs/>
-          <w:caps/>
-          <w:sz w:val="24"/>
-          <w:szCs w:val="24"/>
-          <w:u w:val="single"/>
-        </w:rPr>
-        <w:t>opposing</w:t>
-      </w:r>
-      <w:proofErr w:type="gramEnd"/>
-      <w:r>
-        <w:rPr>
-          <w:rFonts w:cs="Times New Roman"/>
-          <w:b/>
-          <w:bCs/>
-          <w:caps/>
-          <w:sz w:val="24"/>
-          <w:szCs w:val="24"/>
-          <w:u w:val="single"/>
-        </w:rPr>
-        <w:t>_party_role</w:t>
-      </w:r>
-      <w:r>
-        <w:rPr>
-          <w:rFonts w:cs="Times New Roman"/>
-          <w:b/>
-          <w:bCs/>
-          <w:caps/>
-          <w:sz w:val="24"/>
-          <w:szCs w:val="24"/>
-          <w:u w:val="single"/>
-        </w:rPr>
-        <w:t xml:space="preserve"> }}</w:t>
-      </w:r>
-      <w:r>
-        <w:rPr>
-          <w:rFonts w:cs="Times New Roman"/>
-          <w:b/>
-          <w:bCs/>
-          <w:caps/>
-          <w:sz w:val="24"/>
-          <w:szCs w:val="24"/>
-          <w:u w:val="single"/>
-        </w:rPr>
         <w:t xml:space="preserve"> to Vacate {% if married_to_opposing_party == True %} Marital {% endif %} Home</w:t>
       </w:r>
     </w:p>
@@ -3755,7 +3204,7 @@
           <w:szCs w:val="24"/>
         </w:rPr>
       </w:pPr>
-      <w:bookmarkStart w:id="0" w:name="_Hlk40093127"/>
+      <w:bookmarkStart w:id="1" w:name="_Hlk40093127"/>
     </w:p>
     <w:p>
       <w:pPr>
@@ -3779,27 +3228,7 @@
           <w:sz w:val="24"/>
           <w:szCs w:val="24"/>
         </w:rPr>
-        <w:t xml:space="preserve">{%p for paragraph in </w:t>
-      </w:r>
-      <w:proofErr w:type="spellStart"/>
-      <w:r>
-        <w:rPr>
-          <w:rFonts w:cs="Times New Roman"/>
-          <w:color w:val="1D1C1D"/>
-          <w:sz w:val="24"/>
-          <w:szCs w:val="24"/>
-        </w:rPr>
-        <w:t>affidavit_reviewed.split</w:t>
-      </w:r>
-      <w:proofErr w:type="spellEnd"/>
-      <w:r>
-        <w:rPr>
-          <w:rFonts w:cs="Times New Roman"/>
-          <w:color w:val="1D1C1D"/>
-          <w:sz w:val="24"/>
-          <w:szCs w:val="24"/>
-        </w:rPr>
-        <w:t>("\r") %}</w:t>
+        <w:t>{%p for paragraph in affidavit_reviewed.split("\r") %}</w:t>
       </w:r>
     </w:p>
     <w:p>
@@ -3892,27 +3321,7 @@
           <w:sz w:val="24"/>
           <w:szCs w:val="24"/>
         </w:rPr>
-        <w:t xml:space="preserve">{%p </w:t>
-      </w:r>
-      <w:proofErr w:type="spellStart"/>
-      <w:r>
-        <w:rPr>
-          <w:rFonts w:cs="Times New Roman"/>
-          <w:color w:val="1D1C1D"/>
-          <w:sz w:val="24"/>
-          <w:szCs w:val="24"/>
-        </w:rPr>
-        <w:t>endif</w:t>
-      </w:r>
-      <w:proofErr w:type="spellEnd"/>
-      <w:r>
-        <w:rPr>
-          <w:rFonts w:cs="Times New Roman"/>
-          <w:color w:val="1D1C1D"/>
-          <w:sz w:val="24"/>
-          <w:szCs w:val="24"/>
-        </w:rPr>
-        <w:t xml:space="preserve"> %}</w:t>
+        <w:t>{%p endif %}</w:t>
       </w:r>
     </w:p>
     <w:p>
@@ -3937,27 +3346,7 @@
           <w:sz w:val="24"/>
           <w:szCs w:val="24"/>
         </w:rPr>
-        <w:t xml:space="preserve">{%p </w:t>
-      </w:r>
-      <w:proofErr w:type="spellStart"/>
-      <w:r>
-        <w:rPr>
-          <w:rFonts w:cs="Times New Roman"/>
-          <w:color w:val="1D1C1D"/>
-          <w:sz w:val="24"/>
-          <w:szCs w:val="24"/>
-        </w:rPr>
-        <w:t>endfor</w:t>
-      </w:r>
-      <w:proofErr w:type="spellEnd"/>
-      <w:r>
-        <w:rPr>
-          <w:rFonts w:cs="Times New Roman"/>
-          <w:color w:val="1D1C1D"/>
-          <w:sz w:val="24"/>
-          <w:szCs w:val="24"/>
-        </w:rPr>
-        <w:t xml:space="preserve"> %}</w:t>
+        <w:t>{%p endfor %}</w:t>
       </w:r>
     </w:p>
     <w:p>
@@ -3996,8 +3385,6 @@
         </w:rPr>
         <w:t>penalty</w:t>
       </w:r>
-      <w:bookmarkStart w:id="1" w:name="_GoBack"/>
-      <w:bookmarkEnd w:id="1"/>
       <w:r>
         <w:rPr>
           <w:rFonts w:cs="Times New Roman"/>
@@ -4018,15 +3405,7 @@
     </w:p>
     <w:p>
       <w:r>
-        <w:t xml:space="preserve">{%p if </w:t>
-      </w:r>
-      <w:proofErr w:type="gramStart"/>
-      <w:r>
-        <w:t>defined(</w:t>
-      </w:r>
-      <w:proofErr w:type="gramEnd"/>
-      <w:r>
-        <w:t>'users[0].signature') %}</w:t>
+        <w:t>{%p if defined('users[0].signature') %}</w:t>
       </w:r>
     </w:p>
     <w:p>
@@ -4036,33 +3415,15 @@
           <w:sz w:val="24"/>
           <w:szCs w:val="24"/>
         </w:rPr>
-        <w:t>{</w:t>
-      </w:r>
-      <w:proofErr w:type="gramStart"/>
-      <w:r>
-        <w:rPr>
-          <w:rFonts w:cs="Times New Roman"/>
-          <w:sz w:val="24"/>
-          <w:szCs w:val="24"/>
-        </w:rPr>
-        <w:t xml:space="preserve">{ </w:t>
-      </w:r>
-      <w:r>
-        <w:rPr>
-          <w:rFonts w:cs="Times New Roman"/>
-          <w:sz w:val="24"/>
-          <w:szCs w:val="24"/>
-        </w:rPr>
-        <w:t>users</w:t>
-      </w:r>
-      <w:proofErr w:type="gramEnd"/>
-      <w:r>
-        <w:rPr>
-          <w:rFonts w:cs="Times New Roman"/>
-          <w:sz w:val="24"/>
-          <w:szCs w:val="24"/>
-        </w:rPr>
-        <w:t>[0].</w:t>
+        <w:t xml:space="preserve">{{ </w:t>
+      </w:r>
+      <w:r>
+        <w:rPr>
+          <w:rFonts w:cs="Times New Roman"/>
+          <w:sz w:val="24"/>
+          <w:szCs w:val="24"/>
+        </w:rPr>
+        <w:t>users[0].</w:t>
       </w:r>
       <w:r>
         <w:rPr>
@@ -4098,15 +3459,7 @@
         <w:br/>
       </w:r>
       <w:r>
-        <w:t xml:space="preserve">{%p </w:t>
-      </w:r>
-      <w:proofErr w:type="spellStart"/>
-      <w:r>
-        <w:t>endif</w:t>
-      </w:r>
-      <w:proofErr w:type="spellEnd"/>
-      <w:r>
-        <w:t xml:space="preserve"> %}</w:t>
+        <w:t>{%p endif %}</w:t>
       </w:r>
     </w:p>
     <w:p>
@@ -4142,51 +3495,23 @@
           <w:sz w:val="24"/>
           <w:szCs w:val="24"/>
         </w:rPr>
-        <w:t>{</w:t>
-      </w:r>
-      <w:proofErr w:type="gramStart"/>
-      <w:r>
-        <w:rPr>
-          <w:rFonts w:cs="Times New Roman"/>
-          <w:sz w:val="24"/>
-          <w:szCs w:val="24"/>
-        </w:rPr>
-        <w:t xml:space="preserve">{ </w:t>
-      </w:r>
-      <w:r>
-        <w:rPr>
-          <w:rFonts w:cs="Times New Roman"/>
-          <w:sz w:val="24"/>
-          <w:szCs w:val="24"/>
-        </w:rPr>
-        <w:t>users</w:t>
-      </w:r>
-      <w:proofErr w:type="gramEnd"/>
-      <w:r>
-        <w:rPr>
-          <w:rFonts w:cs="Times New Roman"/>
-          <w:sz w:val="24"/>
-          <w:szCs w:val="24"/>
-        </w:rPr>
-        <w:t>[0].</w:t>
-      </w:r>
-      <w:proofErr w:type="spellStart"/>
-      <w:r>
-        <w:rPr>
-          <w:rFonts w:cs="Times New Roman"/>
-          <w:sz w:val="24"/>
-          <w:szCs w:val="24"/>
-        </w:rPr>
-        <w:t>name.full</w:t>
-      </w:r>
-      <w:proofErr w:type="spellEnd"/>
-      <w:r>
-        <w:rPr>
-          <w:rFonts w:cs="Times New Roman"/>
-          <w:sz w:val="24"/>
-          <w:szCs w:val="24"/>
-        </w:rPr>
-        <w:t>()</w:t>
+        <w:t xml:space="preserve">{{ </w:t>
+      </w:r>
+      <w:r>
+        <w:rPr>
+          <w:rFonts w:cs="Times New Roman"/>
+          <w:sz w:val="24"/>
+          <w:szCs w:val="24"/>
+        </w:rPr>
+        <w:t>users[0].</w:t>
+      </w:r>
+      <w:r>
+        <w:rPr>
+          <w:rFonts w:cs="Times New Roman"/>
+          <w:sz w:val="24"/>
+          <w:szCs w:val="24"/>
+        </w:rPr>
+        <w:t>name.full()</w:t>
       </w:r>
       <w:r>
         <w:rPr>
@@ -4219,16 +3544,7 @@
           <w:sz w:val="24"/>
           <w:szCs w:val="24"/>
         </w:rPr>
-        <w:t>{</w:t>
-      </w:r>
-      <w:proofErr w:type="gramStart"/>
-      <w:r>
-        <w:rPr>
-          <w:rFonts w:cs="Times New Roman"/>
-          <w:sz w:val="24"/>
-          <w:szCs w:val="24"/>
-        </w:rPr>
-        <w:t xml:space="preserve">{ </w:t>
+        <w:t xml:space="preserve">{{ </w:t>
       </w:r>
       <w:r>
         <w:rPr>
@@ -4238,7 +3554,6 @@
         </w:rPr>
         <w:t>date</w:t>
       </w:r>
-      <w:proofErr w:type="gramEnd"/>
       <w:r>
         <w:rPr>
           <w:rFonts w:cs="Times New Roman"/>
@@ -4271,7 +3586,23 @@
           <w:sz w:val="24"/>
           <w:szCs w:val="24"/>
         </w:rPr>
-        <w:t>{% if emergency == False %}</w:t>
+        <w:t xml:space="preserve">{% if emergency == False </w:t>
+      </w:r>
+      <w:r>
+        <w:rPr>
+          <w:rFonts w:cs="Times New Roman"/>
+          <w:sz w:val="24"/>
+          <w:szCs w:val="24"/>
+        </w:rPr>
+        <w:t xml:space="preserve">and ready_to_serve </w:t>
+      </w:r>
+      <w:r>
+        <w:rPr>
+          <w:rFonts w:cs="Times New Roman"/>
+          <w:sz w:val="24"/>
+          <w:szCs w:val="24"/>
+        </w:rPr>
+        <w:t>%}</w:t>
       </w:r>
     </w:p>
     <w:p>
@@ -4342,23 +3673,13 @@
         </w:rPr>
         <w:t>users[0].</w:t>
       </w:r>
-      <w:proofErr w:type="spellStart"/>
-      <w:r>
-        <w:rPr>
-          <w:rFonts w:cs="Times New Roman"/>
-          <w:sz w:val="24"/>
-          <w:szCs w:val="24"/>
-        </w:rPr>
-        <w:t>name.full</w:t>
-      </w:r>
-      <w:proofErr w:type="spellEnd"/>
-      <w:r>
-        <w:rPr>
-          <w:rFonts w:cs="Times New Roman"/>
-          <w:sz w:val="24"/>
-          <w:szCs w:val="24"/>
-        </w:rPr>
-        <w:t>()</w:t>
+      <w:r>
+        <w:rPr>
+          <w:rFonts w:cs="Times New Roman"/>
+          <w:sz w:val="24"/>
+          <w:szCs w:val="24"/>
+        </w:rPr>
+        <w:t>name.full()</w:t>
       </w:r>
       <w:r>
         <w:rPr>
@@ -4384,23 +3705,21 @@
         </w:rPr>
         <w:t xml:space="preserve">{{ </w:t>
       </w:r>
-      <w:proofErr w:type="spellStart"/>
-      <w:r>
-        <w:rPr>
-          <w:rFonts w:cs="Times New Roman"/>
-          <w:sz w:val="24"/>
-          <w:szCs w:val="24"/>
-        </w:rPr>
-        <w:t>opposing_party.name.full</w:t>
-      </w:r>
-      <w:proofErr w:type="spellEnd"/>
-      <w:r>
-        <w:rPr>
-          <w:rFonts w:cs="Times New Roman"/>
-          <w:sz w:val="24"/>
-          <w:szCs w:val="24"/>
-        </w:rPr>
-        <w:t>()</w:t>
+      <w:r>
+        <w:rPr>
+          <w:rFonts w:cs="Times New Roman"/>
+          <w:sz w:val="24"/>
+          <w:szCs w:val="24"/>
+        </w:rPr>
+        <w:t>other_parties[0]</w:t>
+      </w:r>
+      <w:r>
+        <w:rPr>
+          <w:rFonts w:cs="Times New Roman"/>
+          <w:sz w:val="24"/>
+          <w:szCs w:val="24"/>
+        </w:rPr>
+        <w:t>.name.full()</w:t>
       </w:r>
       <w:r>
         <w:rPr>
@@ -4416,18 +3735,139 @@
           <w:sz w:val="24"/>
           <w:szCs w:val="24"/>
         </w:rPr>
-        <w:t xml:space="preserve"> by first class mail to {% if </w:t>
-      </w:r>
-      <w:proofErr w:type="spellStart"/>
-      <w:r>
-        <w:rPr>
-          <w:rFonts w:cs="Times New Roman"/>
-          <w:sz w:val="24"/>
-          <w:szCs w:val="24"/>
-        </w:rPr>
-        <w:t>opposing_party.has_counsel</w:t>
-      </w:r>
-      <w:proofErr w:type="spellEnd"/>
+        <w:t xml:space="preserve"> by </w:t>
+      </w:r>
+      <w:r>
+        <w:t xml:space="preserve">{{ service_method }} </w:t>
+      </w:r>
+      <w:r>
+        <w:rPr>
+          <w:rFonts w:cs="Times New Roman"/>
+          <w:sz w:val="24"/>
+          <w:szCs w:val="24"/>
+        </w:rPr>
+        <w:t xml:space="preserve">{% if </w:t>
+      </w:r>
+      <w:r>
+        <w:rPr>
+          <w:rFonts w:cs="Times New Roman"/>
+          <w:sz w:val="24"/>
+          <w:szCs w:val="24"/>
+        </w:rPr>
+        <w:t>other_parties[0]</w:t>
+      </w:r>
+      <w:r>
+        <w:rPr>
+          <w:rFonts w:cs="Times New Roman"/>
+          <w:sz w:val="24"/>
+          <w:szCs w:val="24"/>
+        </w:rPr>
+        <w:t xml:space="preserve">.has_counsel %} </w:t>
+      </w:r>
+      <w:r>
+        <w:rPr>
+          <w:rFonts w:cs="Times New Roman"/>
+          <w:sz w:val="24"/>
+          <w:szCs w:val="24"/>
+        </w:rPr>
+        <w:t xml:space="preserve">{{ </w:t>
+      </w:r>
+      <w:r>
+        <w:rPr>
+          <w:rFonts w:cs="Times New Roman"/>
+          <w:sz w:val="24"/>
+          <w:szCs w:val="24"/>
+        </w:rPr>
+        <w:t>opposing_counsel.name.full()</w:t>
+      </w:r>
+      <w:r>
+        <w:rPr>
+          <w:rFonts w:cs="Times New Roman"/>
+          <w:sz w:val="24"/>
+          <w:szCs w:val="24"/>
+        </w:rPr>
+        <w:t xml:space="preserve"> }}</w:t>
+      </w:r>
+      <w:r>
+        <w:rPr>
+          <w:rFonts w:cs="Times New Roman"/>
+          <w:sz w:val="24"/>
+          <w:szCs w:val="24"/>
+        </w:rPr>
+        <w:t xml:space="preserve"> </w:t>
+      </w:r>
+      <w:r>
+        <w:rPr>
+          <w:rFonts w:cs="Times New Roman"/>
+          <w:sz w:val="24"/>
+          <w:szCs w:val="24"/>
+        </w:rPr>
+        <w:t xml:space="preserve">{{ </w:t>
+      </w:r>
+      <w:r>
+        <w:rPr>
+          <w:rFonts w:cs="Times New Roman"/>
+          <w:sz w:val="24"/>
+          <w:szCs w:val="24"/>
+        </w:rPr>
+        <w:t>opposing_counsel.firm</w:t>
+      </w:r>
+      <w:r>
+        <w:rPr>
+          <w:rFonts w:cs="Times New Roman"/>
+          <w:sz w:val="24"/>
+          <w:szCs w:val="24"/>
+        </w:rPr>
+        <w:t xml:space="preserve"> }}</w:t>
+      </w:r>
+      <w:r>
+        <w:rPr>
+          <w:rFonts w:cs="Times New Roman"/>
+          <w:sz w:val="24"/>
+          <w:szCs w:val="24"/>
+        </w:rPr>
+        <w:t xml:space="preserve">  </w:t>
+      </w:r>
+      <w:r>
+        <w:rPr>
+          <w:rFonts w:cs="Times New Roman"/>
+          <w:sz w:val="24"/>
+          <w:szCs w:val="24"/>
+        </w:rPr>
+        <w:t xml:space="preserve">{{ </w:t>
+      </w:r>
+      <w:r>
+        <w:rPr>
+          <w:rFonts w:cs="Times New Roman"/>
+          <w:sz w:val="24"/>
+          <w:szCs w:val="24"/>
+        </w:rPr>
+        <w:t>opposing_counsel.address.on_one_line()</w:t>
+      </w:r>
+      <w:r>
+        <w:rPr>
+          <w:rFonts w:cs="Times New Roman"/>
+          <w:sz w:val="24"/>
+          <w:szCs w:val="24"/>
+        </w:rPr>
+        <w:t xml:space="preserve"> }}</w:t>
+      </w:r>
+      <w:r>
+        <w:rPr>
+          <w:rFonts w:cs="Times New Roman"/>
+          <w:sz w:val="24"/>
+          <w:szCs w:val="24"/>
+        </w:rPr>
+        <w:t xml:space="preserve">. {% </w:t>
+      </w:r>
+      <w:r>
+        <w:rPr>
+          <w:rFonts w:cs="Times New Roman"/>
+          <w:sz w:val="24"/>
+          <w:szCs w:val="24"/>
+        </w:rPr>
+        <w:t>endif</w:t>
+      </w:r>
       <w:r>
         <w:rPr>
           <w:rFonts w:cs="Times New Roman"/>
@@ -4435,184 +3875,6 @@
           <w:szCs w:val="24"/>
         </w:rPr>
         <w:t xml:space="preserve"> %} </w:t>
-      </w:r>
-      <w:r>
-        <w:rPr>
-          <w:rFonts w:cs="Times New Roman"/>
-          <w:sz w:val="24"/>
-          <w:szCs w:val="24"/>
-        </w:rPr>
-        <w:t xml:space="preserve">{{ </w:t>
-      </w:r>
-      <w:proofErr w:type="spellStart"/>
-      <w:r>
-        <w:rPr>
-          <w:rFonts w:cs="Times New Roman"/>
-          <w:sz w:val="24"/>
-          <w:szCs w:val="24"/>
-        </w:rPr>
-        <w:t>opposing_counsel.name.full</w:t>
-      </w:r>
-      <w:proofErr w:type="spellEnd"/>
-      <w:r>
-        <w:rPr>
-          <w:rFonts w:cs="Times New Roman"/>
-          <w:sz w:val="24"/>
-          <w:szCs w:val="24"/>
-        </w:rPr>
-        <w:t>()</w:t>
-      </w:r>
-      <w:r>
-        <w:rPr>
-          <w:rFonts w:cs="Times New Roman"/>
-          <w:sz w:val="24"/>
-          <w:szCs w:val="24"/>
-        </w:rPr>
-        <w:t xml:space="preserve"> }}</w:t>
-      </w:r>
-      <w:r>
-        <w:rPr>
-          <w:rFonts w:cs="Times New Roman"/>
-          <w:sz w:val="24"/>
-          <w:szCs w:val="24"/>
-        </w:rPr>
-        <w:t xml:space="preserve"> </w:t>
-      </w:r>
-      <w:r>
-        <w:rPr>
-          <w:rFonts w:cs="Times New Roman"/>
-          <w:sz w:val="24"/>
-          <w:szCs w:val="24"/>
-        </w:rPr>
-        <w:t xml:space="preserve">{{ </w:t>
-      </w:r>
-      <w:proofErr w:type="spellStart"/>
-      <w:r>
-        <w:rPr>
-          <w:rFonts w:cs="Times New Roman"/>
-          <w:sz w:val="24"/>
-          <w:szCs w:val="24"/>
-        </w:rPr>
-        <w:t>opposing_counsel.firm</w:t>
-      </w:r>
-      <w:proofErr w:type="spellEnd"/>
-      <w:r>
-        <w:rPr>
-          <w:rFonts w:cs="Times New Roman"/>
-          <w:sz w:val="24"/>
-          <w:szCs w:val="24"/>
-        </w:rPr>
-        <w:t xml:space="preserve"> }}</w:t>
-      </w:r>
-      <w:r>
-        <w:rPr>
-          <w:rFonts w:cs="Times New Roman"/>
-          <w:sz w:val="24"/>
-          <w:szCs w:val="24"/>
-        </w:rPr>
-        <w:t xml:space="preserve">  </w:t>
-      </w:r>
-      <w:r>
-        <w:rPr>
-          <w:rFonts w:cs="Times New Roman"/>
-          <w:sz w:val="24"/>
-          <w:szCs w:val="24"/>
-        </w:rPr>
-        <w:t xml:space="preserve">{{ </w:t>
-      </w:r>
-      <w:proofErr w:type="spellStart"/>
-      <w:r>
-        <w:rPr>
-          <w:rFonts w:cs="Times New Roman"/>
-          <w:sz w:val="24"/>
-          <w:szCs w:val="24"/>
-        </w:rPr>
-        <w:t>opposing_counsel.address.on_one_line</w:t>
-      </w:r>
-      <w:proofErr w:type="spellEnd"/>
-      <w:r>
-        <w:rPr>
-          <w:rFonts w:cs="Times New Roman"/>
-          <w:sz w:val="24"/>
-          <w:szCs w:val="24"/>
-        </w:rPr>
-        <w:t>()</w:t>
-      </w:r>
-      <w:r>
-        <w:rPr>
-          <w:rFonts w:cs="Times New Roman"/>
-          <w:sz w:val="24"/>
-          <w:szCs w:val="24"/>
-        </w:rPr>
-        <w:t xml:space="preserve"> }}</w:t>
-      </w:r>
-      <w:r>
-        <w:rPr>
-          <w:rFonts w:cs="Times New Roman"/>
-          <w:sz w:val="24"/>
-          <w:szCs w:val="24"/>
-        </w:rPr>
-        <w:t xml:space="preserve">. {% else %} </w:t>
-      </w:r>
-      <w:r>
-        <w:rPr>
-          <w:rFonts w:cs="Times New Roman"/>
-          <w:sz w:val="24"/>
-          <w:szCs w:val="24"/>
-        </w:rPr>
-        <w:t>{</w:t>
-      </w:r>
-      <w:proofErr w:type="gramStart"/>
-      <w:r>
-        <w:rPr>
-          <w:rFonts w:cs="Times New Roman"/>
-          <w:sz w:val="24"/>
-          <w:szCs w:val="24"/>
-        </w:rPr>
-        <w:t xml:space="preserve">{ </w:t>
-      </w:r>
-      <w:proofErr w:type="spellStart"/>
-      <w:r>
-        <w:rPr>
-          <w:rFonts w:cs="Times New Roman"/>
-          <w:sz w:val="24"/>
-          <w:szCs w:val="24"/>
-        </w:rPr>
-        <w:t>opposing</w:t>
-      </w:r>
-      <w:proofErr w:type="gramEnd"/>
-      <w:r>
-        <w:rPr>
-          <w:rFonts w:cs="Times New Roman"/>
-          <w:sz w:val="24"/>
-          <w:szCs w:val="24"/>
-        </w:rPr>
-        <w:t>_party.address.on_one_line</w:t>
-      </w:r>
-      <w:proofErr w:type="spellEnd"/>
-      <w:r>
-        <w:rPr>
-          <w:rFonts w:cs="Times New Roman"/>
-          <w:sz w:val="24"/>
-          <w:szCs w:val="24"/>
-        </w:rPr>
-        <w:t>()</w:t>
-      </w:r>
-      <w:r>
-        <w:rPr>
-          <w:rFonts w:cs="Times New Roman"/>
-          <w:sz w:val="24"/>
-          <w:szCs w:val="24"/>
-        </w:rPr>
-        <w:t xml:space="preserve"> }}</w:t>
-      </w:r>
-      <w:r>
-        <w:rPr>
-          <w:rFonts w:cs="Times New Roman"/>
-          <w:sz w:val="24"/>
-          <w:szCs w:val="24"/>
-        </w:rPr>
-        <w:t xml:space="preserve">. </w:t>
       </w:r>
     </w:p>
     <w:p>
@@ -4626,15 +3888,7 @@
     </w:p>
     <w:p>
       <w:r>
-        <w:t xml:space="preserve">{%p if </w:t>
-      </w:r>
-      <w:proofErr w:type="gramStart"/>
-      <w:r>
-        <w:t>defined(</w:t>
-      </w:r>
-      <w:proofErr w:type="gramEnd"/>
-      <w:r>
-        <w:t>'users[0].signature') %}</w:t>
+        <w:t>{%p if defined('users[0].signature') %}</w:t>
       </w:r>
     </w:p>
     <w:p>
@@ -4644,25 +3898,8 @@
           <w:sz w:val="24"/>
           <w:szCs w:val="24"/>
         </w:rPr>
-        <w:t>{</w:t>
-      </w:r>
-      <w:proofErr w:type="gramStart"/>
-      <w:r>
-        <w:rPr>
-          <w:rFonts w:cs="Times New Roman"/>
-          <w:sz w:val="24"/>
-          <w:szCs w:val="24"/>
-        </w:rPr>
-        <w:t>{ users</w:t>
-      </w:r>
-      <w:proofErr w:type="gramEnd"/>
-      <w:r>
-        <w:rPr>
-          <w:rFonts w:cs="Times New Roman"/>
-          <w:sz w:val="24"/>
-          <w:szCs w:val="24"/>
-        </w:rPr>
-        <w:t>[0].signature }}</w:t>
+        <w:lastRenderedPageBreak/>
+        <w:t>{{ users[0].signature }}</w:t>
       </w:r>
       <w:r>
         <w:rPr>
@@ -4682,15 +3919,7 @@
         <w:br/>
       </w:r>
       <w:r>
-        <w:t xml:space="preserve">{%p </w:t>
-      </w:r>
-      <w:proofErr w:type="spellStart"/>
-      <w:r>
-        <w:t>endif</w:t>
-      </w:r>
-      <w:proofErr w:type="spellEnd"/>
-      <w:r>
-        <w:t xml:space="preserve"> %}</w:t>
+        <w:t>{%p endif %}</w:t>
       </w:r>
     </w:p>
     <w:p/>
@@ -4710,7 +3939,6 @@
         </w:rPr>
         <w:t>Date: {</w:t>
       </w:r>
-      <w:proofErr w:type="gramStart"/>
       <w:r>
         <w:rPr>
           <w:rFonts w:cs="Times New Roman"/>
@@ -4725,9 +3953,8 @@
           <w:sz w:val="24"/>
           <w:szCs w:val="24"/>
         </w:rPr>
-        <w:t>date</w:t>
-      </w:r>
-      <w:proofErr w:type="gramEnd"/>
+        <w:t>service_date</w:t>
+      </w:r>
       <w:r>
         <w:rPr>
           <w:rFonts w:cs="Times New Roman"/>
@@ -4760,41 +3987,7 @@
           <w:sz w:val="24"/>
           <w:szCs w:val="24"/>
         </w:rPr>
-        <w:t xml:space="preserve">{% </w:t>
-      </w:r>
-      <w:proofErr w:type="spellStart"/>
-      <w:r>
-        <w:rPr>
-          <w:rFonts w:cs="Times New Roman"/>
-          <w:sz w:val="24"/>
-          <w:szCs w:val="24"/>
-        </w:rPr>
-        <w:t>endif</w:t>
-      </w:r>
-      <w:proofErr w:type="spellEnd"/>
-      <w:r>
-        <w:rPr>
-          <w:rFonts w:cs="Times New Roman"/>
-          <w:sz w:val="24"/>
-          <w:szCs w:val="24"/>
-        </w:rPr>
-        <w:t xml:space="preserve"> </w:t>
-      </w:r>
-      <w:r>
-        <w:rPr>
-          <w:rFonts w:cs="Times New Roman"/>
-          <w:sz w:val="24"/>
-          <w:szCs w:val="24"/>
-        </w:rPr>
-        <w:t>%</w:t>
-      </w:r>
-      <w:r>
-        <w:rPr>
-          <w:rFonts w:cs="Times New Roman"/>
-          <w:sz w:val="24"/>
-          <w:szCs w:val="24"/>
-        </w:rPr>
-        <w:t>}</w:t>
+        <w:t>{% endif %}</w:t>
       </w:r>
     </w:p>
     <w:p>
@@ -4814,52 +4007,8 @@
           <w:szCs w:val="24"/>
         </w:rPr>
       </w:pPr>
-      <w:r>
-        <w:rPr>
-          <w:rFonts w:cs="Times New Roman"/>
-          <w:sz w:val="24"/>
-          <w:szCs w:val="24"/>
-        </w:rPr>
-        <w:t xml:space="preserve">{% </w:t>
-      </w:r>
-      <w:proofErr w:type="spellStart"/>
-      <w:r>
-        <w:rPr>
-          <w:rFonts w:cs="Times New Roman"/>
-          <w:sz w:val="24"/>
-          <w:szCs w:val="24"/>
-        </w:rPr>
-        <w:t>endif</w:t>
-      </w:r>
-      <w:proofErr w:type="spellEnd"/>
-      <w:r>
-        <w:rPr>
-          <w:rFonts w:cs="Times New Roman"/>
-          <w:sz w:val="24"/>
-          <w:szCs w:val="24"/>
-        </w:rPr>
-        <w:t xml:space="preserve"> %}</w:t>
-      </w:r>
     </w:p>
-    <w:p>
-      <w:pPr>
-        <w:rPr>
-          <w:rFonts w:cs="Times New Roman"/>
-          <w:sz w:val="24"/>
-          <w:szCs w:val="24"/>
-        </w:rPr>
-      </w:pPr>
-    </w:p>
-    <w:p>
-      <w:pPr>
-        <w:rPr>
-          <w:rFonts w:cs="Times New Roman"/>
-          <w:sz w:val="24"/>
-          <w:szCs w:val="24"/>
-        </w:rPr>
-      </w:pPr>
-    </w:p>
-    <w:bookmarkEnd w:id="0"/>
+    <w:bookmarkEnd w:id="1"/>
     <w:p>
       <w:pPr>
         <w:rPr>
@@ -4881,7 +4030,7 @@
 </file>
 
 <file path=word/endnotes.xml><?xml version="1.0" encoding="utf-8"?>
-<w:endnotes xmlns:wpc="http://schemas.microsoft.com/office/word/2010/wordprocessingCanvas" xmlns:mc="http://schemas.openxmlformats.org/markup-compatibility/2006" xmlns:o="urn:schemas-microsoft-com:office:office" xmlns:r="http://schemas.openxmlformats.org/officeDocument/2006/relationships" xmlns:m="http://schemas.openxmlformats.org/officeDocument/2006/math" xmlns:v="urn:schemas-microsoft-com:vml" xmlns:wp14="http://schemas.microsoft.com/office/word/2010/wordprocessingDrawing" xmlns:wp="http://schemas.openxmlformats.org/drawingml/2006/wordprocessingDrawing" xmlns:w10="urn:schemas-microsoft-com:office:word" xmlns:w="http://schemas.openxmlformats.org/wordprocessingml/2006/main" xmlns:w14="http://schemas.microsoft.com/office/word/2010/wordml" xmlns:wpg="http://schemas.microsoft.com/office/word/2010/wordprocessingGroup" xmlns:wpi="http://schemas.microsoft.com/office/word/2010/wordprocessingInk" xmlns:wne="http://schemas.microsoft.com/office/word/2006/wordml" xmlns:wps="http://schemas.microsoft.com/office/word/2010/wordprocessingShape" mc:Ignorable="w14 wp14">
+<w:endnotes xmlns:wpc="http://schemas.microsoft.com/office/word/2010/wordprocessingCanvas" xmlns:cx="http://schemas.microsoft.com/office/drawing/2014/chartex" xmlns:cx1="http://schemas.microsoft.com/office/drawing/2015/9/8/chartex" xmlns:mc="http://schemas.openxmlformats.org/markup-compatibility/2006" xmlns:o="urn:schemas-microsoft-com:office:office" xmlns:r="http://schemas.openxmlformats.org/officeDocument/2006/relationships" xmlns:m="http://schemas.openxmlformats.org/officeDocument/2006/math" xmlns:v="urn:schemas-microsoft-com:vml" xmlns:wp14="http://schemas.microsoft.com/office/word/2010/wordprocessingDrawing" xmlns:wp="http://schemas.openxmlformats.org/drawingml/2006/wordprocessingDrawing" xmlns:w10="urn:schemas-microsoft-com:office:word" xmlns:w="http://schemas.openxmlformats.org/wordprocessingml/2006/main" xmlns:w14="http://schemas.microsoft.com/office/word/2010/wordml" xmlns:w15="http://schemas.microsoft.com/office/word/2012/wordml" xmlns:w16se="http://schemas.microsoft.com/office/word/2015/wordml/symex" xmlns:wpg="http://schemas.microsoft.com/office/word/2010/wordprocessingGroup" xmlns:wpi="http://schemas.microsoft.com/office/word/2010/wordprocessingInk" xmlns:wne="http://schemas.microsoft.com/office/word/2006/wordml" xmlns:wps="http://schemas.microsoft.com/office/word/2010/wordprocessingShape" mc:Ignorable="w14 w15 w16se wp14">
   <w:endnote w:type="separator" w:id="-1">
     <w:p>
       <w:r>
@@ -4900,7 +4049,7 @@
 </file>
 
 <file path=word/footnotes.xml><?xml version="1.0" encoding="utf-8"?>
-<w:footnotes xmlns:wpc="http://schemas.microsoft.com/office/word/2010/wordprocessingCanvas" xmlns:mc="http://schemas.openxmlformats.org/markup-compatibility/2006" xmlns:o="urn:schemas-microsoft-com:office:office" xmlns:r="http://schemas.openxmlformats.org/officeDocument/2006/relationships" xmlns:m="http://schemas.openxmlformats.org/officeDocument/2006/math" xmlns:v="urn:schemas-microsoft-com:vml" xmlns:wp14="http://schemas.microsoft.com/office/word/2010/wordprocessingDrawing" xmlns:wp="http://schemas.openxmlformats.org/drawingml/2006/wordprocessingDrawing" xmlns:w10="urn:schemas-microsoft-com:office:word" xmlns:w="http://schemas.openxmlformats.org/wordprocessingml/2006/main" xmlns:w14="http://schemas.microsoft.com/office/word/2010/wordml" xmlns:wpg="http://schemas.microsoft.com/office/word/2010/wordprocessingGroup" xmlns:wpi="http://schemas.microsoft.com/office/word/2010/wordprocessingInk" xmlns:wne="http://schemas.microsoft.com/office/word/2006/wordml" xmlns:wps="http://schemas.microsoft.com/office/word/2010/wordprocessingShape" mc:Ignorable="w14 wp14">
+<w:footnotes xmlns:wpc="http://schemas.microsoft.com/office/word/2010/wordprocessingCanvas" xmlns:cx="http://schemas.microsoft.com/office/drawing/2014/chartex" xmlns:cx1="http://schemas.microsoft.com/office/drawing/2015/9/8/chartex" xmlns:mc="http://schemas.openxmlformats.org/markup-compatibility/2006" xmlns:o="urn:schemas-microsoft-com:office:office" xmlns:r="http://schemas.openxmlformats.org/officeDocument/2006/relationships" xmlns:m="http://schemas.openxmlformats.org/officeDocument/2006/math" xmlns:v="urn:schemas-microsoft-com:vml" xmlns:wp14="http://schemas.microsoft.com/office/word/2010/wordprocessingDrawing" xmlns:wp="http://schemas.openxmlformats.org/drawingml/2006/wordprocessingDrawing" xmlns:w10="urn:schemas-microsoft-com:office:word" xmlns:w="http://schemas.openxmlformats.org/wordprocessingml/2006/main" xmlns:w14="http://schemas.microsoft.com/office/word/2010/wordml" xmlns:w15="http://schemas.microsoft.com/office/word/2012/wordml" xmlns:w16se="http://schemas.microsoft.com/office/word/2015/wordml/symex" xmlns:wpg="http://schemas.microsoft.com/office/word/2010/wordprocessingGroup" xmlns:wpi="http://schemas.microsoft.com/office/word/2010/wordprocessingInk" xmlns:wne="http://schemas.microsoft.com/office/word/2006/wordml" xmlns:wps="http://schemas.microsoft.com/office/word/2010/wordprocessingShape" mc:Ignorable="w14 w15 w16se wp14">
   <w:footnote w:type="separator" w:id="-1">
     <w:p>
       <w:r>
@@ -4919,8 +4068,8 @@
 </file>
 
 <file path=word/numbering.xml><?xml version="1.0" encoding="utf-8"?>
-<w:numbering xmlns:wpc="http://schemas.microsoft.com/office/word/2010/wordprocessingCanvas" xmlns:mc="http://schemas.openxmlformats.org/markup-compatibility/2006" xmlns:o="urn:schemas-microsoft-com:office:office" xmlns:r="http://schemas.openxmlformats.org/officeDocument/2006/relationships" xmlns:m="http://schemas.openxmlformats.org/officeDocument/2006/math" xmlns:v="urn:schemas-microsoft-com:vml" xmlns:wp14="http://schemas.microsoft.com/office/word/2010/wordprocessingDrawing" xmlns:wp="http://schemas.openxmlformats.org/drawingml/2006/wordprocessingDrawing" xmlns:w10="urn:schemas-microsoft-com:office:word" xmlns:w="http://schemas.openxmlformats.org/wordprocessingml/2006/main" xmlns:w14="http://schemas.microsoft.com/office/word/2010/wordml" xmlns:wpg="http://schemas.microsoft.com/office/word/2010/wordprocessingGroup" xmlns:wpi="http://schemas.microsoft.com/office/word/2010/wordprocessingInk" xmlns:wne="http://schemas.microsoft.com/office/word/2006/wordml" xmlns:wps="http://schemas.microsoft.com/office/word/2010/wordprocessingShape" mc:Ignorable="w14 wp14">
-  <w:abstractNum w:abstractNumId="0">
+<w:numbering xmlns:wpc="http://schemas.microsoft.com/office/word/2010/wordprocessingCanvas" xmlns:cx="http://schemas.microsoft.com/office/drawing/2014/chartex" xmlns:cx1="http://schemas.microsoft.com/office/drawing/2015/9/8/chartex" xmlns:mc="http://schemas.openxmlformats.org/markup-compatibility/2006" xmlns:o="urn:schemas-microsoft-com:office:office" xmlns:r="http://schemas.openxmlformats.org/officeDocument/2006/relationships" xmlns:m="http://schemas.openxmlformats.org/officeDocument/2006/math" xmlns:v="urn:schemas-microsoft-com:vml" xmlns:wp14="http://schemas.microsoft.com/office/word/2010/wordprocessingDrawing" xmlns:wp="http://schemas.openxmlformats.org/drawingml/2006/wordprocessingDrawing" xmlns:w10="urn:schemas-microsoft-com:office:word" xmlns:w="http://schemas.openxmlformats.org/wordprocessingml/2006/main" xmlns:w14="http://schemas.microsoft.com/office/word/2010/wordml" xmlns:w15="http://schemas.microsoft.com/office/word/2012/wordml" xmlns:w16se="http://schemas.microsoft.com/office/word/2015/wordml/symex" xmlns:wpg="http://schemas.microsoft.com/office/word/2010/wordprocessingGroup" xmlns:wpi="http://schemas.microsoft.com/office/word/2010/wordprocessingInk" xmlns:wne="http://schemas.microsoft.com/office/word/2006/wordml" xmlns:wps="http://schemas.microsoft.com/office/word/2010/wordprocessingShape" mc:Ignorable="w14 w15 w16se wp14">
+  <w:abstractNum w:abstractNumId="0" w15:restartNumberingAfterBreak="0">
     <w:nsid w:val="FFFFFF7C"/>
     <w:multiLevelType w:val="singleLevel"/>
     <w:tmpl w:val="563A6A1A"/>
@@ -4938,7 +4087,7 @@
       </w:pPr>
     </w:lvl>
   </w:abstractNum>
-  <w:abstractNum w:abstractNumId="1">
+  <w:abstractNum w:abstractNumId="1" w15:restartNumberingAfterBreak="0">
     <w:nsid w:val="FFFFFF7D"/>
     <w:multiLevelType w:val="singleLevel"/>
     <w:tmpl w:val="EA78A110"/>
@@ -4956,7 +4105,7 @@
       </w:pPr>
     </w:lvl>
   </w:abstractNum>
-  <w:abstractNum w:abstractNumId="2">
+  <w:abstractNum w:abstractNumId="2" w15:restartNumberingAfterBreak="0">
     <w:nsid w:val="FFFFFF7E"/>
     <w:multiLevelType w:val="singleLevel"/>
     <w:tmpl w:val="95C66A48"/>
@@ -4974,7 +4123,7 @@
       </w:pPr>
     </w:lvl>
   </w:abstractNum>
-  <w:abstractNum w:abstractNumId="3">
+  <w:abstractNum w:abstractNumId="3" w15:restartNumberingAfterBreak="0">
     <w:nsid w:val="FFFFFF7F"/>
     <w:multiLevelType w:val="singleLevel"/>
     <w:tmpl w:val="B6A6ABB4"/>
@@ -4991,7 +4140,7 @@
       </w:pPr>
     </w:lvl>
   </w:abstractNum>
-  <w:abstractNum w:abstractNumId="4">
+  <w:abstractNum w:abstractNumId="4" w15:restartNumberingAfterBreak="0">
     <w:nsid w:val="FFFFFF80"/>
     <w:multiLevelType w:val="singleLevel"/>
     <w:tmpl w:val="0EC643E8"/>
@@ -5012,7 +4161,7 @@
       </w:rPr>
     </w:lvl>
   </w:abstractNum>
-  <w:abstractNum w:abstractNumId="5">
+  <w:abstractNum w:abstractNumId="5" w15:restartNumberingAfterBreak="0">
     <w:nsid w:val="FFFFFF81"/>
     <w:multiLevelType w:val="singleLevel"/>
     <w:tmpl w:val="F46467FE"/>
@@ -5033,7 +4182,7 @@
       </w:rPr>
     </w:lvl>
   </w:abstractNum>
-  <w:abstractNum w:abstractNumId="6">
+  <w:abstractNum w:abstractNumId="6" w15:restartNumberingAfterBreak="0">
     <w:nsid w:val="FFFFFF82"/>
     <w:multiLevelType w:val="singleLevel"/>
     <w:tmpl w:val="5C8E3290"/>
@@ -5054,7 +4203,7 @@
       </w:rPr>
     </w:lvl>
   </w:abstractNum>
-  <w:abstractNum w:abstractNumId="7">
+  <w:abstractNum w:abstractNumId="7" w15:restartNumberingAfterBreak="0">
     <w:nsid w:val="FFFFFF83"/>
     <w:multiLevelType w:val="singleLevel"/>
     <w:tmpl w:val="77F0B5D8"/>
@@ -5075,7 +4224,7 @@
       </w:rPr>
     </w:lvl>
   </w:abstractNum>
-  <w:abstractNum w:abstractNumId="8">
+  <w:abstractNum w:abstractNumId="8" w15:restartNumberingAfterBreak="0">
     <w:nsid w:val="FFFFFF88"/>
     <w:multiLevelType w:val="singleLevel"/>
     <w:tmpl w:val="BA3E5504"/>
@@ -5092,7 +4241,7 @@
       </w:pPr>
     </w:lvl>
   </w:abstractNum>
-  <w:abstractNum w:abstractNumId="9">
+  <w:abstractNum w:abstractNumId="9" w15:restartNumberingAfterBreak="0">
     <w:nsid w:val="FFFFFF89"/>
     <w:multiLevelType w:val="singleLevel"/>
     <w:tmpl w:val="38C68DFE"/>
@@ -5113,7 +4262,7 @@
       </w:rPr>
     </w:lvl>
   </w:abstractNum>
-  <w:abstractNum w:abstractNumId="10">
+  <w:abstractNum w:abstractNumId="10" w15:restartNumberingAfterBreak="0">
     <w:nsid w:val="360C2752"/>
     <w:multiLevelType w:val="hybridMultilevel"/>
     <w:tmpl w:val="2FBE11F0"/>
@@ -5202,7 +4351,7 @@
       </w:pPr>
     </w:lvl>
   </w:abstractNum>
-  <w:abstractNum w:abstractNumId="11">
+  <w:abstractNum w:abstractNumId="11" w15:restartNumberingAfterBreak="0">
     <w:nsid w:val="3C205094"/>
     <w:multiLevelType w:val="multilevel"/>
     <w:tmpl w:val="1E6EDEBA"/>
@@ -5315,7 +4464,7 @@
       </w:pPr>
     </w:lvl>
   </w:abstractNum>
-  <w:abstractNum w:abstractNumId="12">
+  <w:abstractNum w:abstractNumId="12" w15:restartNumberingAfterBreak="0">
     <w:nsid w:val="59A13147"/>
     <w:multiLevelType w:val="hybridMultilevel"/>
     <w:tmpl w:val="9612A864"/>
@@ -5404,7 +4553,7 @@
       </w:pPr>
     </w:lvl>
   </w:abstractNum>
-  <w:abstractNum w:abstractNumId="13">
+  <w:abstractNum w:abstractNumId="13" w15:restartNumberingAfterBreak="0">
     <w:nsid w:val="65327644"/>
     <w:multiLevelType w:val="multilevel"/>
     <w:tmpl w:val="F8CEBB30"/>
@@ -5576,7 +4725,7 @@
       </w:rPr>
     </w:lvl>
   </w:abstractNum>
-  <w:abstractNum w:abstractNumId="14">
+  <w:abstractNum w:abstractNumId="14" w15:restartNumberingAfterBreak="0">
     <w:nsid w:val="6E754A73"/>
     <w:multiLevelType w:val="hybridMultilevel"/>
     <w:tmpl w:val="67A6CA04"/>
@@ -5666,7 +4815,7 @@
       </w:pPr>
     </w:lvl>
   </w:abstractNum>
-  <w:abstractNum w:abstractNumId="15">
+  <w:abstractNum w:abstractNumId="15" w15:restartNumberingAfterBreak="0">
     <w:nsid w:val="7B06699F"/>
     <w:multiLevelType w:val="multilevel"/>
     <w:tmpl w:val="9C340CC6"/>
@@ -5783,7 +4932,7 @@
       </w:pPr>
     </w:lvl>
   </w:abstractNum>
-  <w:abstractNum w:abstractNumId="16">
+  <w:abstractNum w:abstractNumId="16" w15:restartNumberingAfterBreak="0">
     <w:nsid w:val="7BBA5B5E"/>
     <w:multiLevelType w:val="multilevel"/>
     <w:tmpl w:val="DF30B1EA"/>
@@ -6029,7 +5178,7 @@
 </file>
 
 <file path=word/styles.xml><?xml version="1.0" encoding="utf-8"?>
-<w:styles xmlns:mc="http://schemas.openxmlformats.org/markup-compatibility/2006" xmlns:r="http://schemas.openxmlformats.org/officeDocument/2006/relationships" xmlns:w="http://schemas.openxmlformats.org/wordprocessingml/2006/main" xmlns:w14="http://schemas.microsoft.com/office/word/2010/wordml" mc:Ignorable="w14">
+<w:styles xmlns:mc="http://schemas.openxmlformats.org/markup-compatibility/2006" xmlns:r="http://schemas.openxmlformats.org/officeDocument/2006/relationships" xmlns:w="http://schemas.openxmlformats.org/wordprocessingml/2006/main" xmlns:w14="http://schemas.microsoft.com/office/word/2010/wordml" xmlns:w15="http://schemas.microsoft.com/office/word/2012/wordml" xmlns:w16se="http://schemas.microsoft.com/office/word/2015/wordml/symex" mc:Ignorable="w14 w15 w16se">
   <w:docDefaults>
     <w:rPrDefault>
       <w:rPr>
@@ -6039,7 +5188,7 @@
     </w:rPrDefault>
     <w:pPrDefault/>
   </w:docDefaults>
-  <w:latentStyles w:defLockedState="0" w:defUIPriority="0" w:defSemiHidden="0" w:defUnhideWhenUsed="0" w:defQFormat="0" w:count="267">
+  <w:latentStyles w:defLockedState="0" w:defUIPriority="0" w:defSemiHidden="0" w:defUnhideWhenUsed="0" w:defQFormat="0" w:count="371">
     <w:lsdException w:name="Normal" w:qFormat="1"/>
     <w:lsdException w:name="heading 1" w:qFormat="1"/>
     <w:lsdException w:name="heading 2" w:qFormat="1"/>
@@ -6047,16 +5196,104 @@
     <w:lsdException w:name="heading 4" w:qFormat="1"/>
     <w:lsdException w:name="heading 5" w:qFormat="1"/>
     <w:lsdException w:name="heading 6" w:qFormat="1"/>
-    <w:lsdException w:name="heading 7" w:qFormat="1"/>
-    <w:lsdException w:name="heading 8" w:qFormat="1"/>
-    <w:lsdException w:name="heading 9" w:qFormat="1"/>
-    <w:lsdException w:name="caption" w:qFormat="1"/>
+    <w:lsdException w:name="heading 7" w:semiHidden="1" w:unhideWhenUsed="1" w:qFormat="1"/>
+    <w:lsdException w:name="heading 8" w:semiHidden="1" w:unhideWhenUsed="1" w:qFormat="1"/>
+    <w:lsdException w:name="heading 9" w:semiHidden="1" w:unhideWhenUsed="1" w:qFormat="1"/>
+    <w:lsdException w:name="index 1" w:semiHidden="1" w:unhideWhenUsed="1"/>
+    <w:lsdException w:name="index 2" w:semiHidden="1" w:unhideWhenUsed="1"/>
+    <w:lsdException w:name="index 3" w:semiHidden="1" w:unhideWhenUsed="1"/>
+    <w:lsdException w:name="index 4" w:semiHidden="1" w:unhideWhenUsed="1"/>
+    <w:lsdException w:name="index 5" w:semiHidden="1" w:unhideWhenUsed="1"/>
+    <w:lsdException w:name="index 6" w:semiHidden="1" w:unhideWhenUsed="1"/>
+    <w:lsdException w:name="index 7" w:semiHidden="1" w:unhideWhenUsed="1"/>
+    <w:lsdException w:name="index 8" w:semiHidden="1" w:unhideWhenUsed="1"/>
+    <w:lsdException w:name="index 9" w:semiHidden="1" w:unhideWhenUsed="1"/>
+    <w:lsdException w:name="toc 1" w:semiHidden="1" w:unhideWhenUsed="1"/>
+    <w:lsdException w:name="toc 2" w:semiHidden="1" w:unhideWhenUsed="1"/>
+    <w:lsdException w:name="toc 3" w:semiHidden="1" w:unhideWhenUsed="1"/>
+    <w:lsdException w:name="toc 4" w:semiHidden="1" w:unhideWhenUsed="1"/>
+    <w:lsdException w:name="toc 5" w:semiHidden="1" w:unhideWhenUsed="1"/>
+    <w:lsdException w:name="toc 6" w:semiHidden="1" w:unhideWhenUsed="1"/>
+    <w:lsdException w:name="toc 7" w:semiHidden="1" w:unhideWhenUsed="1"/>
+    <w:lsdException w:name="toc 8" w:semiHidden="1" w:unhideWhenUsed="1"/>
+    <w:lsdException w:name="toc 9" w:semiHidden="1" w:unhideWhenUsed="1"/>
+    <w:lsdException w:name="Normal Indent" w:semiHidden="1" w:unhideWhenUsed="1"/>
+    <w:lsdException w:name="footnote text" w:semiHidden="1" w:unhideWhenUsed="1"/>
+    <w:lsdException w:name="annotation text" w:semiHidden="1" w:unhideWhenUsed="1"/>
+    <w:lsdException w:name="header" w:semiHidden="1" w:unhideWhenUsed="1"/>
+    <w:lsdException w:name="footer" w:semiHidden="1" w:unhideWhenUsed="1"/>
+    <w:lsdException w:name="index heading" w:semiHidden="1" w:unhideWhenUsed="1"/>
+    <w:lsdException w:name="caption" w:semiHidden="1" w:unhideWhenUsed="1" w:qFormat="1"/>
+    <w:lsdException w:name="table of figures" w:semiHidden="1" w:unhideWhenUsed="1"/>
+    <w:lsdException w:name="envelope address" w:semiHidden="1" w:unhideWhenUsed="1"/>
+    <w:lsdException w:name="envelope return" w:semiHidden="1" w:unhideWhenUsed="1"/>
+    <w:lsdException w:name="footnote reference" w:semiHidden="1" w:unhideWhenUsed="1"/>
+    <w:lsdException w:name="annotation reference" w:semiHidden="1" w:unhideWhenUsed="1"/>
+    <w:lsdException w:name="line number" w:semiHidden="1" w:unhideWhenUsed="1"/>
+    <w:lsdException w:name="page number" w:semiHidden="1" w:unhideWhenUsed="1"/>
+    <w:lsdException w:name="endnote reference" w:semiHidden="1" w:unhideWhenUsed="1"/>
+    <w:lsdException w:name="endnote text" w:semiHidden="1" w:unhideWhenUsed="1"/>
+    <w:lsdException w:name="table of authorities" w:semiHidden="1" w:unhideWhenUsed="1"/>
+    <w:lsdException w:name="macro" w:semiHidden="1" w:unhideWhenUsed="1"/>
+    <w:lsdException w:name="toa heading" w:semiHidden="1" w:unhideWhenUsed="1"/>
+    <w:lsdException w:name="List" w:semiHidden="1" w:unhideWhenUsed="1"/>
+    <w:lsdException w:name="List Bullet" w:semiHidden="1" w:unhideWhenUsed="1"/>
+    <w:lsdException w:name="List 2" w:semiHidden="1" w:unhideWhenUsed="1"/>
+    <w:lsdException w:name="List 3" w:semiHidden="1" w:unhideWhenUsed="1"/>
+    <w:lsdException w:name="List Bullet 2" w:semiHidden="1" w:unhideWhenUsed="1"/>
+    <w:lsdException w:name="List Bullet 3" w:semiHidden="1" w:unhideWhenUsed="1"/>
+    <w:lsdException w:name="List Bullet 4" w:semiHidden="1" w:unhideWhenUsed="1"/>
+    <w:lsdException w:name="List Bullet 5" w:semiHidden="1" w:unhideWhenUsed="1"/>
+    <w:lsdException w:name="List Number 2" w:semiHidden="1" w:unhideWhenUsed="1"/>
+    <w:lsdException w:name="List Number 3" w:semiHidden="1" w:unhideWhenUsed="1"/>
+    <w:lsdException w:name="List Number 4" w:semiHidden="1" w:unhideWhenUsed="1"/>
+    <w:lsdException w:name="List Number 5" w:semiHidden="1" w:unhideWhenUsed="1"/>
     <w:lsdException w:name="Title" w:qFormat="1"/>
+    <w:lsdException w:name="Closing" w:semiHidden="1" w:unhideWhenUsed="1"/>
+    <w:lsdException w:name="Signature" w:semiHidden="1" w:unhideWhenUsed="1"/>
+    <w:lsdException w:name="Default Paragraph Font" w:semiHidden="1" w:unhideWhenUsed="1"/>
+    <w:lsdException w:name="Body Text" w:semiHidden="1" w:unhideWhenUsed="1"/>
+    <w:lsdException w:name="Body Text Indent" w:semiHidden="1" w:unhideWhenUsed="1"/>
+    <w:lsdException w:name="List Continue" w:semiHidden="1" w:unhideWhenUsed="1"/>
+    <w:lsdException w:name="List Continue 2" w:semiHidden="1" w:unhideWhenUsed="1"/>
+    <w:lsdException w:name="List Continue 3" w:semiHidden="1" w:unhideWhenUsed="1"/>
+    <w:lsdException w:name="List Continue 4" w:semiHidden="1" w:unhideWhenUsed="1"/>
+    <w:lsdException w:name="List Continue 5" w:semiHidden="1" w:unhideWhenUsed="1"/>
+    <w:lsdException w:name="Message Header" w:semiHidden="1" w:unhideWhenUsed="1"/>
     <w:lsdException w:name="Subtitle" w:qFormat="1"/>
+    <w:lsdException w:name="Body Text First Indent 2" w:semiHidden="1" w:unhideWhenUsed="1"/>
+    <w:lsdException w:name="Note Heading" w:semiHidden="1" w:unhideWhenUsed="1"/>
+    <w:lsdException w:name="Body Text 2" w:semiHidden="1" w:unhideWhenUsed="1"/>
+    <w:lsdException w:name="Body Text 3" w:semiHidden="1" w:unhideWhenUsed="1"/>
+    <w:lsdException w:name="Body Text Indent 2" w:semiHidden="1" w:unhideWhenUsed="1"/>
+    <w:lsdException w:name="Body Text Indent 3" w:semiHidden="1" w:unhideWhenUsed="1"/>
+    <w:lsdException w:name="Block Text" w:semiHidden="1" w:unhideWhenUsed="1"/>
+    <w:lsdException w:name="Hyperlink" w:semiHidden="1" w:unhideWhenUsed="1"/>
+    <w:lsdException w:name="FollowedHyperlink" w:semiHidden="1" w:unhideWhenUsed="1"/>
     <w:lsdException w:name="Strong" w:qFormat="1"/>
     <w:lsdException w:name="Emphasis" w:qFormat="1"/>
-    <w:lsdException w:name="Normal (Web)" w:uiPriority="99"/>
+    <w:lsdException w:name="Document Map" w:semiHidden="1" w:unhideWhenUsed="1"/>
+    <w:lsdException w:name="Plain Text" w:semiHidden="1" w:unhideWhenUsed="1"/>
+    <w:lsdException w:name="E-mail Signature" w:semiHidden="1" w:unhideWhenUsed="1"/>
+    <w:lsdException w:name="HTML Top of Form" w:semiHidden="1" w:unhideWhenUsed="1"/>
+    <w:lsdException w:name="HTML Bottom of Form" w:semiHidden="1" w:unhideWhenUsed="1"/>
+    <w:lsdException w:name="Normal (Web)" w:semiHidden="1" w:uiPriority="99" w:unhideWhenUsed="1"/>
+    <w:lsdException w:name="HTML Acronym" w:semiHidden="1" w:unhideWhenUsed="1"/>
+    <w:lsdException w:name="HTML Address" w:semiHidden="1" w:unhideWhenUsed="1"/>
+    <w:lsdException w:name="HTML Cite" w:semiHidden="1" w:unhideWhenUsed="1"/>
+    <w:lsdException w:name="HTML Code" w:semiHidden="1" w:unhideWhenUsed="1"/>
+    <w:lsdException w:name="HTML Definition" w:semiHidden="1" w:unhideWhenUsed="1"/>
+    <w:lsdException w:name="HTML Keyboard" w:semiHidden="1" w:unhideWhenUsed="1"/>
+    <w:lsdException w:name="HTML Preformatted" w:semiHidden="1" w:unhideWhenUsed="1"/>
+    <w:lsdException w:name="HTML Sample" w:semiHidden="1" w:unhideWhenUsed="1"/>
+    <w:lsdException w:name="HTML Typewriter" w:semiHidden="1" w:unhideWhenUsed="1"/>
+    <w:lsdException w:name="HTML Variable" w:semiHidden="1" w:unhideWhenUsed="1"/>
     <w:lsdException w:name="Normal Table" w:semiHidden="1" w:unhideWhenUsed="1"/>
+    <w:lsdException w:name="annotation subject" w:semiHidden="1" w:unhideWhenUsed="1"/>
+    <w:lsdException w:name="No List" w:semiHidden="1" w:unhideWhenUsed="1"/>
+    <w:lsdException w:name="Outline List 1" w:semiHidden="1" w:unhideWhenUsed="1"/>
+    <w:lsdException w:name="Outline List 2" w:semiHidden="1" w:unhideWhenUsed="1"/>
+    <w:lsdException w:name="Outline List 3" w:semiHidden="1" w:unhideWhenUsed="1"/>
     <w:lsdException w:name="Table Simple 1" w:semiHidden="1" w:unhideWhenUsed="1"/>
     <w:lsdException w:name="Table Simple 2" w:semiHidden="1" w:unhideWhenUsed="1"/>
     <w:lsdException w:name="Table Simple 3" w:semiHidden="1" w:unhideWhenUsed="1"/>
@@ -6099,6 +5336,7 @@
     <w:lsdException w:name="Table Web 1" w:semiHidden="1" w:unhideWhenUsed="1"/>
     <w:lsdException w:name="Table Web 2" w:semiHidden="1" w:unhideWhenUsed="1"/>
     <w:lsdException w:name="Table Web 3" w:semiHidden="1" w:unhideWhenUsed="1"/>
+    <w:lsdException w:name="Balloon Text" w:semiHidden="1" w:unhideWhenUsed="1"/>
     <w:lsdException w:name="Table Theme" w:semiHidden="1" w:unhideWhenUsed="1"/>
     <w:lsdException w:name="Placeholder Text" w:semiHidden="1" w:uiPriority="99"/>
     <w:lsdException w:name="No Spacing" w:uiPriority="1" w:qFormat="1"/>
@@ -6211,6 +5449,110 @@
     <w:lsdException w:name="Book Title" w:uiPriority="33" w:qFormat="1"/>
     <w:lsdException w:name="Bibliography" w:semiHidden="1" w:uiPriority="37" w:unhideWhenUsed="1"/>
     <w:lsdException w:name="TOC Heading" w:semiHidden="1" w:uiPriority="39" w:unhideWhenUsed="1" w:qFormat="1"/>
+    <w:lsdException w:name="Plain Table 1" w:uiPriority="41"/>
+    <w:lsdException w:name="Plain Table 2" w:uiPriority="42"/>
+    <w:lsdException w:name="Plain Table 3" w:uiPriority="43"/>
+    <w:lsdException w:name="Plain Table 4" w:uiPriority="44"/>
+    <w:lsdException w:name="Plain Table 5" w:uiPriority="45"/>
+    <w:lsdException w:name="Grid Table Light" w:uiPriority="40"/>
+    <w:lsdException w:name="Grid Table 1 Light" w:uiPriority="46"/>
+    <w:lsdException w:name="Grid Table 2" w:uiPriority="47"/>
+    <w:lsdException w:name="Grid Table 3" w:uiPriority="48"/>
+    <w:lsdException w:name="Grid Table 4" w:uiPriority="49"/>
+    <w:lsdException w:name="Grid Table 5 Dark" w:uiPriority="50"/>
+    <w:lsdException w:name="Grid Table 6 Colorful" w:uiPriority="51"/>
+    <w:lsdException w:name="Grid Table 7 Colorful" w:uiPriority="52"/>
+    <w:lsdException w:name="Grid Table 1 Light Accent 1" w:uiPriority="46"/>
+    <w:lsdException w:name="Grid Table 2 Accent 1" w:uiPriority="47"/>
+    <w:lsdException w:name="Grid Table 3 Accent 1" w:uiPriority="48"/>
+    <w:lsdException w:name="Grid Table 4 Accent 1" w:uiPriority="49"/>
+    <w:lsdException w:name="Grid Table 5 Dark Accent 1" w:uiPriority="50"/>
+    <w:lsdException w:name="Grid Table 6 Colorful Accent 1" w:uiPriority="51"/>
+    <w:lsdException w:name="Grid Table 7 Colorful Accent 1" w:uiPriority="52"/>
+    <w:lsdException w:name="Grid Table 1 Light Accent 2" w:uiPriority="46"/>
+    <w:lsdException w:name="Grid Table 2 Accent 2" w:uiPriority="47"/>
+    <w:lsdException w:name="Grid Table 3 Accent 2" w:uiPriority="48"/>
+    <w:lsdException w:name="Grid Table 4 Accent 2" w:uiPriority="49"/>
+    <w:lsdException w:name="Grid Table 5 Dark Accent 2" w:uiPriority="50"/>
+    <w:lsdException w:name="Grid Table 6 Colorful Accent 2" w:uiPriority="51"/>
+    <w:lsdException w:name="Grid Table 7 Colorful Accent 2" w:uiPriority="52"/>
+    <w:lsdException w:name="Grid Table 1 Light Accent 3" w:uiPriority="46"/>
+    <w:lsdException w:name="Grid Table 2 Accent 3" w:uiPriority="47"/>
+    <w:lsdException w:name="Grid Table 3 Accent 3" w:uiPriority="48"/>
+    <w:lsdException w:name="Grid Table 4 Accent 3" w:uiPriority="49"/>
+    <w:lsdException w:name="Grid Table 5 Dark Accent 3" w:uiPriority="50"/>
+    <w:lsdException w:name="Grid Table 6 Colorful Accent 3" w:uiPriority="51"/>
+    <w:lsdException w:name="Grid Table 7 Colorful Accent 3" w:uiPriority="52"/>
+    <w:lsdException w:name="Grid Table 1 Light Accent 4" w:uiPriority="46"/>
+    <w:lsdException w:name="Grid Table 2 Accent 4" w:uiPriority="47"/>
+    <w:lsdException w:name="Grid Table 3 Accent 4" w:uiPriority="48"/>
+    <w:lsdException w:name="Grid Table 4 Accent 4" w:uiPriority="49"/>
+    <w:lsdException w:name="Grid Table 5 Dark Accent 4" w:uiPriority="50"/>
+    <w:lsdException w:name="Grid Table 6 Colorful Accent 4" w:uiPriority="51"/>
+    <w:lsdException w:name="Grid Table 7 Colorful Accent 4" w:uiPriority="52"/>
+    <w:lsdException w:name="Grid Table 1 Light Accent 5" w:uiPriority="46"/>
+    <w:lsdException w:name="Grid Table 2 Accent 5" w:uiPriority="47"/>
+    <w:lsdException w:name="Grid Table 3 Accent 5" w:uiPriority="48"/>
+    <w:lsdException w:name="Grid Table 4 Accent 5" w:uiPriority="49"/>
+    <w:lsdException w:name="Grid Table 5 Dark Accent 5" w:uiPriority="50"/>
+    <w:lsdException w:name="Grid Table 6 Colorful Accent 5" w:uiPriority="51"/>
+    <w:lsdException w:name="Grid Table 7 Colorful Accent 5" w:uiPriority="52"/>
+    <w:lsdException w:name="Grid Table 1 Light Accent 6" w:uiPriority="46"/>
+    <w:lsdException w:name="Grid Table 2 Accent 6" w:uiPriority="47"/>
+    <w:lsdException w:name="Grid Table 3 Accent 6" w:uiPriority="48"/>
+    <w:lsdException w:name="Grid Table 4 Accent 6" w:uiPriority="49"/>
+    <w:lsdException w:name="Grid Table 5 Dark Accent 6" w:uiPriority="50"/>
+    <w:lsdException w:name="Grid Table 6 Colorful Accent 6" w:uiPriority="51"/>
+    <w:lsdException w:name="Grid Table 7 Colorful Accent 6" w:uiPriority="52"/>
+    <w:lsdException w:name="List Table 1 Light" w:uiPriority="46"/>
+    <w:lsdException w:name="List Table 2" w:uiPriority="47"/>
+    <w:lsdException w:name="List Table 3" w:uiPriority="48"/>
+    <w:lsdException w:name="List Table 4" w:uiPriority="49"/>
+    <w:lsdException w:name="List Table 5 Dark" w:uiPriority="50"/>
+    <w:lsdException w:name="List Table 6 Colorful" w:uiPriority="51"/>
+    <w:lsdException w:name="List Table 7 Colorful" w:uiPriority="52"/>
+    <w:lsdException w:name="List Table 1 Light Accent 1" w:uiPriority="46"/>
+    <w:lsdException w:name="List Table 2 Accent 1" w:uiPriority="47"/>
+    <w:lsdException w:name="List Table 3 Accent 1" w:uiPriority="48"/>
+    <w:lsdException w:name="List Table 4 Accent 1" w:uiPriority="49"/>
+    <w:lsdException w:name="List Table 5 Dark Accent 1" w:uiPriority="50"/>
+    <w:lsdException w:name="List Table 6 Colorful Accent 1" w:uiPriority="51"/>
+    <w:lsdException w:name="List Table 7 Colorful Accent 1" w:uiPriority="52"/>
+    <w:lsdException w:name="List Table 1 Light Accent 2" w:uiPriority="46"/>
+    <w:lsdException w:name="List Table 2 Accent 2" w:uiPriority="47"/>
+    <w:lsdException w:name="List Table 3 Accent 2" w:uiPriority="48"/>
+    <w:lsdException w:name="List Table 4 Accent 2" w:uiPriority="49"/>
+    <w:lsdException w:name="List Table 5 Dark Accent 2" w:uiPriority="50"/>
+    <w:lsdException w:name="List Table 6 Colorful Accent 2" w:uiPriority="51"/>
+    <w:lsdException w:name="List Table 7 Colorful Accent 2" w:uiPriority="52"/>
+    <w:lsdException w:name="List Table 1 Light Accent 3" w:uiPriority="46"/>
+    <w:lsdException w:name="List Table 2 Accent 3" w:uiPriority="47"/>
+    <w:lsdException w:name="List Table 3 Accent 3" w:uiPriority="48"/>
+    <w:lsdException w:name="List Table 4 Accent 3" w:uiPriority="49"/>
+    <w:lsdException w:name="List Table 5 Dark Accent 3" w:uiPriority="50"/>
+    <w:lsdException w:name="List Table 6 Colorful Accent 3" w:uiPriority="51"/>
+    <w:lsdException w:name="List Table 7 Colorful Accent 3" w:uiPriority="52"/>
+    <w:lsdException w:name="List Table 1 Light Accent 4" w:uiPriority="46"/>
+    <w:lsdException w:name="List Table 2 Accent 4" w:uiPriority="47"/>
+    <w:lsdException w:name="List Table 3 Accent 4" w:uiPriority="48"/>
+    <w:lsdException w:name="List Table 4 Accent 4" w:uiPriority="49"/>
+    <w:lsdException w:name="List Table 5 Dark Accent 4" w:uiPriority="50"/>
+    <w:lsdException w:name="List Table 6 Colorful Accent 4" w:uiPriority="51"/>
+    <w:lsdException w:name="List Table 7 Colorful Accent 4" w:uiPriority="52"/>
+    <w:lsdException w:name="List Table 1 Light Accent 5" w:uiPriority="46"/>
+    <w:lsdException w:name="List Table 2 Accent 5" w:uiPriority="47"/>
+    <w:lsdException w:name="List Table 3 Accent 5" w:uiPriority="48"/>
+    <w:lsdException w:name="List Table 4 Accent 5" w:uiPriority="49"/>
+    <w:lsdException w:name="List Table 5 Dark Accent 5" w:uiPriority="50"/>
+    <w:lsdException w:name="List Table 6 Colorful Accent 5" w:uiPriority="51"/>
+    <w:lsdException w:name="List Table 7 Colorful Accent 5" w:uiPriority="52"/>
+    <w:lsdException w:name="List Table 1 Light Accent 6" w:uiPriority="46"/>
+    <w:lsdException w:name="List Table 2 Accent 6" w:uiPriority="47"/>
+    <w:lsdException w:name="List Table 3 Accent 6" w:uiPriority="48"/>
+    <w:lsdException w:name="List Table 4 Accent 6" w:uiPriority="49"/>
+    <w:lsdException w:name="List Table 5 Dark Accent 6" w:uiPriority="50"/>
+    <w:lsdException w:name="List Table 6 Colorful Accent 6" w:uiPriority="51"/>
+    <w:lsdException w:name="List Table 7 Colorful Accent 6" w:uiPriority="52"/>
   </w:latentStyles>
   <w:style w:type="paragraph" w:default="1" w:styleId="Normal">
     <w:name w:val="Normal"/>
@@ -7003,7 +6345,6 @@
     <w:basedOn w:val="TableNormal"/>
     <w:rsid w:val="00927C8B"/>
     <w:tblPr>
-      <w:tblInd w:w="0" w:type="dxa"/>
       <w:tblBorders>
         <w:top w:val="single" w:sz="4" w:space="0" w:color="auto"/>
         <w:left w:val="single" w:sz="4" w:space="0" w:color="auto"/>
@@ -7012,1281 +6353,6 @@
         <w:insideH w:val="single" w:sz="4" w:space="0" w:color="auto"/>
         <w:insideV w:val="single" w:sz="4" w:space="0" w:color="auto"/>
       </w:tblBorders>
-      <w:tblCellMar>
-        <w:top w:w="0" w:type="dxa"/>
-        <w:left w:w="108" w:type="dxa"/>
-        <w:bottom w:w="0" w:type="dxa"/>
-        <w:right w:w="108" w:type="dxa"/>
-      </w:tblCellMar>
-    </w:tblPr>
-  </w:style>
-  <w:style w:type="paragraph" w:styleId="TableofAuthorities">
-    <w:name w:val="table of authorities"/>
-    <w:basedOn w:val="Normal"/>
-    <w:next w:val="Normal"/>
-    <w:semiHidden/>
-    <w:rsid w:val="00927C8B"/>
-    <w:pPr>
-      <w:ind w:left="240" w:hanging="240"/>
-    </w:pPr>
-  </w:style>
-  <w:style w:type="paragraph" w:styleId="TableofFigures">
-    <w:name w:val="table of figures"/>
-    <w:basedOn w:val="Normal"/>
-    <w:next w:val="Normal"/>
-    <w:semiHidden/>
-    <w:rsid w:val="00927C8B"/>
-    <w:pPr>
-      <w:ind w:left="480" w:hanging="480"/>
-    </w:pPr>
-  </w:style>
-  <w:style w:type="paragraph" w:styleId="Title">
-    <w:name w:val="Title"/>
-    <w:basedOn w:val="Normal"/>
-    <w:link w:val="TitleChar"/>
-    <w:qFormat/>
-    <w:rsid w:val="00927C8B"/>
-    <w:pPr>
-      <w:keepNext/>
-      <w:spacing w:after="240"/>
-      <w:jc w:val="center"/>
-      <w:outlineLvl w:val="0"/>
-    </w:pPr>
-    <w:rPr>
-      <w:b/>
-    </w:rPr>
-  </w:style>
-  <w:style w:type="paragraph" w:styleId="TOAHeading">
-    <w:name w:val="toa heading"/>
-    <w:basedOn w:val="Normal"/>
-    <w:next w:val="Normal"/>
-    <w:semiHidden/>
-    <w:rsid w:val="00927C8B"/>
-    <w:pPr>
-      <w:spacing w:before="120"/>
-    </w:pPr>
-    <w:rPr>
-      <w:rFonts w:ascii="Arial" w:hAnsi="Arial"/>
-      <w:b/>
-    </w:rPr>
-  </w:style>
-  <w:style w:type="paragraph" w:styleId="TOC1">
-    <w:name w:val="toc 1"/>
-    <w:basedOn w:val="Normal"/>
-    <w:autoRedefine/>
-    <w:semiHidden/>
-    <w:rsid w:val="00927C8B"/>
-    <w:pPr>
-      <w:tabs>
-        <w:tab w:val="decimal" w:leader="dot" w:pos="9360"/>
-      </w:tabs>
-      <w:spacing w:before="240"/>
-      <w:ind w:left="360" w:hanging="360"/>
-    </w:pPr>
-    <w:rPr>
-      <w:b/>
-    </w:rPr>
-  </w:style>
-  <w:style w:type="paragraph" w:styleId="TOC2">
-    <w:name w:val="toc 2"/>
-    <w:basedOn w:val="TOC1"/>
-    <w:autoRedefine/>
-    <w:semiHidden/>
-    <w:rsid w:val="00927C8B"/>
-    <w:pPr>
-      <w:ind w:left="720" w:right="720"/>
-    </w:pPr>
-  </w:style>
-  <w:style w:type="paragraph" w:styleId="TOC3">
-    <w:name w:val="toc 3"/>
-    <w:basedOn w:val="TOC2"/>
-    <w:autoRedefine/>
-    <w:semiHidden/>
-    <w:rsid w:val="00927C8B"/>
-    <w:pPr>
-      <w:ind w:left="1080"/>
-    </w:pPr>
-  </w:style>
-  <w:style w:type="paragraph" w:styleId="TOC4">
-    <w:name w:val="toc 4"/>
-    <w:basedOn w:val="TOC3"/>
-    <w:next w:val="Normal"/>
-    <w:autoRedefine/>
-    <w:semiHidden/>
-    <w:rsid w:val="00927C8B"/>
-    <w:pPr>
-      <w:ind w:left="1440"/>
-    </w:pPr>
-  </w:style>
-  <w:style w:type="paragraph" w:styleId="TOC5">
-    <w:name w:val="toc 5"/>
-    <w:basedOn w:val="TOC4"/>
-    <w:next w:val="Normal"/>
-    <w:autoRedefine/>
-    <w:semiHidden/>
-    <w:rsid w:val="00927C8B"/>
-    <w:pPr>
-      <w:ind w:left="1800"/>
-    </w:pPr>
-  </w:style>
-  <w:style w:type="paragraph" w:styleId="TOC6">
-    <w:name w:val="toc 6"/>
-    <w:basedOn w:val="TOC5"/>
-    <w:next w:val="Normal"/>
-    <w:autoRedefine/>
-    <w:semiHidden/>
-    <w:rsid w:val="00927C8B"/>
-    <w:pPr>
-      <w:ind w:left="2160"/>
-    </w:pPr>
-  </w:style>
-  <w:style w:type="paragraph" w:styleId="TOC7">
-    <w:name w:val="toc 7"/>
-    <w:basedOn w:val="TOC6"/>
-    <w:next w:val="Normal"/>
-    <w:autoRedefine/>
-    <w:semiHidden/>
-    <w:rsid w:val="00927C8B"/>
-    <w:pPr>
-      <w:ind w:left="2520"/>
-    </w:pPr>
-  </w:style>
-  <w:style w:type="paragraph" w:styleId="TOC8">
-    <w:name w:val="toc 8"/>
-    <w:basedOn w:val="TOC7"/>
-    <w:next w:val="Normal"/>
-    <w:autoRedefine/>
-    <w:semiHidden/>
-    <w:rsid w:val="00927C8B"/>
-    <w:pPr>
-      <w:ind w:left="2880"/>
-    </w:pPr>
-  </w:style>
-  <w:style w:type="paragraph" w:styleId="TOC9">
-    <w:name w:val="toc 9"/>
-    <w:basedOn w:val="TOC8"/>
-    <w:next w:val="Normal"/>
-    <w:autoRedefine/>
-    <w:semiHidden/>
-    <w:rsid w:val="00927C8B"/>
-    <w:pPr>
-      <w:ind w:left="3240"/>
-    </w:pPr>
-  </w:style>
-  <w:style w:type="paragraph" w:styleId="BodyText2">
-    <w:name w:val="Body Text 2"/>
-    <w:basedOn w:val="Normal"/>
-    <w:link w:val="BodyText2Char"/>
-    <w:rsid w:val="00026D5A"/>
-    <w:pPr>
-      <w:spacing w:after="120" w:line="480" w:lineRule="auto"/>
-    </w:pPr>
-  </w:style>
-  <w:style w:type="character" w:customStyle="1" w:styleId="BodyText2Char">
-    <w:name w:val="Body Text 2 Char"/>
-    <w:link w:val="BodyText2"/>
-    <w:rsid w:val="00026D5A"/>
-    <w:rPr>
-      <w:rFonts w:cs="Courier"/>
-      <w:sz w:val="22"/>
-      <w:szCs w:val="22"/>
-    </w:rPr>
-  </w:style>
-  <w:style w:type="paragraph" w:styleId="ListParagraph">
-    <w:name w:val="List Paragraph"/>
-    <w:basedOn w:val="Normal"/>
-    <w:uiPriority w:val="34"/>
-    <w:qFormat/>
-    <w:rsid w:val="007211F3"/>
-    <w:pPr>
-      <w:ind w:left="720"/>
-    </w:pPr>
-    <w:rPr>
-      <w:rFonts w:cs="Times New Roman"/>
-      <w:sz w:val="24"/>
-      <w:szCs w:val="24"/>
-    </w:rPr>
-  </w:style>
-  <w:style w:type="paragraph" w:styleId="BalloonText">
-    <w:name w:val="Balloon Text"/>
-    <w:basedOn w:val="Normal"/>
-    <w:link w:val="BalloonTextChar"/>
-    <w:rsid w:val="00BA4547"/>
-    <w:rPr>
-      <w:rFonts w:ascii="Segoe UI" w:hAnsi="Segoe UI" w:cs="Segoe UI"/>
-      <w:sz w:val="18"/>
-      <w:szCs w:val="18"/>
-    </w:rPr>
-  </w:style>
-  <w:style w:type="character" w:customStyle="1" w:styleId="BalloonTextChar">
-    <w:name w:val="Balloon Text Char"/>
-    <w:basedOn w:val="DefaultParagraphFont"/>
-    <w:link w:val="BalloonText"/>
-    <w:rsid w:val="00BA4547"/>
-    <w:rPr>
-      <w:rFonts w:ascii="Segoe UI" w:hAnsi="Segoe UI" w:cs="Segoe UI"/>
-      <w:sz w:val="18"/>
-      <w:szCs w:val="18"/>
-    </w:rPr>
-  </w:style>
-  <w:style w:type="paragraph" w:styleId="CommentSubject">
-    <w:name w:val="annotation subject"/>
-    <w:basedOn w:val="CommentText"/>
-    <w:next w:val="CommentText"/>
-    <w:link w:val="CommentSubjectChar"/>
-    <w:rsid w:val="00BA4547"/>
-    <w:rPr>
-      <w:b/>
-      <w:bCs/>
-      <w:sz w:val="20"/>
-      <w:szCs w:val="20"/>
-    </w:rPr>
-  </w:style>
-  <w:style w:type="character" w:customStyle="1" w:styleId="CommentTextChar">
-    <w:name w:val="Comment Text Char"/>
-    <w:basedOn w:val="DefaultParagraphFont"/>
-    <w:link w:val="CommentText"/>
-    <w:semiHidden/>
-    <w:rsid w:val="00BA4547"/>
-    <w:rPr>
-      <w:rFonts w:cs="Courier"/>
-      <w:sz w:val="22"/>
-      <w:szCs w:val="22"/>
-    </w:rPr>
-  </w:style>
-  <w:style w:type="character" w:customStyle="1" w:styleId="CommentSubjectChar">
-    <w:name w:val="Comment Subject Char"/>
-    <w:basedOn w:val="CommentTextChar"/>
-    <w:link w:val="CommentSubject"/>
-    <w:rsid w:val="00BA4547"/>
-    <w:rPr>
-      <w:rFonts w:cs="Courier"/>
-      <w:b/>
-      <w:bCs/>
-      <w:sz w:val="22"/>
-      <w:szCs w:val="22"/>
-    </w:rPr>
-  </w:style>
-  <w:style w:type="paragraph" w:styleId="NormalWeb">
-    <w:name w:val="Normal (Web)"/>
-    <w:basedOn w:val="Normal"/>
-    <w:uiPriority w:val="99"/>
-    <w:unhideWhenUsed/>
-    <w:rsid w:val="0090085E"/>
-    <w:pPr>
-      <w:spacing w:before="100" w:beforeAutospacing="1" w:after="100" w:afterAutospacing="1"/>
-    </w:pPr>
-    <w:rPr>
-      <w:rFonts w:cs="Times New Roman"/>
-      <w:sz w:val="24"/>
-      <w:szCs w:val="24"/>
-    </w:rPr>
-  </w:style>
-  <w:style w:type="character" w:customStyle="1" w:styleId="TitleChar">
-    <w:name w:val="Title Char"/>
-    <w:basedOn w:val="DefaultParagraphFont"/>
-    <w:link w:val="Title"/>
-    <w:rsid w:val="007F441C"/>
-    <w:rPr>
-      <w:rFonts w:cs="Courier"/>
-      <w:b/>
-      <w:sz w:val="22"/>
-      <w:szCs w:val="22"/>
-    </w:rPr>
-  </w:style>
-</w:styles>
-</file>
-
-<file path=word/stylesWithEffects.xml><?xml version="1.0" encoding="utf-8"?>
-<w:styles xmlns:wpc="http://schemas.microsoft.com/office/word/2010/wordprocessingCanvas" xmlns:mc="http://schemas.openxmlformats.org/markup-compatibility/2006" xmlns:o="urn:schemas-microsoft-com:office:office" xmlns:r="http://schemas.openxmlformats.org/officeDocument/2006/relationships" xmlns:m="http://schemas.openxmlformats.org/officeDocument/2006/math" xmlns:v="urn:schemas-microsoft-com:vml" xmlns:wp14="http://schemas.microsoft.com/office/word/2010/wordprocessingDrawing" xmlns:wp="http://schemas.openxmlformats.org/drawingml/2006/wordprocessingDrawing" xmlns:w10="urn:schemas-microsoft-com:office:word" xmlns:w="http://schemas.openxmlformats.org/wordprocessingml/2006/main" xmlns:w14="http://schemas.microsoft.com/office/word/2010/wordml" xmlns:wpg="http://schemas.microsoft.com/office/word/2010/wordprocessingGroup" xmlns:wpi="http://schemas.microsoft.com/office/word/2010/wordprocessingInk" xmlns:wne="http://schemas.microsoft.com/office/word/2006/wordml" xmlns:wps="http://schemas.microsoft.com/office/word/2010/wordprocessingShape" mc:Ignorable="w14 wp14">
-  <w:docDefaults>
-    <w:rPrDefault>
-      <w:rPr>
-        <w:rFonts w:ascii="Times New Roman" w:eastAsia="Times New Roman" w:hAnsi="Times New Roman" w:cs="Times New Roman"/>
-        <w:lang w:val="en-US" w:eastAsia="en-US" w:bidi="ar-SA"/>
-      </w:rPr>
-    </w:rPrDefault>
-    <w:pPrDefault/>
-  </w:docDefaults>
-  <w:latentStyles w:defLockedState="0" w:defUIPriority="0" w:defSemiHidden="0" w:defUnhideWhenUsed="0" w:defQFormat="0" w:count="267">
-    <w:lsdException w:name="Normal" w:qFormat="1"/>
-    <w:lsdException w:name="heading 1" w:qFormat="1"/>
-    <w:lsdException w:name="heading 2" w:qFormat="1"/>
-    <w:lsdException w:name="heading 3" w:qFormat="1"/>
-    <w:lsdException w:name="heading 4" w:qFormat="1"/>
-    <w:lsdException w:name="heading 5" w:qFormat="1"/>
-    <w:lsdException w:name="heading 6" w:qFormat="1"/>
-    <w:lsdException w:name="heading 7" w:qFormat="1"/>
-    <w:lsdException w:name="heading 8" w:qFormat="1"/>
-    <w:lsdException w:name="heading 9" w:qFormat="1"/>
-    <w:lsdException w:name="caption" w:qFormat="1"/>
-    <w:lsdException w:name="Title" w:qFormat="1"/>
-    <w:lsdException w:name="Subtitle" w:qFormat="1"/>
-    <w:lsdException w:name="Strong" w:qFormat="1"/>
-    <w:lsdException w:name="Emphasis" w:qFormat="1"/>
-    <w:lsdException w:name="Normal (Web)" w:uiPriority="99"/>
-    <w:lsdException w:name="Normal Table" w:semiHidden="1" w:unhideWhenUsed="1"/>
-    <w:lsdException w:name="Table Simple 1" w:semiHidden="1" w:unhideWhenUsed="1"/>
-    <w:lsdException w:name="Table Simple 2" w:semiHidden="1" w:unhideWhenUsed="1"/>
-    <w:lsdException w:name="Table Simple 3" w:semiHidden="1" w:unhideWhenUsed="1"/>
-    <w:lsdException w:name="Table Classic 1" w:semiHidden="1" w:unhideWhenUsed="1"/>
-    <w:lsdException w:name="Table Classic 2" w:semiHidden="1" w:unhideWhenUsed="1"/>
-    <w:lsdException w:name="Table Classic 3" w:semiHidden="1" w:unhideWhenUsed="1"/>
-    <w:lsdException w:name="Table Classic 4" w:semiHidden="1" w:unhideWhenUsed="1"/>
-    <w:lsdException w:name="Table Colorful 1" w:semiHidden="1" w:unhideWhenUsed="1"/>
-    <w:lsdException w:name="Table Colorful 2" w:semiHidden="1" w:unhideWhenUsed="1"/>
-    <w:lsdException w:name="Table Colorful 3" w:semiHidden="1" w:unhideWhenUsed="1"/>
-    <w:lsdException w:name="Table Columns 1" w:semiHidden="1" w:unhideWhenUsed="1"/>
-    <w:lsdException w:name="Table Columns 2" w:semiHidden="1" w:unhideWhenUsed="1"/>
-    <w:lsdException w:name="Table Columns 3" w:semiHidden="1" w:unhideWhenUsed="1"/>
-    <w:lsdException w:name="Table Columns 4" w:semiHidden="1" w:unhideWhenUsed="1"/>
-    <w:lsdException w:name="Table Columns 5" w:semiHidden="1" w:unhideWhenUsed="1"/>
-    <w:lsdException w:name="Table Grid 1" w:semiHidden="1" w:unhideWhenUsed="1"/>
-    <w:lsdException w:name="Table Grid 2" w:semiHidden="1" w:unhideWhenUsed="1"/>
-    <w:lsdException w:name="Table Grid 3" w:semiHidden="1" w:unhideWhenUsed="1"/>
-    <w:lsdException w:name="Table Grid 4" w:semiHidden="1" w:unhideWhenUsed="1"/>
-    <w:lsdException w:name="Table Grid 5" w:semiHidden="1" w:unhideWhenUsed="1"/>
-    <w:lsdException w:name="Table Grid 6" w:semiHidden="1" w:unhideWhenUsed="1"/>
-    <w:lsdException w:name="Table Grid 7" w:semiHidden="1" w:unhideWhenUsed="1"/>
-    <w:lsdException w:name="Table Grid 8" w:semiHidden="1" w:unhideWhenUsed="1"/>
-    <w:lsdException w:name="Table List 1" w:semiHidden="1" w:unhideWhenUsed="1"/>
-    <w:lsdException w:name="Table List 2" w:semiHidden="1" w:unhideWhenUsed="1"/>
-    <w:lsdException w:name="Table List 3" w:semiHidden="1" w:unhideWhenUsed="1"/>
-    <w:lsdException w:name="Table List 4" w:semiHidden="1" w:unhideWhenUsed="1"/>
-    <w:lsdException w:name="Table List 5" w:semiHidden="1" w:unhideWhenUsed="1"/>
-    <w:lsdException w:name="Table List 6" w:semiHidden="1" w:unhideWhenUsed="1"/>
-    <w:lsdException w:name="Table List 7" w:semiHidden="1" w:unhideWhenUsed="1"/>
-    <w:lsdException w:name="Table List 8" w:semiHidden="1" w:unhideWhenUsed="1"/>
-    <w:lsdException w:name="Table 3D effects 1" w:semiHidden="1" w:unhideWhenUsed="1"/>
-    <w:lsdException w:name="Table 3D effects 2" w:semiHidden="1" w:unhideWhenUsed="1"/>
-    <w:lsdException w:name="Table 3D effects 3" w:semiHidden="1" w:unhideWhenUsed="1"/>
-    <w:lsdException w:name="Table Contemporary" w:semiHidden="1" w:unhideWhenUsed="1"/>
-    <w:lsdException w:name="Table Elegant" w:semiHidden="1" w:unhideWhenUsed="1"/>
-    <w:lsdException w:name="Table Professional" w:semiHidden="1" w:unhideWhenUsed="1"/>
-    <w:lsdException w:name="Table Subtle 1" w:semiHidden="1" w:unhideWhenUsed="1"/>
-    <w:lsdException w:name="Table Subtle 2" w:semiHidden="1" w:unhideWhenUsed="1"/>
-    <w:lsdException w:name="Table Web 1" w:semiHidden="1" w:unhideWhenUsed="1"/>
-    <w:lsdException w:name="Table Web 2" w:semiHidden="1" w:unhideWhenUsed="1"/>
-    <w:lsdException w:name="Table Web 3" w:semiHidden="1" w:unhideWhenUsed="1"/>
-    <w:lsdException w:name="Table Theme" w:semiHidden="1" w:unhideWhenUsed="1"/>
-    <w:lsdException w:name="Placeholder Text" w:semiHidden="1" w:uiPriority="99"/>
-    <w:lsdException w:name="No Spacing" w:uiPriority="1" w:qFormat="1"/>
-    <w:lsdException w:name="Light Shading" w:uiPriority="60"/>
-    <w:lsdException w:name="Light List" w:uiPriority="61"/>
-    <w:lsdException w:name="Light Grid" w:uiPriority="62"/>
-    <w:lsdException w:name="Medium Shading 1" w:uiPriority="63"/>
-    <w:lsdException w:name="Medium Shading 2" w:uiPriority="64"/>
-    <w:lsdException w:name="Medium List 1" w:uiPriority="65"/>
-    <w:lsdException w:name="Medium List 2" w:uiPriority="66"/>
-    <w:lsdException w:name="Medium Grid 1" w:uiPriority="67"/>
-    <w:lsdException w:name="Medium Grid 2" w:uiPriority="68"/>
-    <w:lsdException w:name="Medium Grid 3" w:uiPriority="69"/>
-    <w:lsdException w:name="Dark List" w:uiPriority="70"/>
-    <w:lsdException w:name="Colorful Shading" w:uiPriority="71"/>
-    <w:lsdException w:name="Colorful List" w:uiPriority="72"/>
-    <w:lsdException w:name="Colorful Grid" w:uiPriority="73"/>
-    <w:lsdException w:name="Light Shading Accent 1" w:uiPriority="60"/>
-    <w:lsdException w:name="Light List Accent 1" w:uiPriority="61"/>
-    <w:lsdException w:name="Light Grid Accent 1" w:uiPriority="62"/>
-    <w:lsdException w:name="Medium Shading 1 Accent 1" w:uiPriority="63"/>
-    <w:lsdException w:name="Medium Shading 2 Accent 1" w:uiPriority="64"/>
-    <w:lsdException w:name="Medium List 1 Accent 1" w:uiPriority="65"/>
-    <w:lsdException w:name="Revision" w:semiHidden="1" w:uiPriority="99"/>
-    <w:lsdException w:name="List Paragraph" w:uiPriority="34" w:qFormat="1"/>
-    <w:lsdException w:name="Quote" w:uiPriority="29" w:qFormat="1"/>
-    <w:lsdException w:name="Intense Quote" w:uiPriority="30" w:qFormat="1"/>
-    <w:lsdException w:name="Medium List 2 Accent 1" w:uiPriority="66"/>
-    <w:lsdException w:name="Medium Grid 1 Accent 1" w:uiPriority="67"/>
-    <w:lsdException w:name="Medium Grid 2 Accent 1" w:uiPriority="68"/>
-    <w:lsdException w:name="Medium Grid 3 Accent 1" w:uiPriority="69"/>
-    <w:lsdException w:name="Dark List Accent 1" w:uiPriority="70"/>
-    <w:lsdException w:name="Colorful Shading Accent 1" w:uiPriority="71"/>
-    <w:lsdException w:name="Colorful List Accent 1" w:uiPriority="72"/>
-    <w:lsdException w:name="Colorful Grid Accent 1" w:uiPriority="73"/>
-    <w:lsdException w:name="Light Shading Accent 2" w:uiPriority="60"/>
-    <w:lsdException w:name="Light List Accent 2" w:uiPriority="61"/>
-    <w:lsdException w:name="Light Grid Accent 2" w:uiPriority="62"/>
-    <w:lsdException w:name="Medium Shading 1 Accent 2" w:uiPriority="63"/>
-    <w:lsdException w:name="Medium Shading 2 Accent 2" w:uiPriority="64"/>
-    <w:lsdException w:name="Medium List 1 Accent 2" w:uiPriority="65"/>
-    <w:lsdException w:name="Medium List 2 Accent 2" w:uiPriority="66"/>
-    <w:lsdException w:name="Medium Grid 1 Accent 2" w:uiPriority="67"/>
-    <w:lsdException w:name="Medium Grid 2 Accent 2" w:uiPriority="68"/>
-    <w:lsdException w:name="Medium Grid 3 Accent 2" w:uiPriority="69"/>
-    <w:lsdException w:name="Dark List Accent 2" w:uiPriority="70"/>
-    <w:lsdException w:name="Colorful Shading Accent 2" w:uiPriority="71"/>
-    <w:lsdException w:name="Colorful List Accent 2" w:uiPriority="72"/>
-    <w:lsdException w:name="Colorful Grid Accent 2" w:uiPriority="73"/>
-    <w:lsdException w:name="Light Shading Accent 3" w:uiPriority="60"/>
-    <w:lsdException w:name="Light List Accent 3" w:uiPriority="61"/>
-    <w:lsdException w:name="Light Grid Accent 3" w:uiPriority="62"/>
-    <w:lsdException w:name="Medium Shading 1 Accent 3" w:uiPriority="63"/>
-    <w:lsdException w:name="Medium Shading 2 Accent 3" w:uiPriority="64"/>
-    <w:lsdException w:name="Medium List 1 Accent 3" w:uiPriority="65"/>
-    <w:lsdException w:name="Medium List 2 Accent 3" w:uiPriority="66"/>
-    <w:lsdException w:name="Medium Grid 1 Accent 3" w:uiPriority="67"/>
-    <w:lsdException w:name="Medium Grid 2 Accent 3" w:uiPriority="68"/>
-    <w:lsdException w:name="Medium Grid 3 Accent 3" w:uiPriority="69"/>
-    <w:lsdException w:name="Dark List Accent 3" w:uiPriority="70"/>
-    <w:lsdException w:name="Colorful Shading Accent 3" w:uiPriority="71"/>
-    <w:lsdException w:name="Colorful List Accent 3" w:uiPriority="72"/>
-    <w:lsdException w:name="Colorful Grid Accent 3" w:uiPriority="73"/>
-    <w:lsdException w:name="Light Shading Accent 4" w:uiPriority="60"/>
-    <w:lsdException w:name="Light List Accent 4" w:uiPriority="61"/>
-    <w:lsdException w:name="Light Grid Accent 4" w:uiPriority="62"/>
-    <w:lsdException w:name="Medium Shading 1 Accent 4" w:uiPriority="63"/>
-    <w:lsdException w:name="Medium Shading 2 Accent 4" w:uiPriority="64"/>
-    <w:lsdException w:name="Medium List 1 Accent 4" w:uiPriority="65"/>
-    <w:lsdException w:name="Medium List 2 Accent 4" w:uiPriority="66"/>
-    <w:lsdException w:name="Medium Grid 1 Accent 4" w:uiPriority="67"/>
-    <w:lsdException w:name="Medium Grid 2 Accent 4" w:uiPriority="68"/>
-    <w:lsdException w:name="Medium Grid 3 Accent 4" w:uiPriority="69"/>
-    <w:lsdException w:name="Dark List Accent 4" w:uiPriority="70"/>
-    <w:lsdException w:name="Colorful Shading Accent 4" w:uiPriority="71"/>
-    <w:lsdException w:name="Colorful List Accent 4" w:uiPriority="72"/>
-    <w:lsdException w:name="Colorful Grid Accent 4" w:uiPriority="73"/>
-    <w:lsdException w:name="Light Shading Accent 5" w:uiPriority="60"/>
-    <w:lsdException w:name="Light List Accent 5" w:uiPriority="61"/>
-    <w:lsdException w:name="Light Grid Accent 5" w:uiPriority="62"/>
-    <w:lsdException w:name="Medium Shading 1 Accent 5" w:uiPriority="63"/>
-    <w:lsdException w:name="Medium Shading 2 Accent 5" w:uiPriority="64"/>
-    <w:lsdException w:name="Medium List 1 Accent 5" w:uiPriority="65"/>
-    <w:lsdException w:name="Medium List 2 Accent 5" w:uiPriority="66"/>
-    <w:lsdException w:name="Medium Grid 1 Accent 5" w:uiPriority="67"/>
-    <w:lsdException w:name="Medium Grid 2 Accent 5" w:uiPriority="68"/>
-    <w:lsdException w:name="Medium Grid 3 Accent 5" w:uiPriority="69"/>
-    <w:lsdException w:name="Dark List Accent 5" w:uiPriority="70"/>
-    <w:lsdException w:name="Colorful Shading Accent 5" w:uiPriority="71"/>
-    <w:lsdException w:name="Colorful List Accent 5" w:uiPriority="72"/>
-    <w:lsdException w:name="Colorful Grid Accent 5" w:uiPriority="73"/>
-    <w:lsdException w:name="Light Shading Accent 6" w:uiPriority="60"/>
-    <w:lsdException w:name="Light List Accent 6" w:uiPriority="61"/>
-    <w:lsdException w:name="Light Grid Accent 6" w:uiPriority="62"/>
-    <w:lsdException w:name="Medium Shading 1 Accent 6" w:uiPriority="63"/>
-    <w:lsdException w:name="Medium Shading 2 Accent 6" w:uiPriority="64"/>
-    <w:lsdException w:name="Medium List 1 Accent 6" w:uiPriority="65"/>
-    <w:lsdException w:name="Medium List 2 Accent 6" w:uiPriority="66"/>
-    <w:lsdException w:name="Medium Grid 1 Accent 6" w:uiPriority="67"/>
-    <w:lsdException w:name="Medium Grid 2 Accent 6" w:uiPriority="68"/>
-    <w:lsdException w:name="Medium Grid 3 Accent 6" w:uiPriority="69"/>
-    <w:lsdException w:name="Dark List Accent 6" w:uiPriority="70"/>
-    <w:lsdException w:name="Colorful Shading Accent 6" w:uiPriority="71"/>
-    <w:lsdException w:name="Colorful List Accent 6" w:uiPriority="72"/>
-    <w:lsdException w:name="Colorful Grid Accent 6" w:uiPriority="73"/>
-    <w:lsdException w:name="Subtle Emphasis" w:uiPriority="19" w:qFormat="1"/>
-    <w:lsdException w:name="Intense Emphasis" w:uiPriority="21" w:qFormat="1"/>
-    <w:lsdException w:name="Subtle Reference" w:uiPriority="31" w:qFormat="1"/>
-    <w:lsdException w:name="Intense Reference" w:uiPriority="32" w:qFormat="1"/>
-    <w:lsdException w:name="Book Title" w:uiPriority="33" w:qFormat="1"/>
-    <w:lsdException w:name="Bibliography" w:semiHidden="1" w:uiPriority="37" w:unhideWhenUsed="1"/>
-    <w:lsdException w:name="TOC Heading" w:semiHidden="1" w:uiPriority="39" w:unhideWhenUsed="1" w:qFormat="1"/>
-  </w:latentStyles>
-  <w:style w:type="paragraph" w:default="1" w:styleId="Normal">
-    <w:name w:val="Normal"/>
-    <w:qFormat/>
-    <w:rsid w:val="003D5B61"/>
-    <w:rPr>
-      <w:rFonts w:cs="Courier"/>
-      <w:sz w:val="22"/>
-      <w:szCs w:val="22"/>
-    </w:rPr>
-  </w:style>
-  <w:style w:type="paragraph" w:styleId="Heading1">
-    <w:name w:val="heading 1"/>
-    <w:basedOn w:val="Normal"/>
-    <w:qFormat/>
-    <w:rsid w:val="00927C8B"/>
-    <w:pPr>
-      <w:keepNext/>
-      <w:numPr>
-        <w:numId w:val="9"/>
-      </w:numPr>
-      <w:spacing w:after="240"/>
-      <w:outlineLvl w:val="0"/>
-    </w:pPr>
-    <w:rPr>
-      <w:rFonts w:cs="Arial"/>
-      <w:bCs/>
-      <w:kern w:val="24"/>
-    </w:rPr>
-  </w:style>
-  <w:style w:type="paragraph" w:styleId="Heading2">
-    <w:name w:val="heading 2"/>
-    <w:basedOn w:val="Normal"/>
-    <w:qFormat/>
-    <w:rsid w:val="00927C8B"/>
-    <w:pPr>
-      <w:numPr>
-        <w:ilvl w:val="1"/>
-        <w:numId w:val="9"/>
-      </w:numPr>
-      <w:spacing w:after="240"/>
-      <w:outlineLvl w:val="1"/>
-    </w:pPr>
-    <w:rPr>
-      <w:rFonts w:cs="Arial"/>
-      <w:bCs/>
-      <w:iCs/>
-      <w:kern w:val="24"/>
-    </w:rPr>
-  </w:style>
-  <w:style w:type="paragraph" w:styleId="Heading3">
-    <w:name w:val="heading 3"/>
-    <w:basedOn w:val="Normal"/>
-    <w:qFormat/>
-    <w:rsid w:val="00927C8B"/>
-    <w:pPr>
-      <w:numPr>
-        <w:ilvl w:val="2"/>
-        <w:numId w:val="9"/>
-      </w:numPr>
-      <w:spacing w:after="240"/>
-      <w:outlineLvl w:val="2"/>
-    </w:pPr>
-    <w:rPr>
-      <w:rFonts w:cs="Arial"/>
-      <w:bCs/>
-      <w:kern w:val="24"/>
-    </w:rPr>
-  </w:style>
-  <w:style w:type="paragraph" w:styleId="Heading4">
-    <w:name w:val="heading 4"/>
-    <w:basedOn w:val="Normal"/>
-    <w:qFormat/>
-    <w:rsid w:val="00927C8B"/>
-    <w:pPr>
-      <w:numPr>
-        <w:ilvl w:val="3"/>
-        <w:numId w:val="9"/>
-      </w:numPr>
-      <w:spacing w:after="240"/>
-      <w:outlineLvl w:val="3"/>
-    </w:pPr>
-    <w:rPr>
-      <w:bCs/>
-      <w:kern w:val="24"/>
-    </w:rPr>
-  </w:style>
-  <w:style w:type="paragraph" w:styleId="Heading5">
-    <w:name w:val="heading 5"/>
-    <w:basedOn w:val="Normal"/>
-    <w:qFormat/>
-    <w:rsid w:val="00927C8B"/>
-    <w:pPr>
-      <w:numPr>
-        <w:ilvl w:val="4"/>
-        <w:numId w:val="9"/>
-      </w:numPr>
-      <w:spacing w:after="240"/>
-      <w:outlineLvl w:val="4"/>
-    </w:pPr>
-    <w:rPr>
-      <w:bCs/>
-      <w:iCs/>
-      <w:kern w:val="24"/>
-    </w:rPr>
-  </w:style>
-  <w:style w:type="paragraph" w:styleId="Heading6">
-    <w:name w:val="heading 6"/>
-    <w:basedOn w:val="Normal"/>
-    <w:qFormat/>
-    <w:rsid w:val="00927C8B"/>
-    <w:pPr>
-      <w:numPr>
-        <w:ilvl w:val="5"/>
-        <w:numId w:val="9"/>
-      </w:numPr>
-      <w:spacing w:after="240"/>
-      <w:outlineLvl w:val="5"/>
-    </w:pPr>
-    <w:rPr>
-      <w:bCs/>
-      <w:kern w:val="24"/>
-    </w:rPr>
-  </w:style>
-  <w:style w:type="paragraph" w:styleId="Heading7">
-    <w:name w:val="heading 7"/>
-    <w:basedOn w:val="Normal"/>
-    <w:qFormat/>
-    <w:rsid w:val="00927C8B"/>
-    <w:pPr>
-      <w:numPr>
-        <w:ilvl w:val="6"/>
-        <w:numId w:val="9"/>
-      </w:numPr>
-      <w:spacing w:after="240"/>
-      <w:outlineLvl w:val="6"/>
-    </w:pPr>
-    <w:rPr>
-      <w:kern w:val="24"/>
-    </w:rPr>
-  </w:style>
-  <w:style w:type="paragraph" w:styleId="Heading8">
-    <w:name w:val="heading 8"/>
-    <w:basedOn w:val="Normal"/>
-    <w:qFormat/>
-    <w:rsid w:val="00927C8B"/>
-    <w:pPr>
-      <w:numPr>
-        <w:ilvl w:val="7"/>
-        <w:numId w:val="9"/>
-      </w:numPr>
-      <w:spacing w:after="240"/>
-      <w:outlineLvl w:val="7"/>
-    </w:pPr>
-    <w:rPr>
-      <w:iCs/>
-      <w:kern w:val="24"/>
-    </w:rPr>
-  </w:style>
-  <w:style w:type="paragraph" w:styleId="Heading9">
-    <w:name w:val="heading 9"/>
-    <w:basedOn w:val="Normal"/>
-    <w:qFormat/>
-    <w:rsid w:val="00927C8B"/>
-    <w:pPr>
-      <w:numPr>
-        <w:ilvl w:val="8"/>
-        <w:numId w:val="9"/>
-      </w:numPr>
-      <w:spacing w:after="240"/>
-      <w:outlineLvl w:val="8"/>
-    </w:pPr>
-    <w:rPr>
-      <w:rFonts w:cs="Arial"/>
-      <w:kern w:val="24"/>
-    </w:rPr>
-  </w:style>
-  <w:style w:type="character" w:default="1" w:styleId="DefaultParagraphFont">
-    <w:name w:val="Default Paragraph Font"/>
-    <w:uiPriority w:val="1"/>
-    <w:semiHidden/>
-    <w:unhideWhenUsed/>
-  </w:style>
-  <w:style w:type="table" w:default="1" w:styleId="TableNormal">
-    <w:name w:val="Normal Table"/>
-    <w:uiPriority w:val="99"/>
-    <w:semiHidden/>
-    <w:unhideWhenUsed/>
-    <w:tblPr>
-      <w:tblInd w:w="0" w:type="dxa"/>
-      <w:tblCellMar>
-        <w:top w:w="0" w:type="dxa"/>
-        <w:left w:w="108" w:type="dxa"/>
-        <w:bottom w:w="0" w:type="dxa"/>
-        <w:right w:w="108" w:type="dxa"/>
-      </w:tblCellMar>
-    </w:tblPr>
-  </w:style>
-  <w:style w:type="numbering" w:default="1" w:styleId="NoList">
-    <w:name w:val="No List"/>
-    <w:uiPriority w:val="99"/>
-    <w:semiHidden/>
-    <w:unhideWhenUsed/>
-  </w:style>
-  <w:style w:type="character" w:styleId="FootnoteReference">
-    <w:name w:val="footnote reference"/>
-    <w:semiHidden/>
-    <w:rsid w:val="00927C8B"/>
-    <w:rPr>
-      <w:color w:val="auto"/>
-      <w:position w:val="6"/>
-      <w:sz w:val="18"/>
-    </w:rPr>
-  </w:style>
-  <w:style w:type="paragraph" w:styleId="Header">
-    <w:name w:val="header"/>
-    <w:rsid w:val="00927C8B"/>
-    <w:pPr>
-      <w:tabs>
-        <w:tab w:val="center" w:pos="4680"/>
-        <w:tab w:val="right" w:pos="9360"/>
-      </w:tabs>
-    </w:pPr>
-    <w:rPr>
-      <w:noProof/>
-      <w:sz w:val="24"/>
-      <w:szCs w:val="24"/>
-    </w:rPr>
-  </w:style>
-  <w:style w:type="paragraph" w:styleId="Footer">
-    <w:name w:val="footer"/>
-    <w:basedOn w:val="Normal"/>
-    <w:rsid w:val="00927C8B"/>
-    <w:pPr>
-      <w:tabs>
-        <w:tab w:val="center" w:pos="4680"/>
-        <w:tab w:val="right" w:pos="9360"/>
-      </w:tabs>
-    </w:pPr>
-  </w:style>
-  <w:style w:type="paragraph" w:styleId="MacroText">
-    <w:name w:val="macro"/>
-    <w:semiHidden/>
-    <w:rsid w:val="00927C8B"/>
-    <w:pPr>
-      <w:tabs>
-        <w:tab w:val="left" w:pos="480"/>
-        <w:tab w:val="left" w:pos="960"/>
-        <w:tab w:val="left" w:pos="1440"/>
-        <w:tab w:val="left" w:pos="1920"/>
-        <w:tab w:val="left" w:pos="2400"/>
-        <w:tab w:val="left" w:pos="2880"/>
-        <w:tab w:val="left" w:pos="3360"/>
-        <w:tab w:val="left" w:pos="3840"/>
-        <w:tab w:val="left" w:pos="4320"/>
-      </w:tabs>
-    </w:pPr>
-    <w:rPr>
-      <w:rFonts w:ascii="Courier New" w:hAnsi="Courier New"/>
-    </w:rPr>
-  </w:style>
-  <w:style w:type="paragraph" w:styleId="BlockText">
-    <w:name w:val="Block Text"/>
-    <w:basedOn w:val="Normal"/>
-    <w:rsid w:val="00927C8B"/>
-    <w:pPr>
-      <w:spacing w:after="240"/>
-    </w:pPr>
-  </w:style>
-  <w:style w:type="paragraph" w:styleId="BodyText">
-    <w:name w:val="Body Text"/>
-    <w:aliases w:val="bt"/>
-    <w:basedOn w:val="Normal"/>
-    <w:rsid w:val="00927C8B"/>
-    <w:pPr>
-      <w:spacing w:after="240"/>
-      <w:ind w:firstLine="720"/>
-    </w:pPr>
-  </w:style>
-  <w:style w:type="paragraph" w:styleId="Caption">
-    <w:name w:val="caption"/>
-    <w:basedOn w:val="Normal"/>
-    <w:next w:val="Normal"/>
-    <w:qFormat/>
-    <w:rsid w:val="00927C8B"/>
-    <w:rPr>
-      <w:b/>
-    </w:rPr>
-  </w:style>
-  <w:style w:type="paragraph" w:styleId="Closing">
-    <w:name w:val="Closing"/>
-    <w:basedOn w:val="Normal"/>
-    <w:rsid w:val="00927C8B"/>
-    <w:pPr>
-      <w:spacing w:after="960"/>
-      <w:ind w:left="4608"/>
-    </w:pPr>
-  </w:style>
-  <w:style w:type="character" w:styleId="CommentReference">
-    <w:name w:val="annotation reference"/>
-    <w:semiHidden/>
-    <w:rsid w:val="00927C8B"/>
-    <w:rPr>
-      <w:color w:val="FF0000"/>
-      <w:sz w:val="16"/>
-    </w:rPr>
-  </w:style>
-  <w:style w:type="paragraph" w:styleId="CommentText">
-    <w:name w:val="annotation text"/>
-    <w:basedOn w:val="Normal"/>
-    <w:link w:val="CommentTextChar"/>
-    <w:semiHidden/>
-    <w:rsid w:val="00927C8B"/>
-  </w:style>
-  <w:style w:type="paragraph" w:styleId="Date">
-    <w:name w:val="Date"/>
-    <w:basedOn w:val="Normal"/>
-    <w:next w:val="Normal"/>
-    <w:rsid w:val="00927C8B"/>
-    <w:pPr>
-      <w:spacing w:before="120" w:after="360"/>
-      <w:ind w:left="5760"/>
-    </w:pPr>
-  </w:style>
-  <w:style w:type="paragraph" w:styleId="DocumentMap">
-    <w:name w:val="Document Map"/>
-    <w:basedOn w:val="Normal"/>
-    <w:semiHidden/>
-    <w:rsid w:val="00927C8B"/>
-    <w:rPr>
-      <w:rFonts w:ascii="Tahoma" w:hAnsi="Tahoma"/>
-    </w:rPr>
-  </w:style>
-  <w:style w:type="character" w:styleId="Emphasis">
-    <w:name w:val="Emphasis"/>
-    <w:qFormat/>
-    <w:rsid w:val="00927C8B"/>
-    <w:rPr>
-      <w:i/>
-    </w:rPr>
-  </w:style>
-  <w:style w:type="character" w:styleId="EndnoteReference">
-    <w:name w:val="endnote reference"/>
-    <w:semiHidden/>
-    <w:rsid w:val="00927C8B"/>
-    <w:rPr>
-      <w:vertAlign w:val="superscript"/>
-    </w:rPr>
-  </w:style>
-  <w:style w:type="paragraph" w:styleId="EndnoteText">
-    <w:name w:val="endnote text"/>
-    <w:basedOn w:val="Normal"/>
-    <w:semiHidden/>
-    <w:rsid w:val="00927C8B"/>
-    <w:rPr>
-      <w:sz w:val="20"/>
-    </w:rPr>
-  </w:style>
-  <w:style w:type="paragraph" w:styleId="EnvelopeAddress">
-    <w:name w:val="envelope address"/>
-    <w:basedOn w:val="Normal"/>
-    <w:rsid w:val="00927C8B"/>
-    <w:pPr>
-      <w:framePr w:w="7920" w:h="1980" w:hRule="exact" w:hSpace="180" w:wrap="auto" w:hAnchor="page" w:xAlign="center" w:yAlign="bottom"/>
-      <w:ind w:left="2880"/>
-    </w:pPr>
-  </w:style>
-  <w:style w:type="paragraph" w:styleId="EnvelopeReturn">
-    <w:name w:val="envelope return"/>
-    <w:basedOn w:val="Normal"/>
-    <w:rsid w:val="00927C8B"/>
-    <w:rPr>
-      <w:sz w:val="20"/>
-    </w:rPr>
-  </w:style>
-  <w:style w:type="character" w:styleId="FollowedHyperlink">
-    <w:name w:val="FollowedHyperlink"/>
-    <w:rsid w:val="00927C8B"/>
-    <w:rPr>
-      <w:color w:val="800080"/>
-      <w:u w:val="single"/>
-    </w:rPr>
-  </w:style>
-  <w:style w:type="paragraph" w:styleId="FootnoteText">
-    <w:name w:val="footnote text"/>
-    <w:basedOn w:val="Normal"/>
-    <w:semiHidden/>
-    <w:rsid w:val="00927C8B"/>
-    <w:pPr>
-      <w:ind w:left="360" w:hanging="360"/>
-    </w:pPr>
-    <w:rPr>
-      <w:sz w:val="20"/>
-    </w:rPr>
-  </w:style>
-  <w:style w:type="character" w:styleId="Hyperlink">
-    <w:name w:val="Hyperlink"/>
-    <w:rsid w:val="00927C8B"/>
-    <w:rPr>
-      <w:color w:val="0000FF"/>
-      <w:u w:val="single"/>
-    </w:rPr>
-  </w:style>
-  <w:style w:type="paragraph" w:styleId="Index1">
-    <w:name w:val="index 1"/>
-    <w:basedOn w:val="Normal"/>
-    <w:next w:val="Normal"/>
-    <w:autoRedefine/>
-    <w:semiHidden/>
-    <w:rsid w:val="00927C8B"/>
-  </w:style>
-  <w:style w:type="paragraph" w:styleId="Index2">
-    <w:name w:val="index 2"/>
-    <w:basedOn w:val="Index1"/>
-    <w:next w:val="Normal"/>
-    <w:autoRedefine/>
-    <w:semiHidden/>
-    <w:rsid w:val="00927C8B"/>
-    <w:pPr>
-      <w:ind w:left="360"/>
-    </w:pPr>
-  </w:style>
-  <w:style w:type="paragraph" w:styleId="Index3">
-    <w:name w:val="index 3"/>
-    <w:basedOn w:val="Index2"/>
-    <w:next w:val="Normal"/>
-    <w:autoRedefine/>
-    <w:semiHidden/>
-    <w:rsid w:val="00927C8B"/>
-    <w:pPr>
-      <w:ind w:left="720"/>
-    </w:pPr>
-  </w:style>
-  <w:style w:type="paragraph" w:styleId="Index4">
-    <w:name w:val="index 4"/>
-    <w:basedOn w:val="Index3"/>
-    <w:next w:val="Normal"/>
-    <w:autoRedefine/>
-    <w:semiHidden/>
-    <w:rsid w:val="00927C8B"/>
-    <w:pPr>
-      <w:ind w:left="1080"/>
-    </w:pPr>
-  </w:style>
-  <w:style w:type="paragraph" w:styleId="Index5">
-    <w:name w:val="index 5"/>
-    <w:basedOn w:val="Index4"/>
-    <w:next w:val="Normal"/>
-    <w:autoRedefine/>
-    <w:semiHidden/>
-    <w:rsid w:val="00927C8B"/>
-    <w:pPr>
-      <w:ind w:left="1440"/>
-    </w:pPr>
-  </w:style>
-  <w:style w:type="paragraph" w:styleId="Index6">
-    <w:name w:val="index 6"/>
-    <w:basedOn w:val="Index5"/>
-    <w:next w:val="Normal"/>
-    <w:autoRedefine/>
-    <w:semiHidden/>
-    <w:rsid w:val="00927C8B"/>
-    <w:pPr>
-      <w:ind w:left="1800"/>
-    </w:pPr>
-  </w:style>
-  <w:style w:type="paragraph" w:styleId="Index7">
-    <w:name w:val="index 7"/>
-    <w:basedOn w:val="Index6"/>
-    <w:next w:val="Normal"/>
-    <w:autoRedefine/>
-    <w:semiHidden/>
-    <w:rsid w:val="00927C8B"/>
-    <w:pPr>
-      <w:ind w:left="2160"/>
-    </w:pPr>
-  </w:style>
-  <w:style w:type="paragraph" w:styleId="Index8">
-    <w:name w:val="index 8"/>
-    <w:basedOn w:val="Index7"/>
-    <w:next w:val="Normal"/>
-    <w:autoRedefine/>
-    <w:semiHidden/>
-    <w:rsid w:val="00927C8B"/>
-    <w:pPr>
-      <w:ind w:left="2520"/>
-    </w:pPr>
-  </w:style>
-  <w:style w:type="paragraph" w:styleId="Index9">
-    <w:name w:val="index 9"/>
-    <w:basedOn w:val="Index8"/>
-    <w:next w:val="Normal"/>
-    <w:autoRedefine/>
-    <w:semiHidden/>
-    <w:rsid w:val="00927C8B"/>
-    <w:pPr>
-      <w:ind w:left="2880"/>
-    </w:pPr>
-  </w:style>
-  <w:style w:type="paragraph" w:styleId="IndexHeading">
-    <w:name w:val="index heading"/>
-    <w:basedOn w:val="Normal"/>
-    <w:next w:val="Index1"/>
-    <w:semiHidden/>
-    <w:rsid w:val="00927C8B"/>
-  </w:style>
-  <w:style w:type="character" w:styleId="LineNumber">
-    <w:name w:val="line number"/>
-    <w:basedOn w:val="DefaultParagraphFont"/>
-    <w:semiHidden/>
-    <w:rsid w:val="00927C8B"/>
-  </w:style>
-  <w:style w:type="paragraph" w:styleId="List">
-    <w:name w:val="List"/>
-    <w:basedOn w:val="Normal"/>
-    <w:semiHidden/>
-    <w:rsid w:val="00927C8B"/>
-  </w:style>
-  <w:style w:type="paragraph" w:styleId="List2">
-    <w:name w:val="List 2"/>
-    <w:basedOn w:val="Normal"/>
-    <w:semiHidden/>
-    <w:rsid w:val="00927C8B"/>
-    <w:pPr>
-      <w:ind w:left="1440" w:hanging="720"/>
-    </w:pPr>
-  </w:style>
-  <w:style w:type="paragraph" w:styleId="List3">
-    <w:name w:val="List 3"/>
-    <w:basedOn w:val="List2"/>
-    <w:semiHidden/>
-    <w:rsid w:val="00927C8B"/>
-    <w:pPr>
-      <w:ind w:left="2160"/>
-    </w:pPr>
-  </w:style>
-  <w:style w:type="paragraph" w:styleId="List4">
-    <w:name w:val="List 4"/>
-    <w:basedOn w:val="List3"/>
-    <w:semiHidden/>
-    <w:rsid w:val="00927C8B"/>
-    <w:pPr>
-      <w:ind w:left="2880"/>
-    </w:pPr>
-  </w:style>
-  <w:style w:type="paragraph" w:styleId="List5">
-    <w:name w:val="List 5"/>
-    <w:basedOn w:val="List4"/>
-    <w:semiHidden/>
-    <w:rsid w:val="00927C8B"/>
-    <w:pPr>
-      <w:ind w:left="3600"/>
-    </w:pPr>
-  </w:style>
-  <w:style w:type="paragraph" w:styleId="ListBullet">
-    <w:name w:val="List Bullet"/>
-    <w:basedOn w:val="Normal"/>
-    <w:rsid w:val="00927C8B"/>
-    <w:pPr>
-      <w:numPr>
-        <w:numId w:val="11"/>
-      </w:numPr>
-      <w:spacing w:after="120"/>
-    </w:pPr>
-  </w:style>
-  <w:style w:type="paragraph" w:styleId="ListBullet2">
-    <w:name w:val="List Bullet 2"/>
-    <w:basedOn w:val="Normal"/>
-    <w:autoRedefine/>
-    <w:semiHidden/>
-    <w:rsid w:val="00927C8B"/>
-    <w:pPr>
-      <w:numPr>
-        <w:numId w:val="13"/>
-      </w:numPr>
-    </w:pPr>
-  </w:style>
-  <w:style w:type="paragraph" w:styleId="ListBullet3">
-    <w:name w:val="List Bullet 3"/>
-    <w:basedOn w:val="Normal"/>
-    <w:autoRedefine/>
-    <w:semiHidden/>
-    <w:rsid w:val="00927C8B"/>
-    <w:pPr>
-      <w:numPr>
-        <w:numId w:val="15"/>
-      </w:numPr>
-    </w:pPr>
-  </w:style>
-  <w:style w:type="paragraph" w:styleId="ListBullet4">
-    <w:name w:val="List Bullet 4"/>
-    <w:basedOn w:val="Normal"/>
-    <w:autoRedefine/>
-    <w:semiHidden/>
-    <w:rsid w:val="00927C8B"/>
-    <w:pPr>
-      <w:numPr>
-        <w:numId w:val="17"/>
-      </w:numPr>
-    </w:pPr>
-  </w:style>
-  <w:style w:type="paragraph" w:styleId="ListBullet5">
-    <w:name w:val="List Bullet 5"/>
-    <w:basedOn w:val="Normal"/>
-    <w:autoRedefine/>
-    <w:semiHidden/>
-    <w:rsid w:val="00927C8B"/>
-    <w:pPr>
-      <w:numPr>
-        <w:numId w:val="19"/>
-      </w:numPr>
-    </w:pPr>
-  </w:style>
-  <w:style w:type="paragraph" w:styleId="ListContinue">
-    <w:name w:val="List Continue"/>
-    <w:basedOn w:val="Normal"/>
-    <w:semiHidden/>
-    <w:rsid w:val="00927C8B"/>
-    <w:pPr>
-      <w:spacing w:before="240"/>
-    </w:pPr>
-  </w:style>
-  <w:style w:type="paragraph" w:styleId="ListContinue2">
-    <w:name w:val="List Continue 2"/>
-    <w:basedOn w:val="ListContinue"/>
-    <w:semiHidden/>
-    <w:rsid w:val="00927C8B"/>
-    <w:pPr>
-      <w:ind w:left="720"/>
-    </w:pPr>
-  </w:style>
-  <w:style w:type="paragraph" w:styleId="ListContinue3">
-    <w:name w:val="List Continue 3"/>
-    <w:basedOn w:val="ListContinue"/>
-    <w:semiHidden/>
-    <w:rsid w:val="00927C8B"/>
-    <w:pPr>
-      <w:ind w:left="1440"/>
-    </w:pPr>
-  </w:style>
-  <w:style w:type="paragraph" w:styleId="ListContinue4">
-    <w:name w:val="List Continue 4"/>
-    <w:basedOn w:val="ListContinue"/>
-    <w:semiHidden/>
-    <w:rsid w:val="00927C8B"/>
-    <w:pPr>
-      <w:ind w:left="2160"/>
-    </w:pPr>
-  </w:style>
-  <w:style w:type="paragraph" w:styleId="ListContinue5">
-    <w:name w:val="List Continue 5"/>
-    <w:basedOn w:val="ListContinue"/>
-    <w:semiHidden/>
-    <w:rsid w:val="00927C8B"/>
-    <w:pPr>
-      <w:ind w:left="2880"/>
-    </w:pPr>
-  </w:style>
-  <w:style w:type="paragraph" w:styleId="ListNumber">
-    <w:name w:val="List Number"/>
-    <w:basedOn w:val="Normal"/>
-    <w:rsid w:val="00927C8B"/>
-    <w:pPr>
-      <w:numPr>
-        <w:numId w:val="23"/>
-      </w:numPr>
-      <w:spacing w:after="120"/>
-    </w:pPr>
-  </w:style>
-  <w:style w:type="paragraph" w:styleId="ListNumber2">
-    <w:name w:val="List Number 2"/>
-    <w:basedOn w:val="ListNumber"/>
-    <w:semiHidden/>
-    <w:rsid w:val="00927C8B"/>
-    <w:pPr>
-      <w:numPr>
-        <w:numId w:val="0"/>
-      </w:numPr>
-    </w:pPr>
-  </w:style>
-  <w:style w:type="paragraph" w:styleId="ListNumber3">
-    <w:name w:val="List Number 3"/>
-    <w:basedOn w:val="ListNumber"/>
-    <w:semiHidden/>
-    <w:rsid w:val="00927C8B"/>
-    <w:pPr>
-      <w:numPr>
-        <w:numId w:val="25"/>
-      </w:numPr>
-    </w:pPr>
-  </w:style>
-  <w:style w:type="paragraph" w:styleId="ListNumber4">
-    <w:name w:val="List Number 4"/>
-    <w:basedOn w:val="ListNumber"/>
-    <w:semiHidden/>
-    <w:rsid w:val="00927C8B"/>
-    <w:pPr>
-      <w:numPr>
-        <w:numId w:val="27"/>
-      </w:numPr>
-    </w:pPr>
-  </w:style>
-  <w:style w:type="paragraph" w:styleId="ListNumber5">
-    <w:name w:val="List Number 5"/>
-    <w:basedOn w:val="ListNumber"/>
-    <w:semiHidden/>
-    <w:rsid w:val="00927C8B"/>
-    <w:pPr>
-      <w:numPr>
-        <w:numId w:val="29"/>
-      </w:numPr>
-    </w:pPr>
-  </w:style>
-  <w:style w:type="paragraph" w:styleId="NormalIndent">
-    <w:name w:val="Normal Indent"/>
-    <w:basedOn w:val="Normal"/>
-    <w:semiHidden/>
-    <w:rsid w:val="00927C8B"/>
-    <w:pPr>
-      <w:ind w:left="720"/>
-    </w:pPr>
-  </w:style>
-  <w:style w:type="paragraph" w:styleId="NoteHeading">
-    <w:name w:val="Note Heading"/>
-    <w:basedOn w:val="Normal"/>
-    <w:next w:val="Normal"/>
-    <w:semiHidden/>
-    <w:rsid w:val="00927C8B"/>
-  </w:style>
-  <w:style w:type="character" w:styleId="PageNumber">
-    <w:name w:val="page number"/>
-    <w:rsid w:val="00927C8B"/>
-    <w:rPr>
-      <w:color w:val="auto"/>
-      <w:sz w:val="24"/>
-      <w:szCs w:val="24"/>
-    </w:rPr>
-  </w:style>
-  <w:style w:type="paragraph" w:styleId="PlainText">
-    <w:name w:val="Plain Text"/>
-    <w:basedOn w:val="Normal"/>
-    <w:rsid w:val="00927C8B"/>
-  </w:style>
-  <w:style w:type="paragraph" w:styleId="Salutation">
-    <w:name w:val="Salutation"/>
-    <w:basedOn w:val="Normal"/>
-    <w:next w:val="Normal"/>
-    <w:rsid w:val="00927C8B"/>
-    <w:pPr>
-      <w:spacing w:before="240" w:after="240"/>
-    </w:pPr>
-    <w:rPr>
-      <w:szCs w:val="24"/>
-    </w:rPr>
-  </w:style>
-  <w:style w:type="paragraph" w:styleId="Signature">
-    <w:name w:val="Signature"/>
-    <w:basedOn w:val="Normal"/>
-    <w:rsid w:val="00927C8B"/>
-    <w:pPr>
-      <w:ind w:left="4608"/>
-    </w:pPr>
-  </w:style>
-  <w:style w:type="character" w:styleId="Strong">
-    <w:name w:val="Strong"/>
-    <w:qFormat/>
-    <w:rsid w:val="00927C8B"/>
-    <w:rPr>
-      <w:b/>
-    </w:rPr>
-  </w:style>
-  <w:style w:type="paragraph" w:styleId="Subtitle">
-    <w:name w:val="Subtitle"/>
-    <w:basedOn w:val="Normal"/>
-    <w:qFormat/>
-    <w:rsid w:val="00927C8B"/>
-    <w:pPr>
-      <w:keepNext/>
-      <w:spacing w:after="240"/>
-      <w:outlineLvl w:val="1"/>
-    </w:pPr>
-    <w:rPr>
-      <w:rFonts w:cs="Arial"/>
-      <w:b/>
-      <w:szCs w:val="24"/>
-    </w:rPr>
-  </w:style>
-  <w:style w:type="table" w:styleId="TableGrid">
-    <w:name w:val="Table Grid"/>
-    <w:basedOn w:val="TableNormal"/>
-    <w:rsid w:val="00927C8B"/>
-    <w:tblPr>
-      <w:tblInd w:w="0" w:type="dxa"/>
-      <w:tblBorders>
-        <w:top w:val="single" w:sz="4" w:space="0" w:color="auto"/>
-        <w:left w:val="single" w:sz="4" w:space="0" w:color="auto"/>
-        <w:bottom w:val="single" w:sz="4" w:space="0" w:color="auto"/>
-        <w:right w:val="single" w:sz="4" w:space="0" w:color="auto"/>
-        <w:insideH w:val="single" w:sz="4" w:space="0" w:color="auto"/>
-        <w:insideV w:val="single" w:sz="4" w:space="0" w:color="auto"/>
-      </w:tblBorders>
-      <w:tblCellMar>
-        <w:top w:w="0" w:type="dxa"/>
-        <w:left w:w="108" w:type="dxa"/>
-        <w:bottom w:w="0" w:type="dxa"/>
-        <w:right w:w="108" w:type="dxa"/>
-      </w:tblCellMar>
     </w:tblPr>
   </w:style>
   <w:style w:type="paragraph" w:styleId="TableofAuthorities">
@@ -8855,7 +6921,7 @@
   <a:extraClrSchemeLst/>
   <a:extLst>
     <a:ext uri="{05A4C25C-085E-4340-85A3-A5531E510DB2}">
-      <thm15:themeFamily xmlns:thm15="http://schemas.microsoft.com/office/thememl/2012/main" xmlns="" name="Office Theme" id="{62F939B6-93AF-4DB8-9C6B-D6C7DFDC589F}" vid="{4A3C46E8-61CC-4603-A589-7422A47A8E4A}"/>
+      <thm15:themeFamily xmlns:thm15="http://schemas.microsoft.com/office/thememl/2012/main" name="Office Theme" id="{62F939B6-93AF-4DB8-9C6B-D6C7DFDC589F}" vid="{4A3C46E8-61CC-4603-A589-7422A47A8E4A}"/>
     </a:ext>
   </a:extLst>
 </a:theme>
@@ -8866,7 +6932,7 @@
 </file>
 
 <file path=customXml/itemProps1.xml><?xml version="1.0" encoding="utf-8"?>
-<ds:datastoreItem xmlns:ds="http://schemas.openxmlformats.org/officeDocument/2006/customXml" ds:itemID="{518F7D45-3C25-492D-A367-E8C08B663F11}">
+<ds:datastoreItem xmlns:ds="http://schemas.openxmlformats.org/officeDocument/2006/customXml" ds:itemID="{030F952B-27F9-4FCC-8D0E-C5B53F783147}">
   <ds:schemaRefs>
     <ds:schemaRef ds:uri="http://schemas.openxmlformats.org/officeDocument/2006/bibliography"/>
   </ds:schemaRefs>

</xml_diff>

<commit_message>
Remove soft returns; new attachment method; add package_title
</commit_message>
<xml_diff>
--- a/docassemble/MAMotiontoVacateMaritalHome/data/templates/Motion_to_Vacate_Marital_Home.docx
+++ b/docassemble/MAMotiontoVacateMaritalHome/data/templates/Motion_to_Vacate_Marital_Home.docx
@@ -1290,17 +1290,7 @@
           <w:sz w:val="24"/>
           <w:szCs w:val="24"/>
         </w:rPr>
-        <w:t>perso</w:t>
-      </w:r>
-      <w:bookmarkStart w:id="0" w:name="_GoBack"/>
-      <w:bookmarkEnd w:id="0"/>
-      <w:r>
-        <w:rPr>
-          <w:rFonts w:cs="Times New Roman"/>
-          <w:sz w:val="24"/>
-          <w:szCs w:val="24"/>
-        </w:rPr>
-        <w:t>n_in_danger_motion</w:t>
+        <w:t>person_in_danger_motion</w:t>
       </w:r>
       <w:r>
         <w:rPr>
@@ -1618,6 +1608,17 @@
     </w:p>
     <w:p>
       <w:pPr>
+        <w:spacing w:line="480" w:lineRule="auto"/>
+        <w:ind w:firstLine="720"/>
+        <w:rPr>
+          <w:rFonts w:cs="Times New Roman"/>
+          <w:sz w:val="24"/>
+          <w:szCs w:val="24"/>
+        </w:rPr>
+      </w:pPr>
+    </w:p>
+    <w:p>
+      <w:pPr>
         <w:ind w:firstLine="720"/>
         <w:rPr>
           <w:rFonts w:cs="Times New Roman"/>
@@ -1833,39 +1834,37 @@
         <w:tab/>
       </w:r>
       <w:r>
-        <w:t>{%p if defined('users[0].signature') %}</w:t>
-      </w:r>
-    </w:p>
-    <w:p>
-      <w:pPr>
-        <w:ind w:left="5040"/>
-      </w:pPr>
-      <w:r>
-        <w:rPr>
-          <w:rFonts w:cs="Times New Roman"/>
-          <w:sz w:val="24"/>
-          <w:szCs w:val="24"/>
-        </w:rPr>
-        <w:lastRenderedPageBreak/>
+        <w:t xml:space="preserve">{%p if </w:t>
+      </w:r>
+      <w:r>
+        <w:t xml:space="preserve">i == 'final' </w:t>
+      </w:r>
+      <w:r>
+        <w:t>%}</w:t>
+      </w:r>
+    </w:p>
+    <w:p>
+      <w:pPr>
+        <w:ind w:left="4320" w:firstLine="720"/>
+        <w:rPr>
+          <w:rFonts w:cs="Times New Roman"/>
+          <w:sz w:val="24"/>
+          <w:szCs w:val="24"/>
+        </w:rPr>
+      </w:pPr>
+      <w:r>
+        <w:rPr>
+          <w:rFonts w:cs="Times New Roman"/>
+          <w:sz w:val="24"/>
+          <w:szCs w:val="24"/>
+        </w:rPr>
         <w:t>{{ users[0].signature }}</w:t>
       </w:r>
-      <w:r>
-        <w:rPr>
-          <w:rFonts w:cs="Times New Roman"/>
-          <w:sz w:val="24"/>
-          <w:szCs w:val="24"/>
-        </w:rPr>
-        <w:tab/>
-      </w:r>
-      <w:r>
-        <w:rPr>
-          <w:rFonts w:cs="Times New Roman"/>
-          <w:sz w:val="24"/>
-          <w:szCs w:val="24"/>
-          <w:u w:val="single"/>
-        </w:rPr>
-        <w:br/>
-      </w:r>
+    </w:p>
+    <w:p>
+      <w:pPr>
+        <w:ind w:left="4320" w:firstLine="720"/>
+      </w:pPr>
       <w:r>
         <w:t>{%p endif %}</w:t>
       </w:r>
@@ -3204,7 +3203,7 @@
           <w:szCs w:val="24"/>
         </w:rPr>
       </w:pPr>
-      <w:bookmarkStart w:id="1" w:name="_Hlk40093127"/>
+      <w:bookmarkStart w:id="0" w:name="_Hlk40093127"/>
     </w:p>
     <w:p>
       <w:pPr>
@@ -3404,60 +3403,30 @@
       </w:pPr>
     </w:p>
     <w:p>
-      <w:r>
-        <w:t>{%p if defined('users[0].signature') %}</w:t>
-      </w:r>
-    </w:p>
-    <w:p>
-      <w:r>
-        <w:rPr>
-          <w:rFonts w:cs="Times New Roman"/>
-          <w:sz w:val="24"/>
-          <w:szCs w:val="24"/>
-        </w:rPr>
-        <w:t xml:space="preserve">{{ </w:t>
-      </w:r>
-      <w:r>
-        <w:rPr>
-          <w:rFonts w:cs="Times New Roman"/>
-          <w:sz w:val="24"/>
-          <w:szCs w:val="24"/>
-        </w:rPr>
-        <w:t>users[0].</w:t>
-      </w:r>
-      <w:r>
-        <w:rPr>
-          <w:rFonts w:cs="Times New Roman"/>
-          <w:sz w:val="24"/>
-          <w:szCs w:val="24"/>
-        </w:rPr>
-        <w:t>signature</w:t>
-      </w:r>
-      <w:r>
-        <w:rPr>
-          <w:rFonts w:cs="Times New Roman"/>
-          <w:sz w:val="24"/>
-          <w:szCs w:val="24"/>
-        </w:rPr>
-        <w:t xml:space="preserve"> }}</w:t>
-      </w:r>
-      <w:r>
-        <w:rPr>
-          <w:rFonts w:cs="Times New Roman"/>
-          <w:sz w:val="24"/>
-          <w:szCs w:val="24"/>
-        </w:rPr>
-        <w:tab/>
-      </w:r>
-      <w:r>
-        <w:rPr>
-          <w:rFonts w:cs="Times New Roman"/>
-          <w:sz w:val="24"/>
-          <w:szCs w:val="24"/>
-          <w:u w:val="single"/>
-        </w:rPr>
-        <w:br/>
-      </w:r>
+      <w:pPr>
+        <w:rPr>
+          <w:rFonts w:cs="Times New Roman"/>
+          <w:sz w:val="24"/>
+          <w:szCs w:val="24"/>
+        </w:rPr>
+      </w:pPr>
+    </w:p>
+    <w:p>
+      <w:r>
+        <w:t>{%p if i == 'final' %}</w:t>
+      </w:r>
+    </w:p>
+    <w:p>
+      <w:r>
+        <w:rPr>
+          <w:rFonts w:cs="Times New Roman"/>
+          <w:sz w:val="24"/>
+          <w:szCs w:val="24"/>
+        </w:rPr>
+        <w:t>{{ users[0].signature }}</w:t>
+      </w:r>
+    </w:p>
+    <w:p>
       <w:r>
         <w:t>{%p endif %}</w:t>
       </w:r>
@@ -3888,41 +3857,29 @@
     </w:p>
     <w:p>
       <w:r>
-        <w:t>{%p if defined('users[0].signature') %}</w:t>
-      </w:r>
-    </w:p>
-    <w:p>
-      <w:r>
-        <w:rPr>
-          <w:rFonts w:cs="Times New Roman"/>
-          <w:sz w:val="24"/>
-          <w:szCs w:val="24"/>
-        </w:rPr>
         <w:lastRenderedPageBreak/>
+        <w:t>{%p if i == 'final' %}</w:t>
+      </w:r>
+    </w:p>
+    <w:p>
+      <w:r>
+        <w:rPr>
+          <w:rFonts w:cs="Times New Roman"/>
+          <w:sz w:val="24"/>
+          <w:szCs w:val="24"/>
+        </w:rPr>
         <w:t>{{ users[0].signature }}</w:t>
       </w:r>
-      <w:r>
-        <w:rPr>
-          <w:rFonts w:cs="Times New Roman"/>
-          <w:sz w:val="24"/>
-          <w:szCs w:val="24"/>
-        </w:rPr>
-        <w:tab/>
-      </w:r>
-      <w:r>
-        <w:rPr>
-          <w:rFonts w:cs="Times New Roman"/>
-          <w:sz w:val="24"/>
-          <w:szCs w:val="24"/>
-          <w:u w:val="single"/>
-        </w:rPr>
-        <w:br/>
-      </w:r>
+    </w:p>
+    <w:p>
       <w:r>
         <w:t>{%p endif %}</w:t>
       </w:r>
     </w:p>
-    <w:p/>
+    <w:p>
+      <w:bookmarkStart w:id="1" w:name="_GoBack"/>
+      <w:bookmarkEnd w:id="1"/>
+    </w:p>
     <w:p>
       <w:pPr>
         <w:rPr>
@@ -4008,7 +3965,7 @@
         </w:rPr>
       </w:pPr>
     </w:p>
-    <w:bookmarkEnd w:id="1"/>
+    <w:bookmarkEnd w:id="0"/>
     <w:p>
       <w:pPr>
         <w:rPr>
@@ -5557,7 +5514,7 @@
   <w:style w:type="paragraph" w:default="1" w:styleId="Normal">
     <w:name w:val="Normal"/>
     <w:qFormat/>
-    <w:rsid w:val="003D5B61"/>
+    <w:rsid w:val="00B779A7"/>
     <w:rPr>
       <w:rFonts w:cs="Courier"/>
       <w:sz w:val="22"/>
@@ -6932,7 +6889,7 @@
 </file>
 
 <file path=customXml/itemProps1.xml><?xml version="1.0" encoding="utf-8"?>
-<ds:datastoreItem xmlns:ds="http://schemas.openxmlformats.org/officeDocument/2006/customXml" ds:itemID="{030F952B-27F9-4FCC-8D0E-C5B53F783147}">
+<ds:datastoreItem xmlns:ds="http://schemas.openxmlformats.org/officeDocument/2006/customXml" ds:itemID="{C4A9DC85-A685-4A9D-8432-FCFEF8D5A1CC}">
   <ds:schemaRefs>
     <ds:schemaRef ds:uri="http://schemas.openxmlformats.org/officeDocument/2006/bibliography"/>
   </ds:schemaRefs>

</xml_diff>